<commit_message>
borrador de plan de actividades
</commit_message>
<xml_diff>
--- a/documentos/estadia/TSU_TI_DSM_JOEL_GONZALEZ_CRUZ_2523260021.docx
+++ b/documentos/estadia/TSU_TI_DSM_JOEL_GONZALEZ_CRUZ_2523260021.docx
@@ -1,6 +1,6 @@
 
 <file path=word/document.xml><?xml version="1.0" encoding="utf-8"?>
-<w:document xmlns:wpc="http://schemas.microsoft.com/office/word/2010/wordprocessingCanvas" xmlns:mc="http://schemas.openxmlformats.org/markup-compatibility/2006" xmlns:o="urn:schemas-microsoft-com:office:office" xmlns:r="http://schemas.openxmlformats.org/officeDocument/2006/relationships" xmlns:m="http://schemas.openxmlformats.org/officeDocument/2006/math" xmlns:v="urn:schemas-microsoft-com:vml" xmlns:wp14="http://schemas.microsoft.com/office/word/2010/wordprocessingDrawing" xmlns:wp="http://schemas.openxmlformats.org/drawingml/2006/wordprocessingDrawing" xmlns:w10="urn:schemas-microsoft-com:office:word" xmlns:w="http://schemas.openxmlformats.org/wordprocessingml/2006/main" xmlns:w14="http://schemas.microsoft.com/office/word/2010/wordml" xmlns:w15="http://schemas.microsoft.com/office/word/2012/wordml" xmlns:wpg="http://schemas.microsoft.com/office/word/2010/wordprocessingGroup" xmlns:wpi="http://schemas.microsoft.com/office/word/2010/wordprocessingInk" xmlns:wne="http://schemas.microsoft.com/office/word/2006/wordml" xmlns:wps="http://schemas.microsoft.com/office/word/2010/wordprocessingShape" mc:Ignorable="w14 w15 wp14">
+<w:document xmlns:wpc="http://schemas.microsoft.com/office/word/2010/wordprocessingCanvas" xmlns:cx="http://schemas.microsoft.com/office/drawing/2014/chartex" xmlns:cx1="http://schemas.microsoft.com/office/drawing/2015/9/8/chartex" xmlns:cx2="http://schemas.microsoft.com/office/drawing/2015/10/21/chartex" xmlns:cx3="http://schemas.microsoft.com/office/drawing/2016/5/9/chartex" xmlns:cx4="http://schemas.microsoft.com/office/drawing/2016/5/10/chartex" xmlns:cx5="http://schemas.microsoft.com/office/drawing/2016/5/11/chartex" xmlns:cx6="http://schemas.microsoft.com/office/drawing/2016/5/12/chartex" xmlns:cx7="http://schemas.microsoft.com/office/drawing/2016/5/13/chartex" xmlns:cx8="http://schemas.microsoft.com/office/drawing/2016/5/14/chartex" xmlns:mc="http://schemas.openxmlformats.org/markup-compatibility/2006" xmlns:aink="http://schemas.microsoft.com/office/drawing/2016/ink" xmlns:am3d="http://schemas.microsoft.com/office/drawing/2017/model3d" xmlns:o="urn:schemas-microsoft-com:office:office" xmlns:oel="http://schemas.microsoft.com/office/2019/extlst" xmlns:r="http://schemas.openxmlformats.org/officeDocument/2006/relationships" xmlns:m="http://schemas.openxmlformats.org/officeDocument/2006/math" xmlns:v="urn:schemas-microsoft-com:vml" xmlns:wp14="http://schemas.microsoft.com/office/word/2010/wordprocessingDrawing" xmlns:wp="http://schemas.openxmlformats.org/drawingml/2006/wordprocessingDrawing" xmlns:w10="urn:schemas-microsoft-com:office:word" xmlns:w="http://schemas.openxmlformats.org/wordprocessingml/2006/main" xmlns:w14="http://schemas.microsoft.com/office/word/2010/wordml" xmlns:w15="http://schemas.microsoft.com/office/word/2012/wordml" xmlns:w16cex="http://schemas.microsoft.com/office/word/2018/wordml/cex" xmlns:w16cid="http://schemas.microsoft.com/office/word/2016/wordml/cid" xmlns:w16="http://schemas.microsoft.com/office/word/2018/wordml" xmlns:w16du="http://schemas.microsoft.com/office/word/2023/wordml/word16du" xmlns:w16sdtdh="http://schemas.microsoft.com/office/word/2020/wordml/sdtdatahash" xmlns:w16se="http://schemas.microsoft.com/office/word/2015/wordml/symex" xmlns:wpg="http://schemas.microsoft.com/office/word/2010/wordprocessingGroup" xmlns:wpi="http://schemas.microsoft.com/office/word/2010/wordprocessingInk" xmlns:wne="http://schemas.microsoft.com/office/word/2006/wordml" xmlns:wps="http://schemas.microsoft.com/office/word/2010/wordprocessingShape" mc:Ignorable="w14 w15 w16se w16cid w16 w16cex w16sdtdh w16du wp14">
   <w:body>
     <w:p>
       <w:pPr>
@@ -526,12 +526,8 @@
       </w:r>
       <w:r>
         <w:tab/>
-      </w:r>
-      <w:proofErr w:type="gramStart"/>
-      <w:r>
         <w:t>borrador</w:t>
       </w:r>
-      <w:proofErr w:type="gramEnd"/>
       <w:r>
         <w:tab/>
         <w:t>]]]]</w:t>
@@ -659,9 +655,9 @@
       <w:bookmarkEnd w:id="5"/>
       <w:bookmarkEnd w:id="6"/>
     </w:p>
-    <w:bookmarkStart w:id="7" w:name="_Toc121932368" w:displacedByCustomXml="next"/>
+    <w:bookmarkStart w:id="7" w:name="_Toc141968721" w:displacedByCustomXml="next"/>
     <w:bookmarkStart w:id="8" w:name="_Toc139638677" w:displacedByCustomXml="next"/>
-    <w:bookmarkStart w:id="9" w:name="_Toc141968721" w:displacedByCustomXml="next"/>
+    <w:bookmarkStart w:id="9" w:name="_Toc121932368" w:displacedByCustomXml="next"/>
     <w:sdt>
       <w:sdtPr>
         <w:rPr>
@@ -2493,11 +2489,11 @@
         <w:lastRenderedPageBreak/>
         <w:t>RESUMEN</w:t>
       </w:r>
+      <w:bookmarkEnd w:id="10"/>
+      <w:bookmarkEnd w:id="11"/>
       <w:bookmarkEnd w:id="9"/>
       <w:bookmarkEnd w:id="8"/>
       <w:bookmarkEnd w:id="7"/>
-      <w:bookmarkEnd w:id="10"/>
-      <w:bookmarkEnd w:id="11"/>
     </w:p>
     <w:p>
       <w:pPr>
@@ -2519,16 +2515,8 @@
           <w:color w:val="000000"/>
         </w:rPr>
         <w:tab/>
-      </w:r>
-      <w:proofErr w:type="gramStart"/>
-      <w:r>
-        <w:rPr>
-          <w:rFonts w:cs="Arial"/>
-          <w:color w:val="000000"/>
-        </w:rPr>
         <w:t>borrador</w:t>
       </w:r>
-      <w:proofErr w:type="gramEnd"/>
       <w:r>
         <w:rPr>
           <w:rFonts w:cs="Arial"/>
@@ -2730,14 +2718,7 @@
       </w:r>
       <w:r>
         <w:tab/>
-      </w:r>
-      <w:proofErr w:type="gramStart"/>
-      <w:r>
-        <w:t>creo</w:t>
-      </w:r>
-      <w:proofErr w:type="gramEnd"/>
-      <w:r>
-        <w:t xml:space="preserve"> que aquí va parte de lo que puse en el resumen</w:t>
+        <w:t>creo que aquí va parte de lo que puse en el resumen</w:t>
       </w:r>
       <w:r>
         <w:tab/>
@@ -2808,12 +2789,8 @@
       </w:r>
       <w:r>
         <w:tab/>
-      </w:r>
-      <w:proofErr w:type="gramStart"/>
-      <w:r>
         <w:t>borrador</w:t>
       </w:r>
-      <w:proofErr w:type="gramEnd"/>
       <w:r>
         <w:tab/>
         <w:t>]]]]</w:t>
@@ -2867,16 +2844,8 @@
           <w:szCs w:val="24"/>
         </w:rPr>
         <w:tab/>
-      </w:r>
-      <w:proofErr w:type="gramStart"/>
-      <w:r>
-        <w:rPr>
-          <w:rFonts w:cs="Arial"/>
-          <w:szCs w:val="24"/>
-        </w:rPr>
         <w:t>borrador</w:t>
       </w:r>
-      <w:proofErr w:type="gramEnd"/>
       <w:r>
         <w:rPr>
           <w:rFonts w:cs="Arial"/>
@@ -3879,7 +3848,6 @@
                 <w:szCs w:val="20"/>
               </w:rPr>
             </w:pPr>
-            <w:proofErr w:type="spellStart"/>
             <w:r>
               <w:rPr>
                 <w:rFonts w:eastAsia="Arial" w:cs="Arial"/>
@@ -3887,17 +3855,7 @@
                 <w:sz w:val="20"/>
                 <w:szCs w:val="20"/>
               </w:rPr>
-              <w:t>Lizeth</w:t>
-            </w:r>
-            <w:proofErr w:type="spellEnd"/>
-            <w:r>
-              <w:rPr>
-                <w:rFonts w:eastAsia="Arial" w:cs="Arial"/>
-                <w:color w:val="000000"/>
-                <w:sz w:val="20"/>
-                <w:szCs w:val="20"/>
-              </w:rPr>
-              <w:t xml:space="preserve"> Aguilar Carrillo</w:t>
+              <w:t>Lizeth Aguilar Carrillo</w:t>
             </w:r>
           </w:p>
         </w:tc>
@@ -5515,34 +5473,7 @@
                 <w:sz w:val="20"/>
                 <w:szCs w:val="20"/>
               </w:rPr>
-              <w:t>La aplicación es un prototipo</w:t>
-            </w:r>
-            <w:r>
-              <w:rPr>
-                <w:rFonts w:eastAsia="Arial" w:cs="Arial"/>
-                <w:color w:val="000000"/>
-                <w:sz w:val="20"/>
-                <w:szCs w:val="20"/>
-              </w:rPr>
-              <w:t xml:space="preserve"> </w:t>
-            </w:r>
-            <w:r>
-              <w:rPr>
-                <w:rFonts w:eastAsia="Arial" w:cs="Arial"/>
-                <w:color w:val="000000"/>
-                <w:sz w:val="20"/>
-                <w:szCs w:val="20"/>
-              </w:rPr>
-              <w:t>con uso exclusivo por la Universidad Tecnológica de Tecámac. Dicha aplicación contiene al menos un módulo de asignatura, el cual contiene un examen diagnostico con una cantidad determinada de preguntas, el cual arrojará uno de varios resultados dependiendo de las necesidades de dicho examen, al obtener el resultado del examen diagnóstico, se asignará material de estudio el cual debe completarse en su totalidad para acreditarlo. Al completar todo el material asignado el modulo quedará concluido</w:t>
-            </w:r>
-            <w:r>
-              <w:rPr>
-                <w:rFonts w:eastAsia="Arial" w:cs="Arial"/>
-                <w:color w:val="000000"/>
-                <w:sz w:val="20"/>
-                <w:szCs w:val="20"/>
-              </w:rPr>
-              <w:t xml:space="preserve"> (poner aquí lo que había pensado que solo me va a dar tiempo de cimentar el proyecto o no de programarlo como tal)</w:t>
+              <w:t>El desarrollo de “App Educativa 4.0” abarcara las 3 primeras fases de la metodología Mobile-D (Exploración, Inicialización y Producción). Los estudiantes podrán registrarse a la aplicación, iniciar sesión, realizar exámenes diagnósticos y actividades de los temas que estén disponibles en la aplicación. Por otro lado, los administradores podrán iniciar sesión, agregar y editar información de las asignaturas, el contenido de exámenes diagnósticos y de las actividades que se vayan a especificar dentro de la aplicación.</w:t>
             </w:r>
           </w:p>
         </w:tc>
@@ -5577,7 +5508,6 @@
                 <w:sz w:val="20"/>
                 <w:szCs w:val="20"/>
               </w:rPr>
-              <w:lastRenderedPageBreak/>
               <w:t>META(S):</w:t>
             </w:r>
           </w:p>
@@ -5606,7 +5536,16 @@
                 <w:sz w:val="20"/>
                 <w:szCs w:val="20"/>
               </w:rPr>
-              <w:t>Disminuir el rezago escolar y deficiencias de conocimiento de alumnos nuevo ingreso en las divisiones de TIC, otorgando material de apoyo que facilite la comprensión de temas previos al plan de estudios de la Universidad Tecnológica de Tecámac</w:t>
+              <w:t xml:space="preserve">Disminuir el rezago escolar y deficiencias de conocimiento de alumnos nuevo ingreso en las divisiones de TIC, otorgando material de apoyo que facilite la </w:t>
+            </w:r>
+            <w:r>
+              <w:rPr>
+                <w:rFonts w:eastAsia="Arial" w:cs="Arial"/>
+                <w:sz w:val="20"/>
+                <w:szCs w:val="20"/>
+              </w:rPr>
+              <w:lastRenderedPageBreak/>
+              <w:t>comprensión de temas previos al plan de estudios de la Universidad Tecnológica de Tecámac</w:t>
             </w:r>
           </w:p>
         </w:tc>
@@ -5641,6 +5580,7 @@
                 <w:sz w:val="20"/>
                 <w:szCs w:val="20"/>
               </w:rPr>
+              <w:lastRenderedPageBreak/>
               <w:t>RECURSOS:</w:t>
             </w:r>
           </w:p>
@@ -5694,6 +5634,7 @@
                 <w:rFonts w:eastAsia="Arial" w:cs="Arial"/>
                 <w:sz w:val="20"/>
                 <w:szCs w:val="20"/>
+                <w:lang w:val="en-US"/>
               </w:rPr>
             </w:pPr>
             <w:r>
@@ -5701,6 +5642,7 @@
                 <w:rFonts w:eastAsia="Arial" w:cs="Arial"/>
                 <w:sz w:val="20"/>
                 <w:szCs w:val="20"/>
+                <w:lang w:val="en-US"/>
               </w:rPr>
               <w:t xml:space="preserve">Software: </w:t>
             </w:r>
@@ -5709,24 +5651,16 @@
                 <w:rFonts w:eastAsia="Arial" w:cs="Arial"/>
                 <w:sz w:val="20"/>
                 <w:szCs w:val="20"/>
-              </w:rPr>
-              <w:t xml:space="preserve">Android Studio, Java y </w:t>
-            </w:r>
-            <w:proofErr w:type="spellStart"/>
+                <w:lang w:val="en-US"/>
+              </w:rPr>
+              <w:t>Android Studio, Java y SQLite</w:t>
+            </w:r>
             <w:r>
               <w:rPr>
                 <w:rFonts w:eastAsia="Arial" w:cs="Arial"/>
                 <w:sz w:val="20"/>
                 <w:szCs w:val="20"/>
-              </w:rPr>
-              <w:t>SQLite</w:t>
-            </w:r>
-            <w:proofErr w:type="spellEnd"/>
-            <w:r>
-              <w:rPr>
-                <w:rFonts w:eastAsia="Arial" w:cs="Arial"/>
-                <w:sz w:val="20"/>
-                <w:szCs w:val="20"/>
+                <w:lang w:val="en-US"/>
               </w:rPr>
               <w:t>.</w:t>
             </w:r>
@@ -5741,6 +5675,7 @@
           <w:color w:val="0000FF"/>
           <w:sz w:val="28"/>
           <w:szCs w:val="28"/>
+          <w:lang w:val="en-US"/>
         </w:rPr>
       </w:pPr>
     </w:p>
@@ -6156,7 +6091,7 @@
                 <w:sz w:val="18"/>
                 <w:szCs w:val="18"/>
               </w:rPr>
-              <w:t>Análisis</w:t>
+              <w:t>Exploración</w:t>
             </w:r>
           </w:p>
         </w:tc>
@@ -6803,7 +6738,7 @@
               <w:rPr>
                 <w:sz w:val="18"/>
               </w:rPr>
-              <w:t>4</w:t>
+              <w:t>3</w:t>
             </w:r>
           </w:p>
         </w:tc>
@@ -6828,7 +6763,7 @@
               <w:rPr>
                 <w:sz w:val="18"/>
               </w:rPr>
-              <w:t>4</w:t>
+              <w:t>3</w:t>
             </w:r>
           </w:p>
         </w:tc>
@@ -6853,7 +6788,7 @@
               <w:rPr>
                 <w:sz w:val="18"/>
               </w:rPr>
-              <w:t>25</w:t>
+              <w:t>18</w:t>
             </w:r>
             <w:r>
               <w:rPr>
@@ -6885,7 +6820,7 @@
               <w:rPr>
                 <w:sz w:val="18"/>
               </w:rPr>
-              <w:t>26</w:t>
+              <w:t>20</w:t>
             </w:r>
             <w:r>
               <w:rPr>
@@ -6988,7 +6923,7 @@
               <w:rPr>
                 <w:sz w:val="18"/>
               </w:rPr>
-              <w:t>4</w:t>
+              <w:t>3</w:t>
             </w:r>
           </w:p>
         </w:tc>
@@ -7038,7 +6973,19 @@
               <w:rPr>
                 <w:sz w:val="18"/>
               </w:rPr>
-              <w:t>26/09/24</w:t>
+              <w:t>2</w:t>
+            </w:r>
+            <w:r>
+              <w:rPr>
+                <w:sz w:val="18"/>
+              </w:rPr>
+              <w:t>0</w:t>
+            </w:r>
+            <w:r>
+              <w:rPr>
+                <w:sz w:val="18"/>
+              </w:rPr>
+              <w:t>/09/24</w:t>
             </w:r>
           </w:p>
         </w:tc>
@@ -7064,7 +7011,19 @@
               <w:rPr>
                 <w:sz w:val="18"/>
               </w:rPr>
-              <w:t>02/10/24</w:t>
+              <w:t>0</w:t>
+            </w:r>
+            <w:r>
+              <w:rPr>
+                <w:sz w:val="18"/>
+              </w:rPr>
+              <w:t>4</w:t>
+            </w:r>
+            <w:r>
+              <w:rPr>
+                <w:sz w:val="18"/>
+              </w:rPr>
+              <w:t>/10/24</w:t>
             </w:r>
           </w:p>
         </w:tc>
@@ -7136,7 +7095,7 @@
               <w:rPr>
                 <w:sz w:val="18"/>
               </w:rPr>
-              <w:t>Diagramas de secuencia [pendiente]</w:t>
+              <w:t>Diagramas de secuencia</w:t>
             </w:r>
           </w:p>
         </w:tc>
@@ -7186,7 +7145,7 @@
               <w:rPr>
                 <w:sz w:val="18"/>
               </w:rPr>
-              <w:t>5</w:t>
+              <w:t>6</w:t>
             </w:r>
           </w:p>
         </w:tc>
@@ -7211,7 +7170,19 @@
               <w:rPr>
                 <w:sz w:val="18"/>
               </w:rPr>
-              <w:t>02/10/24</w:t>
+              <w:t>0</w:t>
+            </w:r>
+            <w:r>
+              <w:rPr>
+                <w:sz w:val="18"/>
+              </w:rPr>
+              <w:t>4</w:t>
+            </w:r>
+            <w:r>
+              <w:rPr>
+                <w:sz w:val="18"/>
+              </w:rPr>
+              <w:t>/10/24</w:t>
             </w:r>
           </w:p>
         </w:tc>
@@ -7237,12 +7208,22 @@
               <w:rPr>
                 <w:sz w:val="18"/>
               </w:rPr>
-              <w:t>04/10/24</w:t>
-            </w:r>
-          </w:p>
-        </w:tc>
-        <w:bookmarkStart w:id="33" w:name="_GoBack"/>
-        <w:bookmarkEnd w:id="33"/>
+              <w:t>0</w:t>
+            </w:r>
+            <w:r>
+              <w:rPr>
+                <w:sz w:val="18"/>
+              </w:rPr>
+              <w:t>9</w:t>
+            </w:r>
+            <w:r>
+              <w:rPr>
+                <w:sz w:val="18"/>
+              </w:rPr>
+              <w:t>/10/24</w:t>
+            </w:r>
+          </w:p>
+        </w:tc>
       </w:tr>
       <w:tr>
         <w:trPr>
@@ -7312,7 +7293,7 @@
               <w:rPr>
                 <w:sz w:val="18"/>
               </w:rPr>
-              <w:t>Diseño e Implementación</w:t>
+              <w:t>Inicialización</w:t>
             </w:r>
           </w:p>
         </w:tc>
@@ -7337,7 +7318,7 @@
               <w:rPr>
                 <w:sz w:val="18"/>
               </w:rPr>
-              <w:t>5</w:t>
+              <w:t>6</w:t>
             </w:r>
           </w:p>
         </w:tc>
@@ -7362,7 +7343,7 @@
               <w:rPr>
                 <w:sz w:val="18"/>
               </w:rPr>
-              <w:t>5</w:t>
+              <w:t>6</w:t>
             </w:r>
           </w:p>
         </w:tc>
@@ -7387,7 +7368,19 @@
               <w:rPr>
                 <w:sz w:val="18"/>
               </w:rPr>
-              <w:t>02/10</w:t>
+              <w:t>0</w:t>
+            </w:r>
+            <w:r>
+              <w:rPr>
+                <w:sz w:val="18"/>
+              </w:rPr>
+              <w:t>9</w:t>
+            </w:r>
+            <w:r>
+              <w:rPr>
+                <w:sz w:val="18"/>
+              </w:rPr>
+              <w:t>/10</w:t>
             </w:r>
             <w:r>
               <w:rPr>
@@ -7419,7 +7412,7 @@
               <w:rPr>
                 <w:sz w:val="18"/>
               </w:rPr>
-              <w:t>04</w:t>
+              <w:t>10</w:t>
             </w:r>
             <w:r>
               <w:rPr>
@@ -7498,7 +7491,7 @@
               <w:rPr>
                 <w:sz w:val="18"/>
               </w:rPr>
-              <w:t>Instalación de WSL 2</w:t>
+              <w:t>Diagrama de base de datos (relacional)</w:t>
             </w:r>
           </w:p>
         </w:tc>
@@ -7548,7 +7541,7 @@
               <w:rPr>
                 <w:sz w:val="18"/>
               </w:rPr>
-              <w:t>6</w:t>
+              <w:t>7</w:t>
             </w:r>
           </w:p>
         </w:tc>
@@ -7573,7 +7566,7 @@
               <w:rPr>
                 <w:sz w:val="18"/>
               </w:rPr>
-              <w:t>05</w:t>
+              <w:t>10</w:t>
             </w:r>
             <w:r>
               <w:rPr>
@@ -7605,7 +7598,13 @@
               <w:rPr>
                 <w:sz w:val="18"/>
               </w:rPr>
-              <w:t>09/10/24</w:t>
+              <w:t>16</w:t>
+            </w:r>
+            <w:r>
+              <w:rPr>
+                <w:sz w:val="18"/>
+              </w:rPr>
+              <w:t>/10/24</w:t>
             </w:r>
           </w:p>
         </w:tc>
@@ -7678,21 +7677,7 @@
               <w:rPr>
                 <w:sz w:val="18"/>
               </w:rPr>
-              <w:t xml:space="preserve">Instalación de </w:t>
-            </w:r>
-            <w:proofErr w:type="spellStart"/>
-            <w:r>
-              <w:rPr>
-                <w:sz w:val="18"/>
-              </w:rPr>
-              <w:t>Docker</w:t>
-            </w:r>
-            <w:proofErr w:type="spellEnd"/>
-            <w:r>
-              <w:rPr>
-                <w:sz w:val="18"/>
-              </w:rPr>
-              <w:t xml:space="preserve"> Local</w:t>
+              <w:t>Diccionario de datos</w:t>
             </w:r>
           </w:p>
         </w:tc>
@@ -7742,7 +7727,7 @@
               <w:rPr>
                 <w:sz w:val="18"/>
               </w:rPr>
-              <w:t>8</w:t>
+              <w:t>7</w:t>
             </w:r>
           </w:p>
         </w:tc>
@@ -7767,7 +7752,19 @@
               <w:rPr>
                 <w:sz w:val="18"/>
               </w:rPr>
-              <w:t>12/10/24</w:t>
+              <w:t>1</w:t>
+            </w:r>
+            <w:r>
+              <w:rPr>
+                <w:sz w:val="18"/>
+              </w:rPr>
+              <w:t>6</w:t>
+            </w:r>
+            <w:r>
+              <w:rPr>
+                <w:sz w:val="18"/>
+              </w:rPr>
+              <w:t>/10/24</w:t>
             </w:r>
           </w:p>
         </w:tc>
@@ -7793,7 +7790,13 @@
               <w:rPr>
                 <w:sz w:val="18"/>
               </w:rPr>
-              <w:t>23/10/24</w:t>
+              <w:t>18</w:t>
+            </w:r>
+            <w:r>
+              <w:rPr>
+                <w:sz w:val="18"/>
+              </w:rPr>
+              <w:t>/10/24</w:t>
             </w:r>
           </w:p>
         </w:tc>
@@ -7867,21 +7870,7 @@
               <w:rPr>
                 <w:sz w:val="18"/>
               </w:rPr>
-              <w:t xml:space="preserve">Generación de Imagen </w:t>
-            </w:r>
-            <w:proofErr w:type="spellStart"/>
-            <w:r>
-              <w:rPr>
-                <w:sz w:val="18"/>
-              </w:rPr>
-              <w:t>Odoo</w:t>
-            </w:r>
-            <w:proofErr w:type="spellEnd"/>
-            <w:r>
-              <w:rPr>
-                <w:sz w:val="18"/>
-              </w:rPr>
-              <w:t xml:space="preserve"> Local</w:t>
+              <w:t>Diseño de interfaces</w:t>
             </w:r>
           </w:p>
         </w:tc>
@@ -7906,7 +7895,7 @@
               <w:rPr>
                 <w:sz w:val="18"/>
               </w:rPr>
-              <w:t>9</w:t>
+              <w:t>7</w:t>
             </w:r>
           </w:p>
         </w:tc>
@@ -7931,7 +7920,7 @@
               <w:rPr>
                 <w:sz w:val="18"/>
               </w:rPr>
-              <w:t>11</w:t>
+              <w:t>8</w:t>
             </w:r>
           </w:p>
         </w:tc>
@@ -7956,7 +7945,13 @@
               <w:rPr>
                 <w:sz w:val="18"/>
               </w:rPr>
-              <w:t>26/10/24</w:t>
+              <w:t>18</w:t>
+            </w:r>
+            <w:r>
+              <w:rPr>
+                <w:sz w:val="18"/>
+              </w:rPr>
+              <w:t>/10/24</w:t>
             </w:r>
           </w:p>
         </w:tc>
@@ -7982,7 +7977,13 @@
               <w:rPr>
                 <w:sz w:val="18"/>
               </w:rPr>
-              <w:t>14/11/24</w:t>
+              <w:t>2</w:t>
+            </w:r>
+            <w:r>
+              <w:rPr>
+                <w:sz w:val="18"/>
+              </w:rPr>
+              <w:t>4/11/24</w:t>
             </w:r>
           </w:p>
         </w:tc>
@@ -8066,6 +8067,12 @@
               <w:t>Ocean</w:t>
             </w:r>
             <w:proofErr w:type="spellEnd"/>
+            <w:r>
+              <w:rPr>
+                <w:sz w:val="18"/>
+              </w:rPr>
+              <w:t xml:space="preserve"> [pendiente de aquí para abajo]</w:t>
+            </w:r>
           </w:p>
         </w:tc>
         <w:tc>
@@ -8596,7 +8603,7 @@
               <w:rPr>
                 <w:sz w:val="18"/>
               </w:rPr>
-              <w:t>Pruebas</w:t>
+              <w:t>Producción</w:t>
             </w:r>
           </w:p>
         </w:tc>
@@ -10382,6 +10389,7 @@
               <w:rPr>
                 <w:rFonts w:ascii="Arial" w:hAnsi="Arial" w:cs="Arial"/>
               </w:rPr>
+              <w:lastRenderedPageBreak/>
               <w:t>2</w:t>
             </w:r>
           </w:p>
@@ -12414,21 +12422,7 @@
               <w:rPr>
                 <w:rFonts w:cs="Arial"/>
               </w:rPr>
-              <w:t xml:space="preserve"> en C. </w:t>
-            </w:r>
-            <w:proofErr w:type="spellStart"/>
-            <w:r>
-              <w:rPr>
-                <w:rFonts w:cs="Arial"/>
-              </w:rPr>
-              <w:t>Lizeth</w:t>
-            </w:r>
-            <w:proofErr w:type="spellEnd"/>
-            <w:r>
-              <w:rPr>
-                <w:rFonts w:cs="Arial"/>
-              </w:rPr>
-              <w:t xml:space="preserve"> Aguilar Carrillo</w:t>
+              <w:t xml:space="preserve"> en C. Lizeth Aguilar Carrillo</w:t>
             </w:r>
           </w:p>
           <w:p>
@@ -12459,20 +12453,20 @@
       <w:r>
         <w:br w:type="page"/>
       </w:r>
-      <w:bookmarkStart w:id="34" w:name="_Toc121932373"/>
-      <w:bookmarkStart w:id="35" w:name="_Toc141968724"/>
-      <w:bookmarkStart w:id="36" w:name="_Toc142927995"/>
-      <w:bookmarkStart w:id="37" w:name="_Toc178234824"/>
+      <w:bookmarkStart w:id="33" w:name="_Toc121932373"/>
+      <w:bookmarkStart w:id="34" w:name="_Toc141968724"/>
+      <w:bookmarkStart w:id="35" w:name="_Toc142927995"/>
+      <w:bookmarkStart w:id="36" w:name="_Toc178234824"/>
       <w:r>
         <w:lastRenderedPageBreak/>
         <w:t>MARCO TEORICO</w:t>
       </w:r>
-      <w:bookmarkStart w:id="38" w:name="_Toc121932374"/>
-      <w:bookmarkStart w:id="39" w:name="_Toc141968726"/>
+      <w:bookmarkStart w:id="37" w:name="_Toc121932374"/>
+      <w:bookmarkStart w:id="38" w:name="_Toc141968726"/>
+      <w:bookmarkEnd w:id="33"/>
       <w:bookmarkEnd w:id="34"/>
       <w:bookmarkEnd w:id="35"/>
       <w:bookmarkEnd w:id="36"/>
-      <w:bookmarkEnd w:id="37"/>
     </w:p>
     <w:p>
       <w:pPr>
@@ -12510,7 +12504,35 @@
           <w:rFonts w:cs="Arial"/>
           <w:szCs w:val="24"/>
         </w:rPr>
-        <w:t xml:space="preserve">Android Studio es el entorno de desarrollo integrado (IDE) oficial que se usa en el desarrollo de apps para Android. Basado en el potente editor de código y las herramientas para desarrolladores de </w:t>
+        <w:t xml:space="preserve">Android Studio es el entorno de desarrollo integrado (IDE) oficial que se usa en el desarrollo de apps para Android. Basado en el potente editor de código y las herramientas para desarrolladores de IntelliJ IDEA, Android Studio ofrece </w:t>
+      </w:r>
+      <w:r>
+        <w:rPr>
+          <w:rFonts w:cs="Arial"/>
+          <w:szCs w:val="24"/>
+        </w:rPr>
+        <w:t>funciones como</w:t>
+      </w:r>
+      <w:r>
+        <w:rPr>
+          <w:rFonts w:cs="Arial"/>
+          <w:szCs w:val="24"/>
+        </w:rPr>
+        <w:t>:</w:t>
+      </w:r>
+      <w:r>
+        <w:rPr>
+          <w:rFonts w:cs="Arial"/>
+          <w:szCs w:val="24"/>
+        </w:rPr>
+        <w:t xml:space="preserve"> </w:t>
+      </w:r>
+      <w:r>
+        <w:rPr>
+          <w:rFonts w:cs="Arial"/>
+          <w:szCs w:val="24"/>
+        </w:rPr>
+        <w:t xml:space="preserve">sistema de compilación flexible basado en </w:t>
       </w:r>
       <w:proofErr w:type="spellStart"/>
       <w:r>
@@ -12518,7 +12540,7 @@
           <w:rFonts w:cs="Arial"/>
           <w:szCs w:val="24"/>
         </w:rPr>
-        <w:t>IntelliJ</w:t>
+        <w:t>Gradle</w:t>
       </w:r>
       <w:proofErr w:type="spellEnd"/>
       <w:r>
@@ -12526,83 +12548,7 @@
           <w:rFonts w:cs="Arial"/>
           <w:szCs w:val="24"/>
         </w:rPr>
-        <w:t xml:space="preserve"> IDEA, Android Studio ofrece </w:t>
-      </w:r>
-      <w:r>
-        <w:rPr>
-          <w:rFonts w:cs="Arial"/>
-          <w:szCs w:val="24"/>
-        </w:rPr>
-        <w:t>funciones como</w:t>
-      </w:r>
-      <w:r>
-        <w:rPr>
-          <w:rFonts w:cs="Arial"/>
-          <w:szCs w:val="24"/>
-        </w:rPr>
-        <w:t>:</w:t>
-      </w:r>
-      <w:r>
-        <w:rPr>
-          <w:rFonts w:cs="Arial"/>
-          <w:szCs w:val="24"/>
-        </w:rPr>
-        <w:t xml:space="preserve"> </w:t>
-      </w:r>
-      <w:r>
-        <w:rPr>
-          <w:rFonts w:cs="Arial"/>
-          <w:szCs w:val="24"/>
-        </w:rPr>
-        <w:t xml:space="preserve">sistema de compilación flexible basado en </w:t>
-      </w:r>
-      <w:proofErr w:type="spellStart"/>
-      <w:r>
-        <w:rPr>
-          <w:rFonts w:cs="Arial"/>
-          <w:szCs w:val="24"/>
-        </w:rPr>
-        <w:t>Gradle</w:t>
-      </w:r>
-      <w:proofErr w:type="spellEnd"/>
-      <w:r>
-        <w:rPr>
-          <w:rFonts w:cs="Arial"/>
-          <w:szCs w:val="24"/>
-        </w:rPr>
-        <w:t xml:space="preserve">, emuladores virtuales de dispositivos móviles, integración con </w:t>
-      </w:r>
-      <w:proofErr w:type="spellStart"/>
-      <w:r>
-        <w:rPr>
-          <w:rFonts w:cs="Arial"/>
-          <w:szCs w:val="24"/>
-        </w:rPr>
-        <w:t>Git</w:t>
-      </w:r>
-      <w:proofErr w:type="spellEnd"/>
-      <w:r>
-        <w:rPr>
-          <w:rFonts w:cs="Arial"/>
-          <w:szCs w:val="24"/>
-        </w:rPr>
-        <w:t xml:space="preserve"> y </w:t>
-      </w:r>
-      <w:proofErr w:type="spellStart"/>
-      <w:r>
-        <w:rPr>
-          <w:rFonts w:cs="Arial"/>
-          <w:szCs w:val="24"/>
-        </w:rPr>
-        <w:t>GitHub</w:t>
-      </w:r>
-      <w:proofErr w:type="spellEnd"/>
-      <w:r>
-        <w:rPr>
-          <w:rFonts w:cs="Arial"/>
-          <w:szCs w:val="24"/>
-        </w:rPr>
-        <w:t>, v</w:t>
+        <w:t>, emuladores virtuales de dispositivos móviles, integración con Git y GitHub, v</w:t>
       </w:r>
       <w:r>
         <w:rPr>
@@ -12939,71 +12885,7 @@
           <w:rFonts w:cs="Arial"/>
           <w:szCs w:val="24"/>
         </w:rPr>
-        <w:t xml:space="preserve">A diferencia </w:t>
-      </w:r>
-      <w:proofErr w:type="gramStart"/>
-      <w:r>
-        <w:rPr>
-          <w:rFonts w:cs="Arial"/>
-          <w:szCs w:val="24"/>
-        </w:rPr>
-        <w:t>de los sistema</w:t>
-      </w:r>
-      <w:proofErr w:type="gramEnd"/>
-      <w:r>
-        <w:rPr>
-          <w:rFonts w:cs="Arial"/>
-          <w:szCs w:val="24"/>
-        </w:rPr>
-        <w:t xml:space="preserve"> de gestión de bases de datos cliente-servidor, el motor de </w:t>
-      </w:r>
-      <w:proofErr w:type="spellStart"/>
-      <w:r>
-        <w:rPr>
-          <w:rFonts w:cs="Arial"/>
-          <w:szCs w:val="24"/>
-        </w:rPr>
-        <w:t>SQLite</w:t>
-      </w:r>
-      <w:proofErr w:type="spellEnd"/>
-      <w:r>
-        <w:rPr>
-          <w:rFonts w:cs="Arial"/>
-          <w:szCs w:val="24"/>
-        </w:rPr>
-        <w:t xml:space="preserve"> no es un proceso independiente con el que el programa principal se comunica. En lugar de eso, la biblioteca </w:t>
-      </w:r>
-      <w:proofErr w:type="spellStart"/>
-      <w:r>
-        <w:rPr>
-          <w:rFonts w:cs="Arial"/>
-          <w:szCs w:val="24"/>
-        </w:rPr>
-        <w:t>SQLite</w:t>
-      </w:r>
-      <w:proofErr w:type="spellEnd"/>
-      <w:r>
-        <w:rPr>
-          <w:rFonts w:cs="Arial"/>
-          <w:szCs w:val="24"/>
-        </w:rPr>
-        <w:t xml:space="preserve"> se enlaza con el programa pasando a ser parte integral del mismo. El programa utiliza la funcionalidad de </w:t>
-      </w:r>
-      <w:proofErr w:type="spellStart"/>
-      <w:r>
-        <w:rPr>
-          <w:rFonts w:cs="Arial"/>
-          <w:szCs w:val="24"/>
-        </w:rPr>
-        <w:t>SQLite</w:t>
-      </w:r>
-      <w:proofErr w:type="spellEnd"/>
-      <w:r>
-        <w:rPr>
-          <w:rFonts w:cs="Arial"/>
-          <w:szCs w:val="24"/>
-        </w:rPr>
-        <w:t xml:space="preserve"> a través de llamadas simples a subrutinas y funciones. Esto reduce la latencia en el acceso a la base de datos, debido a que las llamadas a funciones son más eficientes que la comunicación entre procesos. El </w:t>
+        <w:t xml:space="preserve">A diferencia de los sistema de gestión de bases de datos cliente-servidor, el motor de SQLite no es un proceso independiente con el que el programa principal se comunica. En lugar de eso, la biblioteca SQLite se enlaza con el programa pasando a ser parte integral del mismo. El programa utiliza la funcionalidad de SQLite a través de llamadas simples a subrutinas y funciones. Esto reduce la latencia en el acceso a la base de datos, debido a que las llamadas a funciones son más eficientes que la comunicación entre procesos. El </w:t>
       </w:r>
       <w:r>
         <w:rPr>
@@ -13064,7 +12946,6 @@
           <w:szCs w:val="24"/>
         </w:rPr>
       </w:pPr>
-      <w:proofErr w:type="spellStart"/>
       <w:r>
         <w:rPr>
           <w:rFonts w:ascii="Arial" w:hAnsi="Arial" w:cs="Arial"/>
@@ -13075,7 +12956,6 @@
         </w:rPr>
         <w:t>Git</w:t>
       </w:r>
-      <w:proofErr w:type="spellEnd"/>
     </w:p>
     <w:p>
       <w:pPr>
@@ -13451,7 +13331,6 @@
           <w:szCs w:val="24"/>
         </w:rPr>
       </w:pPr>
-      <w:proofErr w:type="spellStart"/>
       <w:r>
         <w:rPr>
           <w:rFonts w:ascii="Arial" w:hAnsi="Arial" w:cs="Arial"/>
@@ -13462,22 +13341,13 @@
         </w:rPr>
         <w:t>Figma</w:t>
       </w:r>
-      <w:proofErr w:type="spellEnd"/>
     </w:p>
     <w:p>
       <w:r>
         <w:t xml:space="preserve">Es un editor de gráficos vectoriales </w:t>
       </w:r>
       <w:r>
-        <w:t xml:space="preserve">y una herramienta de generación de prototipos, principalmente basada en web con características offline para su aplicación de escritorio en Windows o </w:t>
-      </w:r>
-      <w:proofErr w:type="spellStart"/>
-      <w:r>
-        <w:t>macOS</w:t>
-      </w:r>
-      <w:proofErr w:type="spellEnd"/>
-      <w:r>
-        <w:t xml:space="preserve">. Permite a los diseñadores colaborar en tiempo real, lo cual es ideal para equipos de trabajo distribuidos geográficamente. Esta herramienta es conocida </w:t>
+        <w:t xml:space="preserve">y una herramienta de generación de prototipos, principalmente basada en web con características offline para su aplicación de escritorio en Windows o macOS. Permite a los diseñadores colaborar en tiempo real, lo cual es ideal para equipos de trabajo distribuidos geográficamente. Esta herramienta es conocida </w:t>
       </w:r>
       <w:r>
         <w:lastRenderedPageBreak/>
@@ -13501,8 +13371,8 @@
       <w:pPr>
         <w:pStyle w:val="Ttulo1"/>
       </w:pPr>
-      <w:bookmarkStart w:id="40" w:name="_Toc142927996"/>
-      <w:bookmarkStart w:id="41" w:name="_Toc178234825"/>
+      <w:bookmarkStart w:id="39" w:name="_Toc142927996"/>
+      <w:bookmarkStart w:id="40" w:name="_Toc178234825"/>
       <w:r>
         <w:lastRenderedPageBreak/>
         <w:t>METODOLOGÍ</w:t>
@@ -13510,10 +13380,10 @@
       <w:r>
         <w:t>A</w:t>
       </w:r>
+      <w:bookmarkEnd w:id="37"/>
       <w:bookmarkEnd w:id="38"/>
       <w:bookmarkEnd w:id="39"/>
       <w:bookmarkEnd w:id="40"/>
-      <w:bookmarkEnd w:id="41"/>
     </w:p>
     <w:p>
       <w:r>
@@ -13521,12 +13391,8 @@
       </w:r>
       <w:r>
         <w:tab/>
-      </w:r>
-      <w:proofErr w:type="gramStart"/>
-      <w:r>
         <w:t>borrador</w:t>
       </w:r>
-      <w:proofErr w:type="gramEnd"/>
       <w:r>
         <w:tab/>
         <w:t>]]]]</w:t>
@@ -13576,8 +13442,8 @@
       </w:r>
     </w:p>
     <w:p>
-      <w:bookmarkStart w:id="42" w:name="_Toc121932376"/>
-      <w:bookmarkStart w:id="43" w:name="_Toc141968727"/>
+      <w:bookmarkStart w:id="41" w:name="_Toc121932376"/>
+      <w:bookmarkStart w:id="42" w:name="_Toc141968727"/>
     </w:p>
     <w:p>
       <w:r>
@@ -13588,8 +13454,8 @@
       <w:pPr>
         <w:pStyle w:val="Ttulo1"/>
       </w:pPr>
-      <w:bookmarkStart w:id="44" w:name="_Toc142927997"/>
-      <w:bookmarkStart w:id="45" w:name="_Toc178234826"/>
+      <w:bookmarkStart w:id="43" w:name="_Toc142927997"/>
+      <w:bookmarkStart w:id="44" w:name="_Toc178234826"/>
       <w:r>
         <w:lastRenderedPageBreak/>
         <w:t>CAPÍ</w:t>
@@ -13597,13 +13463,19 @@
       <w:r>
         <w:t>TULO 1</w:t>
       </w:r>
+      <w:bookmarkEnd w:id="41"/>
+      <w:r>
+        <w:t>.</w:t>
+      </w:r>
+      <w:r>
+        <w:t xml:space="preserve"> </w:t>
+      </w:r>
       <w:bookmarkEnd w:id="42"/>
-      <w:r>
-        <w:t xml:space="preserve"> ANÁLISIS</w:t>
-      </w:r>
       <w:bookmarkEnd w:id="43"/>
       <w:bookmarkEnd w:id="44"/>
-      <w:bookmarkEnd w:id="45"/>
+      <w:r>
+        <w:t>EXPLORACIÓN</w:t>
+      </w:r>
       <w:r>
         <w:t xml:space="preserve"> </w:t>
       </w:r>
@@ -13614,12 +13486,8 @@
       </w:r>
       <w:r>
         <w:tab/>
-      </w:r>
-      <w:proofErr w:type="gramStart"/>
-      <w:r>
         <w:t>borrador</w:t>
       </w:r>
-      <w:proofErr w:type="gramEnd"/>
       <w:r>
         <w:tab/>
         <w:t>]]]]</w:t>
@@ -13639,11 +13507,11 @@
           <w:numId w:val="5"/>
         </w:numPr>
       </w:pPr>
-      <w:bookmarkStart w:id="46" w:name="_Toc178234827"/>
+      <w:bookmarkStart w:id="45" w:name="_Toc178234827"/>
       <w:r>
         <w:t>Necesidades del cliente</w:t>
       </w:r>
-      <w:bookmarkEnd w:id="46"/>
+      <w:bookmarkEnd w:id="45"/>
     </w:p>
     <w:p>
       <w:r>
@@ -13651,12 +13519,8 @@
       </w:r>
       <w:r>
         <w:tab/>
-      </w:r>
-      <w:proofErr w:type="gramStart"/>
-      <w:r>
         <w:t>borrador</w:t>
       </w:r>
-      <w:proofErr w:type="gramEnd"/>
       <w:r>
         <w:tab/>
         <w:t>]]]]</w:t>
@@ -13670,15 +13534,7 @@
         <w:t xml:space="preserve"> en algunos</w:t>
       </w:r>
       <w:r>
-        <w:t xml:space="preserve"> alumnos de TIC en la compresión de temas de primer cuatrimestre, lo que desencadena en deserción escolar y </w:t>
-      </w:r>
-      <w:proofErr w:type="gramStart"/>
-      <w:r>
-        <w:t>una</w:t>
-      </w:r>
-      <w:proofErr w:type="gramEnd"/>
-      <w:r>
-        <w:t xml:space="preserve"> alta tasa de asignaturas no acreditadas. Por lo que se necesita un prototipo de educación educativa que permita a los alumnos facilitar la compresión de temas básicos además de orientarlos a la cuarta revolución industrial. ((((</w:t>
+        <w:t xml:space="preserve"> alumnos de TIC en la compresión de temas de primer cuatrimestre, lo que desencadena en deserción escolar y una alta tasa de asignaturas no acreditadas. Por lo que se necesita un prototipo de educación educativa que permita a los alumnos facilitar la compresión de temas básicos además de orientarlos a la cuarta revolución industrial. ((((</w:t>
       </w:r>
       <w:r>
         <w:t>No</w:t>
@@ -13702,11 +13558,11 @@
           <w:numId w:val="5"/>
         </w:numPr>
       </w:pPr>
-      <w:bookmarkStart w:id="47" w:name="_Toc178234828"/>
+      <w:bookmarkStart w:id="46" w:name="_Toc178234828"/>
       <w:r>
         <w:t>Identificación y definición de roles de usuario</w:t>
       </w:r>
-      <w:bookmarkEnd w:id="47"/>
+      <w:bookmarkEnd w:id="46"/>
     </w:p>
     <w:p>
       <w:r>
@@ -13714,12 +13570,8 @@
       </w:r>
       <w:r>
         <w:tab/>
-      </w:r>
-      <w:proofErr w:type="gramStart"/>
-      <w:r>
         <w:t>borrador</w:t>
       </w:r>
-      <w:proofErr w:type="gramEnd"/>
       <w:r>
         <w:tab/>
         <w:t>]]]]</w:t>
@@ -13806,772 +13658,25 @@
         <w:t>Administrador: Este usuario es algún personal responsable en alguna área de la Universidad Tecnológica de Tecámac, este puede ser personal administrativo de la institución o algún docente de la misma.</w:t>
       </w:r>
     </w:p>
-    <w:p/>
+    <w:p>
+      <w:bookmarkStart w:id="47" w:name="_Toc121932379"/>
+      <w:bookmarkStart w:id="48" w:name="_Toc141968739"/>
+    </w:p>
     <w:p>
       <w:pPr>
         <w:pStyle w:val="Ttulo2"/>
       </w:pPr>
-      <w:bookmarkStart w:id="48" w:name="_Toc178234829"/>
-      <w:r>
-        <w:t>1.3 Requerimientos funcionales</w:t>
-      </w:r>
-      <w:bookmarkEnd w:id="48"/>
-    </w:p>
-    <w:p>
-      <w:bookmarkStart w:id="49" w:name="_Toc121932379"/>
-      <w:bookmarkStart w:id="50" w:name="_Toc141968739"/>
-      <w:r>
-        <w:t>[[[[</w:t>
-      </w:r>
-      <w:r>
-        <w:tab/>
-      </w:r>
-      <w:proofErr w:type="gramStart"/>
-      <w:r>
-        <w:t>borrador</w:t>
-      </w:r>
-      <w:proofErr w:type="gramEnd"/>
-      <w:r>
-        <w:tab/>
-        <w:t>]]]]</w:t>
-      </w:r>
-    </w:p>
-    <w:p>
-      <w:r>
-        <w:t>Los requerimientos funcionales son todos aquellos procesos que tengan que ver con la finalidad de la aplicación.</w:t>
-      </w:r>
-    </w:p>
-    <w:p/>
-    <w:p>
-      <w:pPr>
-        <w:pStyle w:val="Prrafodelista"/>
-        <w:numPr>
-          <w:ilvl w:val="0"/>
-          <w:numId w:val="3"/>
-        </w:numPr>
-        <w:rPr>
-          <w:rFonts w:ascii="Arial" w:hAnsi="Arial" w:cs="Arial"/>
-          <w:sz w:val="24"/>
-          <w:szCs w:val="24"/>
-        </w:rPr>
-      </w:pPr>
-      <w:r>
-        <w:rPr>
-          <w:rFonts w:ascii="Arial" w:hAnsi="Arial" w:cs="Arial"/>
-          <w:sz w:val="24"/>
-          <w:szCs w:val="24"/>
-        </w:rPr>
-        <w:t>Registro de alumnos:</w:t>
-      </w:r>
-      <w:r>
-        <w:rPr>
-          <w:rFonts w:ascii="Arial" w:hAnsi="Arial" w:cs="Arial"/>
-          <w:sz w:val="24"/>
-          <w:szCs w:val="24"/>
-        </w:rPr>
-        <w:t xml:space="preserve"> El sistema deberá permitir que los alumnos se den de alta en la aplicación, usando su </w:t>
-      </w:r>
-      <w:r>
-        <w:rPr>
-          <w:rFonts w:ascii="Arial" w:hAnsi="Arial" w:cs="Arial"/>
-          <w:sz w:val="24"/>
-          <w:szCs w:val="24"/>
-        </w:rPr>
-        <w:t>matrícula</w:t>
-      </w:r>
-      <w:r>
-        <w:rPr>
-          <w:rFonts w:ascii="Arial" w:hAnsi="Arial" w:cs="Arial"/>
-          <w:sz w:val="24"/>
-          <w:szCs w:val="24"/>
-        </w:rPr>
-        <w:t>, una contraseña y datos adicionales.</w:t>
-      </w:r>
-    </w:p>
-    <w:p>
-      <w:pPr>
-        <w:pStyle w:val="Prrafodelista"/>
-        <w:numPr>
-          <w:ilvl w:val="0"/>
-          <w:numId w:val="3"/>
-        </w:numPr>
-        <w:rPr>
-          <w:rFonts w:ascii="Arial" w:hAnsi="Arial" w:cs="Arial"/>
-          <w:sz w:val="24"/>
-          <w:szCs w:val="24"/>
-        </w:rPr>
-      </w:pPr>
-      <w:r>
-        <w:rPr>
-          <w:rFonts w:ascii="Arial" w:hAnsi="Arial" w:cs="Arial"/>
-          <w:sz w:val="24"/>
-          <w:szCs w:val="24"/>
-        </w:rPr>
-        <w:t>Inicio de sesión: El sistema deberá permitir acceder a aquellos usuarios que tengan un registro de datos previo.</w:t>
-      </w:r>
-    </w:p>
-    <w:p>
-      <w:pPr>
-        <w:pStyle w:val="Prrafodelista"/>
-        <w:numPr>
-          <w:ilvl w:val="0"/>
-          <w:numId w:val="3"/>
-        </w:numPr>
-        <w:rPr>
-          <w:rFonts w:ascii="Arial" w:hAnsi="Arial" w:cs="Arial"/>
-          <w:sz w:val="24"/>
-          <w:szCs w:val="24"/>
-        </w:rPr>
-      </w:pPr>
-      <w:r>
-        <w:rPr>
-          <w:rFonts w:ascii="Arial" w:hAnsi="Arial" w:cs="Arial"/>
-          <w:sz w:val="24"/>
-          <w:szCs w:val="24"/>
-        </w:rPr>
-        <w:t>Módulos de aprendizaje: El sistema permitirá añadir módulos de aprendizaje, los cuales contendrán informacion básica, un examen diagnóstico, y una respectiva sección de contenido.</w:t>
-      </w:r>
-    </w:p>
-    <w:p>
-      <w:pPr>
-        <w:pStyle w:val="Prrafodelista"/>
-        <w:numPr>
-          <w:ilvl w:val="0"/>
-          <w:numId w:val="3"/>
-        </w:numPr>
-        <w:rPr>
-          <w:rFonts w:ascii="Arial" w:hAnsi="Arial" w:cs="Arial"/>
-          <w:sz w:val="24"/>
-          <w:szCs w:val="24"/>
-        </w:rPr>
-      </w:pPr>
-      <w:r>
-        <w:rPr>
-          <w:rFonts w:ascii="Arial" w:hAnsi="Arial" w:cs="Arial"/>
-          <w:sz w:val="24"/>
-          <w:szCs w:val="24"/>
-        </w:rPr>
-        <w:t>Realización de exámenes diagnósticos: El sistema deberá permitir a los alumnos realizar exámenes diagnósticos, los cuales devolverán un resultado para su posterior uso.</w:t>
-      </w:r>
-    </w:p>
-    <w:p>
-      <w:pPr>
-        <w:pStyle w:val="Prrafodelista"/>
-        <w:numPr>
-          <w:ilvl w:val="0"/>
-          <w:numId w:val="3"/>
-        </w:numPr>
-        <w:rPr>
-          <w:rFonts w:ascii="Arial" w:hAnsi="Arial" w:cs="Arial"/>
-          <w:sz w:val="24"/>
-          <w:szCs w:val="24"/>
-        </w:rPr>
-      </w:pPr>
-      <w:r>
-        <w:rPr>
-          <w:rFonts w:ascii="Arial" w:hAnsi="Arial" w:cs="Arial"/>
-          <w:sz w:val="24"/>
-          <w:szCs w:val="24"/>
-        </w:rPr>
-        <w:t xml:space="preserve">Realización de actividades: El sistema deberá permitir a los alumnos realizar actividades </w:t>
-      </w:r>
-      <w:r>
-        <w:rPr>
-          <w:rFonts w:ascii="Arial" w:hAnsi="Arial" w:cs="Arial"/>
-          <w:sz w:val="24"/>
-          <w:szCs w:val="24"/>
-        </w:rPr>
-        <w:t>de la sección de contenidos</w:t>
-      </w:r>
-      <w:r>
-        <w:rPr>
-          <w:rFonts w:ascii="Arial" w:hAnsi="Arial" w:cs="Arial"/>
-          <w:sz w:val="24"/>
-          <w:szCs w:val="24"/>
-        </w:rPr>
-        <w:t xml:space="preserve"> de cualquier módulo de aprendizaje</w:t>
-      </w:r>
-      <w:r>
-        <w:rPr>
-          <w:rFonts w:ascii="Arial" w:hAnsi="Arial" w:cs="Arial"/>
-          <w:sz w:val="24"/>
-          <w:szCs w:val="24"/>
-        </w:rPr>
-        <w:t>.</w:t>
-      </w:r>
-    </w:p>
-    <w:p/>
-    <w:p>
-      <w:pPr>
-        <w:pStyle w:val="Ttulo2"/>
-      </w:pPr>
-      <w:bookmarkStart w:id="51" w:name="_Toc178234830"/>
-      <w:r>
-        <w:t>1.4 Requerimientos no funcionales</w:t>
-      </w:r>
-      <w:bookmarkEnd w:id="51"/>
-    </w:p>
-    <w:p>
-      <w:r>
-        <w:t>[[[[</w:t>
-      </w:r>
-      <w:r>
-        <w:tab/>
-      </w:r>
-      <w:proofErr w:type="gramStart"/>
-      <w:r>
-        <w:t>borrador</w:t>
-      </w:r>
-      <w:proofErr w:type="gramEnd"/>
-      <w:r>
-        <w:tab/>
-        <w:t>]]]]</w:t>
-      </w:r>
-    </w:p>
-    <w:p>
-      <w:r>
-        <w:t>Los requerimientos no funcionales son aquellas características que el sistema debe de tener para permitir que la</w:t>
-      </w:r>
-      <w:r>
-        <w:t>s características principales del proyecto</w:t>
-      </w:r>
-      <w:r>
-        <w:t xml:space="preserve"> pueda</w:t>
-      </w:r>
-      <w:r>
-        <w:t>n ejecutarse correctamente</w:t>
-      </w:r>
-      <w:r>
-        <w:t>.</w:t>
-      </w:r>
-    </w:p>
-    <w:p/>
-    <w:p>
-      <w:pPr>
-        <w:pStyle w:val="Prrafodelista"/>
-        <w:numPr>
-          <w:ilvl w:val="0"/>
-          <w:numId w:val="6"/>
-        </w:numPr>
-        <w:rPr>
-          <w:rFonts w:ascii="Arial" w:hAnsi="Arial" w:cs="Arial"/>
-          <w:sz w:val="24"/>
-          <w:szCs w:val="24"/>
-        </w:rPr>
-      </w:pPr>
-      <w:r>
-        <w:rPr>
-          <w:rFonts w:ascii="Arial" w:hAnsi="Arial" w:cs="Arial"/>
-          <w:sz w:val="24"/>
-          <w:szCs w:val="24"/>
-        </w:rPr>
-        <w:t>Protección de datos</w:t>
-      </w:r>
-      <w:r>
-        <w:rPr>
-          <w:rFonts w:ascii="Arial" w:hAnsi="Arial" w:cs="Arial"/>
-          <w:sz w:val="24"/>
-          <w:szCs w:val="24"/>
-        </w:rPr>
-        <w:t xml:space="preserve">: El sistema </w:t>
-      </w:r>
-      <w:r>
-        <w:rPr>
-          <w:rFonts w:ascii="Arial" w:hAnsi="Arial" w:cs="Arial"/>
-          <w:sz w:val="24"/>
-          <w:szCs w:val="24"/>
-        </w:rPr>
-        <w:t>deberá cifrar, encriptar, y proteger información sensible como: datos personales, contraseñas, direcciones de correo electrónico, u otro tipo de datos según corresponda.</w:t>
-      </w:r>
-    </w:p>
-    <w:p>
-      <w:pPr>
-        <w:pStyle w:val="Prrafodelista"/>
-        <w:numPr>
-          <w:ilvl w:val="0"/>
-          <w:numId w:val="6"/>
-        </w:numPr>
-        <w:rPr>
-          <w:rFonts w:ascii="Arial" w:hAnsi="Arial" w:cs="Arial"/>
-          <w:sz w:val="24"/>
-          <w:szCs w:val="24"/>
-        </w:rPr>
-      </w:pPr>
-      <w:r>
-        <w:rPr>
-          <w:rFonts w:ascii="Arial" w:hAnsi="Arial" w:cs="Arial"/>
-          <w:sz w:val="24"/>
-          <w:szCs w:val="24"/>
-        </w:rPr>
-        <w:t>Guardar progreso: El sistema deberá guardar la informacion de las actividades realizadas por cada alumno para que estos puedan continuar con su progreso en cada caso.</w:t>
-      </w:r>
-    </w:p>
-    <w:p>
-      <w:pPr>
-        <w:pStyle w:val="Prrafodelista"/>
-        <w:numPr>
-          <w:ilvl w:val="0"/>
-          <w:numId w:val="6"/>
-        </w:numPr>
-        <w:rPr>
-          <w:rFonts w:ascii="Arial" w:hAnsi="Arial" w:cs="Arial"/>
-          <w:sz w:val="24"/>
-          <w:szCs w:val="24"/>
-        </w:rPr>
-      </w:pPr>
-      <w:r>
-        <w:rPr>
-          <w:rFonts w:ascii="Arial" w:hAnsi="Arial" w:cs="Arial"/>
-          <w:sz w:val="24"/>
-          <w:szCs w:val="24"/>
-        </w:rPr>
-        <w:t>Asignación de nivel de conocimiento: El sistema deberá permitir la asignación de niveles de conocimiento de acuerdo al puntaje obtenido del o los exámenes diagnósticos realizados por el alumno, este deberá ser parametrizable para cumplir con las necesidades y características de cada módulo de aprendizaje.</w:t>
-      </w:r>
-    </w:p>
-    <w:p>
-      <w:pPr>
-        <w:pStyle w:val="Prrafodelista"/>
-        <w:numPr>
-          <w:ilvl w:val="0"/>
-          <w:numId w:val="6"/>
-        </w:numPr>
-        <w:rPr>
-          <w:rFonts w:ascii="Arial" w:hAnsi="Arial" w:cs="Arial"/>
-          <w:sz w:val="24"/>
-          <w:szCs w:val="24"/>
-        </w:rPr>
-      </w:pPr>
-      <w:r>
-        <w:rPr>
-          <w:rFonts w:ascii="Arial" w:hAnsi="Arial" w:cs="Arial"/>
-          <w:sz w:val="24"/>
-          <w:szCs w:val="24"/>
-        </w:rPr>
-        <w:t>Conexión a base de datos: El sistema deberá conectarse a una base de datos local que permita el almacenamiento prologando de la información de los alumnos, módulos de aprendizaje y el progreso de los alumnos en los módulos de aprendizaje según corresponda. Esta conexión deberá permitir la manipulación de la base de datos, la cual consiste en la creación, consulta, actualización, y eliminación de registros según sea el caso.</w:t>
-      </w:r>
-    </w:p>
-    <w:p>
-      <w:pPr>
-        <w:pStyle w:val="Prrafodelista"/>
-        <w:numPr>
-          <w:ilvl w:val="0"/>
-          <w:numId w:val="6"/>
-        </w:numPr>
-        <w:rPr>
-          <w:rFonts w:ascii="Arial" w:hAnsi="Arial" w:cs="Arial"/>
-          <w:sz w:val="24"/>
-          <w:szCs w:val="24"/>
-        </w:rPr>
-      </w:pPr>
-      <w:r>
-        <w:rPr>
-          <w:rFonts w:ascii="Arial" w:hAnsi="Arial" w:cs="Arial"/>
-          <w:sz w:val="24"/>
-          <w:szCs w:val="24"/>
-        </w:rPr>
-        <w:t xml:space="preserve">Conversión de datos: </w:t>
-      </w:r>
-      <w:r>
-        <w:rPr>
-          <w:rFonts w:ascii="Arial" w:hAnsi="Arial" w:cs="Arial"/>
-          <w:sz w:val="24"/>
-          <w:szCs w:val="24"/>
-        </w:rPr>
-        <w:t xml:space="preserve">El sistema deberá transformar la informacion obtenida de una consulta a base de datos a otros tipos de datos para una manipulación </w:t>
-      </w:r>
-      <w:r>
-        <w:rPr>
-          <w:rFonts w:ascii="Arial" w:hAnsi="Arial" w:cs="Arial"/>
-          <w:sz w:val="24"/>
-          <w:szCs w:val="24"/>
-        </w:rPr>
-        <w:lastRenderedPageBreak/>
-        <w:t>rápida y consistente en memoria, así como convertir esta información en memoria a campos que puedan ser enviados a la base de datos</w:t>
-      </w:r>
-      <w:r>
-        <w:rPr>
-          <w:rFonts w:ascii="Arial" w:hAnsi="Arial" w:cs="Arial"/>
-          <w:sz w:val="24"/>
-          <w:szCs w:val="24"/>
-        </w:rPr>
-        <w:t>.</w:t>
-      </w:r>
-    </w:p>
-    <w:p/>
-    <w:p>
-      <w:pPr>
-        <w:pStyle w:val="Ttulo2"/>
-      </w:pPr>
-      <w:bookmarkStart w:id="52" w:name="_Toc178234831"/>
-      <w:r>
-        <w:t>1.5 Requerimientos de hardware</w:t>
-      </w:r>
-      <w:bookmarkEnd w:id="52"/>
-    </w:p>
-    <w:p>
-      <w:r>
-        <w:t>[[[[</w:t>
-      </w:r>
-      <w:r>
-        <w:tab/>
-      </w:r>
-      <w:proofErr w:type="gramStart"/>
-      <w:r>
-        <w:t>borrador</w:t>
-      </w:r>
-      <w:proofErr w:type="gramEnd"/>
-      <w:r>
-        <w:tab/>
-        <w:t>]]]]</w:t>
-      </w:r>
-    </w:p>
-    <w:p>
-      <w:r>
-        <w:t>((((</w:t>
-      </w:r>
-      <w:proofErr w:type="gramStart"/>
-      <w:r>
-        <w:t>descripción</w:t>
-      </w:r>
-      <w:proofErr w:type="gramEnd"/>
-      <w:r>
-        <w:t xml:space="preserve"> por cada cosa y </w:t>
-      </w:r>
-      <w:proofErr w:type="spellStart"/>
-      <w:r>
-        <w:t>pq</w:t>
-      </w:r>
-      <w:proofErr w:type="spellEnd"/>
-      <w:r>
-        <w:t xml:space="preserve"> voy a usar lo que voy a usar))))</w:t>
-      </w:r>
-    </w:p>
-    <w:p>
-      <w:pPr>
-        <w:pStyle w:val="Prrafodelista"/>
-        <w:numPr>
-          <w:ilvl w:val="0"/>
-          <w:numId w:val="7"/>
-        </w:numPr>
-        <w:rPr>
-          <w:rFonts w:ascii="Arial" w:hAnsi="Arial" w:cs="Arial"/>
-          <w:sz w:val="24"/>
-          <w:szCs w:val="24"/>
-        </w:rPr>
-      </w:pPr>
-      <w:r>
-        <w:rPr>
-          <w:rFonts w:ascii="Arial" w:hAnsi="Arial" w:cs="Arial"/>
-          <w:sz w:val="24"/>
-          <w:szCs w:val="24"/>
-        </w:rPr>
-        <w:t>Computadoras con mínimo 4 núcleos físicos y 8 procesadores lógicos, 8GB de memoria RAM</w:t>
-      </w:r>
-      <w:r>
-        <w:rPr>
-          <w:rFonts w:ascii="Arial" w:hAnsi="Arial" w:cs="Arial"/>
-          <w:sz w:val="24"/>
-          <w:szCs w:val="24"/>
-        </w:rPr>
-        <w:t>, 50GB de almacenamiento disponible, monitor de 15” FHD y conexión a internet. Para uso general del proyecto: programación, diseño y documentación.</w:t>
-      </w:r>
-    </w:p>
-    <w:p>
-      <w:pPr>
-        <w:pStyle w:val="Prrafodelista"/>
-        <w:numPr>
-          <w:ilvl w:val="0"/>
-          <w:numId w:val="7"/>
-        </w:numPr>
-        <w:rPr>
-          <w:rFonts w:ascii="Arial" w:hAnsi="Arial" w:cs="Arial"/>
-          <w:sz w:val="24"/>
-          <w:szCs w:val="24"/>
-        </w:rPr>
-      </w:pPr>
-      <w:r>
-        <w:rPr>
-          <w:rFonts w:ascii="Arial" w:hAnsi="Arial" w:cs="Arial"/>
-          <w:sz w:val="24"/>
-          <w:szCs w:val="24"/>
-        </w:rPr>
-        <w:t>Memorias USB</w:t>
-      </w:r>
-      <w:r>
-        <w:rPr>
-          <w:rFonts w:ascii="Arial" w:hAnsi="Arial" w:cs="Arial"/>
-          <w:sz w:val="24"/>
-          <w:szCs w:val="24"/>
-        </w:rPr>
-        <w:t xml:space="preserve"> 2.0 o superior</w:t>
-      </w:r>
-      <w:r>
-        <w:rPr>
-          <w:rFonts w:ascii="Arial" w:hAnsi="Arial" w:cs="Arial"/>
-          <w:sz w:val="24"/>
-          <w:szCs w:val="24"/>
-        </w:rPr>
-        <w:t xml:space="preserve"> de </w:t>
-      </w:r>
-      <w:r>
-        <w:rPr>
-          <w:rFonts w:ascii="Arial" w:hAnsi="Arial" w:cs="Arial"/>
-          <w:sz w:val="24"/>
-          <w:szCs w:val="24"/>
-        </w:rPr>
-        <w:t>8GB. Se utilizarán como medio de almacenamiento y trasferencia de archivos generales.</w:t>
-      </w:r>
-    </w:p>
-    <w:p>
-      <w:pPr>
-        <w:pStyle w:val="Prrafodelista"/>
-        <w:numPr>
-          <w:ilvl w:val="0"/>
-          <w:numId w:val="7"/>
-        </w:numPr>
-        <w:rPr>
-          <w:rFonts w:ascii="Arial" w:hAnsi="Arial" w:cs="Arial"/>
-          <w:sz w:val="24"/>
-          <w:szCs w:val="24"/>
-        </w:rPr>
-      </w:pPr>
-      <w:r>
-        <w:rPr>
-          <w:rFonts w:ascii="Arial" w:hAnsi="Arial" w:cs="Arial"/>
-          <w:sz w:val="24"/>
-          <w:szCs w:val="24"/>
-        </w:rPr>
-        <w:t>Equipo de red (</w:t>
-      </w:r>
-      <w:proofErr w:type="spellStart"/>
-      <w:r>
-        <w:rPr>
-          <w:rFonts w:ascii="Arial" w:hAnsi="Arial" w:cs="Arial"/>
-          <w:sz w:val="24"/>
-          <w:szCs w:val="24"/>
-        </w:rPr>
-        <w:t>router</w:t>
-      </w:r>
-      <w:proofErr w:type="spellEnd"/>
-      <w:r>
-        <w:rPr>
-          <w:rFonts w:ascii="Arial" w:hAnsi="Arial" w:cs="Arial"/>
-          <w:sz w:val="24"/>
-          <w:szCs w:val="24"/>
-        </w:rPr>
-        <w:t xml:space="preserve">, </w:t>
-      </w:r>
-      <w:proofErr w:type="spellStart"/>
-      <w:r>
-        <w:rPr>
-          <w:rFonts w:ascii="Arial" w:hAnsi="Arial" w:cs="Arial"/>
-          <w:sz w:val="24"/>
-          <w:szCs w:val="24"/>
-        </w:rPr>
-        <w:t>switch</w:t>
-      </w:r>
-      <w:proofErr w:type="spellEnd"/>
-      <w:r>
-        <w:rPr>
-          <w:rFonts w:ascii="Arial" w:hAnsi="Arial" w:cs="Arial"/>
-          <w:sz w:val="24"/>
-          <w:szCs w:val="24"/>
-        </w:rPr>
-        <w:t xml:space="preserve">, </w:t>
-      </w:r>
-      <w:proofErr w:type="spellStart"/>
-      <w:r>
-        <w:rPr>
-          <w:rFonts w:ascii="Arial" w:hAnsi="Arial" w:cs="Arial"/>
-          <w:sz w:val="24"/>
-          <w:szCs w:val="24"/>
-        </w:rPr>
-        <w:t>access</w:t>
-      </w:r>
-      <w:proofErr w:type="spellEnd"/>
-      <w:r>
-        <w:rPr>
-          <w:rFonts w:ascii="Arial" w:hAnsi="Arial" w:cs="Arial"/>
-          <w:sz w:val="24"/>
-          <w:szCs w:val="24"/>
-        </w:rPr>
-        <w:t xml:space="preserve"> </w:t>
-      </w:r>
-      <w:proofErr w:type="spellStart"/>
-      <w:r>
-        <w:rPr>
-          <w:rFonts w:ascii="Arial" w:hAnsi="Arial" w:cs="Arial"/>
-          <w:sz w:val="24"/>
-          <w:szCs w:val="24"/>
-        </w:rPr>
-        <w:t>point</w:t>
-      </w:r>
-      <w:proofErr w:type="spellEnd"/>
-      <w:r>
-        <w:rPr>
-          <w:rFonts w:ascii="Arial" w:hAnsi="Arial" w:cs="Arial"/>
-          <w:sz w:val="24"/>
-          <w:szCs w:val="24"/>
-        </w:rPr>
-        <w:t>, m</w:t>
-      </w:r>
-      <w:r>
-        <w:rPr>
-          <w:rFonts w:ascii="Arial" w:hAnsi="Arial" w:cs="Arial"/>
-          <w:sz w:val="24"/>
-          <w:szCs w:val="24"/>
-        </w:rPr>
-        <w:t>odem</w:t>
-      </w:r>
-      <w:r>
-        <w:rPr>
-          <w:rFonts w:ascii="Arial" w:hAnsi="Arial" w:cs="Arial"/>
-          <w:sz w:val="24"/>
-          <w:szCs w:val="24"/>
-        </w:rPr>
-        <w:t xml:space="preserve">, </w:t>
-      </w:r>
-      <w:proofErr w:type="spellStart"/>
-      <w:r>
-        <w:rPr>
-          <w:rFonts w:ascii="Arial" w:hAnsi="Arial" w:cs="Arial"/>
-          <w:sz w:val="24"/>
-          <w:szCs w:val="24"/>
-        </w:rPr>
-        <w:t>etc</w:t>
-      </w:r>
-      <w:proofErr w:type="spellEnd"/>
-      <w:r>
-        <w:rPr>
-          <w:rFonts w:ascii="Arial" w:hAnsi="Arial" w:cs="Arial"/>
-          <w:sz w:val="24"/>
-          <w:szCs w:val="24"/>
-        </w:rPr>
-        <w:t>) que ofrezca una velocidad de transferencia de 50Mb/s o superior</w:t>
-      </w:r>
-    </w:p>
-    <w:p/>
-    <w:p>
-      <w:pPr>
-        <w:pStyle w:val="Ttulo2"/>
-      </w:pPr>
-      <w:bookmarkStart w:id="53" w:name="_Toc178234832"/>
-      <w:r>
-        <w:t>1.6 Requerimientos de software</w:t>
-      </w:r>
-      <w:bookmarkEnd w:id="53"/>
-    </w:p>
-    <w:p>
-      <w:r>
-        <w:t>[[[[</w:t>
-      </w:r>
-      <w:r>
-        <w:tab/>
-      </w:r>
-      <w:proofErr w:type="gramStart"/>
-      <w:r>
-        <w:t>borrador</w:t>
-      </w:r>
-      <w:proofErr w:type="gramEnd"/>
-      <w:r>
-        <w:tab/>
-        <w:t>]]]]</w:t>
-      </w:r>
-    </w:p>
-    <w:p>
-      <w:pPr>
-        <w:pStyle w:val="Prrafodelista"/>
-        <w:numPr>
-          <w:ilvl w:val="0"/>
-          <w:numId w:val="8"/>
-        </w:numPr>
-        <w:rPr>
-          <w:rFonts w:ascii="Arial" w:hAnsi="Arial" w:cs="Arial"/>
-          <w:sz w:val="24"/>
-          <w:szCs w:val="24"/>
-        </w:rPr>
-      </w:pPr>
-      <w:r>
-        <w:rPr>
-          <w:rFonts w:ascii="Arial" w:hAnsi="Arial" w:cs="Arial"/>
-          <w:sz w:val="24"/>
-          <w:szCs w:val="24"/>
-        </w:rPr>
-        <w:t>Conexión a internet con una velocidad mínima de 50Mb/s</w:t>
-      </w:r>
-    </w:p>
-    <w:p>
-      <w:pPr>
-        <w:pStyle w:val="Prrafodelista"/>
-        <w:numPr>
-          <w:ilvl w:val="0"/>
-          <w:numId w:val="8"/>
-        </w:numPr>
-        <w:rPr>
-          <w:rFonts w:ascii="Arial" w:hAnsi="Arial" w:cs="Arial"/>
-          <w:sz w:val="24"/>
-          <w:szCs w:val="24"/>
-        </w:rPr>
-      </w:pPr>
-      <w:r>
-        <w:rPr>
-          <w:rFonts w:ascii="Arial" w:hAnsi="Arial" w:cs="Arial"/>
-          <w:sz w:val="24"/>
-          <w:szCs w:val="24"/>
-        </w:rPr>
-        <w:t>Android Studio</w:t>
-      </w:r>
-      <w:r>
-        <w:rPr>
-          <w:rFonts w:ascii="Arial" w:hAnsi="Arial" w:cs="Arial"/>
-          <w:sz w:val="24"/>
-          <w:szCs w:val="24"/>
-        </w:rPr>
-        <w:t>: Para el desarrollo general de la aplicación, así como su compilación y depuración</w:t>
-      </w:r>
-    </w:p>
-    <w:p>
-      <w:pPr>
-        <w:pStyle w:val="Prrafodelista"/>
-        <w:numPr>
-          <w:ilvl w:val="0"/>
-          <w:numId w:val="8"/>
-        </w:numPr>
-        <w:rPr>
-          <w:rFonts w:ascii="Arial" w:hAnsi="Arial" w:cs="Arial"/>
-          <w:sz w:val="24"/>
-          <w:szCs w:val="24"/>
-        </w:rPr>
-      </w:pPr>
-      <w:proofErr w:type="spellStart"/>
-      <w:r>
-        <w:rPr>
-          <w:rFonts w:ascii="Arial" w:hAnsi="Arial" w:cs="Arial"/>
-          <w:sz w:val="24"/>
-          <w:szCs w:val="24"/>
-        </w:rPr>
-        <w:t>Git</w:t>
-      </w:r>
-      <w:proofErr w:type="spellEnd"/>
-      <w:r>
-        <w:rPr>
-          <w:rFonts w:ascii="Arial" w:hAnsi="Arial" w:cs="Arial"/>
-          <w:sz w:val="24"/>
-          <w:szCs w:val="24"/>
-        </w:rPr>
-        <w:t>: Para el control de versiones del proyecto</w:t>
-      </w:r>
-    </w:p>
-    <w:p/>
-    <w:p>
-      <w:pPr>
-        <w:pStyle w:val="Ttulo2"/>
-      </w:pPr>
-      <w:bookmarkStart w:id="54" w:name="_Toc178234833"/>
-      <w:r>
-        <w:t>1.7 Diagram</w:t>
-      </w:r>
-      <w:bookmarkEnd w:id="54"/>
+      <w:bookmarkStart w:id="49" w:name="_Toc178234833"/>
+      <w:r>
+        <w:t>1.</w:t>
+      </w:r>
+      <w:r>
+        <w:t>3</w:t>
+      </w:r>
+      <w:r>
+        <w:t xml:space="preserve"> Diagram</w:t>
+      </w:r>
+      <w:bookmarkEnd w:id="49"/>
       <w:r>
         <w:t>as generales</w:t>
       </w:r>
@@ -14773,7 +13878,7 @@
       </w:pPr>
       <w:r>
         <w:pict w14:anchorId="1018C273">
-          <v:shape id="_x0000_i1026" type="#_x0000_t75" style="width:340.1pt;height:133.25pt;mso-position-vertical:absolute">
+          <v:shape id="_x0000_i1026" type="#_x0000_t75" style="width:340.1pt;height:133.2pt;mso-position-vertical:absolute">
             <v:imagedata r:id="rId13" o:title="paquete inicio" croptop="20712f" cropbottom="21241f" cropleft="3099f" cropright="2419f"/>
           </v:shape>
         </w:pict>
@@ -15146,7 +14251,7 @@
       </w:pPr>
       <w:r>
         <w:pict w14:anchorId="01511091">
-          <v:shape id="_x0000_i1028" type="#_x0000_t75" style="width:340.1pt;height:200.4pt">
+          <v:shape id="_x0000_i1028" type="#_x0000_t75" style="width:340.1pt;height:200.3pt">
             <v:imagedata r:id="rId15" o:title="paquete test" croptop="14740f" cropbottom="13833f" cropleft="2117f" cropright="756f"/>
           </v:shape>
         </w:pict>
@@ -15327,7 +14432,7 @@
       <w:r>
         <w:lastRenderedPageBreak/>
         <w:pict w14:anchorId="7BCDFF94">
-          <v:shape id="_x0000_i1029" type="#_x0000_t75" style="width:340.1pt;height:196.65pt">
+          <v:shape id="_x0000_i1029" type="#_x0000_t75" style="width:340.1pt;height:196.6pt">
             <v:imagedata r:id="rId16" o:title="paquete actividades" croptop="14967f" cropbottom="13304f" cropleft="1134f"/>
           </v:shape>
         </w:pict>
@@ -15501,7 +14606,13 @@
         <w:pStyle w:val="Ttulo2"/>
       </w:pPr>
       <w:r>
-        <w:t>1.8 Especificación de casos de uso</w:t>
+        <w:t>1.</w:t>
+      </w:r>
+      <w:r>
+        <w:t>4</w:t>
+      </w:r>
+      <w:r>
+        <w:t xml:space="preserve"> Especificación de casos de uso</w:t>
       </w:r>
     </w:p>
     <w:p>
@@ -15865,11 +14976,9 @@
             <w:tcW w:w="1980" w:type="dxa"/>
           </w:tcPr>
           <w:p>
-            <w:proofErr w:type="spellStart"/>
             <w:r>
               <w:t>Postcondición</w:t>
             </w:r>
-            <w:proofErr w:type="spellEnd"/>
           </w:p>
         </w:tc>
         <w:tc>
@@ -16349,11 +15458,9 @@
             <w:tcW w:w="1980" w:type="dxa"/>
           </w:tcPr>
           <w:p>
-            <w:proofErr w:type="spellStart"/>
             <w:r>
               <w:t>Postcondición</w:t>
             </w:r>
-            <w:proofErr w:type="spellEnd"/>
           </w:p>
         </w:tc>
         <w:tc>
@@ -20723,14 +19830,7 @@
                                 <w:sz w:val="20"/>
                                 <w:szCs w:val="20"/>
                               </w:rPr>
-                              <w:t>“Eliminar</w:t>
-                            </w:r>
-                            <w:r>
-                              <w:rPr>
-                                <w:sz w:val="20"/>
-                                <w:szCs w:val="20"/>
-                              </w:rPr>
-                              <w:t xml:space="preserve"> test</w:t>
+                              <w:t>“Eliminar test</w:t>
                             </w:r>
                             <w:r>
                               <w:rPr>
@@ -21683,21 +20783,7 @@
                                 <w:sz w:val="20"/>
                                 <w:szCs w:val="20"/>
                               </w:rPr>
-                              <w:t>“</w:t>
-                            </w:r>
-                            <w:r>
-                              <w:rPr>
-                                <w:sz w:val="20"/>
-                                <w:szCs w:val="20"/>
-                              </w:rPr>
-                              <w:t>Consultar</w:t>
-                            </w:r>
-                            <w:r>
-                              <w:rPr>
-                                <w:sz w:val="20"/>
-                                <w:szCs w:val="20"/>
-                              </w:rPr>
-                              <w:t xml:space="preserve"> pregunta</w:t>
+                              <w:t>“Consultar pregunta</w:t>
                             </w:r>
                             <w:r>
                               <w:rPr>
@@ -22184,21 +21270,7 @@
                                 <w:sz w:val="20"/>
                                 <w:szCs w:val="20"/>
                               </w:rPr>
-                              <w:t>“</w:t>
-                            </w:r>
-                            <w:r>
-                              <w:rPr>
-                                <w:sz w:val="20"/>
-                                <w:szCs w:val="20"/>
-                              </w:rPr>
-                              <w:t>Actualizar</w:t>
-                            </w:r>
-                            <w:r>
-                              <w:rPr>
-                                <w:sz w:val="20"/>
-                                <w:szCs w:val="20"/>
-                              </w:rPr>
-                              <w:t xml:space="preserve"> pregunta</w:t>
+                              <w:t>“Actualizar pregunta</w:t>
                             </w:r>
                             <w:r>
                               <w:rPr>
@@ -22685,14 +21757,7 @@
                                 <w:sz w:val="20"/>
                                 <w:szCs w:val="20"/>
                               </w:rPr>
-                              <w:t>“Eliminar</w:t>
-                            </w:r>
-                            <w:r>
-                              <w:rPr>
-                                <w:sz w:val="20"/>
-                                <w:szCs w:val="20"/>
-                              </w:rPr>
-                              <w:t xml:space="preserve"> pregunta</w:t>
+                              <w:t>“Eliminar pregunta</w:t>
                             </w:r>
                             <w:r>
                               <w:rPr>
@@ -23172,14 +22237,7 @@
                                 <w:sz w:val="20"/>
                                 <w:szCs w:val="20"/>
                               </w:rPr>
-                              <w:t>“</w:t>
-                            </w:r>
-                            <w:r>
-                              <w:rPr>
-                                <w:sz w:val="20"/>
-                                <w:szCs w:val="20"/>
-                              </w:rPr>
-                              <w:t>Realizar test</w:t>
+                              <w:t>“Realizar test</w:t>
                             </w:r>
                             <w:r>
                               <w:rPr>
@@ -23659,14 +22717,7 @@
                                 <w:sz w:val="20"/>
                                 <w:szCs w:val="20"/>
                               </w:rPr>
-                              <w:t>“</w:t>
-                            </w:r>
-                            <w:r>
-                              <w:rPr>
-                                <w:sz w:val="20"/>
-                                <w:szCs w:val="20"/>
-                              </w:rPr>
-                              <w:t>Crear actividad</w:t>
+                              <w:t>“Crear actividad</w:t>
                             </w:r>
                             <w:r>
                               <w:rPr>
@@ -24146,21 +23197,7 @@
                                 <w:sz w:val="20"/>
                                 <w:szCs w:val="20"/>
                               </w:rPr>
-                              <w:t>“</w:t>
-                            </w:r>
-                            <w:r>
-                              <w:rPr>
-                                <w:sz w:val="20"/>
-                                <w:szCs w:val="20"/>
-                              </w:rPr>
-                              <w:t>Consultar</w:t>
-                            </w:r>
-                            <w:r>
-                              <w:rPr>
-                                <w:sz w:val="20"/>
-                                <w:szCs w:val="20"/>
-                              </w:rPr>
-                              <w:t xml:space="preserve"> actividad</w:t>
+                              <w:t>“Consultar actividad</w:t>
                             </w:r>
                             <w:r>
                               <w:rPr>
@@ -24648,21 +23685,7 @@
                                 <w:sz w:val="20"/>
                                 <w:szCs w:val="20"/>
                               </w:rPr>
-                              <w:t>“</w:t>
-                            </w:r>
-                            <w:r>
-                              <w:rPr>
-                                <w:sz w:val="20"/>
-                                <w:szCs w:val="20"/>
-                              </w:rPr>
-                              <w:t>Actualizar</w:t>
-                            </w:r>
-                            <w:r>
-                              <w:rPr>
-                                <w:sz w:val="20"/>
-                                <w:szCs w:val="20"/>
-                              </w:rPr>
-                              <w:t xml:space="preserve"> actividad</w:t>
+                              <w:t>“Actualizar actividad</w:t>
                             </w:r>
                             <w:r>
                               <w:rPr>
@@ -25149,21 +24172,7 @@
                                 <w:sz w:val="20"/>
                                 <w:szCs w:val="20"/>
                               </w:rPr>
-                              <w:t>“</w:t>
-                            </w:r>
-                            <w:r>
-                              <w:rPr>
-                                <w:sz w:val="20"/>
-                                <w:szCs w:val="20"/>
-                              </w:rPr>
-                              <w:t>Eliminar</w:t>
-                            </w:r>
-                            <w:r>
-                              <w:rPr>
-                                <w:sz w:val="20"/>
-                                <w:szCs w:val="20"/>
-                              </w:rPr>
-                              <w:t xml:space="preserve"> actividad</w:t>
+                              <w:t>“Eliminar actividad</w:t>
                             </w:r>
                             <w:r>
                               <w:rPr>
@@ -25650,21 +24659,7 @@
                                 <w:sz w:val="20"/>
                                 <w:szCs w:val="20"/>
                               </w:rPr>
-                              <w:t>“</w:t>
-                            </w:r>
-                            <w:r>
-                              <w:rPr>
-                                <w:sz w:val="20"/>
-                                <w:szCs w:val="20"/>
-                              </w:rPr>
-                              <w:t>Realizar</w:t>
-                            </w:r>
-                            <w:r>
-                              <w:rPr>
-                                <w:sz w:val="20"/>
-                                <w:szCs w:val="20"/>
-                              </w:rPr>
-                              <w:t xml:space="preserve"> actividad</w:t>
+                              <w:t>“Realizar actividad</w:t>
                             </w:r>
                             <w:r>
                               <w:rPr>
@@ -25769,58 +24764,134 @@
     <w:p/>
     <w:p>
       <w:pPr>
-        <w:pStyle w:val="Ttulo1"/>
+        <w:pStyle w:val="Ttulo2"/>
       </w:pPr>
-      <w:bookmarkStart w:id="55" w:name="_Toc142927998"/>
-      <w:bookmarkStart w:id="56" w:name="_Toc178234834"/>
       <w:r>
         <w:lastRenderedPageBreak/>
-        <w:t xml:space="preserve">CAPITULO </w:t>
-      </w:r>
-      <w:bookmarkStart w:id="57" w:name="_Toc119583175"/>
-      <w:bookmarkStart w:id="58" w:name="_Toc120226100"/>
-      <w:bookmarkStart w:id="59" w:name="_Toc121932389"/>
-      <w:bookmarkEnd w:id="49"/>
-      <w:r>
-        <w:t>2. DISEÑO E IMPLEMENTACIÓN</w:t>
-      </w:r>
-      <w:bookmarkEnd w:id="50"/>
-      <w:bookmarkEnd w:id="55"/>
-      <w:bookmarkEnd w:id="56"/>
+        <w:t>1.6 Diagramas de secuencia</w:t>
+      </w:r>
     </w:p>
     <w:p/>
-    <w:p>
-      <w:bookmarkStart w:id="60" w:name="_Toc141968761"/>
-      <w:r>
-        <w:br w:type="page"/>
-      </w:r>
-    </w:p>
+    <w:p/>
+    <w:p/>
+    <w:p/>
+    <w:p/>
+    <w:p/>
+    <w:p/>
+    <w:p/>
+    <w:p/>
+    <w:p/>
+    <w:p/>
+    <w:p/>
+    <w:p/>
+    <w:p/>
+    <w:p/>
+    <w:p/>
+    <w:p/>
+    <w:p/>
+    <w:p/>
+    <w:p/>
+    <w:p/>
+    <w:p/>
+    <w:p/>
+    <w:p/>
+    <w:p/>
+    <w:p/>
+    <w:p/>
+    <w:p/>
     <w:p>
       <w:pPr>
         <w:pStyle w:val="Ttulo1"/>
       </w:pPr>
-      <w:bookmarkStart w:id="61" w:name="_Toc142927999"/>
-      <w:bookmarkStart w:id="62" w:name="_Toc178234835"/>
+      <w:bookmarkStart w:id="50" w:name="_Toc142927998"/>
+      <w:bookmarkStart w:id="51" w:name="_Toc178234834"/>
+      <w:r>
+        <w:lastRenderedPageBreak/>
+        <w:t xml:space="preserve">CAPITULO </w:t>
+      </w:r>
+      <w:bookmarkStart w:id="52" w:name="_Toc119583175"/>
+      <w:bookmarkStart w:id="53" w:name="_Toc120226100"/>
+      <w:bookmarkStart w:id="54" w:name="_Toc121932389"/>
+      <w:bookmarkEnd w:id="47"/>
+      <w:r>
+        <w:t xml:space="preserve">2. </w:t>
+      </w:r>
+      <w:bookmarkEnd w:id="48"/>
+      <w:bookmarkEnd w:id="50"/>
+      <w:bookmarkEnd w:id="51"/>
+      <w:r>
+        <w:t>INICIALIZACIÓN</w:t>
+      </w:r>
+    </w:p>
+    <w:p/>
+    <w:p>
+      <w:bookmarkStart w:id="55" w:name="_Toc141968761"/>
+      <w:r>
+        <w:br w:type="page"/>
+      </w:r>
+    </w:p>
+    <w:p>
+      <w:pPr>
+        <w:pStyle w:val="Ttulo1"/>
+      </w:pPr>
+      <w:bookmarkStart w:id="56" w:name="_Toc142927999"/>
+      <w:bookmarkStart w:id="57" w:name="_Toc178234835"/>
       <w:r>
         <w:lastRenderedPageBreak/>
         <w:t>CAPITULO 3</w:t>
       </w:r>
+      <w:bookmarkEnd w:id="52"/>
+      <w:r>
+        <w:t>.</w:t>
+      </w:r>
+      <w:r>
+        <w:t xml:space="preserve"> </w:t>
+      </w:r>
+      <w:bookmarkStart w:id="58" w:name="_Toc119583176"/>
+      <w:bookmarkStart w:id="59" w:name="_Toc121932395"/>
+      <w:bookmarkEnd w:id="53"/>
+      <w:bookmarkEnd w:id="54"/>
+      <w:r>
+        <w:t>PR</w:t>
+      </w:r>
+      <w:bookmarkEnd w:id="55"/>
+      <w:bookmarkEnd w:id="56"/>
       <w:bookmarkEnd w:id="57"/>
       <w:r>
-        <w:t xml:space="preserve"> </w:t>
-      </w:r>
-      <w:bookmarkStart w:id="63" w:name="_Toc119583176"/>
-      <w:bookmarkStart w:id="64" w:name="_Toc121932395"/>
+        <w:t>ODUCCIÓN</w:t>
+      </w:r>
+    </w:p>
+    <w:p/>
+    <w:p>
+      <w:r>
+        <w:br w:type="page"/>
+      </w:r>
+    </w:p>
+    <w:p>
+      <w:pPr>
+        <w:pStyle w:val="Ttulo1"/>
+      </w:pPr>
+      <w:bookmarkStart w:id="60" w:name="_Toc141968764"/>
+      <w:bookmarkStart w:id="61" w:name="_Toc142928000"/>
+      <w:bookmarkStart w:id="62" w:name="_Toc178234836"/>
+      <w:r>
+        <w:lastRenderedPageBreak/>
+        <w:t>CONCLUSION</w:t>
+      </w:r>
       <w:bookmarkEnd w:id="58"/>
+      <w:r>
+        <w:t>ES</w:t>
+      </w:r>
       <w:bookmarkEnd w:id="59"/>
-      <w:r>
-        <w:t>PRUEBAS</w:t>
-      </w:r>
       <w:bookmarkEnd w:id="60"/>
       <w:bookmarkEnd w:id="61"/>
       <w:bookmarkEnd w:id="62"/>
     </w:p>
-    <w:p/>
+    <w:p>
+      <w:bookmarkStart w:id="63" w:name="_Toc119583177"/>
+      <w:bookmarkStart w:id="64" w:name="_Toc121932396"/>
+      <w:bookmarkStart w:id="65" w:name="_Toc141968765"/>
+    </w:p>
     <w:p>
       <w:r>
         <w:br w:type="page"/>
@@ -25830,27 +24901,157 @@
       <w:pPr>
         <w:pStyle w:val="Ttulo1"/>
       </w:pPr>
-      <w:bookmarkStart w:id="65" w:name="_Toc141968764"/>
-      <w:bookmarkStart w:id="66" w:name="_Toc142928000"/>
-      <w:bookmarkStart w:id="67" w:name="_Toc178234836"/>
+      <w:bookmarkStart w:id="66" w:name="_Toc142928001"/>
+      <w:bookmarkStart w:id="67" w:name="_Toc178234837"/>
       <w:r>
         <w:lastRenderedPageBreak/>
-        <w:t>CONCLUSION</w:t>
-      </w:r>
+        <w:t>LISTADO DE SIGLAS O ACRÓNIMOS</w:t>
+      </w:r>
+      <w:bookmarkStart w:id="68" w:name="_Toc119583178"/>
+      <w:bookmarkStart w:id="69" w:name="_Toc121932397"/>
       <w:bookmarkEnd w:id="63"/>
-      <w:r>
-        <w:t>ES</w:t>
-      </w:r>
       <w:bookmarkEnd w:id="64"/>
       <w:bookmarkEnd w:id="65"/>
       <w:bookmarkEnd w:id="66"/>
       <w:bookmarkEnd w:id="67"/>
     </w:p>
-    <w:p>
-      <w:bookmarkStart w:id="68" w:name="_Toc119583177"/>
-      <w:bookmarkStart w:id="69" w:name="_Toc121932396"/>
-      <w:bookmarkStart w:id="70" w:name="_Toc141968765"/>
-    </w:p>
+    <w:p/>
+    <w:p>
+      <w:r>
+        <w:t>TIC: Tecnologías de Informacion y Comunicación</w:t>
+      </w:r>
+    </w:p>
+    <w:p>
+      <w:pPr>
+        <w:rPr>
+          <w:lang w:val="en-US"/>
+        </w:rPr>
+      </w:pPr>
+      <w:r>
+        <w:rPr>
+          <w:lang w:val="en-US"/>
+        </w:rPr>
+        <w:t xml:space="preserve">IDE: Integrated Development </w:t>
+      </w:r>
+      <w:proofErr w:type="spellStart"/>
+      <w:r>
+        <w:rPr>
+          <w:lang w:val="en-US"/>
+        </w:rPr>
+        <w:t>Enviroment</w:t>
+      </w:r>
+      <w:proofErr w:type="spellEnd"/>
+    </w:p>
+    <w:p>
+      <w:pPr>
+        <w:rPr>
+          <w:lang w:val="en-US"/>
+        </w:rPr>
+      </w:pPr>
+      <w:r>
+        <w:rPr>
+          <w:lang w:val="en-US"/>
+        </w:rPr>
+        <w:t>XML: Extensible Markup Language</w:t>
+      </w:r>
+    </w:p>
+    <w:p>
+      <w:pPr>
+        <w:rPr>
+          <w:lang w:val="en-US"/>
+        </w:rPr>
+      </w:pPr>
+      <w:r>
+        <w:rPr>
+          <w:lang w:val="en-US"/>
+        </w:rPr>
+        <w:t>ACID: Atomicity, Consistency, Isolation, Durability</w:t>
+      </w:r>
+    </w:p>
+    <w:p>
+      <w:pPr>
+        <w:rPr>
+          <w:lang w:val="en-US"/>
+        </w:rPr>
+      </w:pPr>
+      <w:r>
+        <w:rPr>
+          <w:lang w:val="en-US"/>
+        </w:rPr>
+        <w:t>DVCS: Distributed Version Control System</w:t>
+      </w:r>
+    </w:p>
+    <w:p>
+      <w:pPr>
+        <w:rPr>
+          <w:lang w:val="en-US"/>
+        </w:rPr>
+      </w:pPr>
+      <w:r>
+        <w:rPr>
+          <w:lang w:val="en-US"/>
+        </w:rPr>
+        <w:t>UML: Unified Modeling Language</w:t>
+      </w:r>
+    </w:p>
+    <w:p>
+      <w:pPr>
+        <w:rPr>
+          <w:lang w:val="en-US"/>
+        </w:rPr>
+      </w:pPr>
+      <w:r>
+        <w:rPr>
+          <w:lang w:val="en-US"/>
+        </w:rPr>
+        <w:t>RAM: Random Access Memory</w:t>
+      </w:r>
+    </w:p>
+    <w:p>
+      <w:pPr>
+        <w:rPr>
+          <w:lang w:val="en-US"/>
+        </w:rPr>
+      </w:pPr>
+      <w:r>
+        <w:rPr>
+          <w:lang w:val="en-US"/>
+        </w:rPr>
+        <w:t>FHD: Full HD (High Definition)</w:t>
+      </w:r>
+    </w:p>
+    <w:p>
+      <w:pPr>
+        <w:rPr>
+          <w:lang w:val="en-US"/>
+        </w:rPr>
+      </w:pPr>
+      <w:r>
+        <w:rPr>
+          <w:lang w:val="en-US"/>
+        </w:rPr>
+        <w:t>USB: Universal Serial Bus</w:t>
+      </w:r>
+    </w:p>
+    <w:p>
+      <w:pPr>
+        <w:rPr>
+          <w:lang w:val="en-US"/>
+        </w:rPr>
+      </w:pPr>
+      <w:r>
+        <w:rPr>
+          <w:lang w:val="en-US"/>
+        </w:rPr>
+        <w:t>CRUD: Create, Read, Update, Delete</w:t>
+      </w:r>
+    </w:p>
+    <w:p>
+      <w:r>
+        <w:t>CU: Caso de uso</w:t>
+      </w:r>
+    </w:p>
+    <w:p/>
     <w:p>
       <w:r>
         <w:br w:type="page"/>
@@ -25860,14 +25061,15 @@
       <w:pPr>
         <w:pStyle w:val="Ttulo1"/>
       </w:pPr>
-      <w:bookmarkStart w:id="71" w:name="_Toc142928001"/>
-      <w:bookmarkStart w:id="72" w:name="_Toc178234837"/>
+      <w:bookmarkStart w:id="70" w:name="_Toc141968766"/>
+      <w:bookmarkStart w:id="71" w:name="_Toc142928002"/>
+      <w:bookmarkStart w:id="72" w:name="_Toc178234838"/>
       <w:r>
         <w:lastRenderedPageBreak/>
-        <w:t>LISTADO DE SIGLAS O ACRÓNIMOS</w:t>
-      </w:r>
-      <w:bookmarkStart w:id="73" w:name="_Toc119583178"/>
-      <w:bookmarkStart w:id="74" w:name="_Toc121932397"/>
+        <w:t>GLOSARIO</w:t>
+      </w:r>
+      <w:bookmarkStart w:id="73" w:name="_Toc119583179"/>
+      <w:bookmarkStart w:id="74" w:name="_Toc121932398"/>
       <w:bookmarkEnd w:id="68"/>
       <w:bookmarkEnd w:id="69"/>
       <w:bookmarkEnd w:id="70"/>
@@ -25875,220 +25077,23 @@
       <w:bookmarkEnd w:id="72"/>
     </w:p>
     <w:p/>
-    <w:p>
-      <w:r>
-        <w:t>TIC: Tecnologías de Informacion y Comunicación</w:t>
+    <w:bookmarkEnd w:id="73"/>
+    <w:bookmarkEnd w:id="74"/>
+    <w:p>
+      <w:r>
+        <w:t xml:space="preserve">TIC: </w:t>
+      </w:r>
+      <w:r>
+        <w:t>C</w:t>
+      </w:r>
+      <w:r>
+        <w:t>onjunto de recursos, herramientas, equipos de cómputo, programas informáticos, aplicaciones, redes y medios que permiten la compilación, procesamiento, almacenamiento, transmisión de informacion como: datos, texto, imágenes, voz, video, entre muchos otros.</w:t>
       </w:r>
     </w:p>
     <w:p>
       <w:r>
         <w:t xml:space="preserve">IDE: </w:t>
       </w:r>
-      <w:proofErr w:type="spellStart"/>
-      <w:r>
-        <w:t>Integrated</w:t>
-      </w:r>
-      <w:proofErr w:type="spellEnd"/>
-      <w:r>
-        <w:t xml:space="preserve"> </w:t>
-      </w:r>
-      <w:proofErr w:type="spellStart"/>
-      <w:r>
-        <w:t>Development</w:t>
-      </w:r>
-      <w:proofErr w:type="spellEnd"/>
-      <w:r>
-        <w:t xml:space="preserve"> </w:t>
-      </w:r>
-      <w:proofErr w:type="spellStart"/>
-      <w:r>
-        <w:t>Enviroment</w:t>
-      </w:r>
-      <w:proofErr w:type="spellEnd"/>
-    </w:p>
-    <w:p>
-      <w:r>
-        <w:t>XML: Extensible Markup Language</w:t>
-      </w:r>
-    </w:p>
-    <w:p>
-      <w:r>
-        <w:t xml:space="preserve">ACID: </w:t>
-      </w:r>
-      <w:proofErr w:type="spellStart"/>
-      <w:r>
-        <w:t>Atomicity</w:t>
-      </w:r>
-      <w:proofErr w:type="spellEnd"/>
-      <w:r>
-        <w:t xml:space="preserve">, </w:t>
-      </w:r>
-      <w:proofErr w:type="spellStart"/>
-      <w:r>
-        <w:t>Consistency</w:t>
-      </w:r>
-      <w:proofErr w:type="spellEnd"/>
-      <w:r>
-        <w:t xml:space="preserve">, </w:t>
-      </w:r>
-      <w:proofErr w:type="spellStart"/>
-      <w:r>
-        <w:t>Isolation</w:t>
-      </w:r>
-      <w:proofErr w:type="spellEnd"/>
-      <w:r>
-        <w:t xml:space="preserve">, </w:t>
-      </w:r>
-      <w:proofErr w:type="spellStart"/>
-      <w:r>
-        <w:t>Durability</w:t>
-      </w:r>
-      <w:proofErr w:type="spellEnd"/>
-    </w:p>
-    <w:p>
-      <w:r>
-        <w:t xml:space="preserve">DVCS: </w:t>
-      </w:r>
-      <w:proofErr w:type="spellStart"/>
-      <w:r>
-        <w:t>Distributed</w:t>
-      </w:r>
-      <w:proofErr w:type="spellEnd"/>
-      <w:r>
-        <w:t xml:space="preserve"> </w:t>
-      </w:r>
-      <w:proofErr w:type="spellStart"/>
-      <w:r>
-        <w:t>Version</w:t>
-      </w:r>
-      <w:proofErr w:type="spellEnd"/>
-      <w:r>
-        <w:t xml:space="preserve"> Control System</w:t>
-      </w:r>
-    </w:p>
-    <w:p>
-      <w:r>
-        <w:t xml:space="preserve">UML: </w:t>
-      </w:r>
-      <w:proofErr w:type="spellStart"/>
-      <w:r>
-        <w:t>Unified</w:t>
-      </w:r>
-      <w:proofErr w:type="spellEnd"/>
-      <w:r>
-        <w:t xml:space="preserve"> Modeling Language</w:t>
-      </w:r>
-    </w:p>
-    <w:p>
-      <w:r>
-        <w:t xml:space="preserve">RAM: </w:t>
-      </w:r>
-      <w:proofErr w:type="spellStart"/>
-      <w:r>
-        <w:t>Random</w:t>
-      </w:r>
-      <w:proofErr w:type="spellEnd"/>
-      <w:r>
-        <w:t xml:space="preserve"> Access </w:t>
-      </w:r>
-      <w:proofErr w:type="spellStart"/>
-      <w:r>
-        <w:t>Memory</w:t>
-      </w:r>
-      <w:proofErr w:type="spellEnd"/>
-    </w:p>
-    <w:p>
-      <w:r>
-        <w:t xml:space="preserve">FHD: Full HD (High </w:t>
-      </w:r>
-      <w:proofErr w:type="spellStart"/>
-      <w:r>
-        <w:t>Definition</w:t>
-      </w:r>
-      <w:proofErr w:type="spellEnd"/>
-      <w:r>
-        <w:t>)</w:t>
-      </w:r>
-    </w:p>
-    <w:p>
-      <w:r>
-        <w:t>USB: Universal Serial Bus</w:t>
-      </w:r>
-    </w:p>
-    <w:p>
-      <w:r>
-        <w:t xml:space="preserve">CRUD: Create, </w:t>
-      </w:r>
-      <w:proofErr w:type="spellStart"/>
-      <w:r>
-        <w:t>Read</w:t>
-      </w:r>
-      <w:proofErr w:type="spellEnd"/>
-      <w:r>
-        <w:t xml:space="preserve">, </w:t>
-      </w:r>
-      <w:proofErr w:type="spellStart"/>
-      <w:r>
-        <w:t>Update</w:t>
-      </w:r>
-      <w:proofErr w:type="spellEnd"/>
-      <w:r>
-        <w:t xml:space="preserve">, </w:t>
-      </w:r>
-      <w:proofErr w:type="spellStart"/>
-      <w:r>
-        <w:t>Delete</w:t>
-      </w:r>
-      <w:proofErr w:type="spellEnd"/>
-    </w:p>
-    <w:p>
-      <w:r>
-        <w:t>CU: Caso de uso</w:t>
-      </w:r>
-    </w:p>
-    <w:p/>
-    <w:p>
-      <w:r>
-        <w:br w:type="page"/>
-      </w:r>
-    </w:p>
-    <w:p>
-      <w:pPr>
-        <w:pStyle w:val="Ttulo1"/>
-      </w:pPr>
-      <w:bookmarkStart w:id="75" w:name="_Toc141968766"/>
-      <w:bookmarkStart w:id="76" w:name="_Toc142928002"/>
-      <w:bookmarkStart w:id="77" w:name="_Toc178234838"/>
-      <w:r>
-        <w:lastRenderedPageBreak/>
-        <w:t>GLOSARIO</w:t>
-      </w:r>
-      <w:bookmarkStart w:id="78" w:name="_Toc119583179"/>
-      <w:bookmarkStart w:id="79" w:name="_Toc121932398"/>
-      <w:bookmarkEnd w:id="73"/>
-      <w:bookmarkEnd w:id="74"/>
-      <w:bookmarkEnd w:id="75"/>
-      <w:bookmarkEnd w:id="76"/>
-      <w:bookmarkEnd w:id="77"/>
-    </w:p>
-    <w:p/>
-    <w:bookmarkEnd w:id="78"/>
-    <w:bookmarkEnd w:id="79"/>
-    <w:p>
-      <w:r>
-        <w:t xml:space="preserve">TIC: </w:t>
-      </w:r>
-      <w:r>
-        <w:t>C</w:t>
-      </w:r>
-      <w:r>
-        <w:t>onjunto de recursos, herramientas, equipos de cómputo, programas informáticos, aplicaciones, redes y medios que permiten la compilación, procesamiento, almacenamiento, transmisión de informacion como: datos, texto, imágenes, voz, video, entre muchos otros.</w:t>
-      </w:r>
-    </w:p>
-    <w:p>
-      <w:r>
-        <w:t xml:space="preserve">IDE: </w:t>
-      </w:r>
       <w:r>
         <w:t>T</w:t>
       </w:r>
@@ -26142,13 +25147,8 @@
       </w:r>
     </w:p>
     <w:p>
-      <w:proofErr w:type="spellStart"/>
-      <w:r>
-        <w:t>Renderizado</w:t>
-      </w:r>
-      <w:proofErr w:type="spellEnd"/>
-      <w:r>
-        <w:t xml:space="preserve">: </w:t>
+      <w:r>
+        <w:t xml:space="preserve">Renderizado: </w:t>
       </w:r>
       <w:r>
         <w:t>Consiste en crear una imagen tridimensional a partir de una escena virtual, generada por un software de modelado que incluye elementos como texturas, luces, sombras y cámaras.</w:t>
@@ -26247,14 +25247,12 @@
       </w:r>
     </w:p>
     <w:p>
-      <w:proofErr w:type="spellStart"/>
       <w:r>
         <w:t>F</w:t>
       </w:r>
       <w:r>
         <w:t>reemium</w:t>
       </w:r>
-      <w:proofErr w:type="spellEnd"/>
       <w:r>
         <w:t>: E</w:t>
       </w:r>
@@ -26334,16 +25332,16 @@
       <w:pPr>
         <w:pStyle w:val="Ttulo1"/>
       </w:pPr>
-      <w:bookmarkStart w:id="80" w:name="_Toc141968767"/>
-      <w:bookmarkStart w:id="81" w:name="_Toc142928003"/>
-      <w:bookmarkStart w:id="82" w:name="_Toc178234839"/>
+      <w:bookmarkStart w:id="75" w:name="_Toc141968767"/>
+      <w:bookmarkStart w:id="76" w:name="_Toc142928003"/>
+      <w:bookmarkStart w:id="77" w:name="_Toc178234839"/>
       <w:r>
         <w:lastRenderedPageBreak/>
         <w:t>ANEXOS</w:t>
       </w:r>
-      <w:bookmarkEnd w:id="80"/>
-      <w:bookmarkEnd w:id="81"/>
-      <w:bookmarkEnd w:id="82"/>
+      <w:bookmarkEnd w:id="75"/>
+      <w:bookmarkEnd w:id="76"/>
+      <w:bookmarkEnd w:id="77"/>
     </w:p>
     <w:p/>
     <w:p>
@@ -26351,9 +25349,9 @@
         <w:br w:type="page"/>
       </w:r>
     </w:p>
-    <w:bookmarkStart w:id="83" w:name="_Toc141968768" w:displacedByCustomXml="next"/>
-    <w:bookmarkStart w:id="84" w:name="_Toc142928004" w:displacedByCustomXml="next"/>
-    <w:bookmarkStart w:id="85" w:name="_Toc178234840" w:displacedByCustomXml="next"/>
+    <w:bookmarkStart w:id="78" w:name="_Toc142928004" w:displacedByCustomXml="next"/>
+    <w:bookmarkStart w:id="79" w:name="_Toc141968768" w:displacedByCustomXml="next"/>
+    <w:bookmarkStart w:id="80" w:name="_Toc178234840" w:displacedByCustomXml="next"/>
     <w:sdt>
       <w:sdtPr>
         <w:rPr>
@@ -26387,11 +25385,11 @@
             <w:t>REFERENCIAS</w:t>
           </w:r>
         </w:p>
-        <w:bookmarkEnd w:id="83" w:displacedByCustomXml="next"/>
-        <w:bookmarkEnd w:id="84" w:displacedByCustomXml="next"/>
+        <w:bookmarkEnd w:id="78" w:displacedByCustomXml="next"/>
+        <w:bookmarkEnd w:id="79" w:displacedByCustomXml="next"/>
       </w:sdtContent>
     </w:sdt>
-    <w:bookmarkEnd w:id="85" w:displacedByCustomXml="prev"/>
+    <w:bookmarkEnd w:id="80" w:displacedByCustomXml="prev"/>
     <w:p>
       <w:pPr>
         <w:rPr>
@@ -26560,23 +25558,7 @@
           <w:rFonts w:cs="Arial"/>
           <w:szCs w:val="24"/>
         </w:rPr>
-        <w:t>González-Pérez, L. I., Ramírez-Montoya, M. S., y García-</w:t>
-      </w:r>
-      <w:proofErr w:type="spellStart"/>
-      <w:r>
-        <w:rPr>
-          <w:rFonts w:cs="Arial"/>
-          <w:szCs w:val="24"/>
-        </w:rPr>
-        <w:t>Peñalvo</w:t>
-      </w:r>
-      <w:proofErr w:type="spellEnd"/>
-      <w:r>
-        <w:rPr>
-          <w:rFonts w:cs="Arial"/>
-          <w:szCs w:val="24"/>
-        </w:rPr>
-        <w:t xml:space="preserve">, F. J. (2022). Habilitadores tecnológicos 4.0 para impulsar la educación abierta: aportaciones para las recomendaciones de la UNESCO. RIED-Revista Iberoamericana de Educación a Distancia, 25(2), pp. 23-48. </w:t>
+        <w:t xml:space="preserve">González-Pérez, L. I., Ramírez-Montoya, M. S., y García-Peñalvo, F. J. (2022). Habilitadores tecnológicos 4.0 para impulsar la educación abierta: aportaciones para las recomendaciones de la UNESCO. RIED-Revista Iberoamericana de Educación a Distancia, 25(2), pp. 23-48. </w:t>
       </w:r>
       <w:hyperlink r:id="rId18" w:history="1">
         <w:r>
@@ -26692,23 +25674,7 @@
           <w:rFonts w:cs="Arial"/>
           <w:szCs w:val="24"/>
         </w:rPr>
-        <w:t xml:space="preserve">, W., &amp; </w:t>
-      </w:r>
-      <w:proofErr w:type="spellStart"/>
-      <w:r>
-        <w:rPr>
-          <w:rFonts w:cs="Arial"/>
-          <w:szCs w:val="24"/>
-        </w:rPr>
-        <w:t>Negre</w:t>
-      </w:r>
-      <w:proofErr w:type="spellEnd"/>
-      <w:r>
-        <w:rPr>
-          <w:rFonts w:cs="Arial"/>
-          <w:szCs w:val="24"/>
-        </w:rPr>
-        <w:t xml:space="preserve"> </w:t>
+        <w:t xml:space="preserve">, W., &amp; Negre </w:t>
       </w:r>
       <w:proofErr w:type="spellStart"/>
       <w:r>
@@ -26827,23 +25793,7 @@
           <w:szCs w:val="24"/>
         </w:rPr>
         <w:lastRenderedPageBreak/>
-        <w:t>García-</w:t>
-      </w:r>
-      <w:proofErr w:type="spellStart"/>
-      <w:r>
-        <w:rPr>
-          <w:rFonts w:cs="Arial"/>
-          <w:szCs w:val="24"/>
-        </w:rPr>
-        <w:t>Peñalvo</w:t>
-      </w:r>
-      <w:proofErr w:type="spellEnd"/>
-      <w:r>
-        <w:rPr>
-          <w:rFonts w:cs="Arial"/>
-          <w:szCs w:val="24"/>
-        </w:rPr>
-        <w:t xml:space="preserve">, F. J. (2024). Inteligencia artificial generativa y educación: Un análisis desde múltiples perspectivas. </w:t>
+        <w:t xml:space="preserve">García-Peñalvo, F. J. (2024). Inteligencia artificial generativa y educación: Un análisis desde múltiples perspectivas. </w:t>
       </w:r>
       <w:r>
         <w:rPr>
@@ -27066,7 +26016,6 @@
         </w:rPr>
         <w:t xml:space="preserve"> learning processes. </w:t>
       </w:r>
-      <w:proofErr w:type="spellStart"/>
       <w:r>
         <w:rPr>
           <w:rFonts w:cs="Arial"/>
@@ -27076,59 +26025,8 @@
           <w:shd w:val="clear" w:color="auto" w:fill="FFFFFF"/>
           <w:lang w:val="en-US"/>
         </w:rPr>
-        <w:t>Univ</w:t>
-      </w:r>
-      <w:proofErr w:type="spellEnd"/>
-      <w:r>
-        <w:rPr>
-          <w:rFonts w:cs="Arial"/>
-          <w:i/>
-          <w:iCs/>
-          <w:szCs w:val="24"/>
-          <w:shd w:val="clear" w:color="auto" w:fill="FFFFFF"/>
-          <w:lang w:val="en-US"/>
-        </w:rPr>
-        <w:t xml:space="preserve"> Access </w:t>
-      </w:r>
-      <w:proofErr w:type="spellStart"/>
-      <w:proofErr w:type="gramStart"/>
-      <w:r>
-        <w:rPr>
-          <w:rFonts w:cs="Arial"/>
-          <w:i/>
-          <w:iCs/>
-          <w:szCs w:val="24"/>
-          <w:shd w:val="clear" w:color="auto" w:fill="FFFFFF"/>
-          <w:lang w:val="en-US"/>
-        </w:rPr>
-        <w:t>Inf</w:t>
-      </w:r>
-      <w:proofErr w:type="spellEnd"/>
-      <w:proofErr w:type="gramEnd"/>
-      <w:r>
-        <w:rPr>
-          <w:rFonts w:cs="Arial"/>
-          <w:i/>
-          <w:iCs/>
-          <w:szCs w:val="24"/>
-          <w:shd w:val="clear" w:color="auto" w:fill="FFFFFF"/>
-          <w:lang w:val="en-US"/>
-        </w:rPr>
-        <w:t xml:space="preserve"> </w:t>
-      </w:r>
-      <w:proofErr w:type="spellStart"/>
-      <w:r>
-        <w:rPr>
-          <w:rFonts w:cs="Arial"/>
-          <w:i/>
-          <w:iCs/>
-          <w:szCs w:val="24"/>
-          <w:shd w:val="clear" w:color="auto" w:fill="FFFFFF"/>
-          <w:lang w:val="en-US"/>
-        </w:rPr>
-        <w:t>Soc</w:t>
-      </w:r>
-      <w:proofErr w:type="spellEnd"/>
+        <w:t>Univ Access Inf Soc</w:t>
+      </w:r>
       <w:r>
         <w:rPr>
           <w:rFonts w:cs="Arial"/>
@@ -27204,7 +26102,7 @@
           <w:shd w:val="clear" w:color="auto" w:fill="FFFFFF"/>
           <w:lang w:val="en-US"/>
         </w:rPr>
-        <w:t xml:space="preserve">, A., </w:t>
+        <w:t xml:space="preserve">, A., Traini, E., </w:t>
       </w:r>
       <w:proofErr w:type="spellStart"/>
       <w:r>
@@ -27214,7 +26112,7 @@
           <w:shd w:val="clear" w:color="auto" w:fill="FFFFFF"/>
           <w:lang w:val="en-US"/>
         </w:rPr>
-        <w:t>Traini</w:t>
+        <w:t>Asranov</w:t>
       </w:r>
       <w:proofErr w:type="spellEnd"/>
       <w:r>
@@ -27224,19 +26122,19 @@
           <w:shd w:val="clear" w:color="auto" w:fill="FFFFFF"/>
           <w:lang w:val="en-US"/>
         </w:rPr>
-        <w:t xml:space="preserve">, E., </w:t>
-      </w:r>
-      <w:proofErr w:type="spellStart"/>
-      <w:r>
-        <w:rPr>
-          <w:rFonts w:cs="Arial"/>
+        <w:t>, M. (2024)</w:t>
+      </w:r>
+      <w:r>
+        <w:rPr>
+          <w:rFonts w:cs="Arial"/>
+          <w:i/>
+          <w:iCs/>
           <w:szCs w:val="24"/>
           <w:shd w:val="clear" w:color="auto" w:fill="FFFFFF"/>
           <w:lang w:val="en-US"/>
         </w:rPr>
-        <w:t>Asranov</w:t>
-      </w:r>
-      <w:proofErr w:type="spellEnd"/>
+        <w:t>.</w:t>
+      </w:r>
       <w:r>
         <w:rPr>
           <w:rFonts w:cs="Arial"/>
@@ -27244,7 +26142,7 @@
           <w:shd w:val="clear" w:color="auto" w:fill="FFFFFF"/>
           <w:lang w:val="en-US"/>
         </w:rPr>
-        <w:t>, M. (2024)</w:t>
+        <w:t> Bloom’s IoT Taxonomy towards an effective Industry 4.0 education: Case study on Open-source IoT laboratory. </w:t>
       </w:r>
       <w:r>
         <w:rPr>
@@ -27255,126 +26153,7 @@
           <w:shd w:val="clear" w:color="auto" w:fill="FFFFFF"/>
           <w:lang w:val="en-US"/>
         </w:rPr>
-        <w:t>.</w:t>
-      </w:r>
-      <w:r>
-        <w:rPr>
-          <w:rFonts w:cs="Arial"/>
-          <w:szCs w:val="24"/>
-          <w:shd w:val="clear" w:color="auto" w:fill="FFFFFF"/>
-          <w:lang w:val="en-US"/>
-        </w:rPr>
-        <w:t> </w:t>
-      </w:r>
-      <w:proofErr w:type="gramStart"/>
-      <w:r>
-        <w:rPr>
-          <w:rFonts w:cs="Arial"/>
-          <w:szCs w:val="24"/>
-          <w:shd w:val="clear" w:color="auto" w:fill="FFFFFF"/>
-          <w:lang w:val="en-US"/>
-        </w:rPr>
-        <w:t>Bloom’s</w:t>
-      </w:r>
-      <w:proofErr w:type="gramEnd"/>
-      <w:r>
-        <w:rPr>
-          <w:rFonts w:cs="Arial"/>
-          <w:szCs w:val="24"/>
-          <w:shd w:val="clear" w:color="auto" w:fill="FFFFFF"/>
-          <w:lang w:val="en-US"/>
-        </w:rPr>
-        <w:t xml:space="preserve"> </w:t>
-      </w:r>
-      <w:proofErr w:type="spellStart"/>
-      <w:r>
-        <w:rPr>
-          <w:rFonts w:cs="Arial"/>
-          <w:szCs w:val="24"/>
-          <w:shd w:val="clear" w:color="auto" w:fill="FFFFFF"/>
-          <w:lang w:val="en-US"/>
-        </w:rPr>
-        <w:t>IoT</w:t>
-      </w:r>
-      <w:proofErr w:type="spellEnd"/>
-      <w:r>
-        <w:rPr>
-          <w:rFonts w:cs="Arial"/>
-          <w:szCs w:val="24"/>
-          <w:shd w:val="clear" w:color="auto" w:fill="FFFFFF"/>
-          <w:lang w:val="en-US"/>
-        </w:rPr>
-        <w:t xml:space="preserve"> Taxonomy towards an effective Industry 4.0 education: Case study on Open-source </w:t>
-      </w:r>
-      <w:proofErr w:type="spellStart"/>
-      <w:r>
-        <w:rPr>
-          <w:rFonts w:cs="Arial"/>
-          <w:szCs w:val="24"/>
-          <w:shd w:val="clear" w:color="auto" w:fill="FFFFFF"/>
-          <w:lang w:val="en-US"/>
-        </w:rPr>
-        <w:t>IoT</w:t>
-      </w:r>
-      <w:proofErr w:type="spellEnd"/>
-      <w:r>
-        <w:rPr>
-          <w:rFonts w:cs="Arial"/>
-          <w:szCs w:val="24"/>
-          <w:shd w:val="clear" w:color="auto" w:fill="FFFFFF"/>
-          <w:lang w:val="en-US"/>
-        </w:rPr>
-        <w:t xml:space="preserve"> laboratory. </w:t>
-      </w:r>
-      <w:proofErr w:type="spellStart"/>
-      <w:r>
-        <w:rPr>
-          <w:rFonts w:cs="Arial"/>
-          <w:i/>
-          <w:iCs/>
-          <w:szCs w:val="24"/>
-          <w:shd w:val="clear" w:color="auto" w:fill="FFFFFF"/>
-          <w:lang w:val="en-US"/>
-        </w:rPr>
-        <w:t>Educ</w:t>
-      </w:r>
-      <w:proofErr w:type="spellEnd"/>
-      <w:r>
-        <w:rPr>
-          <w:rFonts w:cs="Arial"/>
-          <w:i/>
-          <w:iCs/>
-          <w:szCs w:val="24"/>
-          <w:shd w:val="clear" w:color="auto" w:fill="FFFFFF"/>
-          <w:lang w:val="en-US"/>
-        </w:rPr>
-        <w:t xml:space="preserve"> </w:t>
-      </w:r>
-      <w:proofErr w:type="spellStart"/>
-      <w:proofErr w:type="gramStart"/>
-      <w:r>
-        <w:rPr>
-          <w:rFonts w:cs="Arial"/>
-          <w:i/>
-          <w:iCs/>
-          <w:szCs w:val="24"/>
-          <w:shd w:val="clear" w:color="auto" w:fill="FFFFFF"/>
-          <w:lang w:val="en-US"/>
-        </w:rPr>
-        <w:t>Inf</w:t>
-      </w:r>
-      <w:proofErr w:type="spellEnd"/>
-      <w:proofErr w:type="gramEnd"/>
-      <w:r>
-        <w:rPr>
-          <w:rFonts w:cs="Arial"/>
-          <w:i/>
-          <w:iCs/>
-          <w:szCs w:val="24"/>
-          <w:shd w:val="clear" w:color="auto" w:fill="FFFFFF"/>
-          <w:lang w:val="en-US"/>
-        </w:rPr>
-        <w:t xml:space="preserve"> Technol</w:t>
+        <w:t>Educ Inf Technol</w:t>
       </w:r>
       <w:r>
         <w:rPr>
@@ -27424,7 +26203,14 @@
           <w:lang w:val="en-US"/>
         </w:rPr>
       </w:pPr>
-      <w:proofErr w:type="spellStart"/>
+      <w:r>
+        <w:rPr>
+          <w:rFonts w:cs="Arial"/>
+          <w:szCs w:val="24"/>
+          <w:shd w:val="clear" w:color="auto" w:fill="FFFFFF"/>
+        </w:rPr>
+        <w:t xml:space="preserve">García-Santiago, L., Díaz-Millón, M. (2024). </w:t>
+      </w:r>
       <w:r>
         <w:rPr>
           <w:rFonts w:cs="Arial"/>
@@ -27432,87 +26218,18 @@
           <w:shd w:val="clear" w:color="auto" w:fill="FFFFFF"/>
           <w:lang w:val="en-US"/>
         </w:rPr>
-        <w:t>García</w:t>
-      </w:r>
-      <w:proofErr w:type="spellEnd"/>
-      <w:r>
-        <w:rPr>
-          <w:rFonts w:cs="Arial"/>
+        <w:t>Pedagogical and communicative resilience before industry 4.0 in higher education in translation and interpreting in the twenty-first century. </w:t>
+      </w:r>
+      <w:r>
+        <w:rPr>
+          <w:rFonts w:cs="Arial"/>
+          <w:i/>
+          <w:iCs/>
           <w:szCs w:val="24"/>
           <w:shd w:val="clear" w:color="auto" w:fill="FFFFFF"/>
           <w:lang w:val="en-US"/>
         </w:rPr>
-        <w:t xml:space="preserve">-Santiago, L., </w:t>
-      </w:r>
-      <w:proofErr w:type="spellStart"/>
-      <w:r>
-        <w:rPr>
-          <w:rFonts w:cs="Arial"/>
-          <w:szCs w:val="24"/>
-          <w:shd w:val="clear" w:color="auto" w:fill="FFFFFF"/>
-          <w:lang w:val="en-US"/>
-        </w:rPr>
-        <w:t>Díaz-Millón</w:t>
-      </w:r>
-      <w:proofErr w:type="spellEnd"/>
-      <w:r>
-        <w:rPr>
-          <w:rFonts w:cs="Arial"/>
-          <w:szCs w:val="24"/>
-          <w:shd w:val="clear" w:color="auto" w:fill="FFFFFF"/>
-          <w:lang w:val="en-US"/>
-        </w:rPr>
-        <w:t>, M. (2024). Pedagogical and communicative resilience before industry 4.0 in higher education in translation and interpreting in the twenty-first century. </w:t>
-      </w:r>
-      <w:proofErr w:type="spellStart"/>
-      <w:r>
-        <w:rPr>
-          <w:rFonts w:cs="Arial"/>
-          <w:i/>
-          <w:iCs/>
-          <w:szCs w:val="24"/>
-          <w:shd w:val="clear" w:color="auto" w:fill="FFFFFF"/>
-          <w:lang w:val="en-US"/>
-        </w:rPr>
-        <w:t>Educ</w:t>
-      </w:r>
-      <w:proofErr w:type="spellEnd"/>
-      <w:r>
-        <w:rPr>
-          <w:rFonts w:cs="Arial"/>
-          <w:i/>
-          <w:iCs/>
-          <w:szCs w:val="24"/>
-          <w:shd w:val="clear" w:color="auto" w:fill="FFFFFF"/>
-          <w:lang w:val="en-US"/>
-        </w:rPr>
-        <w:t xml:space="preserve"> </w:t>
-      </w:r>
-      <w:proofErr w:type="spellStart"/>
-      <w:proofErr w:type="gramStart"/>
-      <w:r>
-        <w:rPr>
-          <w:rFonts w:cs="Arial"/>
-          <w:i/>
-          <w:iCs/>
-          <w:szCs w:val="24"/>
-          <w:shd w:val="clear" w:color="auto" w:fill="FFFFFF"/>
-          <w:lang w:val="en-US"/>
-        </w:rPr>
-        <w:t>Inf</w:t>
-      </w:r>
-      <w:proofErr w:type="spellEnd"/>
-      <w:proofErr w:type="gramEnd"/>
-      <w:r>
-        <w:rPr>
-          <w:rFonts w:cs="Arial"/>
-          <w:i/>
-          <w:iCs/>
-          <w:szCs w:val="24"/>
-          <w:shd w:val="clear" w:color="auto" w:fill="FFFFFF"/>
-          <w:lang w:val="en-US"/>
-        </w:rPr>
-        <w:t xml:space="preserve"> Technol</w:t>
+        <w:t>Educ Inf Technol</w:t>
       </w:r>
       <w:r>
         <w:rPr>
@@ -27591,27 +26308,7 @@
           <w:shd w:val="clear" w:color="auto" w:fill="FCFCFC"/>
           <w:lang w:val="en-US"/>
         </w:rPr>
-        <w:t>, D. (2021). Learning Factories 4.0 in technical vocational schools: can they foster competence development</w:t>
-      </w:r>
-      <w:proofErr w:type="gramStart"/>
-      <w:r>
-        <w:rPr>
-          <w:rFonts w:cs="Arial"/>
-          <w:szCs w:val="24"/>
-          <w:shd w:val="clear" w:color="auto" w:fill="FCFCFC"/>
-          <w:lang w:val="en-US"/>
-        </w:rPr>
-        <w:t>?.</w:t>
-      </w:r>
-      <w:proofErr w:type="gramEnd"/>
-      <w:r>
-        <w:rPr>
-          <w:rFonts w:cs="Arial"/>
-          <w:szCs w:val="24"/>
-          <w:shd w:val="clear" w:color="auto" w:fill="FCFCFC"/>
-          <w:lang w:val="en-US"/>
-        </w:rPr>
-        <w:t xml:space="preserve"> </w:t>
+        <w:t xml:space="preserve">, D. (2021). Learning Factories 4.0 in technical vocational schools: can they foster competence development?. </w:t>
       </w:r>
       <w:proofErr w:type="spellStart"/>
       <w:r>
@@ -27909,7 +26606,23 @@
           <w:rFonts w:cs="Arial"/>
           <w:szCs w:val="24"/>
         </w:rPr>
-        <w:t xml:space="preserve"> learning» en Educación Superior. </w:t>
+        <w:t xml:space="preserve"> </w:t>
+      </w:r>
+      <w:proofErr w:type="spellStart"/>
+      <w:r>
+        <w:rPr>
+          <w:rFonts w:cs="Arial"/>
+          <w:szCs w:val="24"/>
+        </w:rPr>
+        <w:t>learning</w:t>
+      </w:r>
+      <w:proofErr w:type="spellEnd"/>
+      <w:r>
+        <w:rPr>
+          <w:rFonts w:cs="Arial"/>
+          <w:szCs w:val="24"/>
+        </w:rPr>
+        <w:t xml:space="preserve">» en Educación Superior. </w:t>
       </w:r>
       <w:r>
         <w:rPr>
@@ -27951,25 +26664,22 @@
         <w:rPr>
           <w:rFonts w:cs="Arial"/>
           <w:szCs w:val="24"/>
-          <w:lang w:val="en-US"/>
-        </w:rPr>
-        <w:t>Suárez Gómez, R</w:t>
-      </w:r>
-      <w:proofErr w:type="gramStart"/>
-      <w:r>
-        <w:rPr>
-          <w:rFonts w:cs="Arial"/>
-          <w:szCs w:val="24"/>
-          <w:lang w:val="en-US"/>
-        </w:rPr>
-        <w:t>:,</w:t>
-      </w:r>
-      <w:proofErr w:type="gramEnd"/>
-      <w:r>
-        <w:rPr>
-          <w:rFonts w:cs="Arial"/>
-          <w:szCs w:val="24"/>
-          <w:lang w:val="en-US"/>
+        </w:rPr>
+        <w:t xml:space="preserve">Suárez Gómez, R:, </w:t>
+      </w:r>
+      <w:proofErr w:type="spellStart"/>
+      <w:r>
+        <w:rPr>
+          <w:rFonts w:cs="Arial"/>
+          <w:szCs w:val="24"/>
+        </w:rPr>
+        <w:t>Crescenzi</w:t>
+      </w:r>
+      <w:proofErr w:type="spellEnd"/>
+      <w:r>
+        <w:rPr>
+          <w:rFonts w:cs="Arial"/>
+          <w:szCs w:val="24"/>
         </w:rPr>
         <w:t xml:space="preserve"> </w:t>
       </w:r>
@@ -27978,16 +26688,37 @@
         <w:rPr>
           <w:rFonts w:cs="Arial"/>
           <w:szCs w:val="24"/>
-          <w:lang w:val="en-US"/>
-        </w:rPr>
-        <w:t>Crescenzi</w:t>
+        </w:rPr>
+        <w:t>Lanna</w:t>
       </w:r>
       <w:proofErr w:type="spellEnd"/>
       <w:r>
         <w:rPr>
           <w:rFonts w:cs="Arial"/>
           <w:szCs w:val="24"/>
-          <w:lang w:val="en-US"/>
+        </w:rPr>
+        <w:t xml:space="preserve">, L. y Grané i Oro, M. (2013). </w:t>
+      </w:r>
+      <w:r>
+        <w:rPr>
+          <w:rFonts w:cs="Arial"/>
+          <w:szCs w:val="24"/>
+        </w:rPr>
+        <w:t xml:space="preserve">Análisis del entorno colaborativo creado para una experiencia de </w:t>
+      </w:r>
+      <w:proofErr w:type="spellStart"/>
+      <w:r>
+        <w:rPr>
+          <w:rFonts w:cs="Arial"/>
+          <w:szCs w:val="24"/>
+        </w:rPr>
+        <w:t>mobile</w:t>
+      </w:r>
+      <w:proofErr w:type="spellEnd"/>
+      <w:r>
+        <w:rPr>
+          <w:rFonts w:cs="Arial"/>
+          <w:szCs w:val="24"/>
         </w:rPr>
         <w:t xml:space="preserve"> </w:t>
       </w:r>
@@ -27996,77 +26727,16 @@
         <w:rPr>
           <w:rFonts w:cs="Arial"/>
           <w:szCs w:val="24"/>
-          <w:lang w:val="en-US"/>
-        </w:rPr>
-        <w:t>Lanna</w:t>
+        </w:rPr>
+        <w:t>learning</w:t>
       </w:r>
       <w:proofErr w:type="spellEnd"/>
       <w:r>
         <w:rPr>
           <w:rFonts w:cs="Arial"/>
           <w:szCs w:val="24"/>
-          <w:lang w:val="en-US"/>
-        </w:rPr>
-        <w:t xml:space="preserve">, L. y </w:t>
-      </w:r>
-      <w:proofErr w:type="spellStart"/>
-      <w:r>
-        <w:rPr>
-          <w:rFonts w:cs="Arial"/>
-          <w:szCs w:val="24"/>
-          <w:lang w:val="en-US"/>
-        </w:rPr>
-        <w:t>Grané</w:t>
-      </w:r>
-      <w:proofErr w:type="spellEnd"/>
-      <w:r>
-        <w:rPr>
-          <w:rFonts w:cs="Arial"/>
-          <w:szCs w:val="24"/>
-          <w:lang w:val="en-US"/>
-        </w:rPr>
-        <w:t xml:space="preserve"> </w:t>
-      </w:r>
-      <w:proofErr w:type="spellStart"/>
-      <w:r>
-        <w:rPr>
-          <w:rFonts w:cs="Arial"/>
-          <w:szCs w:val="24"/>
-          <w:lang w:val="en-US"/>
-        </w:rPr>
-        <w:t>i</w:t>
-      </w:r>
-      <w:proofErr w:type="spellEnd"/>
-      <w:r>
-        <w:rPr>
-          <w:rFonts w:cs="Arial"/>
-          <w:szCs w:val="24"/>
-          <w:lang w:val="en-US"/>
-        </w:rPr>
-        <w:t xml:space="preserve"> Oro, M. (2013). </w:t>
-      </w:r>
-      <w:r>
-        <w:rPr>
-          <w:rFonts w:cs="Arial"/>
-          <w:szCs w:val="24"/>
-        </w:rPr>
-        <w:t xml:space="preserve">Análisis del entorno colaborativo creado para una experiencia de </w:t>
-      </w:r>
-      <w:proofErr w:type="spellStart"/>
-      <w:r>
-        <w:rPr>
-          <w:rFonts w:cs="Arial"/>
-          <w:szCs w:val="24"/>
-        </w:rPr>
-        <w:t>mobile</w:t>
-      </w:r>
-      <w:proofErr w:type="spellEnd"/>
-      <w:r>
-        <w:rPr>
-          <w:rFonts w:cs="Arial"/>
-          <w:szCs w:val="24"/>
-        </w:rPr>
-        <w:t xml:space="preserve"> learning. Revista Teoría de la Educación: Educación y Cultura en la Sociedad de la Información. 14(1), pp. 101-121.</w:t>
+        </w:rPr>
+        <w:t>. Revista Teoría de la Educación: Educación y Cultura en la Sociedad de la Información. 14(1), pp. 101-121.</w:t>
       </w:r>
     </w:p>
     <w:p>
@@ -28178,7 +26848,7 @@
           <w:rFonts w:cs="Arial"/>
           <w:szCs w:val="24"/>
         </w:rPr>
-        <w:t>, S. y García-</w:t>
+        <w:t xml:space="preserve">, S. y García-Peñalvo, F. J. (2014). </w:t>
       </w:r>
       <w:proofErr w:type="spellStart"/>
       <w:r>
@@ -28186,7 +26856,7 @@
           <w:rFonts w:cs="Arial"/>
           <w:szCs w:val="24"/>
         </w:rPr>
-        <w:t>Peñalvo</w:t>
+        <w:t>Understanding</w:t>
       </w:r>
       <w:proofErr w:type="spellEnd"/>
       <w:r>
@@ -28194,7 +26864,7 @@
           <w:rFonts w:cs="Arial"/>
           <w:szCs w:val="24"/>
         </w:rPr>
-        <w:t xml:space="preserve">, F. J. (2014). </w:t>
+        <w:t xml:space="preserve"> </w:t>
       </w:r>
       <w:proofErr w:type="spellStart"/>
       <w:r>
@@ -28202,7 +26872,7 @@
           <w:rFonts w:cs="Arial"/>
           <w:szCs w:val="24"/>
         </w:rPr>
-        <w:t>Understanding</w:t>
+        <w:t>mobile</w:t>
       </w:r>
       <w:proofErr w:type="spellEnd"/>
       <w:r>
@@ -28218,7 +26888,7 @@
           <w:rFonts w:cs="Arial"/>
           <w:szCs w:val="24"/>
         </w:rPr>
-        <w:t>mobile</w:t>
+        <w:t>learning</w:t>
       </w:r>
       <w:proofErr w:type="spellEnd"/>
       <w:r>
@@ -28226,7 +26896,7 @@
           <w:rFonts w:cs="Arial"/>
           <w:szCs w:val="24"/>
         </w:rPr>
-        <w:t xml:space="preserve"> learning: </w:t>
+        <w:t xml:space="preserve">: </w:t>
       </w:r>
       <w:proofErr w:type="spellStart"/>
       <w:r>
@@ -28476,39 +27146,7 @@
           <w:rFonts w:cs="Arial"/>
           <w:szCs w:val="24"/>
         </w:rPr>
-        <w:t xml:space="preserve">Escalante Ferrer, A. E., Coronado Fernández, S. E. y Moctezuma Ramírez, E. E. (2023). La dimensión </w:t>
-      </w:r>
-      <w:proofErr w:type="spellStart"/>
-      <w:r>
-        <w:rPr>
-          <w:rFonts w:cs="Arial"/>
-          <w:szCs w:val="24"/>
-        </w:rPr>
-        <w:t>metacognitiva</w:t>
-      </w:r>
-      <w:proofErr w:type="spellEnd"/>
-      <w:r>
-        <w:rPr>
-          <w:rFonts w:cs="Arial"/>
-          <w:szCs w:val="24"/>
-        </w:rPr>
-        <w:t xml:space="preserve"> de la competencia aprender a aprender en titulaciones españolas. </w:t>
-      </w:r>
-      <w:proofErr w:type="spellStart"/>
-      <w:r>
-        <w:rPr>
-          <w:rFonts w:cs="Arial"/>
-          <w:szCs w:val="24"/>
-        </w:rPr>
-        <w:t>Sinéctica</w:t>
-      </w:r>
-      <w:proofErr w:type="spellEnd"/>
-      <w:r>
-        <w:rPr>
-          <w:rFonts w:cs="Arial"/>
-          <w:szCs w:val="24"/>
-        </w:rPr>
-        <w:t xml:space="preserve">, Revista Electrónica de Educación, (60), e1457. </w:t>
+        <w:t xml:space="preserve">Escalante Ferrer, A. E., Coronado Fernández, S. E. y Moctezuma Ramírez, E. E. (2023). La dimensión metacognitiva de la competencia aprender a aprender en titulaciones españolas. Sinéctica, Revista Electrónica de Educación, (60), e1457. </w:t>
       </w:r>
       <w:hyperlink r:id="rId31" w:history="1">
         <w:r>
@@ -28619,7 +27257,6 @@
         <w:t xml:space="preserve"> Sánchez, A. (2023). Comprensión textual en la resolución de problemas matemáticos. Acta Universitaria 33, e3809. </w:t>
       </w:r>
       <w:proofErr w:type="spellStart"/>
-      <w:proofErr w:type="gramStart"/>
       <w:r>
         <w:rPr>
           <w:rFonts w:cs="Arial"/>
@@ -28628,7 +27265,6 @@
         <w:t>doi</w:t>
       </w:r>
       <w:proofErr w:type="spellEnd"/>
-      <w:proofErr w:type="gramEnd"/>
       <w:r>
         <w:rPr>
           <w:rFonts w:cs="Arial"/>
@@ -28662,21 +27298,12 @@
           <w:szCs w:val="24"/>
         </w:rPr>
       </w:pPr>
-      <w:proofErr w:type="spellStart"/>
-      <w:r>
-        <w:rPr>
-          <w:rFonts w:cs="Arial"/>
-          <w:szCs w:val="24"/>
-        </w:rPr>
-        <w:t>Amavizca</w:t>
-      </w:r>
-      <w:proofErr w:type="spellEnd"/>
-      <w:r>
-        <w:rPr>
-          <w:rFonts w:cs="Arial"/>
-          <w:szCs w:val="24"/>
-        </w:rPr>
-        <w:t xml:space="preserve">, S. y </w:t>
+      <w:r>
+        <w:rPr>
+          <w:rFonts w:cs="Arial"/>
+          <w:szCs w:val="24"/>
+        </w:rPr>
+        <w:t xml:space="preserve">Amavizca, S. y </w:t>
       </w:r>
       <w:proofErr w:type="spellStart"/>
       <w:r>
@@ -28854,23 +27481,7 @@
           <w:rFonts w:cs="Arial"/>
           <w:szCs w:val="24"/>
         </w:rPr>
-        <w:t>Latorre-</w:t>
-      </w:r>
-      <w:proofErr w:type="spellStart"/>
-      <w:r>
-        <w:rPr>
-          <w:rFonts w:cs="Arial"/>
-          <w:szCs w:val="24"/>
-        </w:rPr>
-        <w:t>Cosculluela</w:t>
-      </w:r>
-      <w:proofErr w:type="spellEnd"/>
-      <w:r>
-        <w:rPr>
-          <w:rFonts w:cs="Arial"/>
-          <w:szCs w:val="24"/>
-        </w:rPr>
-        <w:t xml:space="preserve">, C., Vázquez-Toledo, S., Rodríguez-Martínez, A. y </w:t>
+        <w:t xml:space="preserve">Latorre-Cosculluela, C., Vázquez-Toledo, S., Rodríguez-Martínez, A. y </w:t>
       </w:r>
       <w:proofErr w:type="spellStart"/>
       <w:r>
@@ -29005,23 +27616,7 @@
           <w:rFonts w:cs="Arial"/>
           <w:szCs w:val="24"/>
         </w:rPr>
-        <w:t xml:space="preserve">, V., y </w:t>
-      </w:r>
-      <w:proofErr w:type="spellStart"/>
-      <w:r>
-        <w:rPr>
-          <w:rFonts w:cs="Arial"/>
-          <w:szCs w:val="24"/>
-        </w:rPr>
-        <w:t>Palau</w:t>
-      </w:r>
-      <w:proofErr w:type="spellEnd"/>
-      <w:r>
-        <w:rPr>
-          <w:rFonts w:cs="Arial"/>
-          <w:szCs w:val="24"/>
-        </w:rPr>
-        <w:t xml:space="preserve">, R. (2021). </w:t>
+        <w:t xml:space="preserve">, V., y Palau, R. (2021). </w:t>
       </w:r>
       <w:proofErr w:type="spellStart"/>
       <w:r>
@@ -29331,7 +27926,7 @@
           <w:shd w:val="clear" w:color="auto" w:fill="FFFFFF"/>
           <w:lang w:val="en-US"/>
         </w:rPr>
-        <w:t xml:space="preserve">Wei, H., </w:t>
+        <w:t xml:space="preserve">Wei, H., Bos, R. &amp; </w:t>
       </w:r>
       <w:proofErr w:type="spellStart"/>
       <w:r>
@@ -29341,7 +27936,7 @@
           <w:shd w:val="clear" w:color="auto" w:fill="FFFFFF"/>
           <w:lang w:val="en-US"/>
         </w:rPr>
-        <w:t>Bos</w:t>
+        <w:t>Drijvers</w:t>
       </w:r>
       <w:proofErr w:type="spellEnd"/>
       <w:r>
@@ -29351,62 +27946,18 @@
           <w:shd w:val="clear" w:color="auto" w:fill="FFFFFF"/>
           <w:lang w:val="en-US"/>
         </w:rPr>
-        <w:t xml:space="preserve">, R. &amp; </w:t>
-      </w:r>
-      <w:proofErr w:type="spellStart"/>
-      <w:r>
-        <w:rPr>
-          <w:rFonts w:cs="Arial"/>
+        <w:t>, P. (2024). Developing Functional Thinking: from Concrete to Abstract Through an Embodied Design. </w:t>
+      </w:r>
+      <w:r>
+        <w:rPr>
+          <w:rFonts w:cs="Arial"/>
+          <w:i/>
+          <w:iCs/>
           <w:szCs w:val="24"/>
           <w:shd w:val="clear" w:color="auto" w:fill="FFFFFF"/>
           <w:lang w:val="en-US"/>
         </w:rPr>
-        <w:t>Drijvers</w:t>
-      </w:r>
-      <w:proofErr w:type="spellEnd"/>
-      <w:r>
-        <w:rPr>
-          <w:rFonts w:cs="Arial"/>
-          <w:szCs w:val="24"/>
-          <w:shd w:val="clear" w:color="auto" w:fill="FFFFFF"/>
-          <w:lang w:val="en-US"/>
-        </w:rPr>
-        <w:t>, P. (2024). Developing Functional Thinking: from Concrete to Abstract Through an Embodied Design. </w:t>
-      </w:r>
-      <w:r>
-        <w:rPr>
-          <w:rFonts w:cs="Arial"/>
-          <w:i/>
-          <w:iCs/>
-          <w:szCs w:val="24"/>
-          <w:shd w:val="clear" w:color="auto" w:fill="FFFFFF"/>
-          <w:lang w:val="en-US"/>
-        </w:rPr>
-        <w:t xml:space="preserve">Digit </w:t>
-      </w:r>
-      <w:proofErr w:type="spellStart"/>
-      <w:r>
-        <w:rPr>
-          <w:rFonts w:cs="Arial"/>
-          <w:i/>
-          <w:iCs/>
-          <w:szCs w:val="24"/>
-          <w:shd w:val="clear" w:color="auto" w:fill="FFFFFF"/>
-          <w:lang w:val="en-US"/>
-        </w:rPr>
-        <w:t>Exp</w:t>
-      </w:r>
-      <w:proofErr w:type="spellEnd"/>
-      <w:r>
-        <w:rPr>
-          <w:rFonts w:cs="Arial"/>
-          <w:i/>
-          <w:iCs/>
-          <w:szCs w:val="24"/>
-          <w:shd w:val="clear" w:color="auto" w:fill="FFFFFF"/>
-          <w:lang w:val="en-US"/>
-        </w:rPr>
-        <w:t xml:space="preserve"> Math Educ</w:t>
+        <w:t>Digit Exp Math Educ</w:t>
       </w:r>
       <w:r>
         <w:rPr>
@@ -29576,7 +28127,7 @@
           <w:rFonts w:cs="Arial"/>
           <w:szCs w:val="24"/>
         </w:rPr>
-        <w:t>Quitério-Figueiredo</w:t>
+        <w:t>Quitério</w:t>
       </w:r>
       <w:proofErr w:type="spellEnd"/>
       <w:r>
@@ -29584,7 +28135,7 @@
           <w:rFonts w:cs="Arial"/>
           <w:szCs w:val="24"/>
         </w:rPr>
-        <w:t xml:space="preserve">, J. A. (2017). Cómo mejorar el pensamiento computacional: un estudio de caso. </w:t>
+        <w:t xml:space="preserve">-Figueiredo, J. A. (2017). Cómo mejorar el pensamiento computacional: un estudio de caso. </w:t>
       </w:r>
       <w:r>
         <w:rPr>
@@ -29630,25 +28181,7 @@
           <w:szCs w:val="24"/>
           <w:lang w:val="en-US"/>
         </w:rPr>
-        <w:t>González-</w:t>
-      </w:r>
-      <w:proofErr w:type="spellStart"/>
-      <w:r>
-        <w:rPr>
-          <w:rFonts w:cs="Arial"/>
-          <w:szCs w:val="24"/>
-          <w:lang w:val="en-US"/>
-        </w:rPr>
-        <w:t>Martínez</w:t>
-      </w:r>
-      <w:proofErr w:type="spellEnd"/>
-      <w:r>
-        <w:rPr>
-          <w:rFonts w:cs="Arial"/>
-          <w:szCs w:val="24"/>
-          <w:lang w:val="en-US"/>
-        </w:rPr>
-        <w:t xml:space="preserve">, J., </w:t>
+        <w:t xml:space="preserve">González-Martínez, J., </w:t>
       </w:r>
       <w:proofErr w:type="spellStart"/>
       <w:r>
@@ -29747,96 +28280,52 @@
           <w:szCs w:val="24"/>
         </w:rPr>
       </w:pPr>
-      <w:proofErr w:type="spellStart"/>
       <w:r>
         <w:rPr>
           <w:rFonts w:cs="Arial"/>
           <w:szCs w:val="24"/>
           <w:lang w:val="en-US"/>
         </w:rPr>
-        <w:t>Escudero</w:t>
-      </w:r>
-      <w:proofErr w:type="spellEnd"/>
-      <w:r>
+        <w:t xml:space="preserve">Escudero, C. (2009). </w:t>
+      </w:r>
+      <w:r>
+        <w:rPr>
+          <w:rFonts w:cs="Arial"/>
+          <w:szCs w:val="24"/>
+        </w:rPr>
+        <w:t>Una mirada alternativa acerca del residuo cognitivo cuando se introducen nuevas tecnologías. El caso de la resolución de problemas en ciencias. Revista Electrónica Teoría de la Educación: Educación y Cultura en la Sociedad de la Información, 10(1), pp. 272-292.</w:t>
+      </w:r>
+    </w:p>
+    <w:p>
+      <w:pPr>
+        <w:rPr>
+          <w:rFonts w:cs="Arial"/>
+          <w:szCs w:val="24"/>
+        </w:rPr>
+      </w:pPr>
+    </w:p>
+    <w:p>
+      <w:pPr>
         <w:rPr>
           <w:rFonts w:cs="Arial"/>
           <w:szCs w:val="24"/>
           <w:lang w:val="en-US"/>
         </w:rPr>
-        <w:t xml:space="preserve">, C. (2009). </w:t>
-      </w:r>
-      <w:r>
-        <w:rPr>
-          <w:rFonts w:cs="Arial"/>
-          <w:szCs w:val="24"/>
-        </w:rPr>
-        <w:t>Una mirada alternativa acerca del residuo cognitivo cuando se introducen nuevas tecnologías. El caso de la resolución de problemas en ciencias. Revista Electrónica Teoría de la Educación: Educación y Cultura en la Sociedad de la Información, 10(1), pp. 272-292.</w:t>
-      </w:r>
-    </w:p>
-    <w:p>
-      <w:pPr>
-        <w:rPr>
-          <w:rFonts w:cs="Arial"/>
-          <w:szCs w:val="24"/>
-        </w:rPr>
       </w:pPr>
-    </w:p>
-    <w:p>
-      <w:pPr>
+      <w:r>
+        <w:rPr>
+          <w:rFonts w:cs="Arial"/>
+          <w:szCs w:val="24"/>
+        </w:rPr>
+        <w:t xml:space="preserve">Llorens-Largo, F., García-Peñalvo, F. J., Molero Prieto, X., y Vendrell Vidal, E. (2017). La enseñanza de la informática, la programación y el pensamiento computacional en los estudios preuniversitarios. </w:t>
+      </w:r>
+      <w:r>
         <w:rPr>
           <w:rFonts w:cs="Arial"/>
           <w:szCs w:val="24"/>
           <w:lang w:val="en-US"/>
         </w:rPr>
-      </w:pPr>
-      <w:r>
-        <w:rPr>
-          <w:rFonts w:cs="Arial"/>
-          <w:szCs w:val="24"/>
-        </w:rPr>
-        <w:t>Llorens-Largo, F., García-</w:t>
-      </w:r>
-      <w:proofErr w:type="spellStart"/>
-      <w:r>
-        <w:rPr>
-          <w:rFonts w:cs="Arial"/>
-          <w:szCs w:val="24"/>
-        </w:rPr>
-        <w:t>Peñalvo</w:t>
-      </w:r>
-      <w:proofErr w:type="spellEnd"/>
-      <w:r>
-        <w:rPr>
-          <w:rFonts w:cs="Arial"/>
-          <w:szCs w:val="24"/>
-        </w:rPr>
-        <w:t xml:space="preserve">, F. J., Molero Prieto, X., y Vendrell Vidal, E. (2017). La enseñanza de la informática, la programación y el pensamiento computacional en los estudios preuniversitarios. </w:t>
-      </w:r>
-      <w:r>
-        <w:rPr>
-          <w:rFonts w:cs="Arial"/>
-          <w:szCs w:val="24"/>
-          <w:lang w:val="en-US"/>
-        </w:rPr>
-        <w:t>Education in the Knowledge Society</w:t>
-      </w:r>
-      <w:proofErr w:type="gramStart"/>
-      <w:r>
-        <w:rPr>
-          <w:rFonts w:cs="Arial"/>
-          <w:szCs w:val="24"/>
-          <w:lang w:val="en-US"/>
-        </w:rPr>
-        <w:t>,18</w:t>
-      </w:r>
-      <w:proofErr w:type="gramEnd"/>
-      <w:r>
-        <w:rPr>
-          <w:rFonts w:cs="Arial"/>
-          <w:szCs w:val="24"/>
-          <w:lang w:val="en-US"/>
-        </w:rPr>
-        <w:t xml:space="preserve">(2), pp. 7-17. </w:t>
+        <w:t xml:space="preserve">Education in the Knowledge Society,18(2), pp. 7-17. </w:t>
       </w:r>
       <w:hyperlink r:id="rId46" w:history="1">
         <w:r>
@@ -29867,23 +28356,13 @@
           <w:lang w:val="en-US"/>
         </w:rPr>
       </w:pPr>
-      <w:proofErr w:type="spellStart"/>
       <w:r>
         <w:rPr>
           <w:rFonts w:cs="Arial"/>
           <w:szCs w:val="24"/>
           <w:lang w:val="en-US"/>
         </w:rPr>
-        <w:t>Segredo</w:t>
-      </w:r>
-      <w:proofErr w:type="spellEnd"/>
-      <w:r>
-        <w:rPr>
-          <w:rFonts w:cs="Arial"/>
-          <w:szCs w:val="24"/>
-          <w:lang w:val="en-US"/>
-        </w:rPr>
-        <w:t xml:space="preserve">, E., Miranda, G., y León, C. (2017). </w:t>
+        <w:t xml:space="preserve">Segredo, E., Miranda, G., y León, C. (2017). </w:t>
       </w:r>
       <w:r>
         <w:rPr>
@@ -29998,43 +28477,7 @@
           <w:szCs w:val="24"/>
           <w:lang w:val="en-US"/>
         </w:rPr>
-        <w:t xml:space="preserve">Vera, J., </w:t>
-      </w:r>
-      <w:proofErr w:type="spellStart"/>
-      <w:r>
-        <w:rPr>
-          <w:rFonts w:cs="Arial"/>
-          <w:szCs w:val="24"/>
-          <w:lang w:val="en-US"/>
-        </w:rPr>
-        <w:t>Villalba-Condori</w:t>
-      </w:r>
-      <w:proofErr w:type="spellEnd"/>
-      <w:r>
-        <w:rPr>
-          <w:rFonts w:cs="Arial"/>
-          <w:szCs w:val="24"/>
-          <w:lang w:val="en-US"/>
-        </w:rPr>
-        <w:t>, K., y Cuba-</w:t>
-      </w:r>
-      <w:proofErr w:type="spellStart"/>
-      <w:r>
-        <w:rPr>
-          <w:rFonts w:cs="Arial"/>
-          <w:szCs w:val="24"/>
-          <w:lang w:val="en-US"/>
-        </w:rPr>
-        <w:t>Sayco</w:t>
-      </w:r>
-      <w:proofErr w:type="spellEnd"/>
-      <w:r>
-        <w:rPr>
-          <w:rFonts w:cs="Arial"/>
-          <w:szCs w:val="24"/>
-          <w:lang w:val="en-US"/>
-        </w:rPr>
-        <w:t xml:space="preserve">, S. C. (2018). </w:t>
+        <w:t xml:space="preserve">Vera, J., Villalba-Condori, K., y Cuba-Sayco, S. C. (2018). </w:t>
       </w:r>
       <w:r>
         <w:rPr>
@@ -30080,7 +28523,7 @@
 </file>
 
 <file path=word/endnotes.xml><?xml version="1.0" encoding="utf-8"?>
-<w:endnotes xmlns:wpc="http://schemas.microsoft.com/office/word/2010/wordprocessingCanvas" xmlns:mc="http://schemas.openxmlformats.org/markup-compatibility/2006" xmlns:o="urn:schemas-microsoft-com:office:office" xmlns:r="http://schemas.openxmlformats.org/officeDocument/2006/relationships" xmlns:m="http://schemas.openxmlformats.org/officeDocument/2006/math" xmlns:v="urn:schemas-microsoft-com:vml" xmlns:wp14="http://schemas.microsoft.com/office/word/2010/wordprocessingDrawing" xmlns:wp="http://schemas.openxmlformats.org/drawingml/2006/wordprocessingDrawing" xmlns:w10="urn:schemas-microsoft-com:office:word" xmlns:w="http://schemas.openxmlformats.org/wordprocessingml/2006/main" xmlns:w14="http://schemas.microsoft.com/office/word/2010/wordml" xmlns:w15="http://schemas.microsoft.com/office/word/2012/wordml" xmlns:wpg="http://schemas.microsoft.com/office/word/2010/wordprocessingGroup" xmlns:wpi="http://schemas.microsoft.com/office/word/2010/wordprocessingInk" xmlns:wne="http://schemas.microsoft.com/office/word/2006/wordml" xmlns:wps="http://schemas.microsoft.com/office/word/2010/wordprocessingShape" mc:Ignorable="w14 w15 wp14">
+<w:endnotes xmlns:wpc="http://schemas.microsoft.com/office/word/2010/wordprocessingCanvas" xmlns:cx="http://schemas.microsoft.com/office/drawing/2014/chartex" xmlns:cx1="http://schemas.microsoft.com/office/drawing/2015/9/8/chartex" xmlns:cx2="http://schemas.microsoft.com/office/drawing/2015/10/21/chartex" xmlns:cx3="http://schemas.microsoft.com/office/drawing/2016/5/9/chartex" xmlns:cx4="http://schemas.microsoft.com/office/drawing/2016/5/10/chartex" xmlns:cx5="http://schemas.microsoft.com/office/drawing/2016/5/11/chartex" xmlns:cx6="http://schemas.microsoft.com/office/drawing/2016/5/12/chartex" xmlns:cx7="http://schemas.microsoft.com/office/drawing/2016/5/13/chartex" xmlns:cx8="http://schemas.microsoft.com/office/drawing/2016/5/14/chartex" xmlns:mc="http://schemas.openxmlformats.org/markup-compatibility/2006" xmlns:aink="http://schemas.microsoft.com/office/drawing/2016/ink" xmlns:am3d="http://schemas.microsoft.com/office/drawing/2017/model3d" xmlns:o="urn:schemas-microsoft-com:office:office" xmlns:oel="http://schemas.microsoft.com/office/2019/extlst" xmlns:r="http://schemas.openxmlformats.org/officeDocument/2006/relationships" xmlns:m="http://schemas.openxmlformats.org/officeDocument/2006/math" xmlns:v="urn:schemas-microsoft-com:vml" xmlns:wp14="http://schemas.microsoft.com/office/word/2010/wordprocessingDrawing" xmlns:wp="http://schemas.openxmlformats.org/drawingml/2006/wordprocessingDrawing" xmlns:w10="urn:schemas-microsoft-com:office:word" xmlns:w="http://schemas.openxmlformats.org/wordprocessingml/2006/main" xmlns:w14="http://schemas.microsoft.com/office/word/2010/wordml" xmlns:w15="http://schemas.microsoft.com/office/word/2012/wordml" xmlns:w16cex="http://schemas.microsoft.com/office/word/2018/wordml/cex" xmlns:w16cid="http://schemas.microsoft.com/office/word/2016/wordml/cid" xmlns:w16="http://schemas.microsoft.com/office/word/2018/wordml" xmlns:w16du="http://schemas.microsoft.com/office/word/2023/wordml/word16du" xmlns:w16sdtdh="http://schemas.microsoft.com/office/word/2020/wordml/sdtdatahash" xmlns:w16se="http://schemas.microsoft.com/office/word/2015/wordml/symex" xmlns:wpg="http://schemas.microsoft.com/office/word/2010/wordprocessingGroup" xmlns:wpi="http://schemas.microsoft.com/office/word/2010/wordprocessingInk" xmlns:wne="http://schemas.microsoft.com/office/word/2006/wordml" xmlns:wps="http://schemas.microsoft.com/office/word/2010/wordprocessingShape" mc:Ignorable="w14 w15 w16se w16cid w16 w16cex w16sdtdh w16du wp14">
   <w:endnote w:type="separator" w:id="-1">
     <w:p>
       <w:pPr>
@@ -30105,7 +28548,7 @@
 </file>
 
 <file path=word/footer1.xml><?xml version="1.0" encoding="utf-8"?>
-<w:ftr xmlns:wpc="http://schemas.microsoft.com/office/word/2010/wordprocessingCanvas" xmlns:mc="http://schemas.openxmlformats.org/markup-compatibility/2006" xmlns:o="urn:schemas-microsoft-com:office:office" xmlns:r="http://schemas.openxmlformats.org/officeDocument/2006/relationships" xmlns:m="http://schemas.openxmlformats.org/officeDocument/2006/math" xmlns:v="urn:schemas-microsoft-com:vml" xmlns:wp14="http://schemas.microsoft.com/office/word/2010/wordprocessingDrawing" xmlns:wp="http://schemas.openxmlformats.org/drawingml/2006/wordprocessingDrawing" xmlns:w10="urn:schemas-microsoft-com:office:word" xmlns:w="http://schemas.openxmlformats.org/wordprocessingml/2006/main" xmlns:w14="http://schemas.microsoft.com/office/word/2010/wordml" xmlns:w15="http://schemas.microsoft.com/office/word/2012/wordml" xmlns:wpg="http://schemas.microsoft.com/office/word/2010/wordprocessingGroup" xmlns:wpi="http://schemas.microsoft.com/office/word/2010/wordprocessingInk" xmlns:wne="http://schemas.microsoft.com/office/word/2006/wordml" xmlns:wps="http://schemas.microsoft.com/office/word/2010/wordprocessingShape" mc:Ignorable="w14 w15 wp14">
+<w:ftr xmlns:wpc="http://schemas.microsoft.com/office/word/2010/wordprocessingCanvas" xmlns:cx="http://schemas.microsoft.com/office/drawing/2014/chartex" xmlns:cx1="http://schemas.microsoft.com/office/drawing/2015/9/8/chartex" xmlns:cx2="http://schemas.microsoft.com/office/drawing/2015/10/21/chartex" xmlns:cx3="http://schemas.microsoft.com/office/drawing/2016/5/9/chartex" xmlns:cx4="http://schemas.microsoft.com/office/drawing/2016/5/10/chartex" xmlns:cx5="http://schemas.microsoft.com/office/drawing/2016/5/11/chartex" xmlns:cx6="http://schemas.microsoft.com/office/drawing/2016/5/12/chartex" xmlns:cx7="http://schemas.microsoft.com/office/drawing/2016/5/13/chartex" xmlns:cx8="http://schemas.microsoft.com/office/drawing/2016/5/14/chartex" xmlns:mc="http://schemas.openxmlformats.org/markup-compatibility/2006" xmlns:aink="http://schemas.microsoft.com/office/drawing/2016/ink" xmlns:am3d="http://schemas.microsoft.com/office/drawing/2017/model3d" xmlns:o="urn:schemas-microsoft-com:office:office" xmlns:oel="http://schemas.microsoft.com/office/2019/extlst" xmlns:r="http://schemas.openxmlformats.org/officeDocument/2006/relationships" xmlns:m="http://schemas.openxmlformats.org/officeDocument/2006/math" xmlns:v="urn:schemas-microsoft-com:vml" xmlns:wp14="http://schemas.microsoft.com/office/word/2010/wordprocessingDrawing" xmlns:wp="http://schemas.openxmlformats.org/drawingml/2006/wordprocessingDrawing" xmlns:w10="urn:schemas-microsoft-com:office:word" xmlns:w="http://schemas.openxmlformats.org/wordprocessingml/2006/main" xmlns:w14="http://schemas.microsoft.com/office/word/2010/wordml" xmlns:w15="http://schemas.microsoft.com/office/word/2012/wordml" xmlns:w16cex="http://schemas.microsoft.com/office/word/2018/wordml/cex" xmlns:w16cid="http://schemas.microsoft.com/office/word/2016/wordml/cid" xmlns:w16="http://schemas.microsoft.com/office/word/2018/wordml" xmlns:w16du="http://schemas.microsoft.com/office/word/2023/wordml/word16du" xmlns:w16sdtdh="http://schemas.microsoft.com/office/word/2020/wordml/sdtdatahash" xmlns:w16se="http://schemas.microsoft.com/office/word/2015/wordml/symex" xmlns:wpg="http://schemas.microsoft.com/office/word/2010/wordprocessingGroup" xmlns:wpi="http://schemas.microsoft.com/office/word/2010/wordprocessingInk" xmlns:wne="http://schemas.microsoft.com/office/word/2006/wordml" xmlns:wps="http://schemas.microsoft.com/office/word/2010/wordprocessingShape" mc:Ignorable="w14 w15 w16se w16cid w16 w16cex w16sdtdh w16du wp14">
   <w:p>
     <w:pPr>
       <w:pStyle w:val="Piedepgina"/>
@@ -30118,7 +28561,7 @@
 </file>
 
 <file path=word/footer2.xml><?xml version="1.0" encoding="utf-8"?>
-<w:ftr xmlns:wpc="http://schemas.microsoft.com/office/word/2010/wordprocessingCanvas" xmlns:mc="http://schemas.openxmlformats.org/markup-compatibility/2006" xmlns:o="urn:schemas-microsoft-com:office:office" xmlns:r="http://schemas.openxmlformats.org/officeDocument/2006/relationships" xmlns:m="http://schemas.openxmlformats.org/officeDocument/2006/math" xmlns:v="urn:schemas-microsoft-com:vml" xmlns:wp14="http://schemas.microsoft.com/office/word/2010/wordprocessingDrawing" xmlns:wp="http://schemas.openxmlformats.org/drawingml/2006/wordprocessingDrawing" xmlns:w10="urn:schemas-microsoft-com:office:word" xmlns:w="http://schemas.openxmlformats.org/wordprocessingml/2006/main" xmlns:w14="http://schemas.microsoft.com/office/word/2010/wordml" xmlns:w15="http://schemas.microsoft.com/office/word/2012/wordml" xmlns:wpg="http://schemas.microsoft.com/office/word/2010/wordprocessingGroup" xmlns:wpi="http://schemas.microsoft.com/office/word/2010/wordprocessingInk" xmlns:wne="http://schemas.microsoft.com/office/word/2006/wordml" xmlns:wps="http://schemas.microsoft.com/office/word/2010/wordprocessingShape" mc:Ignorable="w14 w15 wp14">
+<w:ftr xmlns:wpc="http://schemas.microsoft.com/office/word/2010/wordprocessingCanvas" xmlns:cx="http://schemas.microsoft.com/office/drawing/2014/chartex" xmlns:cx1="http://schemas.microsoft.com/office/drawing/2015/9/8/chartex" xmlns:cx2="http://schemas.microsoft.com/office/drawing/2015/10/21/chartex" xmlns:cx3="http://schemas.microsoft.com/office/drawing/2016/5/9/chartex" xmlns:cx4="http://schemas.microsoft.com/office/drawing/2016/5/10/chartex" xmlns:cx5="http://schemas.microsoft.com/office/drawing/2016/5/11/chartex" xmlns:cx6="http://schemas.microsoft.com/office/drawing/2016/5/12/chartex" xmlns:cx7="http://schemas.microsoft.com/office/drawing/2016/5/13/chartex" xmlns:cx8="http://schemas.microsoft.com/office/drawing/2016/5/14/chartex" xmlns:mc="http://schemas.openxmlformats.org/markup-compatibility/2006" xmlns:aink="http://schemas.microsoft.com/office/drawing/2016/ink" xmlns:am3d="http://schemas.microsoft.com/office/drawing/2017/model3d" xmlns:o="urn:schemas-microsoft-com:office:office" xmlns:oel="http://schemas.microsoft.com/office/2019/extlst" xmlns:r="http://schemas.openxmlformats.org/officeDocument/2006/relationships" xmlns:m="http://schemas.openxmlformats.org/officeDocument/2006/math" xmlns:v="urn:schemas-microsoft-com:vml" xmlns:wp14="http://schemas.microsoft.com/office/word/2010/wordprocessingDrawing" xmlns:wp="http://schemas.openxmlformats.org/drawingml/2006/wordprocessingDrawing" xmlns:w10="urn:schemas-microsoft-com:office:word" xmlns:w="http://schemas.openxmlformats.org/wordprocessingml/2006/main" xmlns:w14="http://schemas.microsoft.com/office/word/2010/wordml" xmlns:w15="http://schemas.microsoft.com/office/word/2012/wordml" xmlns:w16cex="http://schemas.microsoft.com/office/word/2018/wordml/cex" xmlns:w16cid="http://schemas.microsoft.com/office/word/2016/wordml/cid" xmlns:w16="http://schemas.microsoft.com/office/word/2018/wordml" xmlns:w16du="http://schemas.microsoft.com/office/word/2023/wordml/word16du" xmlns:w16sdtdh="http://schemas.microsoft.com/office/word/2020/wordml/sdtdatahash" xmlns:w16se="http://schemas.microsoft.com/office/word/2015/wordml/symex" xmlns:wpg="http://schemas.microsoft.com/office/word/2010/wordprocessingGroup" xmlns:wpi="http://schemas.microsoft.com/office/word/2010/wordprocessingInk" xmlns:wne="http://schemas.microsoft.com/office/word/2006/wordml" xmlns:wps="http://schemas.microsoft.com/office/word/2010/wordprocessingShape" mc:Ignorable="w14 w15 w16se w16cid w16 w16cex w16sdtdh w16du wp14">
   <w:sdt>
     <w:sdtPr>
       <w:id w:val="-549391544"/>
@@ -30127,6 +28570,7 @@
         <w:docPartUnique/>
       </w:docPartObj>
     </w:sdtPr>
+    <w:sdtEndPr/>
     <w:sdtContent>
       <w:p>
         <w:pPr>
@@ -30160,7 +28604,7 @@
 </file>
 
 <file path=word/footnotes.xml><?xml version="1.0" encoding="utf-8"?>
-<w:footnotes xmlns:wpc="http://schemas.microsoft.com/office/word/2010/wordprocessingCanvas" xmlns:mc="http://schemas.openxmlformats.org/markup-compatibility/2006" xmlns:o="urn:schemas-microsoft-com:office:office" xmlns:r="http://schemas.openxmlformats.org/officeDocument/2006/relationships" xmlns:m="http://schemas.openxmlformats.org/officeDocument/2006/math" xmlns:v="urn:schemas-microsoft-com:vml" xmlns:wp14="http://schemas.microsoft.com/office/word/2010/wordprocessingDrawing" xmlns:wp="http://schemas.openxmlformats.org/drawingml/2006/wordprocessingDrawing" xmlns:w10="urn:schemas-microsoft-com:office:word" xmlns:w="http://schemas.openxmlformats.org/wordprocessingml/2006/main" xmlns:w14="http://schemas.microsoft.com/office/word/2010/wordml" xmlns:w15="http://schemas.microsoft.com/office/word/2012/wordml" xmlns:wpg="http://schemas.microsoft.com/office/word/2010/wordprocessingGroup" xmlns:wpi="http://schemas.microsoft.com/office/word/2010/wordprocessingInk" xmlns:wne="http://schemas.microsoft.com/office/word/2006/wordml" xmlns:wps="http://schemas.microsoft.com/office/word/2010/wordprocessingShape" mc:Ignorable="w14 w15 wp14">
+<w:footnotes xmlns:wpc="http://schemas.microsoft.com/office/word/2010/wordprocessingCanvas" xmlns:cx="http://schemas.microsoft.com/office/drawing/2014/chartex" xmlns:cx1="http://schemas.microsoft.com/office/drawing/2015/9/8/chartex" xmlns:cx2="http://schemas.microsoft.com/office/drawing/2015/10/21/chartex" xmlns:cx3="http://schemas.microsoft.com/office/drawing/2016/5/9/chartex" xmlns:cx4="http://schemas.microsoft.com/office/drawing/2016/5/10/chartex" xmlns:cx5="http://schemas.microsoft.com/office/drawing/2016/5/11/chartex" xmlns:cx6="http://schemas.microsoft.com/office/drawing/2016/5/12/chartex" xmlns:cx7="http://schemas.microsoft.com/office/drawing/2016/5/13/chartex" xmlns:cx8="http://schemas.microsoft.com/office/drawing/2016/5/14/chartex" xmlns:mc="http://schemas.openxmlformats.org/markup-compatibility/2006" xmlns:aink="http://schemas.microsoft.com/office/drawing/2016/ink" xmlns:am3d="http://schemas.microsoft.com/office/drawing/2017/model3d" xmlns:o="urn:schemas-microsoft-com:office:office" xmlns:oel="http://schemas.microsoft.com/office/2019/extlst" xmlns:r="http://schemas.openxmlformats.org/officeDocument/2006/relationships" xmlns:m="http://schemas.openxmlformats.org/officeDocument/2006/math" xmlns:v="urn:schemas-microsoft-com:vml" xmlns:wp14="http://schemas.microsoft.com/office/word/2010/wordprocessingDrawing" xmlns:wp="http://schemas.openxmlformats.org/drawingml/2006/wordprocessingDrawing" xmlns:w10="urn:schemas-microsoft-com:office:word" xmlns:w="http://schemas.openxmlformats.org/wordprocessingml/2006/main" xmlns:w14="http://schemas.microsoft.com/office/word/2010/wordml" xmlns:w15="http://schemas.microsoft.com/office/word/2012/wordml" xmlns:w16cex="http://schemas.microsoft.com/office/word/2018/wordml/cex" xmlns:w16cid="http://schemas.microsoft.com/office/word/2016/wordml/cid" xmlns:w16="http://schemas.microsoft.com/office/word/2018/wordml" xmlns:w16du="http://schemas.microsoft.com/office/word/2023/wordml/word16du" xmlns:w16sdtdh="http://schemas.microsoft.com/office/word/2020/wordml/sdtdatahash" xmlns:w16se="http://schemas.microsoft.com/office/word/2015/wordml/symex" xmlns:wpg="http://schemas.microsoft.com/office/word/2010/wordprocessingGroup" xmlns:wpi="http://schemas.microsoft.com/office/word/2010/wordprocessingInk" xmlns:wne="http://schemas.microsoft.com/office/word/2006/wordml" xmlns:wps="http://schemas.microsoft.com/office/word/2010/wordprocessingShape" mc:Ignorable="w14 w15 w16se w16cid w16 w16cex w16sdtdh w16du wp14">
   <w:footnote w:type="separator" w:id="-1">
     <w:p>
       <w:pPr>
@@ -30185,7 +28629,7 @@
 </file>
 
 <file path=word/header1.xml><?xml version="1.0" encoding="utf-8"?>
-<w:hdr xmlns:wpc="http://schemas.microsoft.com/office/word/2010/wordprocessingCanvas" xmlns:mc="http://schemas.openxmlformats.org/markup-compatibility/2006" xmlns:o="urn:schemas-microsoft-com:office:office" xmlns:r="http://schemas.openxmlformats.org/officeDocument/2006/relationships" xmlns:m="http://schemas.openxmlformats.org/officeDocument/2006/math" xmlns:v="urn:schemas-microsoft-com:vml" xmlns:wp14="http://schemas.microsoft.com/office/word/2010/wordprocessingDrawing" xmlns:wp="http://schemas.openxmlformats.org/drawingml/2006/wordprocessingDrawing" xmlns:w10="urn:schemas-microsoft-com:office:word" xmlns:w="http://schemas.openxmlformats.org/wordprocessingml/2006/main" xmlns:w14="http://schemas.microsoft.com/office/word/2010/wordml" xmlns:w15="http://schemas.microsoft.com/office/word/2012/wordml" xmlns:wpg="http://schemas.microsoft.com/office/word/2010/wordprocessingGroup" xmlns:wpi="http://schemas.microsoft.com/office/word/2010/wordprocessingInk" xmlns:wne="http://schemas.microsoft.com/office/word/2006/wordml" xmlns:wps="http://schemas.microsoft.com/office/word/2010/wordprocessingShape" mc:Ignorable="w14 w15 wp14">
+<w:hdr xmlns:wpc="http://schemas.microsoft.com/office/word/2010/wordprocessingCanvas" xmlns:cx="http://schemas.microsoft.com/office/drawing/2014/chartex" xmlns:cx1="http://schemas.microsoft.com/office/drawing/2015/9/8/chartex" xmlns:cx2="http://schemas.microsoft.com/office/drawing/2015/10/21/chartex" xmlns:cx3="http://schemas.microsoft.com/office/drawing/2016/5/9/chartex" xmlns:cx4="http://schemas.microsoft.com/office/drawing/2016/5/10/chartex" xmlns:cx5="http://schemas.microsoft.com/office/drawing/2016/5/11/chartex" xmlns:cx6="http://schemas.microsoft.com/office/drawing/2016/5/12/chartex" xmlns:cx7="http://schemas.microsoft.com/office/drawing/2016/5/13/chartex" xmlns:cx8="http://schemas.microsoft.com/office/drawing/2016/5/14/chartex" xmlns:mc="http://schemas.openxmlformats.org/markup-compatibility/2006" xmlns:aink="http://schemas.microsoft.com/office/drawing/2016/ink" xmlns:am3d="http://schemas.microsoft.com/office/drawing/2017/model3d" xmlns:o="urn:schemas-microsoft-com:office:office" xmlns:oel="http://schemas.microsoft.com/office/2019/extlst" xmlns:r="http://schemas.openxmlformats.org/officeDocument/2006/relationships" xmlns:m="http://schemas.openxmlformats.org/officeDocument/2006/math" xmlns:v="urn:schemas-microsoft-com:vml" xmlns:wp14="http://schemas.microsoft.com/office/word/2010/wordprocessingDrawing" xmlns:wp="http://schemas.openxmlformats.org/drawingml/2006/wordprocessingDrawing" xmlns:w10="urn:schemas-microsoft-com:office:word" xmlns:w="http://schemas.openxmlformats.org/wordprocessingml/2006/main" xmlns:w14="http://schemas.microsoft.com/office/word/2010/wordml" xmlns:w15="http://schemas.microsoft.com/office/word/2012/wordml" xmlns:w16cex="http://schemas.microsoft.com/office/word/2018/wordml/cex" xmlns:w16cid="http://schemas.microsoft.com/office/word/2016/wordml/cid" xmlns:w16="http://schemas.microsoft.com/office/word/2018/wordml" xmlns:w16du="http://schemas.microsoft.com/office/word/2023/wordml/word16du" xmlns:w16sdtdh="http://schemas.microsoft.com/office/word/2020/wordml/sdtdatahash" xmlns:w16se="http://schemas.microsoft.com/office/word/2015/wordml/symex" xmlns:wpg="http://schemas.microsoft.com/office/word/2010/wordprocessingGroup" xmlns:wpi="http://schemas.microsoft.com/office/word/2010/wordprocessingInk" xmlns:wne="http://schemas.microsoft.com/office/word/2006/wordml" xmlns:wps="http://schemas.microsoft.com/office/word/2010/wordprocessingShape" mc:Ignorable="w14 w15 w16se w16cid w16 w16cex w16sdtdh w16du wp14">
   <w:p>
     <w:pPr>
       <w:pBdr>
@@ -30208,7 +28652,7 @@
 </file>
 
 <file path=word/numbering.xml><?xml version="1.0" encoding="utf-8"?>
-<w:numbering xmlns:wpc="http://schemas.microsoft.com/office/word/2010/wordprocessingCanvas" xmlns:mc="http://schemas.openxmlformats.org/markup-compatibility/2006" xmlns:o="urn:schemas-microsoft-com:office:office" xmlns:r="http://schemas.openxmlformats.org/officeDocument/2006/relationships" xmlns:m="http://schemas.openxmlformats.org/officeDocument/2006/math" xmlns:v="urn:schemas-microsoft-com:vml" xmlns:wp14="http://schemas.microsoft.com/office/word/2010/wordprocessingDrawing" xmlns:wp="http://schemas.openxmlformats.org/drawingml/2006/wordprocessingDrawing" xmlns:w10="urn:schemas-microsoft-com:office:word" xmlns:w="http://schemas.openxmlformats.org/wordprocessingml/2006/main" xmlns:w14="http://schemas.microsoft.com/office/word/2010/wordml" xmlns:w15="http://schemas.microsoft.com/office/word/2012/wordml" xmlns:wpg="http://schemas.microsoft.com/office/word/2010/wordprocessingGroup" xmlns:wpi="http://schemas.microsoft.com/office/word/2010/wordprocessingInk" xmlns:wne="http://schemas.microsoft.com/office/word/2006/wordml" xmlns:wps="http://schemas.microsoft.com/office/word/2010/wordprocessingShape" mc:Ignorable="w14 w15 wp14">
+<w:numbering xmlns:wpc="http://schemas.microsoft.com/office/word/2010/wordprocessingCanvas" xmlns:cx="http://schemas.microsoft.com/office/drawing/2014/chartex" xmlns:cx1="http://schemas.microsoft.com/office/drawing/2015/9/8/chartex" xmlns:cx2="http://schemas.microsoft.com/office/drawing/2015/10/21/chartex" xmlns:cx3="http://schemas.microsoft.com/office/drawing/2016/5/9/chartex" xmlns:cx4="http://schemas.microsoft.com/office/drawing/2016/5/10/chartex" xmlns:cx5="http://schemas.microsoft.com/office/drawing/2016/5/11/chartex" xmlns:cx6="http://schemas.microsoft.com/office/drawing/2016/5/12/chartex" xmlns:cx7="http://schemas.microsoft.com/office/drawing/2016/5/13/chartex" xmlns:cx8="http://schemas.microsoft.com/office/drawing/2016/5/14/chartex" xmlns:mc="http://schemas.openxmlformats.org/markup-compatibility/2006" xmlns:aink="http://schemas.microsoft.com/office/drawing/2016/ink" xmlns:am3d="http://schemas.microsoft.com/office/drawing/2017/model3d" xmlns:o="urn:schemas-microsoft-com:office:office" xmlns:oel="http://schemas.microsoft.com/office/2019/extlst" xmlns:r="http://schemas.openxmlformats.org/officeDocument/2006/relationships" xmlns:m="http://schemas.openxmlformats.org/officeDocument/2006/math" xmlns:v="urn:schemas-microsoft-com:vml" xmlns:wp14="http://schemas.microsoft.com/office/word/2010/wordprocessingDrawing" xmlns:wp="http://schemas.openxmlformats.org/drawingml/2006/wordprocessingDrawing" xmlns:w10="urn:schemas-microsoft-com:office:word" xmlns:w="http://schemas.openxmlformats.org/wordprocessingml/2006/main" xmlns:w14="http://schemas.microsoft.com/office/word/2010/wordml" xmlns:w15="http://schemas.microsoft.com/office/word/2012/wordml" xmlns:w16cex="http://schemas.microsoft.com/office/word/2018/wordml/cex" xmlns:w16cid="http://schemas.microsoft.com/office/word/2016/wordml/cid" xmlns:w16="http://schemas.microsoft.com/office/word/2018/wordml" xmlns:w16du="http://schemas.microsoft.com/office/word/2023/wordml/word16du" xmlns:w16sdtdh="http://schemas.microsoft.com/office/word/2020/wordml/sdtdatahash" xmlns:w16se="http://schemas.microsoft.com/office/word/2015/wordml/symex" xmlns:wpg="http://schemas.microsoft.com/office/word/2010/wordprocessingGroup" xmlns:wpi="http://schemas.microsoft.com/office/word/2010/wordprocessingInk" xmlns:wne="http://schemas.microsoft.com/office/word/2006/wordml" xmlns:wps="http://schemas.microsoft.com/office/word/2010/wordprocessingShape" mc:Ignorable="w14 w15 w16se w16cid w16 w16cex w16sdtdh w16du wp14">
   <w:abstractNum w:abstractNumId="0" w15:restartNumberingAfterBreak="0">
     <w:nsid w:val="07CB14A8"/>
     <w:multiLevelType w:val="hybridMultilevel"/>
@@ -31113,35 +29557,35 @@
       </w:rPr>
     </w:lvl>
   </w:abstractNum>
-  <w:num w:numId="1">
+  <w:num w:numId="1" w16cid:durableId="931623470">
     <w:abstractNumId w:val="0"/>
   </w:num>
-  <w:num w:numId="2">
+  <w:num w:numId="2" w16cid:durableId="996762642">
     <w:abstractNumId w:val="2"/>
   </w:num>
-  <w:num w:numId="3">
+  <w:num w:numId="3" w16cid:durableId="197621899">
     <w:abstractNumId w:val="7"/>
   </w:num>
-  <w:num w:numId="4">
+  <w:num w:numId="4" w16cid:durableId="840778357">
     <w:abstractNumId w:val="5"/>
   </w:num>
-  <w:num w:numId="5">
+  <w:num w:numId="5" w16cid:durableId="262734980">
     <w:abstractNumId w:val="4"/>
   </w:num>
-  <w:num w:numId="6">
+  <w:num w:numId="6" w16cid:durableId="1762334734">
     <w:abstractNumId w:val="1"/>
   </w:num>
-  <w:num w:numId="7">
+  <w:num w:numId="7" w16cid:durableId="118963876">
     <w:abstractNumId w:val="6"/>
   </w:num>
-  <w:num w:numId="8">
+  <w:num w:numId="8" w16cid:durableId="646325731">
     <w:abstractNumId w:val="3"/>
   </w:num>
 </w:numbering>
 </file>
 
 <file path=word/styles.xml><?xml version="1.0" encoding="utf-8"?>
-<w:styles xmlns:mc="http://schemas.openxmlformats.org/markup-compatibility/2006" xmlns:r="http://schemas.openxmlformats.org/officeDocument/2006/relationships" xmlns:w="http://schemas.openxmlformats.org/wordprocessingml/2006/main" xmlns:w14="http://schemas.microsoft.com/office/word/2010/wordml" xmlns:w15="http://schemas.microsoft.com/office/word/2012/wordml" mc:Ignorable="w14 w15">
+<w:styles xmlns:mc="http://schemas.openxmlformats.org/markup-compatibility/2006" xmlns:r="http://schemas.openxmlformats.org/officeDocument/2006/relationships" xmlns:w="http://schemas.openxmlformats.org/wordprocessingml/2006/main" xmlns:w14="http://schemas.microsoft.com/office/word/2010/wordml" xmlns:w15="http://schemas.microsoft.com/office/word/2012/wordml" xmlns:w16cex="http://schemas.microsoft.com/office/word/2018/wordml/cex" xmlns:w16cid="http://schemas.microsoft.com/office/word/2016/wordml/cid" xmlns:w16="http://schemas.microsoft.com/office/word/2018/wordml" xmlns:w16du="http://schemas.microsoft.com/office/word/2023/wordml/word16du" xmlns:w16sdtdh="http://schemas.microsoft.com/office/word/2020/wordml/sdtdatahash" xmlns:w16se="http://schemas.microsoft.com/office/word/2015/wordml/symex" mc:Ignorable="w14 w15 w16se w16cid w16 w16cex w16sdtdh w16du">
   <w:docDefaults>
     <w:rPrDefault>
       <w:rPr>
@@ -31157,7 +29601,7 @@
       </w:pPr>
     </w:pPrDefault>
   </w:docDefaults>
-  <w:latentStyles w:defLockedState="0" w:defUIPriority="99" w:defSemiHidden="0" w:defUnhideWhenUsed="0" w:defQFormat="0" w:count="371">
+  <w:latentStyles w:defLockedState="0" w:defUIPriority="99" w:defSemiHidden="0" w:defUnhideWhenUsed="0" w:defQFormat="0" w:count="376">
     <w:lsdException w:name="Normal" w:uiPriority="0" w:qFormat="1"/>
     <w:lsdException w:name="heading 1" w:uiPriority="9" w:qFormat="1"/>
     <w:lsdException w:name="heading 2" w:semiHidden="1" w:uiPriority="9" w:unhideWhenUsed="1" w:qFormat="1"/>
@@ -31529,6 +29973,11 @@
     <w:lsdException w:name="List Table 5 Dark Accent 6" w:uiPriority="50"/>
     <w:lsdException w:name="List Table 6 Colorful Accent 6" w:uiPriority="51"/>
     <w:lsdException w:name="List Table 7 Colorful Accent 6" w:uiPriority="52"/>
+    <w:lsdException w:name="Mention" w:semiHidden="1" w:unhideWhenUsed="1"/>
+    <w:lsdException w:name="Smart Hyperlink" w:semiHidden="1" w:unhideWhenUsed="1"/>
+    <w:lsdException w:name="Hashtag" w:semiHidden="1" w:unhideWhenUsed="1"/>
+    <w:lsdException w:name="Unresolved Mention" w:semiHidden="1" w:unhideWhenUsed="1"/>
+    <w:lsdException w:name="Smart Link" w:semiHidden="1" w:unhideWhenUsed="1"/>
   </w:latentStyles>
   <w:style w:type="paragraph" w:default="1" w:styleId="Normal">
     <w:name w:val="Normal"/>
@@ -31832,7 +30281,7 @@
       <w:lang w:val="es-ES"/>
     </w:rPr>
   </w:style>
-  <w:style w:type="paragraph" w:styleId="TtulodeTDC">
+  <w:style w:type="paragraph" w:styleId="TtuloTDC">
     <w:name w:val="TOC Heading"/>
     <w:basedOn w:val="Ttulo1"/>
     <w:next w:val="Normal"/>

</xml_diff>

<commit_message>
diccionario de datos de base de datos (vacio)
</commit_message>
<xml_diff>
--- a/documentos/estadia/TSU_TI_DSM_JOEL_GONZALEZ_CRUZ_2523260021.docx
+++ b/documentos/estadia/TSU_TI_DSM_JOEL_GONZALEZ_CRUZ_2523260021.docx
@@ -674,9 +674,9 @@
       <w:bookmarkEnd w:id="8"/>
       <w:bookmarkEnd w:id="9"/>
     </w:p>
-    <w:bookmarkStart w:id="10" w:name="_Toc141968721" w:displacedByCustomXml="next"/>
+    <w:bookmarkStart w:id="10" w:name="_Toc121932368" w:displacedByCustomXml="next"/>
     <w:bookmarkStart w:id="11" w:name="_Toc139638677" w:displacedByCustomXml="next"/>
-    <w:bookmarkStart w:id="12" w:name="_Toc121932368" w:displacedByCustomXml="next"/>
+    <w:bookmarkStart w:id="12" w:name="_Toc141968721" w:displacedByCustomXml="next"/>
     <w:sdt>
       <w:sdtPr>
         <w:rPr>
@@ -9828,8 +9828,6 @@
                 <w:rFonts w:ascii="Arial" w:hAnsi="Arial" w:cs="Arial"/>
               </w:rPr>
             </w:pPr>
-            <w:bookmarkStart w:id="45" w:name="_GoBack"/>
-            <w:bookmarkEnd w:id="45"/>
           </w:p>
         </w:tc>
         <w:tc>
@@ -10851,12 +10849,12 @@
       <w:r>
         <w:br w:type="page"/>
       </w:r>
-      <w:bookmarkStart w:id="46" w:name="_Toc121932373"/>
-      <w:bookmarkStart w:id="47" w:name="_Toc141968724"/>
-      <w:bookmarkStart w:id="48" w:name="_Toc142927995"/>
-      <w:bookmarkStart w:id="49" w:name="_Toc178947321"/>
+      <w:bookmarkStart w:id="45" w:name="_Toc121932373"/>
+      <w:bookmarkStart w:id="46" w:name="_Toc141968724"/>
+      <w:bookmarkStart w:id="47" w:name="_Toc142927995"/>
+      <w:bookmarkStart w:id="48" w:name="_Toc178947321"/>
+      <w:commentRangeStart w:id="49"/>
       <w:commentRangeStart w:id="50"/>
-      <w:commentRangeStart w:id="51"/>
       <w:r>
         <w:lastRenderedPageBreak/>
         <w:t>MARCO TE</w:t>
@@ -10867,12 +10865,12 @@
       <w:r>
         <w:t>RICO</w:t>
       </w:r>
-      <w:bookmarkStart w:id="52" w:name="_Toc121932374"/>
-      <w:bookmarkStart w:id="53" w:name="_Toc141968726"/>
+      <w:bookmarkStart w:id="51" w:name="_Toc121932374"/>
+      <w:bookmarkStart w:id="52" w:name="_Toc141968726"/>
+      <w:bookmarkEnd w:id="45"/>
       <w:bookmarkEnd w:id="46"/>
       <w:bookmarkEnd w:id="47"/>
-      <w:bookmarkEnd w:id="48"/>
-      <w:commentRangeEnd w:id="50"/>
+      <w:commentRangeEnd w:id="49"/>
       <w:r>
         <w:rPr>
           <w:rStyle w:val="Refdecomentario"/>
@@ -10880,9 +10878,9 @@
           <w:b w:val="0"/>
           <w:color w:val="auto"/>
         </w:rPr>
-        <w:commentReference w:id="50"/>
-      </w:r>
-      <w:commentRangeEnd w:id="51"/>
+        <w:commentReference w:id="49"/>
+      </w:r>
+      <w:commentRangeEnd w:id="50"/>
       <w:r>
         <w:rPr>
           <w:rStyle w:val="Refdecomentario"/>
@@ -10890,9 +10888,9 @@
           <w:b w:val="0"/>
           <w:color w:val="auto"/>
         </w:rPr>
-        <w:commentReference w:id="51"/>
-      </w:r>
-      <w:bookmarkEnd w:id="49"/>
+        <w:commentReference w:id="50"/>
+      </w:r>
+      <w:bookmarkEnd w:id="48"/>
     </w:p>
     <w:p>
       <w:pPr>
@@ -10925,7 +10923,7 @@
         </w:rPr>
         <w:t>Android Studio es el entorno de desarrollo integrado (</w:t>
       </w:r>
-      <w:commentRangeStart w:id="54"/>
+      <w:commentRangeStart w:id="53"/>
       <w:r>
         <w:rPr>
           <w:rFonts w:cs="Arial"/>
@@ -10934,13 +10932,13 @@
         </w:rPr>
         <w:t>IDE</w:t>
       </w:r>
-      <w:commentRangeEnd w:id="54"/>
+      <w:commentRangeEnd w:id="53"/>
       <w:r>
         <w:rPr>
           <w:rStyle w:val="Refdecomentario"/>
           <w:highlight w:val="cyan"/>
         </w:rPr>
-        <w:commentReference w:id="54"/>
+        <w:commentReference w:id="53"/>
       </w:r>
       <w:r>
         <w:rPr>
@@ -12243,8 +12241,8 @@
       <w:pPr>
         <w:pStyle w:val="Ttulo1"/>
       </w:pPr>
-      <w:bookmarkStart w:id="55" w:name="_Toc142927996"/>
-      <w:bookmarkStart w:id="56" w:name="_Toc178947322"/>
+      <w:bookmarkStart w:id="54" w:name="_Toc142927996"/>
+      <w:bookmarkStart w:id="55" w:name="_Toc178947322"/>
       <w:r>
         <w:lastRenderedPageBreak/>
         <w:t>METODOLOGÍ</w:t>
@@ -12252,10 +12250,10 @@
       <w:r>
         <w:t>A</w:t>
       </w:r>
+      <w:bookmarkEnd w:id="51"/>
       <w:bookmarkEnd w:id="52"/>
-      <w:bookmarkEnd w:id="53"/>
+      <w:bookmarkEnd w:id="54"/>
       <w:bookmarkEnd w:id="55"/>
-      <w:bookmarkEnd w:id="56"/>
     </w:p>
     <w:p>
       <w:r>
@@ -12384,15 +12382,15 @@
       <w:r>
         <w:t>Fase de pruebas: una vez parado totalmente el desarrollo se pasa una fase de testeo hasta llegar a una versión estable según lo establecido en las primeras fases por el cliente. Si es necesario se reparan los errores, pero no se desarrolla nada nuevo.</w:t>
       </w:r>
-      <w:bookmarkStart w:id="57" w:name="_Toc121932376"/>
-      <w:bookmarkStart w:id="58" w:name="_Toc141968727"/>
+      <w:bookmarkStart w:id="56" w:name="_Toc121932376"/>
+      <w:bookmarkStart w:id="57" w:name="_Toc141968727"/>
     </w:p>
     <w:p>
       <w:pPr>
         <w:pStyle w:val="Ttulo1"/>
       </w:pPr>
-      <w:bookmarkStart w:id="59" w:name="_Toc142927997"/>
-      <w:bookmarkStart w:id="60" w:name="_Toc178947323"/>
+      <w:bookmarkStart w:id="58" w:name="_Toc142927997"/>
+      <w:bookmarkStart w:id="59" w:name="_Toc178947323"/>
       <w:r>
         <w:lastRenderedPageBreak/>
         <w:t>CAPÍ</w:t>
@@ -12400,19 +12398,19 @@
       <w:r>
         <w:t>TULO 1</w:t>
       </w:r>
+      <w:bookmarkEnd w:id="56"/>
+      <w:r>
+        <w:t>.</w:t>
+      </w:r>
+      <w:r>
+        <w:t xml:space="preserve"> </w:t>
+      </w:r>
       <w:bookmarkEnd w:id="57"/>
-      <w:r>
-        <w:t>.</w:t>
-      </w:r>
-      <w:r>
-        <w:t xml:space="preserve"> </w:t>
-      </w:r>
       <w:bookmarkEnd w:id="58"/>
+      <w:r>
+        <w:t>ANÁLISIS</w:t>
+      </w:r>
       <w:bookmarkEnd w:id="59"/>
-      <w:r>
-        <w:t>ANÁLISIS</w:t>
-      </w:r>
-      <w:bookmarkEnd w:id="60"/>
       <w:r>
         <w:t xml:space="preserve"> </w:t>
       </w:r>
@@ -12437,11 +12435,11 @@
           <w:numId w:val="5"/>
         </w:numPr>
       </w:pPr>
-      <w:bookmarkStart w:id="61" w:name="_Toc178947324"/>
+      <w:bookmarkStart w:id="60" w:name="_Toc178947324"/>
       <w:r>
         <w:t>Necesidades del cliente</w:t>
       </w:r>
-      <w:bookmarkEnd w:id="61"/>
+      <w:bookmarkEnd w:id="60"/>
     </w:p>
     <w:p>
       <w:r>
@@ -12543,11 +12541,11 @@
           <w:numId w:val="5"/>
         </w:numPr>
       </w:pPr>
-      <w:bookmarkStart w:id="62" w:name="_Toc178947325"/>
+      <w:bookmarkStart w:id="61" w:name="_Toc178947325"/>
       <w:r>
         <w:t>Identificación y definición de roles de usuario</w:t>
       </w:r>
-      <w:bookmarkEnd w:id="62"/>
+      <w:bookmarkEnd w:id="61"/>
     </w:p>
     <w:p>
       <w:r>
@@ -12683,14 +12681,14 @@
       </w:r>
     </w:p>
     <w:p>
-      <w:bookmarkStart w:id="63" w:name="_Toc121932379"/>
-      <w:bookmarkStart w:id="64" w:name="_Toc141968739"/>
+      <w:bookmarkStart w:id="62" w:name="_Toc121932379"/>
+      <w:bookmarkStart w:id="63" w:name="_Toc141968739"/>
     </w:p>
     <w:p>
       <w:pPr>
         <w:pStyle w:val="Ttulo2"/>
       </w:pPr>
-      <w:bookmarkStart w:id="65" w:name="_Toc178947326"/>
+      <w:bookmarkStart w:id="64" w:name="_Toc178947326"/>
       <w:r>
         <w:t>1.</w:t>
       </w:r>
@@ -12703,7 +12701,7 @@
       <w:r>
         <w:t>as generales</w:t>
       </w:r>
-      <w:bookmarkEnd w:id="65"/>
+      <w:bookmarkEnd w:id="64"/>
       <w:r>
         <w:t xml:space="preserve"> </w:t>
       </w:r>
@@ -13033,7 +13031,7 @@
       <w:pPr>
         <w:pStyle w:val="Ttulo2"/>
       </w:pPr>
-      <w:bookmarkStart w:id="66" w:name="_Toc178947327"/>
+      <w:bookmarkStart w:id="65" w:name="_Toc178947327"/>
       <w:r>
         <w:t>1.</w:t>
       </w:r>
@@ -13043,7 +13041,7 @@
       <w:r>
         <w:t xml:space="preserve"> Especificación de casos de uso</w:t>
       </w:r>
-      <w:bookmarkEnd w:id="66"/>
+      <w:bookmarkEnd w:id="65"/>
     </w:p>
     <w:p>
       <w:r>
@@ -16067,7 +16065,7 @@
       <w:pPr>
         <w:pStyle w:val="Ttulo2"/>
       </w:pPr>
-      <w:bookmarkStart w:id="67" w:name="_Toc178947328"/>
+      <w:bookmarkStart w:id="66" w:name="_Toc178947328"/>
       <w:r>
         <w:lastRenderedPageBreak/>
         <w:t>1.5</w:t>
@@ -16075,7 +16073,7 @@
       <w:r>
         <w:t xml:space="preserve"> Diagramas de secuencia</w:t>
       </w:r>
-      <w:bookmarkEnd w:id="67"/>
+      <w:bookmarkEnd w:id="66"/>
     </w:p>
     <w:p>
       <w:r>
@@ -16399,8 +16397,8 @@
       <w:pPr>
         <w:pStyle w:val="Ttulo1"/>
       </w:pPr>
-      <w:bookmarkStart w:id="68" w:name="_Toc142927998"/>
-      <w:bookmarkStart w:id="69" w:name="_Toc178947329"/>
+      <w:bookmarkStart w:id="67" w:name="_Toc142927998"/>
+      <w:bookmarkStart w:id="68" w:name="_Toc178947329"/>
       <w:r>
         <w:lastRenderedPageBreak/>
         <w:t>CAPÍ</w:t>
@@ -16408,19 +16406,19 @@
       <w:r>
         <w:t xml:space="preserve">TULO </w:t>
       </w:r>
-      <w:bookmarkStart w:id="70" w:name="_Toc119583175"/>
-      <w:bookmarkStart w:id="71" w:name="_Toc120226100"/>
-      <w:bookmarkStart w:id="72" w:name="_Toc121932389"/>
+      <w:bookmarkStart w:id="69" w:name="_Toc119583175"/>
+      <w:bookmarkStart w:id="70" w:name="_Toc120226100"/>
+      <w:bookmarkStart w:id="71" w:name="_Toc121932389"/>
+      <w:bookmarkEnd w:id="62"/>
+      <w:r>
+        <w:t xml:space="preserve">2. </w:t>
+      </w:r>
       <w:bookmarkEnd w:id="63"/>
-      <w:r>
-        <w:t xml:space="preserve">2. </w:t>
-      </w:r>
-      <w:bookmarkEnd w:id="64"/>
+      <w:bookmarkEnd w:id="67"/>
+      <w:r>
+        <w:t>INICIALIZACIÓN</w:t>
+      </w:r>
       <w:bookmarkEnd w:id="68"/>
-      <w:r>
-        <w:t>INICIALIZACIÓN</w:t>
-      </w:r>
-      <w:bookmarkEnd w:id="69"/>
     </w:p>
     <w:p>
       <w:r>
@@ -16449,11 +16447,11 @@
       <w:pPr>
         <w:pStyle w:val="Ttulo2"/>
       </w:pPr>
-      <w:bookmarkStart w:id="73" w:name="_Toc178947330"/>
+      <w:bookmarkStart w:id="72" w:name="_Toc178947330"/>
       <w:r>
         <w:t>2.1 Diagrama relacional de base de datos</w:t>
       </w:r>
-      <w:bookmarkEnd w:id="73"/>
+      <w:bookmarkEnd w:id="72"/>
     </w:p>
     <w:p>
       <w:r>
@@ -16483,19 +16481,1664 @@
       <w:pPr>
         <w:pStyle w:val="Ttulo2"/>
       </w:pPr>
-      <w:bookmarkStart w:id="74" w:name="_Toc178947331"/>
+      <w:bookmarkStart w:id="73" w:name="_Toc178947331"/>
       <w:r>
         <w:t>2.2 Diccionario de datos</w:t>
       </w:r>
-      <w:bookmarkEnd w:id="74"/>
+      <w:bookmarkEnd w:id="73"/>
     </w:p>
     <w:p>
       <w:r>
         <w:t>El diccionario de datos es la especificación de cada uno de los campos de todas las tablas de la base de datos</w:t>
       </w:r>
-    </w:p>
-    <w:p>
-      <w:bookmarkStart w:id="75" w:name="_Toc141968761"/>
+      <w:r>
+        <w:t xml:space="preserve"> empleada en “Desarrollo App Educativa 4.0”</w:t>
+      </w:r>
+    </w:p>
+    <w:p/>
+    <w:p>
+      <w:r>
+        <w:t>La figura 2.2 muestra el diccionario de datos de la tabla “Usuario”</w:t>
+      </w:r>
+    </w:p>
+    <w:tbl>
+      <w:tblPr>
+        <w:tblStyle w:val="Tablaconcuadrcula"/>
+        <w:tblW w:w="0" w:type="auto"/>
+        <w:tblLook w:val="04A0" w:firstRow="1" w:lastRow="0" w:firstColumn="1" w:lastColumn="0" w:noHBand="0" w:noVBand="1"/>
+      </w:tblPr>
+      <w:tblGrid>
+        <w:gridCol w:w="1879"/>
+        <w:gridCol w:w="1879"/>
+        <w:gridCol w:w="1879"/>
+        <w:gridCol w:w="1879"/>
+        <w:gridCol w:w="1879"/>
+      </w:tblGrid>
+      <w:tr>
+        <w:tc>
+          <w:tcPr>
+            <w:tcW w:w="1879" w:type="dxa"/>
+          </w:tcPr>
+          <w:p/>
+        </w:tc>
+        <w:tc>
+          <w:tcPr>
+            <w:tcW w:w="1879" w:type="dxa"/>
+          </w:tcPr>
+          <w:p/>
+        </w:tc>
+        <w:tc>
+          <w:tcPr>
+            <w:tcW w:w="1879" w:type="dxa"/>
+          </w:tcPr>
+          <w:p/>
+        </w:tc>
+        <w:tc>
+          <w:tcPr>
+            <w:tcW w:w="1879" w:type="dxa"/>
+          </w:tcPr>
+          <w:p/>
+        </w:tc>
+        <w:tc>
+          <w:tcPr>
+            <w:tcW w:w="1879" w:type="dxa"/>
+          </w:tcPr>
+          <w:p/>
+        </w:tc>
+      </w:tr>
+      <w:tr>
+        <w:tc>
+          <w:tcPr>
+            <w:tcW w:w="1879" w:type="dxa"/>
+          </w:tcPr>
+          <w:p/>
+        </w:tc>
+        <w:tc>
+          <w:tcPr>
+            <w:tcW w:w="1879" w:type="dxa"/>
+          </w:tcPr>
+          <w:p/>
+        </w:tc>
+        <w:tc>
+          <w:tcPr>
+            <w:tcW w:w="1879" w:type="dxa"/>
+          </w:tcPr>
+          <w:p/>
+        </w:tc>
+        <w:tc>
+          <w:tcPr>
+            <w:tcW w:w="1879" w:type="dxa"/>
+          </w:tcPr>
+          <w:p/>
+        </w:tc>
+        <w:tc>
+          <w:tcPr>
+            <w:tcW w:w="1879" w:type="dxa"/>
+          </w:tcPr>
+          <w:p/>
+        </w:tc>
+      </w:tr>
+      <w:tr>
+        <w:tc>
+          <w:tcPr>
+            <w:tcW w:w="1879" w:type="dxa"/>
+          </w:tcPr>
+          <w:p/>
+        </w:tc>
+        <w:tc>
+          <w:tcPr>
+            <w:tcW w:w="1879" w:type="dxa"/>
+          </w:tcPr>
+          <w:p/>
+        </w:tc>
+        <w:tc>
+          <w:tcPr>
+            <w:tcW w:w="1879" w:type="dxa"/>
+          </w:tcPr>
+          <w:p/>
+        </w:tc>
+        <w:tc>
+          <w:tcPr>
+            <w:tcW w:w="1879" w:type="dxa"/>
+          </w:tcPr>
+          <w:p/>
+        </w:tc>
+        <w:tc>
+          <w:tcPr>
+            <w:tcW w:w="1879" w:type="dxa"/>
+          </w:tcPr>
+          <w:p/>
+        </w:tc>
+      </w:tr>
+    </w:tbl>
+    <w:p>
+      <w:pPr>
+        <w:jc w:val="center"/>
+        <w:rPr>
+          <w:sz w:val="20"/>
+          <w:szCs w:val="20"/>
+        </w:rPr>
+      </w:pPr>
+      <w:r>
+        <w:rPr>
+          <w:b/>
+          <w:sz w:val="20"/>
+          <w:szCs w:val="20"/>
+        </w:rPr>
+        <w:t>Figura 2.2</w:t>
+      </w:r>
+      <w:r>
+        <w:rPr>
+          <w:sz w:val="20"/>
+          <w:szCs w:val="20"/>
+        </w:rPr>
+        <w:t xml:space="preserve"> diccionario de datos de la tabla “Usuario”</w:t>
+      </w:r>
+    </w:p>
+    <w:p>
+      <w:bookmarkStart w:id="74" w:name="_Toc141968761"/>
+    </w:p>
+    <w:p>
+      <w:r>
+        <w:t>La figura 2.3 muestra el diccionario de datos de la tabla “</w:t>
+      </w:r>
+      <w:proofErr w:type="spellStart"/>
+      <w:r>
+        <w:t>Resultado_Examen</w:t>
+      </w:r>
+      <w:proofErr w:type="spellEnd"/>
+      <w:r>
+        <w:t>”</w:t>
+      </w:r>
+    </w:p>
+    <w:tbl>
+      <w:tblPr>
+        <w:tblStyle w:val="Tablaconcuadrcula"/>
+        <w:tblW w:w="0" w:type="auto"/>
+        <w:tblLook w:val="04A0" w:firstRow="1" w:lastRow="0" w:firstColumn="1" w:lastColumn="0" w:noHBand="0" w:noVBand="1"/>
+      </w:tblPr>
+      <w:tblGrid>
+        <w:gridCol w:w="1879"/>
+        <w:gridCol w:w="1879"/>
+        <w:gridCol w:w="1879"/>
+        <w:gridCol w:w="1879"/>
+        <w:gridCol w:w="1879"/>
+      </w:tblGrid>
+      <w:tr>
+        <w:tc>
+          <w:tcPr>
+            <w:tcW w:w="1879" w:type="dxa"/>
+          </w:tcPr>
+          <w:p/>
+        </w:tc>
+        <w:tc>
+          <w:tcPr>
+            <w:tcW w:w="1879" w:type="dxa"/>
+          </w:tcPr>
+          <w:p/>
+        </w:tc>
+        <w:tc>
+          <w:tcPr>
+            <w:tcW w:w="1879" w:type="dxa"/>
+          </w:tcPr>
+          <w:p/>
+        </w:tc>
+        <w:tc>
+          <w:tcPr>
+            <w:tcW w:w="1879" w:type="dxa"/>
+          </w:tcPr>
+          <w:p/>
+        </w:tc>
+        <w:tc>
+          <w:tcPr>
+            <w:tcW w:w="1879" w:type="dxa"/>
+          </w:tcPr>
+          <w:p/>
+        </w:tc>
+      </w:tr>
+      <w:tr>
+        <w:tc>
+          <w:tcPr>
+            <w:tcW w:w="1879" w:type="dxa"/>
+          </w:tcPr>
+          <w:p/>
+        </w:tc>
+        <w:tc>
+          <w:tcPr>
+            <w:tcW w:w="1879" w:type="dxa"/>
+          </w:tcPr>
+          <w:p/>
+        </w:tc>
+        <w:tc>
+          <w:tcPr>
+            <w:tcW w:w="1879" w:type="dxa"/>
+          </w:tcPr>
+          <w:p/>
+        </w:tc>
+        <w:tc>
+          <w:tcPr>
+            <w:tcW w:w="1879" w:type="dxa"/>
+          </w:tcPr>
+          <w:p/>
+        </w:tc>
+        <w:tc>
+          <w:tcPr>
+            <w:tcW w:w="1879" w:type="dxa"/>
+          </w:tcPr>
+          <w:p/>
+        </w:tc>
+      </w:tr>
+      <w:tr>
+        <w:tc>
+          <w:tcPr>
+            <w:tcW w:w="1879" w:type="dxa"/>
+          </w:tcPr>
+          <w:p/>
+        </w:tc>
+        <w:tc>
+          <w:tcPr>
+            <w:tcW w:w="1879" w:type="dxa"/>
+          </w:tcPr>
+          <w:p/>
+        </w:tc>
+        <w:tc>
+          <w:tcPr>
+            <w:tcW w:w="1879" w:type="dxa"/>
+          </w:tcPr>
+          <w:p/>
+        </w:tc>
+        <w:tc>
+          <w:tcPr>
+            <w:tcW w:w="1879" w:type="dxa"/>
+          </w:tcPr>
+          <w:p/>
+        </w:tc>
+        <w:tc>
+          <w:tcPr>
+            <w:tcW w:w="1879" w:type="dxa"/>
+          </w:tcPr>
+          <w:p/>
+        </w:tc>
+      </w:tr>
+    </w:tbl>
+    <w:p>
+      <w:pPr>
+        <w:jc w:val="center"/>
+        <w:rPr>
+          <w:sz w:val="20"/>
+          <w:szCs w:val="20"/>
+        </w:rPr>
+      </w:pPr>
+      <w:r>
+        <w:rPr>
+          <w:b/>
+          <w:sz w:val="20"/>
+          <w:szCs w:val="20"/>
+        </w:rPr>
+        <w:t>Figura 2.3</w:t>
+      </w:r>
+      <w:r>
+        <w:rPr>
+          <w:sz w:val="20"/>
+          <w:szCs w:val="20"/>
+        </w:rPr>
+        <w:t xml:space="preserve"> diccionario de datos de la tabla “</w:t>
+      </w:r>
+      <w:proofErr w:type="spellStart"/>
+      <w:r>
+        <w:rPr>
+          <w:sz w:val="20"/>
+          <w:szCs w:val="20"/>
+        </w:rPr>
+        <w:t>Resultado_Examen</w:t>
+      </w:r>
+      <w:proofErr w:type="spellEnd"/>
+      <w:r>
+        <w:rPr>
+          <w:sz w:val="20"/>
+          <w:szCs w:val="20"/>
+        </w:rPr>
+        <w:t>”</w:t>
+      </w:r>
+    </w:p>
+    <w:p/>
+    <w:p>
+      <w:r>
+        <w:t>La figura 2.4 muestra el diccionario de datos de la tabla “</w:t>
+      </w:r>
+      <w:proofErr w:type="spellStart"/>
+      <w:r>
+        <w:t>Examen_Diagnostico</w:t>
+      </w:r>
+      <w:proofErr w:type="spellEnd"/>
+      <w:r>
+        <w:t>”</w:t>
+      </w:r>
+    </w:p>
+    <w:tbl>
+      <w:tblPr>
+        <w:tblStyle w:val="Tablaconcuadrcula"/>
+        <w:tblW w:w="0" w:type="auto"/>
+        <w:tblLook w:val="04A0" w:firstRow="1" w:lastRow="0" w:firstColumn="1" w:lastColumn="0" w:noHBand="0" w:noVBand="1"/>
+      </w:tblPr>
+      <w:tblGrid>
+        <w:gridCol w:w="1879"/>
+        <w:gridCol w:w="1879"/>
+        <w:gridCol w:w="1879"/>
+        <w:gridCol w:w="1879"/>
+        <w:gridCol w:w="1879"/>
+      </w:tblGrid>
+      <w:tr>
+        <w:tc>
+          <w:tcPr>
+            <w:tcW w:w="1879" w:type="dxa"/>
+          </w:tcPr>
+          <w:p/>
+        </w:tc>
+        <w:tc>
+          <w:tcPr>
+            <w:tcW w:w="1879" w:type="dxa"/>
+          </w:tcPr>
+          <w:p/>
+        </w:tc>
+        <w:tc>
+          <w:tcPr>
+            <w:tcW w:w="1879" w:type="dxa"/>
+          </w:tcPr>
+          <w:p/>
+        </w:tc>
+        <w:tc>
+          <w:tcPr>
+            <w:tcW w:w="1879" w:type="dxa"/>
+          </w:tcPr>
+          <w:p/>
+        </w:tc>
+        <w:tc>
+          <w:tcPr>
+            <w:tcW w:w="1879" w:type="dxa"/>
+          </w:tcPr>
+          <w:p/>
+        </w:tc>
+      </w:tr>
+      <w:tr>
+        <w:tc>
+          <w:tcPr>
+            <w:tcW w:w="1879" w:type="dxa"/>
+          </w:tcPr>
+          <w:p/>
+        </w:tc>
+        <w:tc>
+          <w:tcPr>
+            <w:tcW w:w="1879" w:type="dxa"/>
+          </w:tcPr>
+          <w:p/>
+        </w:tc>
+        <w:tc>
+          <w:tcPr>
+            <w:tcW w:w="1879" w:type="dxa"/>
+          </w:tcPr>
+          <w:p/>
+        </w:tc>
+        <w:tc>
+          <w:tcPr>
+            <w:tcW w:w="1879" w:type="dxa"/>
+          </w:tcPr>
+          <w:p/>
+        </w:tc>
+        <w:tc>
+          <w:tcPr>
+            <w:tcW w:w="1879" w:type="dxa"/>
+          </w:tcPr>
+          <w:p/>
+        </w:tc>
+      </w:tr>
+      <w:tr>
+        <w:tc>
+          <w:tcPr>
+            <w:tcW w:w="1879" w:type="dxa"/>
+          </w:tcPr>
+          <w:p/>
+        </w:tc>
+        <w:tc>
+          <w:tcPr>
+            <w:tcW w:w="1879" w:type="dxa"/>
+          </w:tcPr>
+          <w:p/>
+        </w:tc>
+        <w:tc>
+          <w:tcPr>
+            <w:tcW w:w="1879" w:type="dxa"/>
+          </w:tcPr>
+          <w:p/>
+        </w:tc>
+        <w:tc>
+          <w:tcPr>
+            <w:tcW w:w="1879" w:type="dxa"/>
+          </w:tcPr>
+          <w:p/>
+        </w:tc>
+        <w:tc>
+          <w:tcPr>
+            <w:tcW w:w="1879" w:type="dxa"/>
+          </w:tcPr>
+          <w:p/>
+        </w:tc>
+      </w:tr>
+    </w:tbl>
+    <w:p>
+      <w:pPr>
+        <w:jc w:val="center"/>
+        <w:rPr>
+          <w:sz w:val="20"/>
+          <w:szCs w:val="20"/>
+        </w:rPr>
+      </w:pPr>
+      <w:r>
+        <w:rPr>
+          <w:b/>
+          <w:sz w:val="20"/>
+          <w:szCs w:val="20"/>
+        </w:rPr>
+        <w:t>Figura 2.4</w:t>
+      </w:r>
+      <w:r>
+        <w:rPr>
+          <w:sz w:val="20"/>
+          <w:szCs w:val="20"/>
+        </w:rPr>
+        <w:t xml:space="preserve"> diccionario de datos de la tabla “</w:t>
+      </w:r>
+      <w:proofErr w:type="spellStart"/>
+      <w:r>
+        <w:rPr>
+          <w:sz w:val="20"/>
+          <w:szCs w:val="20"/>
+        </w:rPr>
+        <w:t>Examen_Diagnostico</w:t>
+      </w:r>
+      <w:proofErr w:type="spellEnd"/>
+      <w:r>
+        <w:rPr>
+          <w:sz w:val="20"/>
+          <w:szCs w:val="20"/>
+        </w:rPr>
+        <w:t>”</w:t>
+      </w:r>
+    </w:p>
+    <w:p/>
+    <w:p>
+      <w:r>
+        <w:t>La figura 2.5 muestra el diccionario de datos de la tabla “</w:t>
+      </w:r>
+      <w:r>
+        <w:t>Tema</w:t>
+      </w:r>
+      <w:r>
+        <w:t>”</w:t>
+      </w:r>
+    </w:p>
+    <w:tbl>
+      <w:tblPr>
+        <w:tblStyle w:val="Tablaconcuadrcula"/>
+        <w:tblW w:w="0" w:type="auto"/>
+        <w:tblLook w:val="04A0" w:firstRow="1" w:lastRow="0" w:firstColumn="1" w:lastColumn="0" w:noHBand="0" w:noVBand="1"/>
+      </w:tblPr>
+      <w:tblGrid>
+        <w:gridCol w:w="1879"/>
+        <w:gridCol w:w="1879"/>
+        <w:gridCol w:w="1879"/>
+        <w:gridCol w:w="1879"/>
+        <w:gridCol w:w="1879"/>
+      </w:tblGrid>
+      <w:tr>
+        <w:tc>
+          <w:tcPr>
+            <w:tcW w:w="1879" w:type="dxa"/>
+          </w:tcPr>
+          <w:p/>
+        </w:tc>
+        <w:tc>
+          <w:tcPr>
+            <w:tcW w:w="1879" w:type="dxa"/>
+          </w:tcPr>
+          <w:p/>
+        </w:tc>
+        <w:tc>
+          <w:tcPr>
+            <w:tcW w:w="1879" w:type="dxa"/>
+          </w:tcPr>
+          <w:p/>
+        </w:tc>
+        <w:tc>
+          <w:tcPr>
+            <w:tcW w:w="1879" w:type="dxa"/>
+          </w:tcPr>
+          <w:p/>
+        </w:tc>
+        <w:tc>
+          <w:tcPr>
+            <w:tcW w:w="1879" w:type="dxa"/>
+          </w:tcPr>
+          <w:p/>
+        </w:tc>
+      </w:tr>
+      <w:tr>
+        <w:tc>
+          <w:tcPr>
+            <w:tcW w:w="1879" w:type="dxa"/>
+          </w:tcPr>
+          <w:p/>
+        </w:tc>
+        <w:tc>
+          <w:tcPr>
+            <w:tcW w:w="1879" w:type="dxa"/>
+          </w:tcPr>
+          <w:p/>
+        </w:tc>
+        <w:tc>
+          <w:tcPr>
+            <w:tcW w:w="1879" w:type="dxa"/>
+          </w:tcPr>
+          <w:p/>
+        </w:tc>
+        <w:tc>
+          <w:tcPr>
+            <w:tcW w:w="1879" w:type="dxa"/>
+          </w:tcPr>
+          <w:p/>
+        </w:tc>
+        <w:tc>
+          <w:tcPr>
+            <w:tcW w:w="1879" w:type="dxa"/>
+          </w:tcPr>
+          <w:p/>
+        </w:tc>
+      </w:tr>
+      <w:tr>
+        <w:tc>
+          <w:tcPr>
+            <w:tcW w:w="1879" w:type="dxa"/>
+          </w:tcPr>
+          <w:p/>
+        </w:tc>
+        <w:tc>
+          <w:tcPr>
+            <w:tcW w:w="1879" w:type="dxa"/>
+          </w:tcPr>
+          <w:p/>
+        </w:tc>
+        <w:tc>
+          <w:tcPr>
+            <w:tcW w:w="1879" w:type="dxa"/>
+          </w:tcPr>
+          <w:p/>
+        </w:tc>
+        <w:tc>
+          <w:tcPr>
+            <w:tcW w:w="1879" w:type="dxa"/>
+          </w:tcPr>
+          <w:p/>
+        </w:tc>
+        <w:tc>
+          <w:tcPr>
+            <w:tcW w:w="1879" w:type="dxa"/>
+          </w:tcPr>
+          <w:p/>
+        </w:tc>
+      </w:tr>
+    </w:tbl>
+    <w:p>
+      <w:pPr>
+        <w:jc w:val="center"/>
+        <w:rPr>
+          <w:sz w:val="20"/>
+          <w:szCs w:val="20"/>
+        </w:rPr>
+      </w:pPr>
+      <w:r>
+        <w:rPr>
+          <w:b/>
+          <w:sz w:val="20"/>
+          <w:szCs w:val="20"/>
+        </w:rPr>
+        <w:t>Figura 2.5</w:t>
+      </w:r>
+      <w:r>
+        <w:rPr>
+          <w:sz w:val="20"/>
+          <w:szCs w:val="20"/>
+        </w:rPr>
+        <w:t xml:space="preserve"> diccionario de datos de la tabla “Tema”</w:t>
+      </w:r>
+    </w:p>
+    <w:p/>
+    <w:p>
+      <w:r>
+        <w:t>La figura 2.6 muestra el diccionario de datos de la tabla “</w:t>
+      </w:r>
+      <w:proofErr w:type="spellStart"/>
+      <w:r>
+        <w:t>Pregunta_Examen</w:t>
+      </w:r>
+      <w:proofErr w:type="spellEnd"/>
+      <w:r>
+        <w:t>”</w:t>
+      </w:r>
+    </w:p>
+    <w:tbl>
+      <w:tblPr>
+        <w:tblStyle w:val="Tablaconcuadrcula"/>
+        <w:tblW w:w="0" w:type="auto"/>
+        <w:tblLook w:val="04A0" w:firstRow="1" w:lastRow="0" w:firstColumn="1" w:lastColumn="0" w:noHBand="0" w:noVBand="1"/>
+      </w:tblPr>
+      <w:tblGrid>
+        <w:gridCol w:w="1879"/>
+        <w:gridCol w:w="1879"/>
+        <w:gridCol w:w="1879"/>
+        <w:gridCol w:w="1879"/>
+        <w:gridCol w:w="1879"/>
+      </w:tblGrid>
+      <w:tr>
+        <w:tc>
+          <w:tcPr>
+            <w:tcW w:w="1879" w:type="dxa"/>
+          </w:tcPr>
+          <w:p/>
+        </w:tc>
+        <w:tc>
+          <w:tcPr>
+            <w:tcW w:w="1879" w:type="dxa"/>
+          </w:tcPr>
+          <w:p/>
+        </w:tc>
+        <w:tc>
+          <w:tcPr>
+            <w:tcW w:w="1879" w:type="dxa"/>
+          </w:tcPr>
+          <w:p/>
+        </w:tc>
+        <w:tc>
+          <w:tcPr>
+            <w:tcW w:w="1879" w:type="dxa"/>
+          </w:tcPr>
+          <w:p/>
+        </w:tc>
+        <w:tc>
+          <w:tcPr>
+            <w:tcW w:w="1879" w:type="dxa"/>
+          </w:tcPr>
+          <w:p/>
+        </w:tc>
+      </w:tr>
+      <w:tr>
+        <w:tc>
+          <w:tcPr>
+            <w:tcW w:w="1879" w:type="dxa"/>
+          </w:tcPr>
+          <w:p/>
+        </w:tc>
+        <w:tc>
+          <w:tcPr>
+            <w:tcW w:w="1879" w:type="dxa"/>
+          </w:tcPr>
+          <w:p/>
+        </w:tc>
+        <w:tc>
+          <w:tcPr>
+            <w:tcW w:w="1879" w:type="dxa"/>
+          </w:tcPr>
+          <w:p/>
+        </w:tc>
+        <w:tc>
+          <w:tcPr>
+            <w:tcW w:w="1879" w:type="dxa"/>
+          </w:tcPr>
+          <w:p/>
+        </w:tc>
+        <w:tc>
+          <w:tcPr>
+            <w:tcW w:w="1879" w:type="dxa"/>
+          </w:tcPr>
+          <w:p/>
+        </w:tc>
+      </w:tr>
+      <w:tr>
+        <w:tc>
+          <w:tcPr>
+            <w:tcW w:w="1879" w:type="dxa"/>
+          </w:tcPr>
+          <w:p/>
+        </w:tc>
+        <w:tc>
+          <w:tcPr>
+            <w:tcW w:w="1879" w:type="dxa"/>
+          </w:tcPr>
+          <w:p/>
+        </w:tc>
+        <w:tc>
+          <w:tcPr>
+            <w:tcW w:w="1879" w:type="dxa"/>
+          </w:tcPr>
+          <w:p/>
+        </w:tc>
+        <w:tc>
+          <w:tcPr>
+            <w:tcW w:w="1879" w:type="dxa"/>
+          </w:tcPr>
+          <w:p/>
+        </w:tc>
+        <w:tc>
+          <w:tcPr>
+            <w:tcW w:w="1879" w:type="dxa"/>
+          </w:tcPr>
+          <w:p/>
+        </w:tc>
+      </w:tr>
+    </w:tbl>
+    <w:p>
+      <w:pPr>
+        <w:jc w:val="center"/>
+        <w:rPr>
+          <w:sz w:val="20"/>
+          <w:szCs w:val="20"/>
+        </w:rPr>
+      </w:pPr>
+      <w:r>
+        <w:rPr>
+          <w:b/>
+          <w:sz w:val="20"/>
+          <w:szCs w:val="20"/>
+        </w:rPr>
+        <w:t>Figura 2.6</w:t>
+      </w:r>
+      <w:r>
+        <w:rPr>
+          <w:sz w:val="20"/>
+          <w:szCs w:val="20"/>
+        </w:rPr>
+        <w:t xml:space="preserve"> diccionario de datos de la tabla “</w:t>
+      </w:r>
+      <w:proofErr w:type="spellStart"/>
+      <w:r>
+        <w:rPr>
+          <w:sz w:val="20"/>
+          <w:szCs w:val="20"/>
+        </w:rPr>
+        <w:t>Pregunta_Examen</w:t>
+      </w:r>
+      <w:proofErr w:type="spellEnd"/>
+      <w:r>
+        <w:rPr>
+          <w:sz w:val="20"/>
+          <w:szCs w:val="20"/>
+        </w:rPr>
+        <w:t>”</w:t>
+      </w:r>
+    </w:p>
+    <w:p/>
+    <w:p>
+      <w:r>
+        <w:t>La figura 2.7 muestra el diccionario de datos de la tabla “Respuesta”</w:t>
+      </w:r>
+    </w:p>
+    <w:tbl>
+      <w:tblPr>
+        <w:tblStyle w:val="Tablaconcuadrcula"/>
+        <w:tblW w:w="0" w:type="auto"/>
+        <w:tblLook w:val="04A0" w:firstRow="1" w:lastRow="0" w:firstColumn="1" w:lastColumn="0" w:noHBand="0" w:noVBand="1"/>
+      </w:tblPr>
+      <w:tblGrid>
+        <w:gridCol w:w="1879"/>
+        <w:gridCol w:w="1879"/>
+        <w:gridCol w:w="1879"/>
+        <w:gridCol w:w="1879"/>
+        <w:gridCol w:w="1879"/>
+      </w:tblGrid>
+      <w:tr>
+        <w:tc>
+          <w:tcPr>
+            <w:tcW w:w="1879" w:type="dxa"/>
+          </w:tcPr>
+          <w:p/>
+        </w:tc>
+        <w:tc>
+          <w:tcPr>
+            <w:tcW w:w="1879" w:type="dxa"/>
+          </w:tcPr>
+          <w:p/>
+        </w:tc>
+        <w:tc>
+          <w:tcPr>
+            <w:tcW w:w="1879" w:type="dxa"/>
+          </w:tcPr>
+          <w:p/>
+        </w:tc>
+        <w:tc>
+          <w:tcPr>
+            <w:tcW w:w="1879" w:type="dxa"/>
+          </w:tcPr>
+          <w:p/>
+        </w:tc>
+        <w:tc>
+          <w:tcPr>
+            <w:tcW w:w="1879" w:type="dxa"/>
+          </w:tcPr>
+          <w:p/>
+        </w:tc>
+      </w:tr>
+      <w:tr>
+        <w:tc>
+          <w:tcPr>
+            <w:tcW w:w="1879" w:type="dxa"/>
+          </w:tcPr>
+          <w:p/>
+        </w:tc>
+        <w:tc>
+          <w:tcPr>
+            <w:tcW w:w="1879" w:type="dxa"/>
+          </w:tcPr>
+          <w:p/>
+        </w:tc>
+        <w:tc>
+          <w:tcPr>
+            <w:tcW w:w="1879" w:type="dxa"/>
+          </w:tcPr>
+          <w:p/>
+        </w:tc>
+        <w:tc>
+          <w:tcPr>
+            <w:tcW w:w="1879" w:type="dxa"/>
+          </w:tcPr>
+          <w:p/>
+        </w:tc>
+        <w:tc>
+          <w:tcPr>
+            <w:tcW w:w="1879" w:type="dxa"/>
+          </w:tcPr>
+          <w:p/>
+        </w:tc>
+      </w:tr>
+      <w:tr>
+        <w:tc>
+          <w:tcPr>
+            <w:tcW w:w="1879" w:type="dxa"/>
+          </w:tcPr>
+          <w:p/>
+        </w:tc>
+        <w:tc>
+          <w:tcPr>
+            <w:tcW w:w="1879" w:type="dxa"/>
+          </w:tcPr>
+          <w:p/>
+        </w:tc>
+        <w:tc>
+          <w:tcPr>
+            <w:tcW w:w="1879" w:type="dxa"/>
+          </w:tcPr>
+          <w:p/>
+        </w:tc>
+        <w:tc>
+          <w:tcPr>
+            <w:tcW w:w="1879" w:type="dxa"/>
+          </w:tcPr>
+          <w:p/>
+        </w:tc>
+        <w:tc>
+          <w:tcPr>
+            <w:tcW w:w="1879" w:type="dxa"/>
+          </w:tcPr>
+          <w:p/>
+        </w:tc>
+      </w:tr>
+    </w:tbl>
+    <w:p>
+      <w:pPr>
+        <w:jc w:val="center"/>
+        <w:rPr>
+          <w:sz w:val="20"/>
+          <w:szCs w:val="20"/>
+        </w:rPr>
+      </w:pPr>
+      <w:r>
+        <w:rPr>
+          <w:b/>
+          <w:sz w:val="20"/>
+          <w:szCs w:val="20"/>
+        </w:rPr>
+        <w:t>Figura 2.7</w:t>
+      </w:r>
+      <w:r>
+        <w:rPr>
+          <w:sz w:val="20"/>
+          <w:szCs w:val="20"/>
+        </w:rPr>
+        <w:t xml:space="preserve"> diccionario de datos de la tabla “Respuesta”</w:t>
+      </w:r>
+    </w:p>
+    <w:p/>
+    <w:p>
+      <w:r>
+        <w:t>La figura 2.8 muestra el diccionario de datos de la tabla “Contenido”</w:t>
+      </w:r>
+    </w:p>
+    <w:tbl>
+      <w:tblPr>
+        <w:tblStyle w:val="Tablaconcuadrcula"/>
+        <w:tblW w:w="0" w:type="auto"/>
+        <w:tblLook w:val="04A0" w:firstRow="1" w:lastRow="0" w:firstColumn="1" w:lastColumn="0" w:noHBand="0" w:noVBand="1"/>
+      </w:tblPr>
+      <w:tblGrid>
+        <w:gridCol w:w="1879"/>
+        <w:gridCol w:w="1879"/>
+        <w:gridCol w:w="1879"/>
+        <w:gridCol w:w="1879"/>
+        <w:gridCol w:w="1879"/>
+      </w:tblGrid>
+      <w:tr>
+        <w:tc>
+          <w:tcPr>
+            <w:tcW w:w="1879" w:type="dxa"/>
+          </w:tcPr>
+          <w:p/>
+        </w:tc>
+        <w:tc>
+          <w:tcPr>
+            <w:tcW w:w="1879" w:type="dxa"/>
+          </w:tcPr>
+          <w:p/>
+        </w:tc>
+        <w:tc>
+          <w:tcPr>
+            <w:tcW w:w="1879" w:type="dxa"/>
+          </w:tcPr>
+          <w:p/>
+        </w:tc>
+        <w:tc>
+          <w:tcPr>
+            <w:tcW w:w="1879" w:type="dxa"/>
+          </w:tcPr>
+          <w:p/>
+        </w:tc>
+        <w:tc>
+          <w:tcPr>
+            <w:tcW w:w="1879" w:type="dxa"/>
+          </w:tcPr>
+          <w:p/>
+        </w:tc>
+      </w:tr>
+      <w:tr>
+        <w:tc>
+          <w:tcPr>
+            <w:tcW w:w="1879" w:type="dxa"/>
+          </w:tcPr>
+          <w:p/>
+        </w:tc>
+        <w:tc>
+          <w:tcPr>
+            <w:tcW w:w="1879" w:type="dxa"/>
+          </w:tcPr>
+          <w:p/>
+        </w:tc>
+        <w:tc>
+          <w:tcPr>
+            <w:tcW w:w="1879" w:type="dxa"/>
+          </w:tcPr>
+          <w:p/>
+        </w:tc>
+        <w:tc>
+          <w:tcPr>
+            <w:tcW w:w="1879" w:type="dxa"/>
+          </w:tcPr>
+          <w:p/>
+        </w:tc>
+        <w:tc>
+          <w:tcPr>
+            <w:tcW w:w="1879" w:type="dxa"/>
+          </w:tcPr>
+          <w:p/>
+        </w:tc>
+      </w:tr>
+      <w:tr>
+        <w:tc>
+          <w:tcPr>
+            <w:tcW w:w="1879" w:type="dxa"/>
+          </w:tcPr>
+          <w:p/>
+        </w:tc>
+        <w:tc>
+          <w:tcPr>
+            <w:tcW w:w="1879" w:type="dxa"/>
+          </w:tcPr>
+          <w:p/>
+        </w:tc>
+        <w:tc>
+          <w:tcPr>
+            <w:tcW w:w="1879" w:type="dxa"/>
+          </w:tcPr>
+          <w:p/>
+        </w:tc>
+        <w:tc>
+          <w:tcPr>
+            <w:tcW w:w="1879" w:type="dxa"/>
+          </w:tcPr>
+          <w:p/>
+        </w:tc>
+        <w:tc>
+          <w:tcPr>
+            <w:tcW w:w="1879" w:type="dxa"/>
+          </w:tcPr>
+          <w:p/>
+        </w:tc>
+      </w:tr>
+    </w:tbl>
+    <w:p>
+      <w:pPr>
+        <w:jc w:val="center"/>
+        <w:rPr>
+          <w:sz w:val="20"/>
+          <w:szCs w:val="20"/>
+        </w:rPr>
+      </w:pPr>
+      <w:r>
+        <w:rPr>
+          <w:b/>
+          <w:sz w:val="20"/>
+          <w:szCs w:val="20"/>
+        </w:rPr>
+        <w:t>Figura 2.8</w:t>
+      </w:r>
+      <w:r>
+        <w:rPr>
+          <w:sz w:val="20"/>
+          <w:szCs w:val="20"/>
+        </w:rPr>
+        <w:t xml:space="preserve"> diccionario de datos de la tabla “Contenido”</w:t>
+      </w:r>
+    </w:p>
+    <w:p/>
+    <w:p>
+      <w:r>
+        <w:t>La figura 2.9 muestra el diccionario de datos de la tabla “</w:t>
+      </w:r>
+      <w:proofErr w:type="spellStart"/>
+      <w:r>
+        <w:t>Pregunta_Actividad</w:t>
+      </w:r>
+      <w:proofErr w:type="spellEnd"/>
+      <w:r>
+        <w:t>”</w:t>
+      </w:r>
+    </w:p>
+    <w:tbl>
+      <w:tblPr>
+        <w:tblStyle w:val="Tablaconcuadrcula"/>
+        <w:tblW w:w="0" w:type="auto"/>
+        <w:tblLook w:val="04A0" w:firstRow="1" w:lastRow="0" w:firstColumn="1" w:lastColumn="0" w:noHBand="0" w:noVBand="1"/>
+      </w:tblPr>
+      <w:tblGrid>
+        <w:gridCol w:w="1879"/>
+        <w:gridCol w:w="1879"/>
+        <w:gridCol w:w="1879"/>
+        <w:gridCol w:w="1879"/>
+        <w:gridCol w:w="1879"/>
+      </w:tblGrid>
+      <w:tr>
+        <w:tc>
+          <w:tcPr>
+            <w:tcW w:w="1879" w:type="dxa"/>
+          </w:tcPr>
+          <w:p/>
+        </w:tc>
+        <w:tc>
+          <w:tcPr>
+            <w:tcW w:w="1879" w:type="dxa"/>
+          </w:tcPr>
+          <w:p/>
+        </w:tc>
+        <w:tc>
+          <w:tcPr>
+            <w:tcW w:w="1879" w:type="dxa"/>
+          </w:tcPr>
+          <w:p/>
+        </w:tc>
+        <w:tc>
+          <w:tcPr>
+            <w:tcW w:w="1879" w:type="dxa"/>
+          </w:tcPr>
+          <w:p/>
+        </w:tc>
+        <w:tc>
+          <w:tcPr>
+            <w:tcW w:w="1879" w:type="dxa"/>
+          </w:tcPr>
+          <w:p/>
+        </w:tc>
+      </w:tr>
+      <w:tr>
+        <w:tc>
+          <w:tcPr>
+            <w:tcW w:w="1879" w:type="dxa"/>
+          </w:tcPr>
+          <w:p/>
+        </w:tc>
+        <w:tc>
+          <w:tcPr>
+            <w:tcW w:w="1879" w:type="dxa"/>
+          </w:tcPr>
+          <w:p/>
+        </w:tc>
+        <w:tc>
+          <w:tcPr>
+            <w:tcW w:w="1879" w:type="dxa"/>
+          </w:tcPr>
+          <w:p/>
+        </w:tc>
+        <w:tc>
+          <w:tcPr>
+            <w:tcW w:w="1879" w:type="dxa"/>
+          </w:tcPr>
+          <w:p/>
+        </w:tc>
+        <w:tc>
+          <w:tcPr>
+            <w:tcW w:w="1879" w:type="dxa"/>
+          </w:tcPr>
+          <w:p/>
+        </w:tc>
+      </w:tr>
+      <w:tr>
+        <w:tc>
+          <w:tcPr>
+            <w:tcW w:w="1879" w:type="dxa"/>
+          </w:tcPr>
+          <w:p/>
+        </w:tc>
+        <w:tc>
+          <w:tcPr>
+            <w:tcW w:w="1879" w:type="dxa"/>
+          </w:tcPr>
+          <w:p/>
+        </w:tc>
+        <w:tc>
+          <w:tcPr>
+            <w:tcW w:w="1879" w:type="dxa"/>
+          </w:tcPr>
+          <w:p/>
+        </w:tc>
+        <w:tc>
+          <w:tcPr>
+            <w:tcW w:w="1879" w:type="dxa"/>
+          </w:tcPr>
+          <w:p/>
+        </w:tc>
+        <w:tc>
+          <w:tcPr>
+            <w:tcW w:w="1879" w:type="dxa"/>
+          </w:tcPr>
+          <w:p/>
+        </w:tc>
+      </w:tr>
+    </w:tbl>
+    <w:p>
+      <w:pPr>
+        <w:jc w:val="center"/>
+        <w:rPr>
+          <w:sz w:val="20"/>
+          <w:szCs w:val="20"/>
+        </w:rPr>
+      </w:pPr>
+      <w:r>
+        <w:rPr>
+          <w:b/>
+          <w:sz w:val="20"/>
+          <w:szCs w:val="20"/>
+        </w:rPr>
+        <w:t>Figura 2.9</w:t>
+      </w:r>
+      <w:r>
+        <w:rPr>
+          <w:sz w:val="20"/>
+          <w:szCs w:val="20"/>
+        </w:rPr>
+        <w:t xml:space="preserve"> diccionario de datos de la tabla “</w:t>
+      </w:r>
+      <w:proofErr w:type="spellStart"/>
+      <w:r>
+        <w:rPr>
+          <w:sz w:val="20"/>
+          <w:szCs w:val="20"/>
+        </w:rPr>
+        <w:t>Pregunta_Actividad</w:t>
+      </w:r>
+      <w:proofErr w:type="spellEnd"/>
+      <w:r>
+        <w:rPr>
+          <w:sz w:val="20"/>
+          <w:szCs w:val="20"/>
+        </w:rPr>
+        <w:t>”</w:t>
+      </w:r>
+    </w:p>
+    <w:p/>
+    <w:p>
+      <w:r>
+        <w:t>La figura 2.10 muestra el diccionario de datos de la tabla “Recurso”</w:t>
+      </w:r>
+    </w:p>
+    <w:tbl>
+      <w:tblPr>
+        <w:tblStyle w:val="Tablaconcuadrcula"/>
+        <w:tblW w:w="0" w:type="auto"/>
+        <w:tblLook w:val="04A0" w:firstRow="1" w:lastRow="0" w:firstColumn="1" w:lastColumn="0" w:noHBand="0" w:noVBand="1"/>
+      </w:tblPr>
+      <w:tblGrid>
+        <w:gridCol w:w="1879"/>
+        <w:gridCol w:w="1879"/>
+        <w:gridCol w:w="1879"/>
+        <w:gridCol w:w="1879"/>
+        <w:gridCol w:w="1879"/>
+      </w:tblGrid>
+      <w:tr>
+        <w:tc>
+          <w:tcPr>
+            <w:tcW w:w="1879" w:type="dxa"/>
+          </w:tcPr>
+          <w:p/>
+        </w:tc>
+        <w:tc>
+          <w:tcPr>
+            <w:tcW w:w="1879" w:type="dxa"/>
+          </w:tcPr>
+          <w:p/>
+        </w:tc>
+        <w:tc>
+          <w:tcPr>
+            <w:tcW w:w="1879" w:type="dxa"/>
+          </w:tcPr>
+          <w:p/>
+        </w:tc>
+        <w:tc>
+          <w:tcPr>
+            <w:tcW w:w="1879" w:type="dxa"/>
+          </w:tcPr>
+          <w:p/>
+        </w:tc>
+        <w:tc>
+          <w:tcPr>
+            <w:tcW w:w="1879" w:type="dxa"/>
+          </w:tcPr>
+          <w:p/>
+        </w:tc>
+      </w:tr>
+      <w:tr>
+        <w:tc>
+          <w:tcPr>
+            <w:tcW w:w="1879" w:type="dxa"/>
+          </w:tcPr>
+          <w:p/>
+        </w:tc>
+        <w:tc>
+          <w:tcPr>
+            <w:tcW w:w="1879" w:type="dxa"/>
+          </w:tcPr>
+          <w:p/>
+        </w:tc>
+        <w:tc>
+          <w:tcPr>
+            <w:tcW w:w="1879" w:type="dxa"/>
+          </w:tcPr>
+          <w:p/>
+        </w:tc>
+        <w:tc>
+          <w:tcPr>
+            <w:tcW w:w="1879" w:type="dxa"/>
+          </w:tcPr>
+          <w:p/>
+        </w:tc>
+        <w:tc>
+          <w:tcPr>
+            <w:tcW w:w="1879" w:type="dxa"/>
+          </w:tcPr>
+          <w:p/>
+        </w:tc>
+      </w:tr>
+      <w:tr>
+        <w:tc>
+          <w:tcPr>
+            <w:tcW w:w="1879" w:type="dxa"/>
+          </w:tcPr>
+          <w:p/>
+        </w:tc>
+        <w:tc>
+          <w:tcPr>
+            <w:tcW w:w="1879" w:type="dxa"/>
+          </w:tcPr>
+          <w:p/>
+        </w:tc>
+        <w:tc>
+          <w:tcPr>
+            <w:tcW w:w="1879" w:type="dxa"/>
+          </w:tcPr>
+          <w:p/>
+        </w:tc>
+        <w:tc>
+          <w:tcPr>
+            <w:tcW w:w="1879" w:type="dxa"/>
+          </w:tcPr>
+          <w:p/>
+        </w:tc>
+        <w:tc>
+          <w:tcPr>
+            <w:tcW w:w="1879" w:type="dxa"/>
+          </w:tcPr>
+          <w:p/>
+        </w:tc>
+      </w:tr>
+    </w:tbl>
+    <w:p>
+      <w:pPr>
+        <w:jc w:val="center"/>
+        <w:rPr>
+          <w:sz w:val="20"/>
+          <w:szCs w:val="20"/>
+        </w:rPr>
+      </w:pPr>
+      <w:r>
+        <w:rPr>
+          <w:b/>
+          <w:sz w:val="20"/>
+          <w:szCs w:val="20"/>
+        </w:rPr>
+        <w:t>Figura 2.10</w:t>
+      </w:r>
+      <w:r>
+        <w:rPr>
+          <w:sz w:val="20"/>
+          <w:szCs w:val="20"/>
+        </w:rPr>
+        <w:t xml:space="preserve"> diccionario de datos de la tabla “Recurso”</w:t>
+      </w:r>
+    </w:p>
+    <w:p/>
+    <w:p>
+      <w:r>
+        <w:t>La figura 2.11 muestra el diccionario de datos de la tabla “Apoyo”</w:t>
+      </w:r>
+    </w:p>
+    <w:tbl>
+      <w:tblPr>
+        <w:tblStyle w:val="Tablaconcuadrcula"/>
+        <w:tblW w:w="0" w:type="auto"/>
+        <w:tblLook w:val="04A0" w:firstRow="1" w:lastRow="0" w:firstColumn="1" w:lastColumn="0" w:noHBand="0" w:noVBand="1"/>
+      </w:tblPr>
+      <w:tblGrid>
+        <w:gridCol w:w="1879"/>
+        <w:gridCol w:w="1879"/>
+        <w:gridCol w:w="1879"/>
+        <w:gridCol w:w="1879"/>
+        <w:gridCol w:w="1879"/>
+      </w:tblGrid>
+      <w:tr>
+        <w:tc>
+          <w:tcPr>
+            <w:tcW w:w="1879" w:type="dxa"/>
+          </w:tcPr>
+          <w:p/>
+        </w:tc>
+        <w:tc>
+          <w:tcPr>
+            <w:tcW w:w="1879" w:type="dxa"/>
+          </w:tcPr>
+          <w:p/>
+        </w:tc>
+        <w:tc>
+          <w:tcPr>
+            <w:tcW w:w="1879" w:type="dxa"/>
+          </w:tcPr>
+          <w:p/>
+        </w:tc>
+        <w:tc>
+          <w:tcPr>
+            <w:tcW w:w="1879" w:type="dxa"/>
+          </w:tcPr>
+          <w:p/>
+        </w:tc>
+        <w:tc>
+          <w:tcPr>
+            <w:tcW w:w="1879" w:type="dxa"/>
+          </w:tcPr>
+          <w:p/>
+        </w:tc>
+      </w:tr>
+      <w:tr>
+        <w:tc>
+          <w:tcPr>
+            <w:tcW w:w="1879" w:type="dxa"/>
+          </w:tcPr>
+          <w:p/>
+        </w:tc>
+        <w:tc>
+          <w:tcPr>
+            <w:tcW w:w="1879" w:type="dxa"/>
+          </w:tcPr>
+          <w:p/>
+        </w:tc>
+        <w:tc>
+          <w:tcPr>
+            <w:tcW w:w="1879" w:type="dxa"/>
+          </w:tcPr>
+          <w:p/>
+        </w:tc>
+        <w:tc>
+          <w:tcPr>
+            <w:tcW w:w="1879" w:type="dxa"/>
+          </w:tcPr>
+          <w:p/>
+        </w:tc>
+        <w:tc>
+          <w:tcPr>
+            <w:tcW w:w="1879" w:type="dxa"/>
+          </w:tcPr>
+          <w:p/>
+        </w:tc>
+      </w:tr>
+      <w:tr>
+        <w:tc>
+          <w:tcPr>
+            <w:tcW w:w="1879" w:type="dxa"/>
+          </w:tcPr>
+          <w:p/>
+        </w:tc>
+        <w:tc>
+          <w:tcPr>
+            <w:tcW w:w="1879" w:type="dxa"/>
+          </w:tcPr>
+          <w:p/>
+        </w:tc>
+        <w:tc>
+          <w:tcPr>
+            <w:tcW w:w="1879" w:type="dxa"/>
+          </w:tcPr>
+          <w:p/>
+        </w:tc>
+        <w:tc>
+          <w:tcPr>
+            <w:tcW w:w="1879" w:type="dxa"/>
+          </w:tcPr>
+          <w:p/>
+        </w:tc>
+        <w:tc>
+          <w:tcPr>
+            <w:tcW w:w="1879" w:type="dxa"/>
+          </w:tcPr>
+          <w:p/>
+        </w:tc>
+      </w:tr>
+    </w:tbl>
+    <w:p>
+      <w:pPr>
+        <w:jc w:val="center"/>
+        <w:rPr>
+          <w:sz w:val="20"/>
+          <w:szCs w:val="20"/>
+        </w:rPr>
+      </w:pPr>
+      <w:r>
+        <w:rPr>
+          <w:b/>
+          <w:sz w:val="20"/>
+          <w:szCs w:val="20"/>
+        </w:rPr>
+        <w:t>Figura 2.11</w:t>
+      </w:r>
+      <w:r>
+        <w:rPr>
+          <w:sz w:val="20"/>
+          <w:szCs w:val="20"/>
+        </w:rPr>
+        <w:t xml:space="preserve"> diccionario de datos de la tabla “Apoyo”</w:t>
+      </w:r>
+    </w:p>
+    <w:p/>
+    <w:p>
+      <w:r>
+        <w:t>La figura 2.12 muestra el diccionario de datos de la tabla “</w:t>
+      </w:r>
+      <w:proofErr w:type="spellStart"/>
+      <w:r>
+        <w:t>Parrafo</w:t>
+      </w:r>
+      <w:proofErr w:type="spellEnd"/>
+      <w:r>
+        <w:t>”</w:t>
+      </w:r>
+    </w:p>
+    <w:tbl>
+      <w:tblPr>
+        <w:tblStyle w:val="Tablaconcuadrcula"/>
+        <w:tblW w:w="0" w:type="auto"/>
+        <w:tblLook w:val="04A0" w:firstRow="1" w:lastRow="0" w:firstColumn="1" w:lastColumn="0" w:noHBand="0" w:noVBand="1"/>
+      </w:tblPr>
+      <w:tblGrid>
+        <w:gridCol w:w="1879"/>
+        <w:gridCol w:w="1879"/>
+        <w:gridCol w:w="1879"/>
+        <w:gridCol w:w="1879"/>
+        <w:gridCol w:w="1879"/>
+      </w:tblGrid>
+      <w:tr>
+        <w:tc>
+          <w:tcPr>
+            <w:tcW w:w="1879" w:type="dxa"/>
+          </w:tcPr>
+          <w:p/>
+        </w:tc>
+        <w:tc>
+          <w:tcPr>
+            <w:tcW w:w="1879" w:type="dxa"/>
+          </w:tcPr>
+          <w:p/>
+        </w:tc>
+        <w:tc>
+          <w:tcPr>
+            <w:tcW w:w="1879" w:type="dxa"/>
+          </w:tcPr>
+          <w:p/>
+        </w:tc>
+        <w:tc>
+          <w:tcPr>
+            <w:tcW w:w="1879" w:type="dxa"/>
+          </w:tcPr>
+          <w:p/>
+        </w:tc>
+        <w:tc>
+          <w:tcPr>
+            <w:tcW w:w="1879" w:type="dxa"/>
+          </w:tcPr>
+          <w:p/>
+        </w:tc>
+      </w:tr>
+      <w:tr>
+        <w:tc>
+          <w:tcPr>
+            <w:tcW w:w="1879" w:type="dxa"/>
+          </w:tcPr>
+          <w:p/>
+        </w:tc>
+        <w:tc>
+          <w:tcPr>
+            <w:tcW w:w="1879" w:type="dxa"/>
+          </w:tcPr>
+          <w:p/>
+        </w:tc>
+        <w:tc>
+          <w:tcPr>
+            <w:tcW w:w="1879" w:type="dxa"/>
+          </w:tcPr>
+          <w:p/>
+        </w:tc>
+        <w:tc>
+          <w:tcPr>
+            <w:tcW w:w="1879" w:type="dxa"/>
+          </w:tcPr>
+          <w:p/>
+        </w:tc>
+        <w:tc>
+          <w:tcPr>
+            <w:tcW w:w="1879" w:type="dxa"/>
+          </w:tcPr>
+          <w:p/>
+        </w:tc>
+      </w:tr>
+      <w:tr>
+        <w:tc>
+          <w:tcPr>
+            <w:tcW w:w="1879" w:type="dxa"/>
+          </w:tcPr>
+          <w:p/>
+        </w:tc>
+        <w:tc>
+          <w:tcPr>
+            <w:tcW w:w="1879" w:type="dxa"/>
+          </w:tcPr>
+          <w:p/>
+        </w:tc>
+        <w:tc>
+          <w:tcPr>
+            <w:tcW w:w="1879" w:type="dxa"/>
+          </w:tcPr>
+          <w:p/>
+        </w:tc>
+        <w:tc>
+          <w:tcPr>
+            <w:tcW w:w="1879" w:type="dxa"/>
+          </w:tcPr>
+          <w:p/>
+        </w:tc>
+        <w:tc>
+          <w:tcPr>
+            <w:tcW w:w="1879" w:type="dxa"/>
+          </w:tcPr>
+          <w:p/>
+        </w:tc>
+      </w:tr>
+    </w:tbl>
+    <w:p>
+      <w:r>
+        <w:t>Figura 2.12 diccionario de la tabla “</w:t>
+      </w:r>
+      <w:proofErr w:type="spellStart"/>
+      <w:r>
+        <w:t>Parrafo</w:t>
+      </w:r>
+      <w:proofErr w:type="spellEnd"/>
+      <w:r>
+        <w:t>”</w:t>
+      </w:r>
+    </w:p>
+    <w:p>
+      <w:bookmarkStart w:id="75" w:name="_GoBack"/>
+      <w:bookmarkEnd w:id="75"/>
     </w:p>
     <w:p>
       <w:pPr>
@@ -16549,7 +18192,7 @@
       <w:r>
         <w:t>TULO 3</w:t>
       </w:r>
-      <w:bookmarkEnd w:id="70"/>
+      <w:bookmarkEnd w:id="69"/>
       <w:r>
         <w:t>.</w:t>
       </w:r>
@@ -16558,12 +18201,12 @@
       </w:r>
       <w:bookmarkStart w:id="79" w:name="_Toc119583176"/>
       <w:bookmarkStart w:id="80" w:name="_Toc121932395"/>
+      <w:bookmarkEnd w:id="70"/>
       <w:bookmarkEnd w:id="71"/>
-      <w:bookmarkEnd w:id="72"/>
       <w:r>
         <w:t>PR</w:t>
       </w:r>
-      <w:bookmarkEnd w:id="75"/>
+      <w:bookmarkEnd w:id="74"/>
       <w:bookmarkEnd w:id="77"/>
       <w:r>
         <w:t>ODUCCIÓN</w:t>
@@ -27595,8 +29238,8 @@
         <w:br w:type="page"/>
       </w:r>
     </w:p>
-    <w:bookmarkStart w:id="101" w:name="_Toc142928004" w:displacedByCustomXml="next"/>
-    <w:bookmarkStart w:id="102" w:name="_Toc141968768" w:displacedByCustomXml="next"/>
+    <w:bookmarkStart w:id="101" w:name="_Toc141968768" w:displacedByCustomXml="next"/>
+    <w:bookmarkStart w:id="102" w:name="_Toc142928004" w:displacedByCustomXml="next"/>
     <w:bookmarkStart w:id="103" w:name="_Toc178947338" w:displacedByCustomXml="next"/>
     <w:sdt>
       <w:sdtPr>
@@ -31308,7 +32951,7 @@
       </w:r>
     </w:p>
   </w:comment>
-  <w:comment w:id="50" w:author="Usuario" w:date="2024-10-02T12:59:00Z" w:initials="U">
+  <w:comment w:id="49" w:author="Usuario" w:date="2024-10-02T12:59:00Z" w:initials="U">
     <w:p>
       <w:pPr>
         <w:pStyle w:val="Textocomentario"/>
@@ -31324,7 +32967,7 @@
       </w:r>
     </w:p>
   </w:comment>
-  <w:comment w:id="51" w:author="Lizeth Aguilar Carrillo" w:date="2024-10-02T20:28:00Z" w:initials="LA">
+  <w:comment w:id="50" w:author="Lizeth Aguilar Carrillo" w:date="2024-10-02T20:28:00Z" w:initials="LA">
     <w:p>
       <w:pPr>
         <w:pStyle w:val="Textocomentario"/>
@@ -31349,7 +32992,7 @@
       </w:r>
     </w:p>
   </w:comment>
-  <w:comment w:id="54" w:author="Lizeth Aguilar Carrillo" w:date="2024-10-02T20:29:00Z" w:initials="LA">
+  <w:comment w:id="53" w:author="Lizeth Aguilar Carrillo" w:date="2024-10-02T20:29:00Z" w:initials="LA">
     <w:p>
       <w:pPr>
         <w:pStyle w:val="Textocomentario"/>
@@ -31488,7 +33131,6 @@
         <w:docPartUnique/>
       </w:docPartObj>
     </w:sdtPr>
-    <w:sdtEndPr/>
     <w:sdtContent>
       <w:p>
         <w:pPr>
@@ -31508,7 +33150,7 @@
           <w:rPr>
             <w:noProof/>
           </w:rPr>
-          <w:t>10</w:t>
+          <w:t>37</w:t>
         </w:r>
         <w:r>
           <w:fldChar w:fldCharType="end"/>
@@ -33010,7 +34652,6 @@
   <w:style w:type="character" w:default="1" w:styleId="Fuentedeprrafopredeter">
     <w:name w:val="Default Paragraph Font"/>
     <w:uiPriority w:val="1"/>
-    <w:semiHidden/>
     <w:unhideWhenUsed/>
   </w:style>
   <w:style w:type="table" w:default="1" w:styleId="Tablanormal">
@@ -34181,7 +35822,7 @@
 </file>
 
 <file path=customXml/itemProps1.xml><?xml version="1.0" encoding="utf-8"?>
-<ds:datastoreItem xmlns:ds="http://schemas.openxmlformats.org/officeDocument/2006/customXml" ds:itemID="{0FC7C55D-FCE6-48D3-BBFD-B16DC3C26EE9}">
+<ds:datastoreItem xmlns:ds="http://schemas.openxmlformats.org/officeDocument/2006/customXml" ds:itemID="{89C1F8E2-A88B-4EF3-AC36-A7DE29220C01}">
   <ds:schemaRefs>
     <ds:schemaRef ds:uri="http://schemas.openxmlformats.org/officeDocument/2006/bibliography"/>
   </ds:schemaRefs>

</xml_diff>

<commit_message>
resumen, asbtract, notas de duda y expansion de tabla resultadoExamen
</commit_message>
<xml_diff>
--- a/documentos/estadia/TSU_TI_DSM_JOEL_GONZALEZ_CRUZ_2523260021.docx
+++ b/documentos/estadia/TSU_TI_DSM_JOEL_GONZALEZ_CRUZ_2523260021.docx
@@ -522,17 +522,29 @@
     </w:p>
     <w:p>
       <w:r>
+        <w:rPr>
+          <w:highlight w:val="yellow"/>
+        </w:rPr>
         <w:t>[[[[</w:t>
       </w:r>
       <w:r>
+        <w:rPr>
+          <w:highlight w:val="yellow"/>
+        </w:rPr>
         <w:tab/>
       </w:r>
       <w:proofErr w:type="gramStart"/>
       <w:r>
+        <w:rPr>
+          <w:highlight w:val="yellow"/>
+        </w:rPr>
         <w:t>borrador</w:t>
       </w:r>
       <w:proofErr w:type="gramEnd"/>
       <w:r>
+        <w:rPr>
+          <w:highlight w:val="yellow"/>
+        </w:rPr>
         <w:tab/>
         <w:t>]]]]</w:t>
       </w:r>
@@ -2373,24 +2385,140 @@
       <w:bookmarkEnd w:id="14"/>
       <w:bookmarkEnd w:id="15"/>
     </w:p>
+    <w:p>
+      <w:r>
+        <w:rPr>
+          <w:highlight w:val="yellow"/>
+        </w:rPr>
+        <w:t>[[[[</w:t>
+      </w:r>
+      <w:r>
+        <w:rPr>
+          <w:highlight w:val="yellow"/>
+        </w:rPr>
+        <w:tab/>
+      </w:r>
+      <w:proofErr w:type="gramStart"/>
+      <w:r>
+        <w:rPr>
+          <w:highlight w:val="yellow"/>
+        </w:rPr>
+        <w:t>borrador</w:t>
+      </w:r>
+      <w:proofErr w:type="gramEnd"/>
+      <w:r>
+        <w:rPr>
+          <w:highlight w:val="yellow"/>
+        </w:rPr>
+        <w:tab/>
+        <w:t>]]]]</w:t>
+      </w:r>
+    </w:p>
+    <w:p>
+      <w:r>
+        <w:t>El presente documento tiene como finalidad mostrar el desarrollo del prototipo de aplicación educativa “Desarrollo App Educativa 4.0”</w:t>
+      </w:r>
+      <w:r>
+        <w:t>, e</w:t>
+      </w:r>
+      <w:r>
+        <w:t>ste documento desglosa sus partes tales como: objetivos, alcances, herramientas empleadas para su desarrollo, metodología, especificación de requerimientos, diseño, desarrollo e implementación del proyecto</w:t>
+      </w:r>
+      <w:r>
+        <w:t>.</w:t>
+      </w:r>
+    </w:p>
     <w:p/>
+    <w:p>
+      <w:r>
+        <w:t>El prototipo “Desarrollo App Educativa 4.0” está destinada a ayudar a los estudiantes de la Universidad Tecnológica de Tecámac a reforzar sus habilidades cognitivas a través de la asignación de temarios, los cuales tendrán un examen diagnóstico y contenidos variados los cuales a su vez poseen material de apoyo y un ejercicio práctico que ayude a comprender el contenido de cada uno de los temas asignados.</w:t>
+      </w:r>
+    </w:p>
     <w:p/>
+    <w:p>
+      <w:r>
+        <w:t xml:space="preserve">El contenido de la </w:t>
+      </w:r>
+      <w:r>
+        <w:t>App</w:t>
+      </w:r>
+      <w:r>
+        <w:t xml:space="preserve"> es </w:t>
+      </w:r>
+      <w:r>
+        <w:t>gestionado por uno</w:t>
+      </w:r>
+      <w:r>
+        <w:t xml:space="preserve"> o varios usuarios administradores, los cuales podrán editar el temario, los exámenes diagnósticos, actividades</w:t>
+      </w:r>
+      <w:r>
+        <w:t>,</w:t>
+      </w:r>
+      <w:r>
+        <w:t xml:space="preserve"> </w:t>
+      </w:r>
+      <w:r>
+        <w:t>contenidos,</w:t>
+      </w:r>
+      <w:r>
+        <w:t xml:space="preserve"> material de apoyo</w:t>
+      </w:r>
+      <w:r>
+        <w:t xml:space="preserve"> y otra información relacionada al contenido didáctico dentro de la App.</w:t>
+      </w:r>
+    </w:p>
+    <w:p>
+      <w:r>
+        <w:t>Los estudiantes podrán registrarse y acceder a la App para realizar los temarios registrados, al completar algún examen diagnóstico</w:t>
+      </w:r>
+      <w:r>
+        <w:t xml:space="preserve"> se </w:t>
+      </w:r>
+      <w:r>
+        <w:t>les asignará contenido de acuerdo a su resultado obtenido y la configuración del examen</w:t>
+      </w:r>
+      <w:r>
+        <w:t>. L</w:t>
+      </w:r>
+      <w:r>
+        <w:t xml:space="preserve">as preguntas de examen y </w:t>
+      </w:r>
+      <w:r>
+        <w:t xml:space="preserve">de </w:t>
+      </w:r>
+      <w:r>
+        <w:t>actividades se generan al momento de que un estudiante los realice, haciendo que las preguntas aparezcan en diferente orden y algunas preguntas sean reemplazadas por otras</w:t>
+      </w:r>
+      <w:r>
+        <w:t xml:space="preserve"> preguntas</w:t>
+      </w:r>
+      <w:r>
+        <w:t>.</w:t>
+      </w:r>
+    </w:p>
     <w:p/>
+    <w:p>
+      <w:r>
+        <w:t>El propósito del prototipo “Desarrollo App Educativa 4.0”</w:t>
+      </w:r>
+      <w:r>
+        <w:t xml:space="preserve"> es d</w:t>
+      </w:r>
+      <w:r>
+        <w:t>isminuir el rezago escolar y deficiencias de conocimiento de alumnos de nuevo ingreso en la división de TIC, otorgando material de apoyo que facilite la comprensión de temas de soporte al plan de estudios de la Universidad Tecnológica de Tecámac</w:t>
+      </w:r>
+      <w:r>
+        <w:t>.</w:t>
+      </w:r>
+    </w:p>
     <w:p/>
     <w:p>
       <w:r>
         <w:t xml:space="preserve"> </w:t>
       </w:r>
-    </w:p>
-    <w:p/>
-    <w:p/>
-    <w:p>
       <w:bookmarkStart w:id="16" w:name="_Toc107343110"/>
       <w:bookmarkStart w:id="17" w:name="_Toc109332810"/>
       <w:bookmarkStart w:id="18" w:name="_Toc121932369"/>
-      <w:r>
-        <w:br w:type="page"/>
-      </w:r>
     </w:p>
     <w:p>
       <w:pPr>
@@ -2408,19 +2536,1096 @@
       <w:bookmarkEnd w:id="19"/>
       <w:bookmarkEnd w:id="20"/>
     </w:p>
-    <w:p/>
-    <w:p>
-      <w:r>
-        <w:t>Resumen en inglés, considerar entrega a tiempo (semana 12) para su revisión por la coordinación de ingles</w:t>
-      </w:r>
+    <w:p>
+      <w:r>
+        <w:rPr>
+          <w:highlight w:val="yellow"/>
+        </w:rPr>
+        <w:t>[[[[</w:t>
+      </w:r>
+      <w:r>
+        <w:rPr>
+          <w:highlight w:val="yellow"/>
+        </w:rPr>
+        <w:tab/>
+      </w:r>
+      <w:proofErr w:type="gramStart"/>
+      <w:r>
+        <w:rPr>
+          <w:highlight w:val="yellow"/>
+        </w:rPr>
+        <w:t>borrador</w:t>
+      </w:r>
+      <w:proofErr w:type="gramEnd"/>
+      <w:r>
+        <w:rPr>
+          <w:highlight w:val="yellow"/>
+        </w:rPr>
+        <w:tab/>
+        <w:t>]]]]</w:t>
+      </w:r>
+    </w:p>
+    <w:p>
       <w:bookmarkStart w:id="21" w:name="_Toc107343111"/>
       <w:bookmarkStart w:id="22" w:name="_Toc109332811"/>
       <w:bookmarkStart w:id="23" w:name="_Toc121932370"/>
       <w:bookmarkStart w:id="24" w:name="_Toc141968722"/>
       <w:r>
-        <w:br w:type="page"/>
-      </w:r>
-    </w:p>
+        <w:t xml:space="preserve">The </w:t>
+      </w:r>
+      <w:proofErr w:type="spellStart"/>
+      <w:r>
+        <w:t>porpuse</w:t>
+      </w:r>
+      <w:proofErr w:type="spellEnd"/>
+      <w:r>
+        <w:t xml:space="preserve"> of </w:t>
+      </w:r>
+      <w:proofErr w:type="spellStart"/>
+      <w:r>
+        <w:t>this</w:t>
+      </w:r>
+      <w:proofErr w:type="spellEnd"/>
+      <w:r>
+        <w:t xml:space="preserve"> </w:t>
+      </w:r>
+      <w:proofErr w:type="spellStart"/>
+      <w:r>
+        <w:t>document</w:t>
+      </w:r>
+      <w:proofErr w:type="spellEnd"/>
+      <w:r>
+        <w:t xml:space="preserve"> is to show the </w:t>
+      </w:r>
+      <w:proofErr w:type="spellStart"/>
+      <w:r>
+        <w:t>development</w:t>
+      </w:r>
+      <w:proofErr w:type="spellEnd"/>
+      <w:r>
+        <w:t xml:space="preserve"> of the </w:t>
+      </w:r>
+      <w:proofErr w:type="spellStart"/>
+      <w:r>
+        <w:t>prototype</w:t>
+      </w:r>
+      <w:proofErr w:type="spellEnd"/>
+      <w:r>
+        <w:t xml:space="preserve"> “</w:t>
+      </w:r>
+      <w:r>
+        <w:t xml:space="preserve">Desarrollo App </w:t>
+      </w:r>
+      <w:r>
+        <w:t>Educativa 4.0</w:t>
+      </w:r>
+      <w:r>
+        <w:t>”</w:t>
+      </w:r>
+      <w:r>
+        <w:t>,</w:t>
+      </w:r>
+      <w:r>
+        <w:t xml:space="preserve"> </w:t>
+      </w:r>
+      <w:r>
+        <w:rPr>
+          <w:highlight w:val="yellow"/>
+        </w:rPr>
+        <w:t xml:space="preserve">(no </w:t>
+      </w:r>
+      <w:proofErr w:type="spellStart"/>
+      <w:r>
+        <w:rPr>
+          <w:highlight w:val="yellow"/>
+        </w:rPr>
+        <w:t>se</w:t>
+      </w:r>
+      <w:proofErr w:type="spellEnd"/>
+      <w:r>
+        <w:rPr>
+          <w:highlight w:val="yellow"/>
+        </w:rPr>
+        <w:t xml:space="preserve"> si el nombre también se tenga que traducir)</w:t>
+      </w:r>
+      <w:r>
+        <w:t xml:space="preserve"> </w:t>
+      </w:r>
+      <w:proofErr w:type="spellStart"/>
+      <w:r>
+        <w:t>this</w:t>
+      </w:r>
+      <w:proofErr w:type="spellEnd"/>
+      <w:r>
+        <w:t xml:space="preserve"> </w:t>
+      </w:r>
+      <w:proofErr w:type="spellStart"/>
+      <w:r>
+        <w:t>document</w:t>
+      </w:r>
+      <w:proofErr w:type="spellEnd"/>
+      <w:r>
+        <w:t xml:space="preserve"> </w:t>
+      </w:r>
+      <w:proofErr w:type="spellStart"/>
+      <w:r>
+        <w:t>explains</w:t>
+      </w:r>
+      <w:proofErr w:type="spellEnd"/>
+      <w:r>
+        <w:t xml:space="preserve"> </w:t>
+      </w:r>
+      <w:proofErr w:type="spellStart"/>
+      <w:r>
+        <w:t>all</w:t>
+      </w:r>
+      <w:proofErr w:type="spellEnd"/>
+      <w:r>
+        <w:t xml:space="preserve"> of </w:t>
+      </w:r>
+      <w:proofErr w:type="spellStart"/>
+      <w:r>
+        <w:t>its</w:t>
+      </w:r>
+      <w:proofErr w:type="spellEnd"/>
+      <w:r>
+        <w:t xml:space="preserve"> </w:t>
+      </w:r>
+      <w:proofErr w:type="spellStart"/>
+      <w:r>
+        <w:t>parts</w:t>
+      </w:r>
+      <w:proofErr w:type="spellEnd"/>
+      <w:r>
+        <w:t xml:space="preserve">, </w:t>
+      </w:r>
+      <w:proofErr w:type="spellStart"/>
+      <w:r>
+        <w:t>such</w:t>
+      </w:r>
+      <w:proofErr w:type="spellEnd"/>
+      <w:r>
+        <w:t xml:space="preserve"> as: the </w:t>
+      </w:r>
+      <w:proofErr w:type="spellStart"/>
+      <w:r>
+        <w:t>objectives</w:t>
+      </w:r>
+      <w:proofErr w:type="spellEnd"/>
+      <w:r>
+        <w:t xml:space="preserve">, </w:t>
+      </w:r>
+      <w:proofErr w:type="spellStart"/>
+      <w:r>
+        <w:t>scope</w:t>
+      </w:r>
+      <w:proofErr w:type="spellEnd"/>
+      <w:r>
+        <w:t xml:space="preserve">, </w:t>
+      </w:r>
+      <w:proofErr w:type="spellStart"/>
+      <w:r>
+        <w:t>tools</w:t>
+      </w:r>
+      <w:proofErr w:type="spellEnd"/>
+      <w:r>
+        <w:t xml:space="preserve"> </w:t>
+      </w:r>
+      <w:proofErr w:type="spellStart"/>
+      <w:r>
+        <w:t>used</w:t>
+      </w:r>
+      <w:proofErr w:type="spellEnd"/>
+      <w:r>
+        <w:t xml:space="preserve"> for the </w:t>
+      </w:r>
+      <w:proofErr w:type="spellStart"/>
+      <w:r>
+        <w:t>development</w:t>
+      </w:r>
+      <w:proofErr w:type="spellEnd"/>
+      <w:r>
+        <w:t xml:space="preserve">, </w:t>
+      </w:r>
+      <w:proofErr w:type="spellStart"/>
+      <w:r>
+        <w:t>methodology</w:t>
+      </w:r>
+      <w:proofErr w:type="spellEnd"/>
+      <w:r>
+        <w:t xml:space="preserve">, </w:t>
+      </w:r>
+      <w:proofErr w:type="spellStart"/>
+      <w:r>
+        <w:t>specification</w:t>
+      </w:r>
+      <w:proofErr w:type="spellEnd"/>
+      <w:r>
+        <w:t xml:space="preserve"> of </w:t>
+      </w:r>
+      <w:proofErr w:type="spellStart"/>
+      <w:r>
+        <w:t>requirements</w:t>
+      </w:r>
+      <w:proofErr w:type="spellEnd"/>
+      <w:r>
+        <w:t xml:space="preserve">, </w:t>
+      </w:r>
+      <w:proofErr w:type="spellStart"/>
+      <w:r>
+        <w:t>design</w:t>
+      </w:r>
+      <w:proofErr w:type="spellEnd"/>
+      <w:r>
+        <w:t xml:space="preserve">, </w:t>
+      </w:r>
+      <w:proofErr w:type="spellStart"/>
+      <w:r>
+        <w:t>development</w:t>
+      </w:r>
+      <w:proofErr w:type="spellEnd"/>
+      <w:r>
+        <w:t xml:space="preserve"> of the </w:t>
+      </w:r>
+      <w:proofErr w:type="spellStart"/>
+      <w:r>
+        <w:t>project</w:t>
+      </w:r>
+      <w:proofErr w:type="spellEnd"/>
+      <w:r>
+        <w:t xml:space="preserve"> and the </w:t>
+      </w:r>
+      <w:proofErr w:type="spellStart"/>
+      <w:r>
+        <w:t>implementation</w:t>
+      </w:r>
+      <w:proofErr w:type="spellEnd"/>
+      <w:r>
+        <w:t>.</w:t>
+      </w:r>
+    </w:p>
+    <w:p/>
+    <w:p>
+      <w:r>
+        <w:t xml:space="preserve">The </w:t>
+      </w:r>
+      <w:proofErr w:type="spellStart"/>
+      <w:r>
+        <w:t>prototype</w:t>
+      </w:r>
+      <w:proofErr w:type="spellEnd"/>
+      <w:r>
+        <w:t xml:space="preserve"> “Desarrollo App Educativa 4.0” </w:t>
+      </w:r>
+      <w:r>
+        <w:t xml:space="preserve">is </w:t>
+      </w:r>
+      <w:proofErr w:type="spellStart"/>
+      <w:r>
+        <w:t>intended</w:t>
+      </w:r>
+      <w:proofErr w:type="spellEnd"/>
+      <w:r>
+        <w:t xml:space="preserve"> to </w:t>
+      </w:r>
+      <w:proofErr w:type="spellStart"/>
+      <w:r>
+        <w:t>help</w:t>
+      </w:r>
+      <w:proofErr w:type="spellEnd"/>
+      <w:r>
+        <w:t xml:space="preserve"> the </w:t>
+      </w:r>
+      <w:proofErr w:type="spellStart"/>
+      <w:r>
+        <w:t>Te</w:t>
+      </w:r>
+      <w:r>
+        <w:t>chnologycal</w:t>
+      </w:r>
+      <w:proofErr w:type="spellEnd"/>
+      <w:r>
+        <w:t xml:space="preserve"> University of </w:t>
+      </w:r>
+      <w:proofErr w:type="spellStart"/>
+      <w:r>
+        <w:t>Tecamá</w:t>
+      </w:r>
+      <w:r>
+        <w:t>c’s</w:t>
+      </w:r>
+      <w:proofErr w:type="spellEnd"/>
+      <w:r>
+        <w:t xml:space="preserve"> Students </w:t>
+      </w:r>
+      <w:r>
+        <w:rPr>
+          <w:highlight w:val="yellow"/>
+        </w:rPr>
+        <w:t xml:space="preserve">(no </w:t>
+      </w:r>
+      <w:proofErr w:type="spellStart"/>
+      <w:r>
+        <w:rPr>
+          <w:highlight w:val="yellow"/>
+        </w:rPr>
+        <w:t>se</w:t>
+      </w:r>
+      <w:proofErr w:type="spellEnd"/>
+      <w:r>
+        <w:rPr>
+          <w:highlight w:val="yellow"/>
+        </w:rPr>
+        <w:t xml:space="preserve"> si la institución debe estar traducida)</w:t>
+      </w:r>
+      <w:r>
+        <w:t xml:space="preserve"> to </w:t>
+      </w:r>
+      <w:proofErr w:type="spellStart"/>
+      <w:r>
+        <w:t>improve</w:t>
+      </w:r>
+      <w:proofErr w:type="spellEnd"/>
+      <w:r>
+        <w:t xml:space="preserve"> </w:t>
+      </w:r>
+      <w:proofErr w:type="spellStart"/>
+      <w:r>
+        <w:t>their</w:t>
+      </w:r>
+      <w:proofErr w:type="spellEnd"/>
+      <w:r>
+        <w:t xml:space="preserve"> </w:t>
+      </w:r>
+      <w:proofErr w:type="spellStart"/>
+      <w:r>
+        <w:t>cognitive</w:t>
+      </w:r>
+      <w:proofErr w:type="spellEnd"/>
+      <w:r>
+        <w:t xml:space="preserve"> </w:t>
+      </w:r>
+      <w:proofErr w:type="spellStart"/>
+      <w:r>
+        <w:t>skills</w:t>
+      </w:r>
+      <w:proofErr w:type="spellEnd"/>
+      <w:r>
+        <w:t xml:space="preserve"> </w:t>
+      </w:r>
+      <w:proofErr w:type="spellStart"/>
+      <w:r>
+        <w:t>through</w:t>
+      </w:r>
+      <w:proofErr w:type="spellEnd"/>
+      <w:r>
+        <w:t xml:space="preserve"> </w:t>
+      </w:r>
+      <w:proofErr w:type="spellStart"/>
+      <w:r>
+        <w:t>assigment</w:t>
+      </w:r>
+      <w:proofErr w:type="spellEnd"/>
+      <w:r>
+        <w:t xml:space="preserve"> of </w:t>
+      </w:r>
+      <w:proofErr w:type="spellStart"/>
+      <w:r>
+        <w:t>topics</w:t>
+      </w:r>
+      <w:proofErr w:type="spellEnd"/>
+      <w:r>
+        <w:t xml:space="preserve">, </w:t>
+      </w:r>
+      <w:proofErr w:type="spellStart"/>
+      <w:r>
+        <w:t>these</w:t>
+      </w:r>
+      <w:proofErr w:type="spellEnd"/>
+      <w:r>
+        <w:t xml:space="preserve"> </w:t>
+      </w:r>
+      <w:proofErr w:type="spellStart"/>
+      <w:r>
+        <w:t>will</w:t>
+      </w:r>
+      <w:proofErr w:type="spellEnd"/>
+      <w:r>
+        <w:t xml:space="preserve"> </w:t>
+      </w:r>
+      <w:proofErr w:type="spellStart"/>
+      <w:r>
+        <w:t>have</w:t>
+      </w:r>
+      <w:proofErr w:type="spellEnd"/>
+      <w:r>
+        <w:t xml:space="preserve"> a test and a </w:t>
+      </w:r>
+      <w:proofErr w:type="spellStart"/>
+      <w:r>
+        <w:t>variety</w:t>
+      </w:r>
+      <w:proofErr w:type="spellEnd"/>
+      <w:r>
+        <w:t xml:space="preserve"> of </w:t>
+      </w:r>
+      <w:proofErr w:type="spellStart"/>
+      <w:r>
+        <w:t>contents</w:t>
+      </w:r>
+      <w:proofErr w:type="spellEnd"/>
+      <w:r>
+        <w:t xml:space="preserve"> </w:t>
+      </w:r>
+      <w:proofErr w:type="spellStart"/>
+      <w:r>
+        <w:t>which</w:t>
+      </w:r>
+      <w:proofErr w:type="spellEnd"/>
+      <w:r>
+        <w:t xml:space="preserve"> in </w:t>
+      </w:r>
+      <w:proofErr w:type="spellStart"/>
+      <w:r>
+        <w:t>turn</w:t>
+      </w:r>
+      <w:proofErr w:type="spellEnd"/>
+      <w:r>
+        <w:t xml:space="preserve"> </w:t>
+      </w:r>
+      <w:proofErr w:type="spellStart"/>
+      <w:r>
+        <w:t>contains</w:t>
+      </w:r>
+      <w:proofErr w:type="spellEnd"/>
+      <w:r>
+        <w:t xml:space="preserve"> </w:t>
+      </w:r>
+      <w:proofErr w:type="spellStart"/>
+      <w:r>
+        <w:t>supporting</w:t>
+      </w:r>
+      <w:proofErr w:type="spellEnd"/>
+      <w:r>
+        <w:t xml:space="preserve"> material and a </w:t>
+      </w:r>
+      <w:proofErr w:type="spellStart"/>
+      <w:r>
+        <w:t>excercise</w:t>
+      </w:r>
+      <w:proofErr w:type="spellEnd"/>
+      <w:r>
+        <w:t xml:space="preserve"> </w:t>
+      </w:r>
+      <w:proofErr w:type="spellStart"/>
+      <w:r>
+        <w:t>that</w:t>
+      </w:r>
+      <w:proofErr w:type="spellEnd"/>
+      <w:r>
+        <w:t xml:space="preserve"> </w:t>
+      </w:r>
+      <w:proofErr w:type="spellStart"/>
+      <w:r>
+        <w:t>it</w:t>
+      </w:r>
+      <w:proofErr w:type="spellEnd"/>
+      <w:r>
+        <w:t xml:space="preserve"> </w:t>
+      </w:r>
+      <w:proofErr w:type="spellStart"/>
+      <w:r>
+        <w:t>helps</w:t>
+      </w:r>
+      <w:proofErr w:type="spellEnd"/>
+      <w:r>
+        <w:t xml:space="preserve"> to </w:t>
+      </w:r>
+      <w:proofErr w:type="spellStart"/>
+      <w:r>
+        <w:t>understand</w:t>
+      </w:r>
+      <w:proofErr w:type="spellEnd"/>
+      <w:r>
+        <w:t xml:space="preserve"> the </w:t>
+      </w:r>
+      <w:proofErr w:type="spellStart"/>
+      <w:r>
+        <w:t>content</w:t>
+      </w:r>
+      <w:proofErr w:type="spellEnd"/>
+      <w:r>
+        <w:t xml:space="preserve"> of </w:t>
+      </w:r>
+      <w:proofErr w:type="spellStart"/>
+      <w:r>
+        <w:t>each</w:t>
+      </w:r>
+      <w:proofErr w:type="spellEnd"/>
+      <w:r>
+        <w:t xml:space="preserve"> </w:t>
+      </w:r>
+      <w:proofErr w:type="spellStart"/>
+      <w:r>
+        <w:t>topic</w:t>
+      </w:r>
+      <w:proofErr w:type="spellEnd"/>
+      <w:r>
+        <w:t>.</w:t>
+      </w:r>
+    </w:p>
+    <w:p/>
+    <w:p>
+      <w:r>
+        <w:t xml:space="preserve">The </w:t>
+      </w:r>
+      <w:proofErr w:type="spellStart"/>
+      <w:r>
+        <w:t>App’s</w:t>
+      </w:r>
+      <w:proofErr w:type="spellEnd"/>
+      <w:r>
+        <w:t xml:space="preserve"> </w:t>
+      </w:r>
+      <w:proofErr w:type="spellStart"/>
+      <w:r>
+        <w:t>content</w:t>
+      </w:r>
+      <w:proofErr w:type="spellEnd"/>
+      <w:r>
+        <w:t xml:space="preserve"> is </w:t>
+      </w:r>
+      <w:proofErr w:type="spellStart"/>
+      <w:r>
+        <w:t>manage</w:t>
+      </w:r>
+      <w:proofErr w:type="spellEnd"/>
+      <w:r>
+        <w:t xml:space="preserve"> </w:t>
+      </w:r>
+      <w:proofErr w:type="spellStart"/>
+      <w:r>
+        <w:t>by</w:t>
+      </w:r>
+      <w:proofErr w:type="spellEnd"/>
+      <w:r>
+        <w:t xml:space="preserve"> </w:t>
+      </w:r>
+      <w:proofErr w:type="spellStart"/>
+      <w:r>
+        <w:t>one</w:t>
+      </w:r>
+      <w:proofErr w:type="spellEnd"/>
+      <w:r>
+        <w:t xml:space="preserve"> </w:t>
+      </w:r>
+      <w:proofErr w:type="spellStart"/>
+      <w:r>
+        <w:t>or</w:t>
+      </w:r>
+      <w:proofErr w:type="spellEnd"/>
+      <w:r>
+        <w:t xml:space="preserve"> more </w:t>
+      </w:r>
+      <w:proofErr w:type="spellStart"/>
+      <w:r>
+        <w:t>administrator</w:t>
+      </w:r>
+      <w:proofErr w:type="spellEnd"/>
+      <w:r>
+        <w:t xml:space="preserve"> </w:t>
+      </w:r>
+      <w:proofErr w:type="spellStart"/>
+      <w:r>
+        <w:t>users</w:t>
+      </w:r>
+      <w:proofErr w:type="spellEnd"/>
+      <w:r>
+        <w:t xml:space="preserve">, </w:t>
+      </w:r>
+      <w:proofErr w:type="spellStart"/>
+      <w:r>
+        <w:t>they</w:t>
+      </w:r>
+      <w:proofErr w:type="spellEnd"/>
+      <w:r>
+        <w:t xml:space="preserve"> can </w:t>
+      </w:r>
+      <w:proofErr w:type="spellStart"/>
+      <w:r>
+        <w:t>edit</w:t>
+      </w:r>
+      <w:proofErr w:type="spellEnd"/>
+      <w:r>
+        <w:t xml:space="preserve"> the </w:t>
+      </w:r>
+      <w:proofErr w:type="spellStart"/>
+      <w:r>
+        <w:t>topics</w:t>
+      </w:r>
+      <w:proofErr w:type="spellEnd"/>
+      <w:r>
+        <w:t xml:space="preserve">, tests, </w:t>
+      </w:r>
+      <w:proofErr w:type="spellStart"/>
+      <w:r>
+        <w:t>activities</w:t>
+      </w:r>
+      <w:proofErr w:type="spellEnd"/>
+      <w:r>
+        <w:t xml:space="preserve">, </w:t>
+      </w:r>
+      <w:proofErr w:type="spellStart"/>
+      <w:r>
+        <w:t>contents</w:t>
+      </w:r>
+      <w:proofErr w:type="spellEnd"/>
+      <w:r>
+        <w:t xml:space="preserve">, material </w:t>
+      </w:r>
+      <w:proofErr w:type="spellStart"/>
+      <w:r>
+        <w:t>support</w:t>
+      </w:r>
+      <w:proofErr w:type="spellEnd"/>
+      <w:r>
+        <w:t xml:space="preserve">, and </w:t>
+      </w:r>
+      <w:proofErr w:type="spellStart"/>
+      <w:r>
+        <w:t>other</w:t>
+      </w:r>
+      <w:proofErr w:type="spellEnd"/>
+      <w:r>
+        <w:t xml:space="preserve"> </w:t>
+      </w:r>
+      <w:proofErr w:type="spellStart"/>
+      <w:r>
+        <w:t>information</w:t>
+      </w:r>
+      <w:proofErr w:type="spellEnd"/>
+      <w:r>
+        <w:t xml:space="preserve"> </w:t>
+      </w:r>
+      <w:proofErr w:type="spellStart"/>
+      <w:r>
+        <w:t>related</w:t>
+      </w:r>
+      <w:proofErr w:type="spellEnd"/>
+      <w:r>
+        <w:t xml:space="preserve"> to the </w:t>
+      </w:r>
+      <w:proofErr w:type="spellStart"/>
+      <w:r>
+        <w:t>educational</w:t>
+      </w:r>
+      <w:proofErr w:type="spellEnd"/>
+      <w:r>
+        <w:t xml:space="preserve"> </w:t>
+      </w:r>
+      <w:proofErr w:type="spellStart"/>
+      <w:r>
+        <w:t>content</w:t>
+      </w:r>
+      <w:proofErr w:type="spellEnd"/>
+      <w:r>
+        <w:t xml:space="preserve"> in the App. The </w:t>
+      </w:r>
+      <w:proofErr w:type="spellStart"/>
+      <w:r>
+        <w:t>students</w:t>
+      </w:r>
+      <w:proofErr w:type="spellEnd"/>
+      <w:r>
+        <w:t xml:space="preserve"> can </w:t>
+      </w:r>
+      <w:proofErr w:type="spellStart"/>
+      <w:r>
+        <w:t>sign</w:t>
+      </w:r>
+      <w:proofErr w:type="spellEnd"/>
+      <w:r>
+        <w:t xml:space="preserve"> up and log in to the A</w:t>
+      </w:r>
+      <w:r>
+        <w:t xml:space="preserve">pp to do the </w:t>
+      </w:r>
+      <w:proofErr w:type="spellStart"/>
+      <w:r>
+        <w:t>registred</w:t>
+      </w:r>
+      <w:proofErr w:type="spellEnd"/>
+      <w:r>
+        <w:t xml:space="preserve"> </w:t>
+      </w:r>
+      <w:proofErr w:type="spellStart"/>
+      <w:r>
+        <w:t>topics</w:t>
+      </w:r>
+      <w:proofErr w:type="spellEnd"/>
+      <w:r>
+        <w:t xml:space="preserve">, </w:t>
+      </w:r>
+      <w:proofErr w:type="spellStart"/>
+      <w:r>
+        <w:t>u</w:t>
+      </w:r>
+      <w:r>
+        <w:t>pon</w:t>
+      </w:r>
+      <w:proofErr w:type="spellEnd"/>
+      <w:r>
+        <w:t xml:space="preserve"> </w:t>
+      </w:r>
+      <w:proofErr w:type="spellStart"/>
+      <w:r>
+        <w:t>completing</w:t>
+      </w:r>
+      <w:proofErr w:type="spellEnd"/>
+      <w:r>
+        <w:t xml:space="preserve"> a </w:t>
+      </w:r>
+      <w:proofErr w:type="spellStart"/>
+      <w:r>
+        <w:t>diagnostic</w:t>
+      </w:r>
+      <w:proofErr w:type="spellEnd"/>
+      <w:r>
+        <w:t xml:space="preserve"> test, </w:t>
+      </w:r>
+      <w:proofErr w:type="spellStart"/>
+      <w:r>
+        <w:t>content</w:t>
+      </w:r>
+      <w:proofErr w:type="spellEnd"/>
+      <w:r>
+        <w:t xml:space="preserve"> </w:t>
+      </w:r>
+      <w:proofErr w:type="spellStart"/>
+      <w:r>
+        <w:t>will</w:t>
+      </w:r>
+      <w:proofErr w:type="spellEnd"/>
+      <w:r>
+        <w:t xml:space="preserve"> be </w:t>
+      </w:r>
+      <w:proofErr w:type="spellStart"/>
+      <w:r>
+        <w:t>assigned</w:t>
+      </w:r>
+      <w:proofErr w:type="spellEnd"/>
+      <w:r>
+        <w:t xml:space="preserve"> based on the </w:t>
+      </w:r>
+      <w:proofErr w:type="spellStart"/>
+      <w:r>
+        <w:t>results</w:t>
+      </w:r>
+      <w:proofErr w:type="spellEnd"/>
+      <w:r>
+        <w:t xml:space="preserve"> </w:t>
+      </w:r>
+      <w:proofErr w:type="spellStart"/>
+      <w:r>
+        <w:t>obtained</w:t>
+      </w:r>
+      <w:proofErr w:type="spellEnd"/>
+      <w:r>
+        <w:t xml:space="preserve"> and the test </w:t>
+      </w:r>
+      <w:proofErr w:type="spellStart"/>
+      <w:r>
+        <w:t>configuration</w:t>
+      </w:r>
+      <w:proofErr w:type="spellEnd"/>
+      <w:r>
+        <w:t xml:space="preserve">. The </w:t>
+      </w:r>
+      <w:proofErr w:type="spellStart"/>
+      <w:r>
+        <w:t>test’s</w:t>
+      </w:r>
+      <w:proofErr w:type="spellEnd"/>
+      <w:r>
+        <w:t xml:space="preserve"> </w:t>
+      </w:r>
+      <w:proofErr w:type="spellStart"/>
+      <w:r>
+        <w:t>questions</w:t>
+      </w:r>
+      <w:proofErr w:type="spellEnd"/>
+      <w:r>
+        <w:t xml:space="preserve"> and </w:t>
+      </w:r>
+      <w:proofErr w:type="spellStart"/>
+      <w:r>
+        <w:t>activity’s</w:t>
+      </w:r>
+      <w:proofErr w:type="spellEnd"/>
+      <w:r>
+        <w:t xml:space="preserve"> </w:t>
+      </w:r>
+      <w:proofErr w:type="spellStart"/>
+      <w:r>
+        <w:t>questions</w:t>
+      </w:r>
+      <w:proofErr w:type="spellEnd"/>
+      <w:r>
+        <w:t xml:space="preserve"> are </w:t>
+      </w:r>
+      <w:proofErr w:type="spellStart"/>
+      <w:r>
+        <w:t>generated</w:t>
+      </w:r>
+      <w:proofErr w:type="spellEnd"/>
+      <w:r>
+        <w:t xml:space="preserve"> </w:t>
+      </w:r>
+      <w:r>
+        <w:t xml:space="preserve">at the time </w:t>
+      </w:r>
+      <w:proofErr w:type="spellStart"/>
+      <w:r>
+        <w:t>that</w:t>
+      </w:r>
+      <w:proofErr w:type="spellEnd"/>
+      <w:r>
+        <w:t xml:space="preserve"> the </w:t>
+      </w:r>
+      <w:proofErr w:type="spellStart"/>
+      <w:r>
+        <w:t>student</w:t>
+      </w:r>
+      <w:proofErr w:type="spellEnd"/>
+      <w:r>
+        <w:t xml:space="preserve"> </w:t>
+      </w:r>
+      <w:proofErr w:type="spellStart"/>
+      <w:r>
+        <w:t>does</w:t>
+      </w:r>
+      <w:proofErr w:type="spellEnd"/>
+      <w:r>
+        <w:t xml:space="preserve">, the </w:t>
+      </w:r>
+      <w:proofErr w:type="spellStart"/>
+      <w:r>
+        <w:t>questions</w:t>
+      </w:r>
+      <w:proofErr w:type="spellEnd"/>
+      <w:r>
+        <w:t xml:space="preserve"> </w:t>
+      </w:r>
+      <w:proofErr w:type="spellStart"/>
+      <w:r>
+        <w:t>will</w:t>
+      </w:r>
+      <w:proofErr w:type="spellEnd"/>
+      <w:r>
+        <w:t xml:space="preserve"> be </w:t>
+      </w:r>
+      <w:proofErr w:type="spellStart"/>
+      <w:r>
+        <w:t>shuffled</w:t>
+      </w:r>
+      <w:proofErr w:type="spellEnd"/>
+      <w:r>
+        <w:t xml:space="preserve"> and </w:t>
+      </w:r>
+      <w:proofErr w:type="spellStart"/>
+      <w:r>
+        <w:t>some</w:t>
+      </w:r>
+      <w:proofErr w:type="spellEnd"/>
+      <w:r>
+        <w:t xml:space="preserve"> of </w:t>
+      </w:r>
+      <w:proofErr w:type="spellStart"/>
+      <w:r>
+        <w:t>them</w:t>
+      </w:r>
+      <w:proofErr w:type="spellEnd"/>
+      <w:r>
+        <w:t xml:space="preserve"> </w:t>
+      </w:r>
+      <w:proofErr w:type="spellStart"/>
+      <w:r>
+        <w:t>by</w:t>
+      </w:r>
+      <w:proofErr w:type="spellEnd"/>
+      <w:r>
+        <w:t xml:space="preserve"> </w:t>
+      </w:r>
+      <w:proofErr w:type="spellStart"/>
+      <w:r>
+        <w:t>other</w:t>
+      </w:r>
+      <w:proofErr w:type="spellEnd"/>
+      <w:r>
+        <w:t xml:space="preserve"> </w:t>
+      </w:r>
+      <w:proofErr w:type="spellStart"/>
+      <w:r>
+        <w:t>questions</w:t>
+      </w:r>
+      <w:proofErr w:type="spellEnd"/>
+      <w:r>
+        <w:t>.</w:t>
+      </w:r>
+    </w:p>
+    <w:p/>
+    <w:p>
+      <w:r>
+        <w:t xml:space="preserve">The </w:t>
+      </w:r>
+      <w:proofErr w:type="spellStart"/>
+      <w:r>
+        <w:t>porpuse</w:t>
+      </w:r>
+      <w:proofErr w:type="spellEnd"/>
+      <w:r>
+        <w:t xml:space="preserve"> of the </w:t>
+      </w:r>
+      <w:proofErr w:type="spellStart"/>
+      <w:r>
+        <w:t>prototype</w:t>
+      </w:r>
+      <w:proofErr w:type="spellEnd"/>
+      <w:r>
+        <w:t xml:space="preserve"> “Desarrollo App Educativa 4.0”</w:t>
+      </w:r>
+      <w:r>
+        <w:t xml:space="preserve"> is reduce </w:t>
+      </w:r>
+      <w:proofErr w:type="spellStart"/>
+      <w:r>
+        <w:t>school</w:t>
+      </w:r>
+      <w:proofErr w:type="spellEnd"/>
+      <w:r>
+        <w:t xml:space="preserve"> </w:t>
+      </w:r>
+      <w:proofErr w:type="spellStart"/>
+      <w:r>
+        <w:t>backlog</w:t>
+      </w:r>
+      <w:proofErr w:type="spellEnd"/>
+      <w:r>
+        <w:t xml:space="preserve"> and Knowledge </w:t>
+      </w:r>
+      <w:proofErr w:type="spellStart"/>
+      <w:r>
+        <w:t>deficiencies</w:t>
+      </w:r>
+      <w:proofErr w:type="spellEnd"/>
+      <w:r>
+        <w:t xml:space="preserve"> in the </w:t>
+      </w:r>
+      <w:r>
+        <w:t xml:space="preserve">new Students of the </w:t>
+      </w:r>
+      <w:proofErr w:type="spellStart"/>
+      <w:r>
+        <w:t>Technologycal</w:t>
+      </w:r>
+      <w:proofErr w:type="spellEnd"/>
+      <w:r>
+        <w:t xml:space="preserve"> University of Tecámac in the </w:t>
+      </w:r>
+      <w:proofErr w:type="spellStart"/>
+      <w:r>
+        <w:t>TIC’s</w:t>
+      </w:r>
+      <w:proofErr w:type="spellEnd"/>
+      <w:r>
+        <w:t xml:space="preserve"> </w:t>
+      </w:r>
+      <w:proofErr w:type="spellStart"/>
+      <w:r>
+        <w:t>division</w:t>
+      </w:r>
+      <w:proofErr w:type="spellEnd"/>
+      <w:r>
+        <w:t xml:space="preserve">, </w:t>
+      </w:r>
+      <w:proofErr w:type="spellStart"/>
+      <w:r>
+        <w:t>giving</w:t>
+      </w:r>
+      <w:proofErr w:type="spellEnd"/>
+      <w:r>
+        <w:t xml:space="preserve"> </w:t>
+      </w:r>
+      <w:proofErr w:type="spellStart"/>
+      <w:r>
+        <w:t>supporting</w:t>
+      </w:r>
+      <w:proofErr w:type="spellEnd"/>
+      <w:r>
+        <w:t xml:space="preserve"> material </w:t>
+      </w:r>
+      <w:proofErr w:type="spellStart"/>
+      <w:r>
+        <w:t>that</w:t>
+      </w:r>
+      <w:proofErr w:type="spellEnd"/>
+      <w:r>
+        <w:t xml:space="preserve"> </w:t>
+      </w:r>
+      <w:proofErr w:type="spellStart"/>
+      <w:r>
+        <w:t>facilitate</w:t>
+      </w:r>
+      <w:proofErr w:type="spellEnd"/>
+      <w:r>
+        <w:t xml:space="preserve"> </w:t>
+      </w:r>
+      <w:proofErr w:type="spellStart"/>
+      <w:r>
+        <w:t>understanding</w:t>
+      </w:r>
+      <w:proofErr w:type="spellEnd"/>
+      <w:r>
+        <w:t xml:space="preserve"> the </w:t>
+      </w:r>
+      <w:proofErr w:type="spellStart"/>
+      <w:r>
+        <w:t>topic</w:t>
+      </w:r>
+      <w:proofErr w:type="spellEnd"/>
+      <w:r>
+        <w:t xml:space="preserve"> </w:t>
+      </w:r>
+      <w:proofErr w:type="spellStart"/>
+      <w:r>
+        <w:t>from</w:t>
+      </w:r>
+      <w:proofErr w:type="spellEnd"/>
+      <w:r>
+        <w:t xml:space="preserve"> the </w:t>
+      </w:r>
+      <w:proofErr w:type="spellStart"/>
+      <w:r>
+        <w:t>studying</w:t>
+      </w:r>
+      <w:proofErr w:type="spellEnd"/>
+      <w:r>
+        <w:t xml:space="preserve"> plan of the </w:t>
+      </w:r>
+      <w:proofErr w:type="spellStart"/>
+      <w:r>
+        <w:t>Technologycal</w:t>
+      </w:r>
+      <w:proofErr w:type="spellEnd"/>
+      <w:r>
+        <w:t xml:space="preserve"> University of Tecámac</w:t>
+      </w:r>
+      <w:r>
+        <w:t>.</w:t>
+      </w:r>
+    </w:p>
+    <w:p/>
+    <w:p/>
     <w:p>
       <w:pPr>
         <w:pStyle w:val="Ttulo1"/>
@@ -2518,39 +3723,69 @@
     <w:p/>
     <w:p>
       <w:r>
+        <w:rPr>
+          <w:highlight w:val="yellow"/>
+        </w:rPr>
         <w:t>[[[[</w:t>
       </w:r>
       <w:r>
+        <w:rPr>
+          <w:highlight w:val="yellow"/>
+        </w:rPr>
         <w:tab/>
       </w:r>
       <w:proofErr w:type="gramStart"/>
       <w:r>
+        <w:rPr>
+          <w:highlight w:val="yellow"/>
+        </w:rPr>
         <w:t>borrador</w:t>
       </w:r>
       <w:proofErr w:type="gramEnd"/>
       <w:r>
+        <w:rPr>
+          <w:highlight w:val="yellow"/>
+        </w:rPr>
         <w:tab/>
         <w:t>]]]]</w:t>
       </w:r>
     </w:p>
     <w:p>
       <w:r>
-        <w:t>Finalmente en el capítulo tres se centrará en la implementación o codificación de la aplicación… [</w:t>
+        <w:t xml:space="preserve">Finalmente en el capítulo tres se centrará en la implementación o codificación de la aplicación… </w:t>
+      </w:r>
+      <w:r>
+        <w:rPr>
+          <w:highlight w:val="yellow"/>
+        </w:rPr>
+        <w:t>[</w:t>
       </w:r>
       <w:proofErr w:type="gramStart"/>
       <w:r>
+        <w:rPr>
+          <w:highlight w:val="yellow"/>
+        </w:rPr>
         <w:t>no</w:t>
       </w:r>
       <w:proofErr w:type="gramEnd"/>
       <w:r>
+        <w:rPr>
+          <w:highlight w:val="yellow"/>
+        </w:rPr>
         <w:t xml:space="preserve"> estoy seguro de que poner </w:t>
       </w:r>
       <w:proofErr w:type="spellStart"/>
       <w:r>
+        <w:rPr>
+          <w:highlight w:val="yellow"/>
+        </w:rPr>
         <w:t>xd</w:t>
       </w:r>
       <w:proofErr w:type="spellEnd"/>
       <w:r>
+        <w:rPr>
+          <w:highlight w:val="yellow"/>
+        </w:rPr>
         <w:t>, quizá explicar la estructura de carpetas o de algunas clases importantes]</w:t>
       </w:r>
     </w:p>
@@ -10508,7 +11743,7 @@
         <w:tc>
           <w:tcPr>
             <w:tcW w:w="217" w:type="pct"/>
-            <w:shd w:val="clear" w:color="auto" w:fill="FFFFFF" w:themeFill="background1"/>
+            <w:shd w:val="clear" w:color="auto" w:fill="2E74B5" w:themeFill="accent1" w:themeFillShade="BF"/>
             <w:vAlign w:val="center"/>
           </w:tcPr>
           <w:p>
@@ -10524,7 +11759,7 @@
         <w:tc>
           <w:tcPr>
             <w:tcW w:w="217" w:type="pct"/>
-            <w:shd w:val="clear" w:color="auto" w:fill="FFFFFF" w:themeFill="background1"/>
+            <w:shd w:val="clear" w:color="auto" w:fill="2E74B5" w:themeFill="accent1" w:themeFillShade="BF"/>
             <w:vAlign w:val="center"/>
           </w:tcPr>
           <w:p>
@@ -12158,10 +13393,7 @@
         <w:t xml:space="preserve"> realizados en el </w:t>
       </w:r>
       <w:r>
-        <w:t>código. Esta herramienta será fundamental por varias razones:</w:t>
-      </w:r>
-      <w:r>
-        <w:t xml:space="preserve"> mantenimiento de la calidad del código, seguridad y documentación.</w:t>
+        <w:t>código. Esta herramienta será fundamental por varias razones: mantenimiento de la calidad del código, seguridad y documentación.</w:t>
       </w:r>
     </w:p>
     <w:p>
@@ -12873,7 +14105,16 @@
       </w:r>
       <w:proofErr w:type="spellEnd"/>
       <w:r>
-        <w:t>. Se usa el desarrollo dirigido por pruebas (TDD), antes de iniciar el desarrollo de una funcionalidad debe existir una prueba que verifique su fu</w:t>
+        <w:t>. Se usa el desarrollo dirigido por pruebas (</w:t>
+      </w:r>
+      <w:r>
+        <w:rPr>
+          <w:i/>
+        </w:rPr>
+        <w:t>TDD</w:t>
+      </w:r>
+      <w:r>
+        <w:t>), antes de iniciar el desarrollo de una funcionalidad debe existir una prueba que verifique su fu</w:t>
       </w:r>
       <w:r>
         <w:t>ncionamiento. En esta fase se puede</w:t>
@@ -12928,31 +14169,55 @@
     </w:p>
     <w:p>
       <w:r>
+        <w:rPr>
+          <w:highlight w:val="yellow"/>
+        </w:rPr>
         <w:t>[[[[</w:t>
       </w:r>
       <w:r>
+        <w:rPr>
+          <w:highlight w:val="yellow"/>
+        </w:rPr>
         <w:tab/>
       </w:r>
       <w:proofErr w:type="gramStart"/>
       <w:r>
+        <w:rPr>
+          <w:highlight w:val="yellow"/>
+        </w:rPr>
         <w:t>no</w:t>
       </w:r>
       <w:proofErr w:type="gramEnd"/>
       <w:r>
+        <w:rPr>
+          <w:highlight w:val="yellow"/>
+        </w:rPr>
         <w:t xml:space="preserve"> </w:t>
       </w:r>
       <w:proofErr w:type="spellStart"/>
       <w:r>
+        <w:rPr>
+          <w:highlight w:val="yellow"/>
+        </w:rPr>
         <w:t>se</w:t>
       </w:r>
       <w:proofErr w:type="spellEnd"/>
       <w:r>
+        <w:rPr>
+          <w:highlight w:val="yellow"/>
+        </w:rPr>
         <w:t xml:space="preserve"> si sea correcto expresar que soy el úni</w:t>
       </w:r>
       <w:r>
+        <w:rPr>
+          <w:highlight w:val="yellow"/>
+        </w:rPr>
         <w:t>co integrante del proyecto</w:t>
       </w:r>
       <w:r>
+        <w:rPr>
+          <w:highlight w:val="yellow"/>
+        </w:rPr>
         <w:tab/>
         <w:t>]]]]</w:t>
       </w:r>
@@ -17027,15 +18292,13 @@
       <w:pPr>
         <w:jc w:val="center"/>
       </w:pPr>
-      <w:bookmarkStart w:id="76" w:name="_GoBack"/>
-      <w:r>
-        <w:pict w14:anchorId="2C3B7496">
+      <w:r>
+        <w:pict w14:anchorId="77D6EC77">
           <v:shape id="_x0000_i1034" type="#_x0000_t75" style="width:339.95pt;height:184.05pt;mso-position-horizontal:absolute">
             <v:imagedata r:id="rId24" o:title="BD_DAE4.0"/>
           </v:shape>
         </w:pict>
       </w:r>
-      <w:bookmarkEnd w:id="76"/>
     </w:p>
     <w:p>
       <w:pPr>
@@ -17066,11 +18329,11 @@
       <w:pPr>
         <w:pStyle w:val="Ttulo2"/>
       </w:pPr>
-      <w:bookmarkStart w:id="77" w:name="_Toc181004689"/>
+      <w:bookmarkStart w:id="76" w:name="_Toc181004689"/>
       <w:r>
         <w:t>2.2 Diccionario de datos</w:t>
       </w:r>
-      <w:bookmarkEnd w:id="77"/>
+      <w:bookmarkEnd w:id="76"/>
     </w:p>
     <w:p>
       <w:r>
@@ -17739,7 +19002,7 @@
       </w:r>
     </w:p>
     <w:p>
-      <w:bookmarkStart w:id="78" w:name="_Toc141968761"/>
+      <w:bookmarkStart w:id="77" w:name="_Toc141968761"/>
     </w:p>
     <w:p>
       <w:r>
@@ -18116,6 +19379,77 @@
             </w:pPr>
             <w:proofErr w:type="spellStart"/>
             <w:r>
+              <w:t>puntaje_obtenido</w:t>
+            </w:r>
+            <w:proofErr w:type="spellEnd"/>
+          </w:p>
+        </w:tc>
+        <w:tc>
+          <w:tcPr>
+            <w:tcW w:w="801" w:type="dxa"/>
+          </w:tcPr>
+          <w:p>
+            <w:pPr>
+              <w:jc w:val="center"/>
+            </w:pPr>
+            <w:proofErr w:type="spellStart"/>
+            <w:r>
+              <w:t>int</w:t>
+            </w:r>
+            <w:proofErr w:type="spellEnd"/>
+          </w:p>
+        </w:tc>
+        <w:tc>
+          <w:tcPr>
+            <w:tcW w:w="1363" w:type="dxa"/>
+          </w:tcPr>
+          <w:p>
+            <w:pPr>
+              <w:jc w:val="center"/>
+            </w:pPr>
+            <w:r>
+              <w:t>N/A</w:t>
+            </w:r>
+          </w:p>
+        </w:tc>
+        <w:tc>
+          <w:tcPr>
+            <w:tcW w:w="1524" w:type="dxa"/>
+          </w:tcPr>
+          <w:p>
+            <w:pPr>
+              <w:jc w:val="center"/>
+            </w:pPr>
+            <w:r>
+              <w:t>N/A</w:t>
+            </w:r>
+          </w:p>
+        </w:tc>
+        <w:tc>
+          <w:tcPr>
+            <w:tcW w:w="2969" w:type="dxa"/>
+          </w:tcPr>
+          <w:p>
+            <w:pPr>
+              <w:jc w:val="center"/>
+            </w:pPr>
+            <w:r>
+              <w:t>Puntuación obtenida por el estudiante al finalizar el examen</w:t>
+            </w:r>
+          </w:p>
+        </w:tc>
+      </w:tr>
+      <w:tr>
+        <w:tc>
+          <w:tcPr>
+            <w:tcW w:w="2738" w:type="dxa"/>
+          </w:tcPr>
+          <w:p>
+            <w:pPr>
+              <w:jc w:val="center"/>
+            </w:pPr>
+            <w:proofErr w:type="spellStart"/>
+            <w:r>
               <w:t>nivel_obtenido</w:t>
             </w:r>
             <w:proofErr w:type="spellEnd"/>
@@ -18809,7 +20143,6 @@
               <w:rPr>
                 <w:b/>
               </w:rPr>
-              <w:lastRenderedPageBreak/>
               <w:t>TB TEMA</w:t>
             </w:r>
           </w:p>
@@ -20216,6 +21549,7 @@
               <w:rPr>
                 <w:b/>
               </w:rPr>
+              <w:lastRenderedPageBreak/>
               <w:t>Campo</w:t>
             </w:r>
           </w:p>
@@ -20296,7 +21630,6 @@
             </w:pPr>
             <w:proofErr w:type="spellStart"/>
             <w:r>
-              <w:lastRenderedPageBreak/>
               <w:t>id_completa_contenido</w:t>
             </w:r>
             <w:proofErr w:type="spellEnd"/>
@@ -23445,25 +24778,37 @@
       <w:pPr>
         <w:pStyle w:val="Ttulo2"/>
       </w:pPr>
-      <w:bookmarkStart w:id="79" w:name="_Toc181004690"/>
+      <w:bookmarkStart w:id="78" w:name="_Toc181004690"/>
       <w:r>
         <w:t>2.3 Diseño de interfaces</w:t>
       </w:r>
-      <w:bookmarkEnd w:id="79"/>
-    </w:p>
-    <w:p>
-      <w:r>
+      <w:bookmarkEnd w:id="78"/>
+    </w:p>
+    <w:p>
+      <w:r>
+        <w:rPr>
+          <w:highlight w:val="yellow"/>
+        </w:rPr>
         <w:t>[[[[</w:t>
       </w:r>
       <w:r>
+        <w:rPr>
+          <w:highlight w:val="yellow"/>
+        </w:rPr>
         <w:tab/>
       </w:r>
       <w:proofErr w:type="gramStart"/>
       <w:r>
+        <w:rPr>
+          <w:highlight w:val="yellow"/>
+        </w:rPr>
         <w:t>borrador</w:t>
       </w:r>
       <w:proofErr w:type="gramEnd"/>
       <w:r>
+        <w:rPr>
+          <w:highlight w:val="yellow"/>
+        </w:rPr>
         <w:tab/>
         <w:t>]]]]</w:t>
       </w:r>
@@ -23480,6 +24825,12 @@
       </w:r>
       <w:r>
         <w:t>.</w:t>
+      </w:r>
+    </w:p>
+    <w:p/>
+    <w:p>
+      <w:r>
+        <w:t>A continuación se muestran algunas de las interfaces de la App “Desarrollo App Educativa 4.0”.</w:t>
       </w:r>
     </w:p>
     <w:p/>
@@ -23493,8 +24844,8 @@
       <w:pPr>
         <w:pStyle w:val="Ttulo1"/>
       </w:pPr>
-      <w:bookmarkStart w:id="80" w:name="_Toc142927999"/>
-      <w:bookmarkStart w:id="81" w:name="_Toc181004691"/>
+      <w:bookmarkStart w:id="79" w:name="_Toc142927999"/>
+      <w:bookmarkStart w:id="80" w:name="_Toc181004691"/>
       <w:r>
         <w:lastRenderedPageBreak/>
         <w:t>CAPÍ</w:t>
@@ -23509,19 +24860,19 @@
       <w:r>
         <w:t xml:space="preserve"> </w:t>
       </w:r>
-      <w:bookmarkStart w:id="82" w:name="_Toc119583176"/>
-      <w:bookmarkStart w:id="83" w:name="_Toc121932395"/>
+      <w:bookmarkStart w:id="81" w:name="_Toc119583176"/>
+      <w:bookmarkStart w:id="82" w:name="_Toc121932395"/>
       <w:bookmarkEnd w:id="73"/>
       <w:bookmarkEnd w:id="74"/>
       <w:r>
         <w:t>PR</w:t>
       </w:r>
-      <w:bookmarkEnd w:id="78"/>
+      <w:bookmarkEnd w:id="77"/>
+      <w:bookmarkEnd w:id="79"/>
+      <w:r>
+        <w:t>ODUCCIÓN</w:t>
+      </w:r>
       <w:bookmarkEnd w:id="80"/>
-      <w:r>
-        <w:t>ODUCCIÓN</w:t>
-      </w:r>
-      <w:bookmarkEnd w:id="81"/>
     </w:p>
     <w:p/>
     <w:p>
@@ -23533,26 +24884,26 @@
       <w:pPr>
         <w:pStyle w:val="Ttulo1"/>
       </w:pPr>
-      <w:bookmarkStart w:id="84" w:name="_Toc141968764"/>
-      <w:bookmarkStart w:id="85" w:name="_Toc142928000"/>
-      <w:bookmarkStart w:id="86" w:name="_Toc181004692"/>
+      <w:bookmarkStart w:id="83" w:name="_Toc141968764"/>
+      <w:bookmarkStart w:id="84" w:name="_Toc142928000"/>
+      <w:bookmarkStart w:id="85" w:name="_Toc181004692"/>
       <w:r>
         <w:lastRenderedPageBreak/>
         <w:t>CONCLUSION</w:t>
       </w:r>
+      <w:bookmarkEnd w:id="81"/>
+      <w:r>
+        <w:t>ES</w:t>
+      </w:r>
       <w:bookmarkEnd w:id="82"/>
-      <w:r>
-        <w:t>ES</w:t>
-      </w:r>
       <w:bookmarkEnd w:id="83"/>
       <w:bookmarkEnd w:id="84"/>
       <w:bookmarkEnd w:id="85"/>
-      <w:bookmarkEnd w:id="86"/>
-    </w:p>
-    <w:p>
-      <w:bookmarkStart w:id="87" w:name="_Toc119583177"/>
-      <w:bookmarkStart w:id="88" w:name="_Toc121932396"/>
-      <w:bookmarkStart w:id="89" w:name="_Toc141968765"/>
+    </w:p>
+    <w:p>
+      <w:bookmarkStart w:id="86" w:name="_Toc119583177"/>
+      <w:bookmarkStart w:id="87" w:name="_Toc121932396"/>
+      <w:bookmarkStart w:id="88" w:name="_Toc141968765"/>
     </w:p>
     <w:p>
       <w:r>
@@ -23563,23 +24914,23 @@
       <w:pPr>
         <w:pStyle w:val="Ttulo1"/>
       </w:pPr>
-      <w:bookmarkStart w:id="90" w:name="_Toc142928001"/>
-      <w:bookmarkStart w:id="91" w:name="_Toc181004693"/>
+      <w:bookmarkStart w:id="89" w:name="_Toc142928001"/>
+      <w:bookmarkStart w:id="90" w:name="_Toc181004693"/>
       <w:r>
         <w:lastRenderedPageBreak/>
         <w:t xml:space="preserve">LISTADO DE SIGLAS O </w:t>
       </w:r>
-      <w:commentRangeStart w:id="92"/>
+      <w:commentRangeStart w:id="91"/>
       <w:r>
         <w:t>ACRÓNIMOS</w:t>
       </w:r>
-      <w:bookmarkStart w:id="93" w:name="_Toc119583178"/>
-      <w:bookmarkStart w:id="94" w:name="_Toc121932397"/>
+      <w:bookmarkStart w:id="92" w:name="_Toc119583178"/>
+      <w:bookmarkStart w:id="93" w:name="_Toc121932397"/>
+      <w:bookmarkEnd w:id="86"/>
       <w:bookmarkEnd w:id="87"/>
       <w:bookmarkEnd w:id="88"/>
       <w:bookmarkEnd w:id="89"/>
-      <w:bookmarkEnd w:id="90"/>
-      <w:commentRangeEnd w:id="92"/>
+      <w:commentRangeEnd w:id="91"/>
       <w:r>
         <w:rPr>
           <w:rStyle w:val="Refdecomentario"/>
@@ -23587,9 +24938,9 @@
           <w:b w:val="0"/>
           <w:color w:val="auto"/>
         </w:rPr>
-        <w:commentReference w:id="92"/>
-      </w:r>
-      <w:bookmarkEnd w:id="91"/>
+        <w:commentReference w:id="91"/>
+      </w:r>
+      <w:bookmarkEnd w:id="90"/>
       <w:r>
         <w:t xml:space="preserve"> </w:t>
       </w:r>
@@ -23804,6 +25155,21 @@
     </w:p>
     <w:p>
       <w:r>
+        <w:t xml:space="preserve">TDD: Test Driven </w:t>
+      </w:r>
+      <w:proofErr w:type="spellStart"/>
+      <w:r>
+        <w:t>Development</w:t>
+      </w:r>
+      <w:proofErr w:type="spellEnd"/>
+    </w:p>
+    <w:p>
+      <w:r>
+        <w:t>TDD: Desarrollo Guiado por Pruebas</w:t>
+      </w:r>
+    </w:p>
+    <w:p>
+      <w:r>
         <w:t xml:space="preserve">TIC: Tecnologías de </w:t>
       </w:r>
       <w:r>
@@ -23901,12 +25267,8 @@
           <w:lang w:val="en-US"/>
         </w:rPr>
       </w:pPr>
-    </w:p>
-    <w:p/>
-    <w:p>
-      <w:r>
-        <w:br w:type="page"/>
-      </w:r>
+      <w:bookmarkStart w:id="94" w:name="_GoBack"/>
+      <w:bookmarkEnd w:id="94"/>
     </w:p>
     <w:p>
       <w:pPr>
@@ -23922,8 +25284,8 @@
       </w:r>
       <w:bookmarkStart w:id="99" w:name="_Toc119583179"/>
       <w:bookmarkStart w:id="100" w:name="_Toc121932398"/>
+      <w:bookmarkEnd w:id="92"/>
       <w:bookmarkEnd w:id="93"/>
-      <w:bookmarkEnd w:id="94"/>
       <w:bookmarkEnd w:id="95"/>
       <w:bookmarkEnd w:id="96"/>
       <w:commentRangeEnd w:id="98"/>
@@ -38682,7 +40044,7 @@
       </w:r>
     </w:p>
   </w:comment>
-  <w:comment w:id="92" w:author="Lizeth Aguilar Carrillo" w:date="2024-10-02T20:30:00Z" w:initials="LA">
+  <w:comment w:id="91" w:author="Lizeth Aguilar Carrillo" w:date="2024-10-02T20:30:00Z" w:initials="LA">
     <w:p>
       <w:pPr>
         <w:pStyle w:val="Textocomentario"/>
@@ -38823,7 +40185,7 @@
           <w:rPr>
             <w:noProof/>
           </w:rPr>
-          <w:t>29</w:t>
+          <w:t>56</w:t>
         </w:r>
         <w:r>
           <w:fldChar w:fldCharType="end"/>
@@ -41507,7 +42869,7 @@
 </file>
 
 <file path=customXml/itemProps1.xml><?xml version="1.0" encoding="utf-8"?>
-<ds:datastoreItem xmlns:ds="http://schemas.openxmlformats.org/officeDocument/2006/customXml" ds:itemID="{8FEC5C65-6D00-491E-B539-609B578CDCFB}">
+<ds:datastoreItem xmlns:ds="http://schemas.openxmlformats.org/officeDocument/2006/customXml" ds:itemID="{1BF85AA9-CEFC-4540-8338-D6B32DF664B7}">
   <ds:schemaRefs>
     <ds:schemaRef ds:uri="http://schemas.openxmlformats.org/officeDocument/2006/bibliography"/>
   </ds:schemaRefs>

</xml_diff>

<commit_message>
no estoy seguro de que hice aqui
</commit_message>
<xml_diff>
--- a/documentos/estadia/TSU_TI_DSM_JOEL_GONZALEZ_CRUZ_2523260021.docx
+++ b/documentos/estadia/TSU_TI_DSM_JOEL_GONZALEZ_CRUZ_2523260021.docx
@@ -645,9 +645,9 @@
       <w:bookmarkEnd w:id="9"/>
       <w:bookmarkEnd w:id="10"/>
     </w:p>
-    <w:bookmarkStart w:id="11" w:name="_Toc141968721" w:displacedByCustomXml="next"/>
+    <w:bookmarkStart w:id="11" w:name="_Toc121932368" w:displacedByCustomXml="next"/>
     <w:bookmarkStart w:id="12" w:name="_Toc139638677" w:displacedByCustomXml="next"/>
-    <w:bookmarkStart w:id="13" w:name="_Toc121932368" w:displacedByCustomXml="next"/>
+    <w:bookmarkStart w:id="13" w:name="_Toc141968721" w:displacedByCustomXml="next"/>
     <w:sdt>
       <w:sdtPr>
         <w:rPr>
@@ -1857,7 +1857,7 @@
                 <w:noProof/>
                 <w:webHidden/>
               </w:rPr>
-              <w:t>37</w:t>
+              <w:t>38</w:t>
             </w:r>
             <w:r>
               <w:rPr>
@@ -2783,7 +2783,7 @@
       </w:r>
       <w:proofErr w:type="spellStart"/>
       <w:r>
-        <w:t>Tecamá</w:t>
+        <w:t>Tecáma</w:t>
       </w:r>
       <w:r>
         <w:t>c’s</w:t>
@@ -3597,7 +3597,16 @@
     <w:p/>
     <w:p>
       <w:r>
-        <w:t>El Cuerpo Académico de Servicios Tecnológicos detectó que algunos estudiantes de nuevo ingreso inscritos en las carreras de la División de Tecnologías de la Información y Comunicación (DTIC), presentan dificultades en algunas materias técnicas, lo que reduce su desempeño y entorpece las habilidades de los estudiantes en entornos profesionales, por lo que en el presente documento se prese</w:t>
+        <w:t>El Cuerpo Académico de Servicios Tecnológicos detectó que algunos estudiantes de nuevo ingreso inscritos en las carreras de la División de Tecnologías de la Información y Comunicación (</w:t>
+      </w:r>
+      <w:r>
+        <w:rPr>
+          <w:i/>
+        </w:rPr>
+        <w:t>DTIC</w:t>
+      </w:r>
+      <w:r>
+        <w:t>), presentan dificultades en algunas materias técnicas, lo que reduce su desempeño y entorpece las habilidades de los estudiantes en entornos profesionales, por lo que en el presente documento se prese</w:t>
       </w:r>
       <w:r>
         <w:t>nta el prototipo denominado “De</w:t>
@@ -3615,7 +3624,16 @@
         <w:t xml:space="preserve"> de los planes de estudio</w:t>
       </w:r>
       <w:r>
-        <w:t xml:space="preserve"> de la DTIC.</w:t>
+        <w:t xml:space="preserve"> de la </w:t>
+      </w:r>
+      <w:r>
+        <w:rPr>
+          <w:i/>
+        </w:rPr>
+        <w:t>DTIC</w:t>
+      </w:r>
+      <w:r>
+        <w:t>.</w:t>
       </w:r>
     </w:p>
     <w:p>
@@ -17838,11 +17856,21 @@
         </w:rPr>
         <w:t>La figura 1.11 muestra el diagrama de secuencia del caso de uso “Registrar cuenta”</w:t>
       </w:r>
-    </w:p>
-    <w:p>
+      <w:r>
+        <w:rPr>
+          <w:color w:val="000000"/>
+          <w:szCs w:val="24"/>
+        </w:rPr>
+        <w:t>. El usuario ingresa sus datos personales además de su matrícula y contraseña, si la matrícula ya existe en la base de datos, muestra un mensaje de usuario existente, en caso contrario registra la nueva información.</w:t>
+      </w:r>
+    </w:p>
+    <w:p>
+      <w:pPr>
+        <w:jc w:val="center"/>
+      </w:pPr>
       <w:r>
         <w:pict w14:anchorId="20DEBA20">
-          <v:shape id="_x0000_i1029" type="#_x0000_t75" style="width:470.05pt;height:457.65pt">
+          <v:shape id="_x0000_i1029" type="#_x0000_t75" style="width:339.95pt;height:331pt">
             <v:imagedata r:id="rId19" o:title="Registrar cuenta"/>
           </v:shape>
         </w:pict>
@@ -17907,11 +17935,44 @@
         </w:rPr>
         <w:t>La figura 1.12 muestra el diagrama de secuencia del caso de uso “Iniciar sesión”</w:t>
       </w:r>
-    </w:p>
-    <w:p>
+      <w:r>
+        <w:rPr>
+          <w:color w:val="000000"/>
+          <w:szCs w:val="24"/>
+        </w:rPr>
+        <w:t xml:space="preserve">. El usuario ingresa su matrícula y contraseña, si los datos son correctos, se verifica si el </w:t>
+      </w:r>
+      <w:r>
+        <w:rPr>
+          <w:color w:val="000000"/>
+          <w:szCs w:val="24"/>
+        </w:rPr>
+        <w:lastRenderedPageBreak/>
+        <w:t xml:space="preserve">usuario es administrador o estudiante para otorgar o denegar acceso a vistas de administrador. Posterior a ello se le da acceso a la </w:t>
+      </w:r>
+      <w:r>
+        <w:rPr>
+          <w:i/>
+          <w:color w:val="000000"/>
+          <w:szCs w:val="24"/>
+        </w:rPr>
+        <w:t>App</w:t>
+      </w:r>
+      <w:r>
+        <w:rPr>
+          <w:color w:val="000000"/>
+          <w:szCs w:val="24"/>
+        </w:rPr>
+        <w:t>.</w:t>
+      </w:r>
+    </w:p>
+    <w:p>
+      <w:pPr>
+        <w:jc w:val="center"/>
+      </w:pPr>
       <w:r>
         <w:pict w14:anchorId="187C0BAD">
-          <v:shape id="_x0000_i1030" type="#_x0000_t75" style="width:469.5pt;height:385.8pt">
+          <v:shape id="_x0000_i1030" type="#_x0000_t75" style="width:340.35pt;height:278.95pt">
             <v:imagedata r:id="rId20" o:title="Iniciar sesión"/>
           </v:shape>
         </w:pict>
@@ -17983,9 +18044,33 @@
         </w:rPr>
         <w:t>La figura 1.13 muestra el diagrama de secuencia del caso de uso “Consultar tema”</w:t>
       </w:r>
-    </w:p>
-    <w:p>
-      <w:pPr>
+      <w:r>
+        <w:rPr>
+          <w:color w:val="000000"/>
+          <w:szCs w:val="24"/>
+        </w:rPr>
+        <w:t xml:space="preserve">. El usuario hace click en algún tema y este consulta los exámenes y actividades asignadas a </w:t>
+      </w:r>
+      <w:proofErr w:type="spellStart"/>
+      <w:r>
+        <w:rPr>
+          <w:color w:val="000000"/>
+          <w:szCs w:val="24"/>
+        </w:rPr>
+        <w:t>el</w:t>
+      </w:r>
+      <w:proofErr w:type="spellEnd"/>
+      <w:r>
+        <w:rPr>
+          <w:color w:val="000000"/>
+          <w:szCs w:val="24"/>
+        </w:rPr>
+        <w:t>.</w:t>
+      </w:r>
+    </w:p>
+    <w:p>
+      <w:pPr>
+        <w:jc w:val="center"/>
         <w:rPr>
           <w:sz w:val="20"/>
           <w:szCs w:val="20"/>
@@ -17998,7 +18083,7 @@
         </w:rPr>
         <w:lastRenderedPageBreak/>
         <w:pict w14:anchorId="4FA71922">
-          <v:shape id="_x0000_i1031" type="#_x0000_t75" style="width:470.5pt;height:323.45pt">
+          <v:shape id="_x0000_i1031" type="#_x0000_t75" style="width:339.85pt;height:233.7pt">
             <v:imagedata r:id="rId21" o:title="Consultar tema"/>
           </v:shape>
         </w:pict>
@@ -18063,12 +18148,21 @@
         </w:rPr>
         <w:t>La figura 1.14 muestra el diagrama de secuencia del caso de uso “Consultar test”</w:t>
       </w:r>
-    </w:p>
-    <w:p>
-      <w:r>
-        <w:lastRenderedPageBreak/>
+      <w:r>
+        <w:rPr>
+          <w:color w:val="000000"/>
+          <w:szCs w:val="24"/>
+        </w:rPr>
+        <w:t>. El usuario hace click en el examen diagnóstico del tema previamente seleccionado. Si existe el examen registrado al tema previo, lo muestra, en caso contrario no.</w:t>
+      </w:r>
+    </w:p>
+    <w:p>
+      <w:pPr>
+        <w:jc w:val="center"/>
+      </w:pPr>
+      <w:r>
         <w:pict w14:anchorId="4360F418">
-          <v:shape id="_x0000_i1032" type="#_x0000_t75" style="width:470.75pt;height:277.35pt">
+          <v:shape id="_x0000_i1032" type="#_x0000_t75" style="width:340.2pt;height:200.55pt">
             <v:imagedata r:id="rId22" o:title="Consultar test"/>
           </v:shape>
         </w:pict>
@@ -18141,6 +18235,28 @@
         </w:rPr>
         <w:t>La figura 1.15 muestra el diagrama de secuencia del caso de uso “Realizar test”</w:t>
       </w:r>
+      <w:r>
+        <w:rPr>
+          <w:color w:val="000000"/>
+          <w:szCs w:val="24"/>
+        </w:rPr>
+        <w:t xml:space="preserve">. El usuario hace click en el botón “Realizar examen”. El </w:t>
+      </w:r>
+      <w:r>
+        <w:rPr>
+          <w:color w:val="000000"/>
+          <w:szCs w:val="24"/>
+        </w:rPr>
+        <w:t xml:space="preserve">sistema extrae las preguntas asociadas al examen seleccionado, desordena las preguntas y selecciona el número de </w:t>
+      </w:r>
+      <w:r>
+        <w:rPr>
+          <w:color w:val="000000"/>
+          <w:szCs w:val="24"/>
+        </w:rPr>
+        <w:lastRenderedPageBreak/>
+        <w:t>preguntas configurado en el examen. Por cada pregunta muestra el enunciado y las respuestas asignadas a dicha pregunta. Al terminar las preguntas se calcula el resultado y se le muestra al usuario.</w:t>
+      </w:r>
     </w:p>
     <w:p>
       <w:pPr>
@@ -18155,9 +18271,8 @@
           <w:sz w:val="20"/>
           <w:szCs w:val="20"/>
         </w:rPr>
-        <w:lastRenderedPageBreak/>
         <w:pict w14:anchorId="2BE438AD">
-          <v:shape id="_x0000_i1033" type="#_x0000_t75" style="width:446.7pt;height:615.9pt">
+          <v:shape id="_x0000_i1033" type="#_x0000_t75" style="width:340pt;height:469pt">
             <v:imagedata r:id="rId23" o:title="Realizar test"/>
           </v:shape>
         </w:pict>
@@ -18207,6 +18322,13 @@
         </w:rPr>
         <w:t>”</w:t>
       </w:r>
+    </w:p>
+    <w:p>
+      <w:pPr>
+        <w:rPr>
+          <w:szCs w:val="24"/>
+        </w:rPr>
+      </w:pPr>
     </w:p>
     <w:p>
       <w:pPr>
@@ -25051,6 +25173,726 @@
           <w:szCs w:val="20"/>
         </w:rPr>
         <w:t>”</w:t>
+      </w:r>
+    </w:p>
+    <w:p/>
+    <w:p>
+      <w:pPr>
+        <w:pStyle w:val="Ttulo2"/>
+      </w:pPr>
+      <w:bookmarkStart w:id="78" w:name="_Toc181004690"/>
+      <w:r>
+        <w:t>2.3 Diseño de interfaces</w:t>
+      </w:r>
+      <w:bookmarkEnd w:id="78"/>
+    </w:p>
+    <w:p>
+      <w:r>
+        <w:t>Se tomó la decisión de pasar directamente al diseño y no a un maquetado, ya que previo a esto se contaban con bocetos de la aplicación</w:t>
+      </w:r>
+      <w:r>
+        <w:t>, los cuales eran suficientes para comenzar con el diseñ</w:t>
+      </w:r>
+      <w:r>
+        <w:t>o de interfaces</w:t>
+      </w:r>
+      <w:r>
+        <w:t>.</w:t>
+      </w:r>
+      <w:r>
+        <w:t xml:space="preserve"> </w:t>
+      </w:r>
+      <w:r>
+        <w:t>Únicamente</w:t>
+      </w:r>
+      <w:r>
+        <w:t xml:space="preserve"> se mostrarán las pantallas más importantes de la </w:t>
+      </w:r>
+      <w:r>
+        <w:rPr>
+          <w:i/>
+        </w:rPr>
+        <w:t>App</w:t>
+      </w:r>
+      <w:r>
+        <w:t xml:space="preserve"> “Desarrollo App Educativa 4.0”</w:t>
+      </w:r>
+      <w:r>
+        <w:t>.</w:t>
+      </w:r>
+    </w:p>
+    <w:p/>
+    <w:p>
+      <w:r>
+        <w:t>La figura 2.15 muestra la pantalla de inicio de sesión</w:t>
+      </w:r>
+      <w:r>
+        <w:t>.</w:t>
+      </w:r>
+      <w:r>
+        <w:t xml:space="preserve"> Esta pantalla se muestra</w:t>
+      </w:r>
+      <w:r>
+        <w:t xml:space="preserve"> cuando el usuario abre</w:t>
+      </w:r>
+      <w:r>
+        <w:t xml:space="preserve"> la aplicación</w:t>
+      </w:r>
+      <w:r>
+        <w:t xml:space="preserve">. En ella se debe ingresar la matrícula y la contraseña de usuario para acceder a la </w:t>
+      </w:r>
+      <w:r>
+        <w:rPr>
+          <w:i/>
+        </w:rPr>
+        <w:t>App</w:t>
+      </w:r>
+      <w:r>
+        <w:rPr>
+          <w:i/>
+        </w:rPr>
+        <w:t>,</w:t>
+      </w:r>
+      <w:r>
+        <w:t xml:space="preserve"> </w:t>
+      </w:r>
+      <w:r>
+        <w:t xml:space="preserve">también puede navegar hasta “REGISTRARSE” para registrar una cuenta nueva, “OLVIDÉ MI CONTRASEÑA” para establecer una nueva contraseña o “SALIR” para cerrar la </w:t>
+      </w:r>
+      <w:r>
+        <w:rPr>
+          <w:i/>
+        </w:rPr>
+        <w:t>App</w:t>
+      </w:r>
+      <w:r>
+        <w:t>.</w:t>
+      </w:r>
+    </w:p>
+    <w:p>
+      <w:pPr>
+        <w:jc w:val="center"/>
+      </w:pPr>
+      <w:r>
+        <w:pict w14:anchorId="73D240D4">
+          <v:shape id="_x0000_i1035" type="#_x0000_t75" style="width:127.55pt;height:286.2pt;mso-position-horizontal:absolute">
+            <v:imagedata r:id="rId25" o:title="WhatsApp Image 2024-11-13 at 2"/>
+          </v:shape>
+        </w:pict>
+      </w:r>
+    </w:p>
+    <w:p>
+      <w:pPr>
+        <w:jc w:val="center"/>
+        <w:rPr>
+          <w:sz w:val="20"/>
+          <w:szCs w:val="20"/>
+        </w:rPr>
+      </w:pPr>
+      <w:r>
+        <w:rPr>
+          <w:b/>
+          <w:sz w:val="20"/>
+          <w:szCs w:val="20"/>
+        </w:rPr>
+        <w:t>Figura 2.15</w:t>
+      </w:r>
+      <w:r>
+        <w:rPr>
+          <w:sz w:val="20"/>
+          <w:szCs w:val="20"/>
+        </w:rPr>
+        <w:t xml:space="preserve"> P</w:t>
+      </w:r>
+      <w:r>
+        <w:rPr>
+          <w:sz w:val="20"/>
+          <w:szCs w:val="20"/>
+        </w:rPr>
+        <w:t>antalla de inicio de sesión</w:t>
+      </w:r>
+    </w:p>
+    <w:p>
+      <w:pPr>
+        <w:jc w:val="center"/>
+        <w:rPr>
+          <w:sz w:val="20"/>
+          <w:szCs w:val="20"/>
+        </w:rPr>
+      </w:pPr>
+    </w:p>
+    <w:p>
+      <w:pPr>
+        <w:rPr>
+          <w:szCs w:val="24"/>
+        </w:rPr>
+      </w:pPr>
+      <w:r>
+        <w:rPr>
+          <w:szCs w:val="24"/>
+        </w:rPr>
+        <w:t>La figura 2.16</w:t>
+      </w:r>
+      <w:r>
+        <w:rPr>
+          <w:szCs w:val="24"/>
+        </w:rPr>
+        <w:t xml:space="preserve"> muestra la pantalla de registro. En esta pantalla los estudiantes pueden registrarse a la App, ingresando su matrícula, nombre y estableciendo una contraseña de acceso.</w:t>
+      </w:r>
+    </w:p>
+    <w:p>
+      <w:pPr>
+        <w:jc w:val="center"/>
+        <w:rPr>
+          <w:szCs w:val="24"/>
+        </w:rPr>
+      </w:pPr>
+      <w:r>
+        <w:rPr>
+          <w:szCs w:val="24"/>
+        </w:rPr>
+        <w:pict w14:anchorId="7775EDEA">
+          <v:shape id="_x0000_i1039" type="#_x0000_t75" style="width:127.55pt;height:283.5pt">
+            <v:imagedata r:id="rId26" o:title="WhatsApp Image 2024-11-21 at 1.43.42 PM"/>
+          </v:shape>
+        </w:pict>
+      </w:r>
+    </w:p>
+    <w:p>
+      <w:pPr>
+        <w:jc w:val="center"/>
+        <w:rPr>
+          <w:sz w:val="20"/>
+          <w:szCs w:val="20"/>
+        </w:rPr>
+      </w:pPr>
+      <w:r>
+        <w:rPr>
+          <w:b/>
+          <w:sz w:val="20"/>
+          <w:szCs w:val="20"/>
+        </w:rPr>
+        <w:t>Figura 2.16</w:t>
+      </w:r>
+      <w:r>
+        <w:rPr>
+          <w:sz w:val="20"/>
+          <w:szCs w:val="20"/>
+        </w:rPr>
+        <w:t xml:space="preserve"> Pantalla de registro</w:t>
+      </w:r>
+    </w:p>
+    <w:p>
+      <w:pPr>
+        <w:rPr>
+          <w:szCs w:val="24"/>
+        </w:rPr>
+      </w:pPr>
+    </w:p>
+    <w:p>
+      <w:pPr>
+        <w:rPr>
+          <w:szCs w:val="24"/>
+        </w:rPr>
+      </w:pPr>
+      <w:r>
+        <w:rPr>
+          <w:szCs w:val="24"/>
+        </w:rPr>
+        <w:t xml:space="preserve">La figura 2.17 muestra la pantalla de recuperación de contraseña. Los usuarios registrados en la </w:t>
+      </w:r>
+      <w:r>
+        <w:rPr>
+          <w:i/>
+          <w:szCs w:val="24"/>
+        </w:rPr>
+        <w:t>App</w:t>
+      </w:r>
+      <w:r>
+        <w:rPr>
+          <w:szCs w:val="24"/>
+        </w:rPr>
+        <w:t xml:space="preserve"> ingresan</w:t>
+      </w:r>
+      <w:r>
+        <w:rPr>
+          <w:szCs w:val="24"/>
+        </w:rPr>
+        <w:t xml:space="preserve"> su matrícula y establecen una nueva contraseña.</w:t>
+      </w:r>
+    </w:p>
+    <w:p>
+      <w:pPr>
+        <w:jc w:val="center"/>
+        <w:rPr>
+          <w:szCs w:val="24"/>
+        </w:rPr>
+      </w:pPr>
+      <w:r>
+        <w:rPr>
+          <w:szCs w:val="24"/>
+        </w:rPr>
+        <w:lastRenderedPageBreak/>
+        <w:pict w14:anchorId="0ACC57BC">
+          <v:shape id="_x0000_i1040" type="#_x0000_t75" style="width:127.55pt;height:283.5pt">
+            <v:imagedata r:id="rId27" o:title="WhatsApp Image 2024-11-21 at 1.43.45 PM"/>
+          </v:shape>
+        </w:pict>
+      </w:r>
+    </w:p>
+    <w:p>
+      <w:pPr>
+        <w:jc w:val="center"/>
+        <w:rPr>
+          <w:sz w:val="20"/>
+          <w:szCs w:val="20"/>
+        </w:rPr>
+      </w:pPr>
+      <w:r>
+        <w:rPr>
+          <w:b/>
+          <w:sz w:val="20"/>
+          <w:szCs w:val="20"/>
+        </w:rPr>
+        <w:t>Figura 2.17</w:t>
+      </w:r>
+      <w:r>
+        <w:rPr>
+          <w:sz w:val="20"/>
+          <w:szCs w:val="20"/>
+        </w:rPr>
+        <w:t xml:space="preserve"> Pantalla de recuperación de contraseña</w:t>
+      </w:r>
+    </w:p>
+    <w:p>
+      <w:pPr>
+        <w:rPr>
+          <w:szCs w:val="24"/>
+        </w:rPr>
+      </w:pPr>
+    </w:p>
+    <w:p>
+      <w:pPr>
+        <w:rPr>
+          <w:szCs w:val="24"/>
+        </w:rPr>
+      </w:pPr>
+      <w:r>
+        <w:rPr>
+          <w:szCs w:val="24"/>
+        </w:rPr>
+        <w:t>La figura 2.18</w:t>
+      </w:r>
+      <w:r>
+        <w:rPr>
+          <w:szCs w:val="24"/>
+        </w:rPr>
+        <w:t xml:space="preserve"> muestra la pantalla de la sección “Temario”</w:t>
+      </w:r>
+      <w:r>
+        <w:rPr>
+          <w:szCs w:val="24"/>
+        </w:rPr>
+        <w:t xml:space="preserve">. </w:t>
+      </w:r>
+      <w:r>
+        <w:rPr>
+          <w:szCs w:val="24"/>
+        </w:rPr>
+        <w:t>Una vez el usuario haya accedido con su matrícula y contraseña, se le mandará a esta vista en donde podrá consultar los temas disponibles en la base de datos. Al hacer click, el usuario accede a los contenidos del tema seleccionado.</w:t>
+      </w:r>
+    </w:p>
+    <w:p>
+      <w:pPr>
+        <w:jc w:val="center"/>
+      </w:pPr>
+      <w:r>
+        <w:lastRenderedPageBreak/>
+        <w:pict w14:anchorId="5EBBC10D">
+          <v:shape id="_x0000_i1036" type="#_x0000_t75" style="width:127.55pt;height:286.2pt;mso-position-horizontal:absolute">
+            <v:imagedata r:id="rId28" o:title="WhatsApp Image 2024-11-13 at 2"/>
+          </v:shape>
+        </w:pict>
+      </w:r>
+    </w:p>
+    <w:p>
+      <w:pPr>
+        <w:jc w:val="center"/>
+        <w:rPr>
+          <w:sz w:val="20"/>
+          <w:szCs w:val="20"/>
+        </w:rPr>
+      </w:pPr>
+      <w:r>
+        <w:rPr>
+          <w:b/>
+          <w:sz w:val="20"/>
+          <w:szCs w:val="20"/>
+        </w:rPr>
+        <w:t>Figura 2.18</w:t>
+      </w:r>
+      <w:r>
+        <w:rPr>
+          <w:sz w:val="20"/>
+          <w:szCs w:val="20"/>
+        </w:rPr>
+        <w:t xml:space="preserve"> P</w:t>
+      </w:r>
+      <w:r>
+        <w:rPr>
+          <w:sz w:val="20"/>
+          <w:szCs w:val="20"/>
+        </w:rPr>
+        <w:t>antalla de sección “Temario”</w:t>
+      </w:r>
+    </w:p>
+    <w:p/>
+    <w:p>
+      <w:r>
+        <w:t>La figura 2.19</w:t>
+      </w:r>
+      <w:r>
+        <w:t xml:space="preserve"> muestra la pantalla de tema</w:t>
+      </w:r>
+      <w:r>
+        <w:t>. Esta pantalla muestra el título, porcentaje de actividades completadas, y contenido relacionado al tema seleccionado previamente por el usuario en la vista “</w:t>
+      </w:r>
+      <w:r>
+        <w:t>Temario</w:t>
+      </w:r>
+      <w:r>
+        <w:t>”</w:t>
+      </w:r>
+      <w:r>
+        <w:t>.</w:t>
+      </w:r>
+    </w:p>
+    <w:p>
+      <w:pPr>
+        <w:jc w:val="center"/>
+      </w:pPr>
+      <w:r>
+        <w:lastRenderedPageBreak/>
+        <w:pict w14:anchorId="15F74C92">
+          <v:shape id="_x0000_i1037" type="#_x0000_t75" style="width:127.55pt;height:286.2pt;mso-position-horizontal:absolute">
+            <v:imagedata r:id="rId29" o:title="WhatsApp Image 2024-11-13 at 2"/>
+          </v:shape>
+        </w:pict>
+      </w:r>
+    </w:p>
+    <w:p>
+      <w:pPr>
+        <w:jc w:val="center"/>
+        <w:rPr>
+          <w:sz w:val="20"/>
+          <w:szCs w:val="20"/>
+        </w:rPr>
+      </w:pPr>
+      <w:r>
+        <w:rPr>
+          <w:b/>
+          <w:sz w:val="20"/>
+          <w:szCs w:val="20"/>
+        </w:rPr>
+        <w:t>Figura 2.19</w:t>
+      </w:r>
+      <w:r>
+        <w:rPr>
+          <w:sz w:val="20"/>
+          <w:szCs w:val="20"/>
+        </w:rPr>
+        <w:t xml:space="preserve"> P</w:t>
+      </w:r>
+      <w:r>
+        <w:rPr>
+          <w:sz w:val="20"/>
+          <w:szCs w:val="20"/>
+        </w:rPr>
+        <w:t>antalla de tema</w:t>
+      </w:r>
+    </w:p>
+    <w:p/>
+    <w:p>
+      <w:r>
+        <w:t>La figura 2.20</w:t>
+      </w:r>
+      <w:r>
+        <w:t xml:space="preserve"> muestra la pantalla de cuestionario</w:t>
+      </w:r>
+      <w:r>
+        <w:t>. Esta vista se muestra cuando el usuario entra a realizar algún examen diagnóstico o actividad. Se muestra el título del elemento al que pertenece, el número de pregunta actual y total de preguntas, así como la pregunta y las posibles respuestas.</w:t>
+      </w:r>
+    </w:p>
+    <w:p>
+      <w:pPr>
+        <w:jc w:val="center"/>
+      </w:pPr>
+      <w:r>
+        <w:lastRenderedPageBreak/>
+        <w:pict w14:anchorId="5F2F661F">
+          <v:shape id="_x0000_i1038" type="#_x0000_t75" style="width:127.55pt;height:286.2pt;mso-position-horizontal:absolute">
+            <v:imagedata r:id="rId30" o:title="WhatsApp Image 2024-11-13 at 2"/>
+          </v:shape>
+        </w:pict>
+      </w:r>
+    </w:p>
+    <w:p>
+      <w:pPr>
+        <w:jc w:val="center"/>
+        <w:rPr>
+          <w:sz w:val="20"/>
+          <w:szCs w:val="20"/>
+        </w:rPr>
+      </w:pPr>
+      <w:r>
+        <w:rPr>
+          <w:b/>
+          <w:sz w:val="20"/>
+          <w:szCs w:val="20"/>
+        </w:rPr>
+        <w:t>Figura 2.20</w:t>
+      </w:r>
+      <w:r>
+        <w:rPr>
+          <w:sz w:val="20"/>
+          <w:szCs w:val="20"/>
+        </w:rPr>
+        <w:t xml:space="preserve"> P</w:t>
+      </w:r>
+      <w:r>
+        <w:rPr>
+          <w:sz w:val="20"/>
+          <w:szCs w:val="20"/>
+        </w:rPr>
+        <w:t>antalla de cuestionario</w:t>
+      </w:r>
+    </w:p>
+    <w:p/>
+    <w:p>
+      <w:r>
+        <w:t>La figura 2.21</w:t>
+      </w:r>
+      <w:r>
+        <w:t xml:space="preserve"> muestra la pantalla de la sección “Perfil”. En el menú de navegación el usuario puede dar click en la sección “Perfil”, en esta vista se pueden editar algunos datos personales y establecer una nueva contraseña si es necesario.</w:t>
+      </w:r>
+    </w:p>
+    <w:p>
+      <w:pPr>
+        <w:jc w:val="center"/>
+      </w:pPr>
+      <w:r>
+        <w:rPr>
+          <w:noProof/>
+          <w:lang w:eastAsia="es-MX"/>
+        </w:rPr>
+        <w:lastRenderedPageBreak/>
+        <w:drawing>
+          <wp:inline distT="0" distB="0" distL="0" distR="0" wp14:anchorId="1D3FEDB0" wp14:editId="2EC3904B">
+            <wp:extent cx="1620000" cy="3636000"/>
+            <wp:effectExtent l="0" t="0" r="0" b="3175"/>
+            <wp:docPr id="5" name="Imagen 5" descr="WhatsApp Image 2024-11-13 at 2"/>
+            <wp:cNvGraphicFramePr>
+              <a:graphicFrameLocks xmlns:a="http://schemas.openxmlformats.org/drawingml/2006/main" noChangeAspect="1"/>
+            </wp:cNvGraphicFramePr>
+            <a:graphic xmlns:a="http://schemas.openxmlformats.org/drawingml/2006/main">
+              <a:graphicData uri="http://schemas.openxmlformats.org/drawingml/2006/picture">
+                <pic:pic xmlns:pic="http://schemas.openxmlformats.org/drawingml/2006/picture">
+                  <pic:nvPicPr>
+                    <pic:cNvPr id="0" name="Picture 261" descr="WhatsApp Image 2024-11-13 at 2"/>
+                    <pic:cNvPicPr>
+                      <a:picLocks noChangeAspect="1" noChangeArrowheads="1"/>
+                    </pic:cNvPicPr>
+                  </pic:nvPicPr>
+                  <pic:blipFill>
+                    <a:blip r:embed="rId31" cstate="print">
+                      <a:extLst>
+                        <a:ext uri="{28A0092B-C50C-407E-A947-70E740481C1C}">
+                          <a14:useLocalDpi xmlns:a14="http://schemas.microsoft.com/office/drawing/2010/main" val="0"/>
+                        </a:ext>
+                      </a:extLst>
+                    </a:blip>
+                    <a:srcRect/>
+                    <a:stretch>
+                      <a:fillRect/>
+                    </a:stretch>
+                  </pic:blipFill>
+                  <pic:spPr bwMode="auto">
+                    <a:xfrm>
+                      <a:off x="0" y="0"/>
+                      <a:ext cx="1620000" cy="3636000"/>
+                    </a:xfrm>
+                    <a:prstGeom prst="rect">
+                      <a:avLst/>
+                    </a:prstGeom>
+                    <a:noFill/>
+                    <a:ln>
+                      <a:noFill/>
+                    </a:ln>
+                  </pic:spPr>
+                </pic:pic>
+              </a:graphicData>
+            </a:graphic>
+          </wp:inline>
+        </w:drawing>
+      </w:r>
+    </w:p>
+    <w:p>
+      <w:pPr>
+        <w:jc w:val="center"/>
+        <w:rPr>
+          <w:sz w:val="20"/>
+          <w:szCs w:val="20"/>
+        </w:rPr>
+      </w:pPr>
+      <w:r>
+        <w:rPr>
+          <w:b/>
+          <w:sz w:val="20"/>
+          <w:szCs w:val="20"/>
+        </w:rPr>
+        <w:t>Figura 2.21</w:t>
+      </w:r>
+      <w:r>
+        <w:rPr>
+          <w:sz w:val="20"/>
+          <w:szCs w:val="20"/>
+        </w:rPr>
+        <w:t xml:space="preserve"> Pantalla de sección “Perfil”</w:t>
+      </w:r>
+    </w:p>
+    <w:p/>
+    <w:p>
+      <w:r>
+        <w:t>La figura 2.22</w:t>
+      </w:r>
+      <w:r>
+        <w:t xml:space="preserve"> muestra la pantalla de la sección “Administración”. Esta sección solo está disponible para usuarios administradores. En ella, los administradores pueden consultar, agregar, actualizar y eliminar información como temas, exámenes, preguntas, recursos, etc.</w:t>
+      </w:r>
+    </w:p>
+    <w:p>
+      <w:pPr>
+        <w:jc w:val="center"/>
+      </w:pPr>
+      <w:r>
+        <w:lastRenderedPageBreak/>
+        <w:pict w14:anchorId="110E99F4">
+          <v:shape id="_x0000_i1041" type="#_x0000_t75" style="width:127.55pt;height:283.5pt;mso-position-horizontal:absolute">
+            <v:imagedata r:id="rId32" o:title="WhatsApp Image 2024-11-21 at 2.20.56 PM"/>
+          </v:shape>
+        </w:pict>
+      </w:r>
+    </w:p>
+    <w:p>
+      <w:pPr>
+        <w:jc w:val="center"/>
+        <w:rPr>
+          <w:sz w:val="20"/>
+          <w:szCs w:val="20"/>
+        </w:rPr>
+      </w:pPr>
+      <w:r>
+        <w:rPr>
+          <w:b/>
+          <w:sz w:val="20"/>
+          <w:szCs w:val="20"/>
+        </w:rPr>
+        <w:t>Figura 2.22</w:t>
+      </w:r>
+      <w:r>
+        <w:rPr>
+          <w:sz w:val="20"/>
+          <w:szCs w:val="20"/>
+        </w:rPr>
+        <w:t xml:space="preserve"> Pantalla de la sección “Administración”</w:t>
+      </w:r>
+    </w:p>
+    <w:p/>
+    <w:p>
+      <w:r>
+        <w:t>La figura 2.23 muestra la pantalla de gestión de la sección “Administración”. Esta vista extrae los registros asociados al botón</w:t>
+      </w:r>
+      <w:r>
+        <w:t xml:space="preserve"> que se presionó anteriormente. Cada uno de los elementos posee su identificador, un texto representativo y un botón para eliminarlo.</w:t>
+      </w:r>
+    </w:p>
+    <w:p>
+      <w:pPr>
+        <w:jc w:val="center"/>
+      </w:pPr>
+      <w:r>
+        <w:lastRenderedPageBreak/>
+        <w:pict w14:anchorId="17A747AD">
+          <v:shape id="_x0000_i1042" type="#_x0000_t75" style="width:127.55pt;height:283.5pt">
+            <v:imagedata r:id="rId33" o:title="WhatsApp Image 2024-11-21 at 1.44.11 PM"/>
+          </v:shape>
+        </w:pict>
+      </w:r>
+    </w:p>
+    <w:p>
+      <w:pPr>
+        <w:jc w:val="center"/>
+        <w:rPr>
+          <w:sz w:val="20"/>
+          <w:szCs w:val="20"/>
+        </w:rPr>
+      </w:pPr>
+      <w:r>
+        <w:rPr>
+          <w:b/>
+          <w:sz w:val="20"/>
+          <w:szCs w:val="20"/>
+        </w:rPr>
+        <w:t>Figura 2.23</w:t>
+      </w:r>
+      <w:r>
+        <w:rPr>
+          <w:sz w:val="20"/>
+          <w:szCs w:val="20"/>
+        </w:rPr>
+        <w:t xml:space="preserve"> Pantalla de gestión de administración</w:t>
+      </w:r>
+    </w:p>
+    <w:p/>
+    <w:p>
+      <w:r>
+        <w:t>La figura 2.24 muestra la pantalla de formulario de registro. El formulario se genera de acuerdo a la informacion requerida, además de que este mismo se usa para modificar la información de un registro existente.</w:t>
+      </w:r>
+    </w:p>
+    <w:p>
+      <w:pPr>
+        <w:jc w:val="center"/>
+      </w:pPr>
+      <w:r>
+        <w:lastRenderedPageBreak/>
+        <w:pict w14:anchorId="12220A0E">
+          <v:shape id="_x0000_i1043" type="#_x0000_t75" style="width:127.55pt;height:283.5pt">
+            <v:imagedata r:id="rId34" o:title="WhatsApp Image 2024-11-21 at 1.44.11 PM (1)"/>
+          </v:shape>
+        </w:pict>
+      </w:r>
+    </w:p>
+    <w:p>
+      <w:pPr>
+        <w:jc w:val="center"/>
+        <w:rPr>
+          <w:sz w:val="20"/>
+          <w:szCs w:val="20"/>
+        </w:rPr>
+      </w:pPr>
+      <w:r>
+        <w:rPr>
+          <w:b/>
+          <w:sz w:val="20"/>
+          <w:szCs w:val="20"/>
+        </w:rPr>
+        <w:t>Figura 2.24</w:t>
+      </w:r>
+      <w:r>
+        <w:rPr>
+          <w:sz w:val="20"/>
+          <w:szCs w:val="20"/>
+        </w:rPr>
+        <w:t xml:space="preserve"> Pantalla de formulario</w:t>
       </w:r>
     </w:p>
     <w:p/>
@@ -25067,6 +25909,1062 @@
     <w:p/>
     <w:p/>
     <w:p/>
+    <w:p>
+      <w:pPr>
+        <w:pStyle w:val="Ttulo1"/>
+      </w:pPr>
+      <w:bookmarkStart w:id="79" w:name="_Toc142927999"/>
+      <w:bookmarkStart w:id="80" w:name="_Toc181004691"/>
+      <w:r>
+        <w:lastRenderedPageBreak/>
+        <w:t>CAPÍ</w:t>
+      </w:r>
+      <w:r>
+        <w:t>TULO 3</w:t>
+      </w:r>
+      <w:bookmarkEnd w:id="72"/>
+      <w:r>
+        <w:t>.</w:t>
+      </w:r>
+      <w:r>
+        <w:t xml:space="preserve"> </w:t>
+      </w:r>
+      <w:bookmarkStart w:id="81" w:name="_Toc119583176"/>
+      <w:bookmarkStart w:id="82" w:name="_Toc121932395"/>
+      <w:bookmarkEnd w:id="73"/>
+      <w:bookmarkEnd w:id="74"/>
+      <w:r>
+        <w:t>PR</w:t>
+      </w:r>
+      <w:bookmarkEnd w:id="77"/>
+      <w:bookmarkEnd w:id="79"/>
+      <w:r>
+        <w:t>ODUCCIÓN</w:t>
+      </w:r>
+      <w:bookmarkEnd w:id="80"/>
+    </w:p>
+    <w:p/>
+    <w:p>
+      <w:r>
+        <w:br w:type="page"/>
+      </w:r>
+    </w:p>
+    <w:p>
+      <w:pPr>
+        <w:pStyle w:val="Ttulo1"/>
+      </w:pPr>
+      <w:bookmarkStart w:id="83" w:name="_Toc141968764"/>
+      <w:bookmarkStart w:id="84" w:name="_Toc142928000"/>
+      <w:bookmarkStart w:id="85" w:name="_Toc181004692"/>
+      <w:r>
+        <w:lastRenderedPageBreak/>
+        <w:t>CONCLUSION</w:t>
+      </w:r>
+      <w:bookmarkEnd w:id="81"/>
+      <w:r>
+        <w:t>ES</w:t>
+      </w:r>
+      <w:bookmarkEnd w:id="82"/>
+      <w:bookmarkEnd w:id="83"/>
+      <w:bookmarkEnd w:id="84"/>
+      <w:bookmarkEnd w:id="85"/>
+    </w:p>
+    <w:p>
+      <w:bookmarkStart w:id="86" w:name="_Toc119583177"/>
+      <w:bookmarkStart w:id="87" w:name="_Toc121932396"/>
+      <w:bookmarkStart w:id="88" w:name="_Toc141968765"/>
+      <w:r>
+        <w:rPr>
+          <w:highlight w:val="yellow"/>
+        </w:rPr>
+        <w:t>[[[[</w:t>
+      </w:r>
+      <w:r>
+        <w:rPr>
+          <w:highlight w:val="yellow"/>
+        </w:rPr>
+        <w:tab/>
+      </w:r>
+      <w:proofErr w:type="gramStart"/>
+      <w:r>
+        <w:rPr>
+          <w:highlight w:val="yellow"/>
+        </w:rPr>
+        <w:t>borrador</w:t>
+      </w:r>
+      <w:proofErr w:type="gramEnd"/>
+      <w:r>
+        <w:rPr>
+          <w:highlight w:val="yellow"/>
+        </w:rPr>
+        <w:tab/>
+        <w:t>]]]]</w:t>
+      </w:r>
+    </w:p>
+    <w:p>
+      <w:r>
+        <w:t xml:space="preserve">El prototipo “Desarrollo App Educativa 4.0” se desarrolló hasta la tercera fase de la metodología </w:t>
+      </w:r>
+      <w:r>
+        <w:rPr>
+          <w:i/>
+        </w:rPr>
+        <w:t>Mobile-D</w:t>
+      </w:r>
+      <w:r>
+        <w:t>:</w:t>
+      </w:r>
+      <w:r>
+        <w:t xml:space="preserve"> “</w:t>
+      </w:r>
+      <w:r>
+        <w:t>Producción”, se cumplió</w:t>
+      </w:r>
+      <w:r>
+        <w:t xml:space="preserve"> con el objetivo general y los dos primeros objetivos específicos, ya que con el estado actual del proyecto no se puede asegurar que la experiencia de aprendizaje</w:t>
+      </w:r>
+      <w:r>
+        <w:t xml:space="preserve"> sea la más óptima, ya que no se pudo desarrollar una fase de pruebas ni contar con una retroalimentación de los usuarios finales, sea estudiantes, docentes o personal administrativo.</w:t>
+      </w:r>
+    </w:p>
+    <w:p/>
+    <w:p>
+      <w:r>
+        <w:t xml:space="preserve">El prototipo “Desarrollo App Educativa 4.0” dispone de todos sus elementos planteados en este documento, </w:t>
+      </w:r>
+      <w:r>
+        <w:t xml:space="preserve">aunque no todos son completamente fiables, estos pueden presentar comportamientos </w:t>
+      </w:r>
+      <w:r>
+        <w:t xml:space="preserve">anormales o </w:t>
+      </w:r>
+      <w:r>
+        <w:t>extraños en caso de que la información introducida no esté completa</w:t>
+      </w:r>
+      <w:r>
+        <w:t>,</w:t>
+      </w:r>
+      <w:r>
+        <w:t xml:space="preserve"> </w:t>
+      </w:r>
+      <w:r>
+        <w:t>de que no esté</w:t>
+      </w:r>
+      <w:r>
+        <w:t xml:space="preserve"> correctamente relacionada, </w:t>
+      </w:r>
+      <w:r>
+        <w:t xml:space="preserve">en caso de rotar el dispositivo, hacer gestos en la pantalla, o cualquier otra excepción no esperada. Adicionalmente la </w:t>
+      </w:r>
+      <w:r>
+        <w:rPr>
+          <w:i/>
+        </w:rPr>
+        <w:t>App</w:t>
+      </w:r>
+      <w:r>
+        <w:t xml:space="preserve"> cuenta con información precargada como registros de usuarios, temas, exámenes, etc. a modo de demostración.</w:t>
+      </w:r>
+    </w:p>
+    <w:p/>
+    <w:p>
+      <w:r>
+        <w:t>Alguna de las implementaciones que se pueden hacer a futuro es reestructurar el comportamiento de la aplicación ya que los controladores, modelos y clases auxiliares no siempre tienen sus métodos correctamente distribuidos entre ellos, provocando que estas puedan ser confusas de comprender</w:t>
+      </w:r>
+      <w:r>
+        <w:t xml:space="preserve"> y mantener a largo plazo</w:t>
+      </w:r>
+      <w:r>
+        <w:t>.</w:t>
+      </w:r>
+      <w:r>
+        <w:t xml:space="preserve"> Se pueden expandir las tablas de la base de datos empleada para almacenar más informacion relevante como fechas, tiempos de aplicación</w:t>
+      </w:r>
+      <w:r>
+        <w:t xml:space="preserve"> </w:t>
+      </w:r>
+      <w:r>
+        <w:t>durante un examen diagnóstico</w:t>
+      </w:r>
+      <w:r>
+        <w:t>, etc</w:t>
+      </w:r>
+      <w:r>
+        <w:t>. Así mismo se pueden mejorar las vistas de administración ya que estas pueden resultar incómodas de usar en caso de que se te tenga que manipular mucha información. Por último se puede definir un algoritmo que identifique las deficiencias de un estudiante en un tema</w:t>
+      </w:r>
+      <w:r>
+        <w:t xml:space="preserve"> o contenido específico</w:t>
+      </w:r>
+      <w:r>
+        <w:t xml:space="preserve">, ya que el prototipo </w:t>
+      </w:r>
+      <w:r>
+        <w:t>“Desarrollo App Educativa 4.0” solo dispone de un algoritmo de asignación diagnóstica y no es capaz de ajustar el contenido de actividades o material de apoyo en caso de que el estudiante falle la actividad con frecuencia o presente dificultades en la misma.</w:t>
+      </w:r>
+    </w:p>
+    <w:p>
+      <w:r>
+        <w:rPr>
+          <w:highlight w:val="yellow"/>
+        </w:rPr>
+        <w:lastRenderedPageBreak/>
+        <w:t>[[[[</w:t>
+      </w:r>
+      <w:r>
+        <w:rPr>
+          <w:highlight w:val="yellow"/>
+        </w:rPr>
+        <w:tab/>
+      </w:r>
+      <w:proofErr w:type="gramStart"/>
+      <w:r>
+        <w:rPr>
+          <w:highlight w:val="yellow"/>
+        </w:rPr>
+        <w:t>esto</w:t>
+      </w:r>
+      <w:proofErr w:type="gramEnd"/>
+      <w:r>
+        <w:rPr>
+          <w:highlight w:val="yellow"/>
+        </w:rPr>
+        <w:t xml:space="preserve"> es mi experiencia, no </w:t>
+      </w:r>
+      <w:proofErr w:type="spellStart"/>
+      <w:r>
+        <w:rPr>
+          <w:highlight w:val="yellow"/>
+        </w:rPr>
+        <w:t>se</w:t>
+      </w:r>
+      <w:proofErr w:type="spellEnd"/>
+      <w:r>
+        <w:rPr>
+          <w:highlight w:val="yellow"/>
+        </w:rPr>
+        <w:t xml:space="preserve"> si queda claro</w:t>
+      </w:r>
+      <w:r>
+        <w:rPr>
+          <w:highlight w:val="yellow"/>
+        </w:rPr>
+        <w:tab/>
+        <w:t>]]]]</w:t>
+      </w:r>
+    </w:p>
+    <w:p>
+      <w:r>
+        <w:t>El desarrollo del prototipo “</w:t>
+      </w:r>
+      <w:r>
+        <w:t>Desarrollo App Educativa 4.0</w:t>
+      </w:r>
+      <w:r>
+        <w:t>” fue una labor desafiante y satisfactoria</w:t>
+      </w:r>
+      <w:r>
+        <w:t>, ya que se emplearon técnicas nuevas para el equipo de desarrollo como: archivos de navegación, uso de imágenes vectoriales</w:t>
+      </w:r>
+      <w:r>
+        <w:t>, de menús,</w:t>
+      </w:r>
+      <w:r>
+        <w:t xml:space="preserve"> </w:t>
+      </w:r>
+      <w:proofErr w:type="spellStart"/>
+      <w:r>
+        <w:rPr>
+          <w:i/>
+        </w:rPr>
+        <w:t>bundles</w:t>
+      </w:r>
+      <w:proofErr w:type="spellEnd"/>
+      <w:r>
+        <w:t xml:space="preserve"> y adaptaciones</w:t>
+      </w:r>
+      <w:r>
+        <w:t xml:space="preserve"> que se tuvieron que hacer para lograr los requisitos de las especificaciones planteadas por el proyecto.</w:t>
+      </w:r>
+    </w:p>
+    <w:p>
+      <w:r>
+        <w:br w:type="page"/>
+      </w:r>
+    </w:p>
+    <w:p>
+      <w:pPr>
+        <w:pStyle w:val="Ttulo1"/>
+      </w:pPr>
+      <w:bookmarkStart w:id="89" w:name="_Toc142928001"/>
+      <w:bookmarkStart w:id="90" w:name="_Toc181004693"/>
+      <w:r>
+        <w:lastRenderedPageBreak/>
+        <w:t xml:space="preserve">LISTADO DE SIGLAS O </w:t>
+      </w:r>
+      <w:commentRangeStart w:id="91"/>
+      <w:r>
+        <w:t>ACRÓNIMOS</w:t>
+      </w:r>
+      <w:bookmarkStart w:id="92" w:name="_Toc119583178"/>
+      <w:bookmarkStart w:id="93" w:name="_Toc121932397"/>
+      <w:bookmarkEnd w:id="86"/>
+      <w:bookmarkEnd w:id="87"/>
+      <w:bookmarkEnd w:id="88"/>
+      <w:bookmarkEnd w:id="89"/>
+      <w:commentRangeEnd w:id="91"/>
+      <w:r>
+        <w:rPr>
+          <w:rStyle w:val="Refdecomentario"/>
+          <w:rFonts w:eastAsiaTheme="minorHAnsi" w:cstheme="minorBidi"/>
+          <w:b w:val="0"/>
+          <w:color w:val="auto"/>
+        </w:rPr>
+        <w:commentReference w:id="91"/>
+      </w:r>
+      <w:bookmarkEnd w:id="90"/>
+      <w:r>
+        <w:t xml:space="preserve"> </w:t>
+      </w:r>
+    </w:p>
+    <w:p/>
+    <w:p>
+      <w:pPr>
+        <w:rPr>
+          <w:lang w:val="en-US"/>
+        </w:rPr>
+      </w:pPr>
+      <w:r>
+        <w:rPr>
+          <w:lang w:val="en-US"/>
+        </w:rPr>
+        <w:t>ACID: Atomicity, Consistency, Isolation, Durability</w:t>
+      </w:r>
+    </w:p>
+    <w:p>
+      <w:r>
+        <w:t>ACID: Atomicidad, Consistencia, Integridad, D</w:t>
+      </w:r>
+      <w:r>
+        <w:t>urabilidad</w:t>
+      </w:r>
+    </w:p>
+    <w:p/>
+    <w:p>
+      <w:r>
+        <w:t xml:space="preserve">API: </w:t>
+      </w:r>
+      <w:proofErr w:type="spellStart"/>
+      <w:r>
+        <w:t>Application</w:t>
+      </w:r>
+      <w:proofErr w:type="spellEnd"/>
+      <w:r>
+        <w:t xml:space="preserve"> </w:t>
+      </w:r>
+      <w:proofErr w:type="spellStart"/>
+      <w:r>
+        <w:t>programming</w:t>
+      </w:r>
+      <w:proofErr w:type="spellEnd"/>
+      <w:r>
+        <w:t xml:space="preserve"> interface</w:t>
+      </w:r>
+    </w:p>
+    <w:p>
+      <w:r>
+        <w:t>API: Interfaz de programación de aplicación</w:t>
+      </w:r>
+    </w:p>
+    <w:p/>
+    <w:p>
+      <w:r>
+        <w:t xml:space="preserve">CRUD: Create, </w:t>
+      </w:r>
+      <w:proofErr w:type="spellStart"/>
+      <w:r>
+        <w:t>Read</w:t>
+      </w:r>
+      <w:proofErr w:type="spellEnd"/>
+      <w:r>
+        <w:t xml:space="preserve">, </w:t>
+      </w:r>
+      <w:proofErr w:type="spellStart"/>
+      <w:r>
+        <w:t>Update</w:t>
+      </w:r>
+      <w:proofErr w:type="spellEnd"/>
+      <w:r>
+        <w:t xml:space="preserve">, </w:t>
+      </w:r>
+      <w:proofErr w:type="spellStart"/>
+      <w:r>
+        <w:t>Delete</w:t>
+      </w:r>
+      <w:proofErr w:type="spellEnd"/>
+    </w:p>
+    <w:p>
+      <w:r>
+        <w:t>CRUD: Cr</w:t>
+      </w:r>
+      <w:r>
+        <w:t>ear, Leer, Actualizar, Eliminar</w:t>
+      </w:r>
+    </w:p>
+    <w:p/>
+    <w:p>
+      <w:r>
+        <w:t>CU: Caso de uso</w:t>
+      </w:r>
+    </w:p>
+    <w:p/>
+    <w:p>
+      <w:r>
+        <w:t>DTIC: División de Tecnologías de la Informacion y Comunicación</w:t>
+      </w:r>
+    </w:p>
+    <w:p/>
+    <w:p>
+      <w:r>
+        <w:t xml:space="preserve">DVCS: </w:t>
+      </w:r>
+      <w:proofErr w:type="spellStart"/>
+      <w:r>
+        <w:t>Distributed</w:t>
+      </w:r>
+      <w:proofErr w:type="spellEnd"/>
+      <w:r>
+        <w:t xml:space="preserve"> </w:t>
+      </w:r>
+      <w:proofErr w:type="spellStart"/>
+      <w:r>
+        <w:t>Version</w:t>
+      </w:r>
+      <w:proofErr w:type="spellEnd"/>
+      <w:r>
+        <w:t xml:space="preserve"> Control System</w:t>
+      </w:r>
+    </w:p>
+    <w:p>
+      <w:r>
+        <w:t>DVCS: Sistema de Control de Versiones Distribuido</w:t>
+      </w:r>
+    </w:p>
+    <w:p/>
+    <w:p>
+      <w:r>
+        <w:t xml:space="preserve">FHD: Full HD (High </w:t>
+      </w:r>
+      <w:proofErr w:type="spellStart"/>
+      <w:r>
+        <w:t>Definition</w:t>
+      </w:r>
+      <w:proofErr w:type="spellEnd"/>
+      <w:r>
+        <w:t>)</w:t>
+      </w:r>
+    </w:p>
+    <w:p>
+      <w:r>
+        <w:t>FHD: Alta definición completa</w:t>
+      </w:r>
+    </w:p>
+    <w:p/>
+    <w:p>
+      <w:r>
+        <w:t xml:space="preserve">IDE: </w:t>
+      </w:r>
+      <w:proofErr w:type="spellStart"/>
+      <w:r>
+        <w:t>Integrated</w:t>
+      </w:r>
+      <w:proofErr w:type="spellEnd"/>
+      <w:r>
+        <w:t xml:space="preserve"> </w:t>
+      </w:r>
+      <w:proofErr w:type="spellStart"/>
+      <w:r>
+        <w:t>Development</w:t>
+      </w:r>
+      <w:proofErr w:type="spellEnd"/>
+      <w:r>
+        <w:t xml:space="preserve"> </w:t>
+      </w:r>
+      <w:proofErr w:type="spellStart"/>
+      <w:r>
+        <w:t>Environment</w:t>
+      </w:r>
+      <w:proofErr w:type="spellEnd"/>
+    </w:p>
+    <w:p>
+      <w:r>
+        <w:t>IDE: Interfaz de Desarrollo Integrado</w:t>
+      </w:r>
+    </w:p>
+    <w:p/>
+    <w:p>
+      <w:r>
+        <w:t xml:space="preserve">RAM: </w:t>
+      </w:r>
+      <w:proofErr w:type="spellStart"/>
+      <w:r>
+        <w:t>Random</w:t>
+      </w:r>
+      <w:proofErr w:type="spellEnd"/>
+      <w:r>
+        <w:t xml:space="preserve"> Access </w:t>
+      </w:r>
+      <w:proofErr w:type="spellStart"/>
+      <w:r>
+        <w:t>Memory</w:t>
+      </w:r>
+      <w:proofErr w:type="spellEnd"/>
+    </w:p>
+    <w:p>
+      <w:r>
+        <w:t>RAM: Memoria de Acceso Aleatorio</w:t>
+      </w:r>
+    </w:p>
+    <w:p/>
+    <w:p>
+      <w:r>
+        <w:t xml:space="preserve">SQL: </w:t>
+      </w:r>
+      <w:proofErr w:type="spellStart"/>
+      <w:r>
+        <w:t>Structured</w:t>
+      </w:r>
+      <w:proofErr w:type="spellEnd"/>
+      <w:r>
+        <w:t xml:space="preserve"> Query Language</w:t>
+      </w:r>
+    </w:p>
+    <w:p>
+      <w:r>
+        <w:t>SQL: Lenguaje de consulta estructurada</w:t>
+      </w:r>
+    </w:p>
+    <w:p/>
+    <w:p>
+      <w:r>
+        <w:lastRenderedPageBreak/>
+        <w:t xml:space="preserve">TDD: Test Driven </w:t>
+      </w:r>
+      <w:proofErr w:type="spellStart"/>
+      <w:r>
+        <w:t>Development</w:t>
+      </w:r>
+      <w:proofErr w:type="spellEnd"/>
+    </w:p>
+    <w:p>
+      <w:r>
+        <w:t>TDD: Desarrollo Guiado por Pruebas</w:t>
+      </w:r>
+    </w:p>
+    <w:p/>
+    <w:p>
+      <w:r>
+        <w:t xml:space="preserve">TIC: Tecnologías de </w:t>
+      </w:r>
+      <w:r>
+        <w:t>Información</w:t>
+      </w:r>
+      <w:r>
+        <w:t xml:space="preserve"> y Comunicación</w:t>
+      </w:r>
+    </w:p>
+    <w:p/>
+    <w:p>
+      <w:r>
+        <w:t xml:space="preserve">UML: </w:t>
+      </w:r>
+      <w:proofErr w:type="spellStart"/>
+      <w:r>
+        <w:t>Unified</w:t>
+      </w:r>
+      <w:proofErr w:type="spellEnd"/>
+      <w:r>
+        <w:t xml:space="preserve"> Modeling Language</w:t>
+      </w:r>
+    </w:p>
+    <w:p>
+      <w:r>
+        <w:t>UML: Lenguaje de Modelado Unificado</w:t>
+      </w:r>
+    </w:p>
+    <w:p/>
+    <w:p>
+      <w:r>
+        <w:t>USB: Universal Serial Bus</w:t>
+      </w:r>
+    </w:p>
+    <w:p>
+      <w:r>
+        <w:t>USB: Bus Universal en Serie</w:t>
+      </w:r>
+    </w:p>
+    <w:p>
+      <w:pPr>
+        <w:rPr>
+          <w:lang w:val="en-US"/>
+        </w:rPr>
+      </w:pPr>
+    </w:p>
+    <w:p>
+      <w:pPr>
+        <w:rPr>
+          <w:lang w:val="en-US"/>
+        </w:rPr>
+      </w:pPr>
+      <w:r>
+        <w:rPr>
+          <w:lang w:val="en-US"/>
+        </w:rPr>
+        <w:t>XML: Extensible Markup Language</w:t>
+      </w:r>
+    </w:p>
+    <w:p>
+      <w:pPr>
+        <w:rPr>
+          <w:lang w:val="en-US"/>
+        </w:rPr>
+      </w:pPr>
+      <w:r>
+        <w:rPr>
+          <w:lang w:val="en-US"/>
+        </w:rPr>
+        <w:t xml:space="preserve">XML: </w:t>
+      </w:r>
+      <w:proofErr w:type="spellStart"/>
+      <w:r>
+        <w:rPr>
+          <w:lang w:val="en-US"/>
+        </w:rPr>
+        <w:t>Lenguaje</w:t>
+      </w:r>
+      <w:proofErr w:type="spellEnd"/>
+      <w:r>
+        <w:rPr>
+          <w:lang w:val="en-US"/>
+        </w:rPr>
+        <w:t xml:space="preserve"> de </w:t>
+      </w:r>
+      <w:proofErr w:type="spellStart"/>
+      <w:r>
+        <w:rPr>
+          <w:lang w:val="en-US"/>
+        </w:rPr>
+        <w:t>Marcado</w:t>
+      </w:r>
+      <w:proofErr w:type="spellEnd"/>
+      <w:r>
+        <w:rPr>
+          <w:lang w:val="en-US"/>
+        </w:rPr>
+        <w:t xml:space="preserve"> Extensible</w:t>
+      </w:r>
+    </w:p>
+    <w:p>
+      <w:pPr>
+        <w:rPr>
+          <w:lang w:val="en-US"/>
+        </w:rPr>
+      </w:pPr>
+    </w:p>
+    <w:p>
+      <w:pPr>
+        <w:rPr>
+          <w:lang w:val="en-US"/>
+        </w:rPr>
+      </w:pPr>
+    </w:p>
+    <w:p>
+      <w:pPr>
+        <w:rPr>
+          <w:lang w:val="en-US"/>
+        </w:rPr>
+      </w:pPr>
+    </w:p>
+    <w:p>
+      <w:pPr>
+        <w:rPr>
+          <w:lang w:val="en-US"/>
+        </w:rPr>
+      </w:pPr>
+    </w:p>
+    <w:p>
+      <w:pPr>
+        <w:rPr>
+          <w:lang w:val="en-US"/>
+        </w:rPr>
+      </w:pPr>
+    </w:p>
+    <w:p>
+      <w:pPr>
+        <w:rPr>
+          <w:lang w:val="en-US"/>
+        </w:rPr>
+      </w:pPr>
+    </w:p>
+    <w:p>
+      <w:pPr>
+        <w:rPr>
+          <w:lang w:val="en-US"/>
+        </w:rPr>
+      </w:pPr>
+    </w:p>
+    <w:p>
+      <w:pPr>
+        <w:rPr>
+          <w:lang w:val="en-US"/>
+        </w:rPr>
+      </w:pPr>
+    </w:p>
+    <w:p>
+      <w:pPr>
+        <w:rPr>
+          <w:lang w:val="en-US"/>
+        </w:rPr>
+      </w:pPr>
+    </w:p>
+    <w:p>
+      <w:pPr>
+        <w:rPr>
+          <w:lang w:val="en-US"/>
+        </w:rPr>
+      </w:pPr>
+    </w:p>
+    <w:p>
+      <w:pPr>
+        <w:rPr>
+          <w:lang w:val="en-US"/>
+        </w:rPr>
+      </w:pPr>
+    </w:p>
+    <w:p>
+      <w:pPr>
+        <w:rPr>
+          <w:lang w:val="en-US"/>
+        </w:rPr>
+      </w:pPr>
+    </w:p>
+    <w:p>
+      <w:pPr>
+        <w:rPr>
+          <w:lang w:val="en-US"/>
+        </w:rPr>
+      </w:pPr>
+    </w:p>
+    <w:p>
+      <w:pPr>
+        <w:rPr>
+          <w:lang w:val="en-US"/>
+        </w:rPr>
+      </w:pPr>
+    </w:p>
+    <w:p>
+      <w:pPr>
+        <w:rPr>
+          <w:lang w:val="en-US"/>
+        </w:rPr>
+      </w:pPr>
+    </w:p>
+    <w:p>
+      <w:pPr>
+        <w:pStyle w:val="Ttulo1"/>
+      </w:pPr>
+      <w:bookmarkStart w:id="94" w:name="_Toc141968766"/>
+      <w:bookmarkStart w:id="95" w:name="_Toc142928002"/>
+      <w:bookmarkStart w:id="96" w:name="_Toc181004694"/>
+      <w:commentRangeStart w:id="97"/>
+      <w:r>
+        <w:lastRenderedPageBreak/>
+        <w:t>GLOSARIO</w:t>
+      </w:r>
+      <w:bookmarkStart w:id="98" w:name="_Toc119583179"/>
+      <w:bookmarkStart w:id="99" w:name="_Toc121932398"/>
+      <w:bookmarkEnd w:id="92"/>
+      <w:bookmarkEnd w:id="93"/>
+      <w:bookmarkEnd w:id="94"/>
+      <w:bookmarkEnd w:id="95"/>
+      <w:commentRangeEnd w:id="97"/>
+      <w:r>
+        <w:rPr>
+          <w:rStyle w:val="Refdecomentario"/>
+          <w:rFonts w:eastAsiaTheme="minorHAnsi" w:cstheme="minorBidi"/>
+          <w:b w:val="0"/>
+          <w:color w:val="auto"/>
+        </w:rPr>
+        <w:commentReference w:id="97"/>
+      </w:r>
+      <w:bookmarkEnd w:id="96"/>
+      <w:r>
+        <w:t xml:space="preserve"> </w:t>
+      </w:r>
+    </w:p>
+    <w:p>
+      <w:r>
+        <w:t>Actor: Entidad externa ajena al sistema informático que guarda una relación con este y demanda funcionalidad del mismo, casi siempre se refiere al usuario que usa el sistema.</w:t>
+      </w:r>
+    </w:p>
+    <w:p/>
+    <w:p>
+      <w:r>
+        <w:t>API: Es un conjunto de reglas o protocolos que permite a las aplicaciones informáticas comunicarse entre sí para intercambiar datos, características y funcionalidades.</w:t>
+      </w:r>
+    </w:p>
+    <w:p/>
+    <w:p>
+      <w:r>
+        <w:t>Biblioteca: Conjunto de funciones y rutinas predefinidas que facilitan el desarrollo de software al proporcionar una serie de herramientas listas para usar.</w:t>
+      </w:r>
+    </w:p>
+    <w:p/>
+    <w:p>
+      <w:proofErr w:type="spellStart"/>
+      <w:r>
+        <w:t>Bundle</w:t>
+      </w:r>
+      <w:proofErr w:type="spellEnd"/>
+      <w:r>
+        <w:t>: C</w:t>
+      </w:r>
+      <w:r>
+        <w:t>olección de archivos o recursos combinados en un solo paquete</w:t>
+      </w:r>
+      <w:r>
+        <w:t>.</w:t>
+      </w:r>
+    </w:p>
+    <w:p/>
+    <w:p>
+      <w:r>
+        <w:t>Caso de uso: Secuencia de transacciones desarrolladas por el sistema informático en respuesta a un evento que inicia un actor sobre el propio sistema.</w:t>
+      </w:r>
+    </w:p>
+    <w:p/>
+    <w:p>
+      <w:r>
+        <w:t>Compilación: Proceso de convertir un programa informático a lenguaje máquina para que este pueda ser ejecutado por una computadora.</w:t>
+      </w:r>
+    </w:p>
+    <w:p/>
+    <w:p>
+      <w:r>
+        <w:t>CRUD: Es un concepto en base de datos que permite la estandarización de operaciones, lo que permite gestionar información en aplicaciones.</w:t>
+      </w:r>
+    </w:p>
+    <w:p/>
+    <w:p>
+      <w:r>
+        <w:t>Evento: Acción detectada por un programa informático.</w:t>
+      </w:r>
+    </w:p>
+    <w:p/>
+    <w:p>
+      <w:proofErr w:type="spellStart"/>
+      <w:r>
+        <w:t>Freemium</w:t>
+      </w:r>
+      <w:proofErr w:type="spellEnd"/>
+      <w:r>
+        <w:t>: Es una estrategia de venta centrada en ofrecer al consumidor una versión gratuita y básica un producto o servicio, pero que dispone de una versión de pago en la que permite el acceso a características o funcionalidades adicionales.</w:t>
+      </w:r>
+    </w:p>
+    <w:bookmarkEnd w:id="98"/>
+    <w:bookmarkEnd w:id="99"/>
+    <w:p/>
+    <w:p>
+      <w:r>
+        <w:t>Gestor de base de datos: Software que crea, gestiona y administra la información contenida en una base de datos.</w:t>
+      </w:r>
+    </w:p>
+    <w:p/>
+    <w:p>
+      <w:r>
+        <w:lastRenderedPageBreak/>
+        <w:t>Gráfico: Cualquier imagen generada por computadora.</w:t>
+      </w:r>
+    </w:p>
+    <w:p/>
+    <w:p>
+      <w:r>
+        <w:t>Hardware: Partes físicas, tangibles, de un sistema informático, sus componentes eléctricos, electrónicos y electromecánicos.</w:t>
+      </w:r>
+    </w:p>
+    <w:p/>
+    <w:p>
+      <w:r>
+        <w:t>Hilo: Es una unidad de ejecución más pequeña dentro de un proceso informático.</w:t>
+      </w:r>
+    </w:p>
+    <w:p/>
+    <w:p>
+      <w:r>
+        <w:t>Host: Se refiere al anfitrión conectado a una red que proveen y utilizan servicios de ella, estos son computadoras, servidores, o dispositivos móviles. También hace referencia al mismo dispositivo en caso de que este no esté conectado a una red.</w:t>
+      </w:r>
+    </w:p>
+    <w:p/>
+    <w:p>
+      <w:r>
+        <w:t>IDE: Tipo de aplicación informática que proporciona servicios integrales para facilitar al desarrollador o programador el desarrollo de software.</w:t>
+      </w:r>
+    </w:p>
+    <w:p/>
+    <w:p>
+      <w:r>
+        <w:t>Lenguaje de marcado: Forma de codificar un documento que, junto con el texto, incorpora etiquetas o marcas que contienen información adicional acerca de la estructura del texto o su presentación.</w:t>
+      </w:r>
+    </w:p>
+    <w:p/>
+    <w:p>
+      <w:r>
+        <w:t>Lenguaje de programación: Lenguaje formal o artificial, que proporciona un desarrollador o programador, el cual declara una serie de instrucciones ordenadas para que un sistema informático pueda realizarlas.</w:t>
+      </w:r>
+    </w:p>
+    <w:p/>
+    <w:p>
+      <w:r>
+        <w:t>Llave foránea: campo o conjunto de campos en una tabla que hacen referencia a la llave principal de otra tabla en una base de datos</w:t>
+      </w:r>
+    </w:p>
+    <w:p/>
+    <w:p>
+      <w:r>
+        <w:t>Llave primaria: columna especial o conjunto de columnas en una tabla de base de datos que identifica de manera única cada registro en la tabla</w:t>
+      </w:r>
+    </w:p>
+    <w:p/>
+    <w:p>
+      <w:r>
+        <w:t>Offline: Se traduce como “Fuera de línea”, se refiera a todo aquello que no esté relacionado con internet.</w:t>
+      </w:r>
+    </w:p>
+    <w:p/>
+    <w:p>
+      <w:r>
+        <w:lastRenderedPageBreak/>
+        <w:t>Online: Se traduce como “En línea”, se utiliza para nombrar a algo que está conectado o a alguien que está haciendo uso de una red.</w:t>
+      </w:r>
+    </w:p>
+    <w:p/>
+    <w:p>
+      <w:r>
+        <w:t>Open-Source: es un modelo de desarrollo de software basado en la colaboración abierta. Se enfoca en los beneficios prácticos (acceso al código fuente) y en cuestiones éticas o de libertad que tanto se destacan en el software libre.</w:t>
+      </w:r>
+    </w:p>
+    <w:p/>
+    <w:p>
+      <w:r>
+        <w:t>Paradigma: Conjunto de principios y directrices que define un enfoque particular para diseñar, estructurar y escribir código.</w:t>
+      </w:r>
+    </w:p>
+    <w:p/>
+    <w:p>
+      <w:r>
+        <w:t>Parametrizable: Consiste en una creación de un elemento informático flexible, que pueda modificarse sin necesidad de reescribirse o redefinirse nuevamente.</w:t>
+      </w:r>
+    </w:p>
+    <w:p/>
+    <w:p>
+      <w:r>
+        <w:t>RAM: Sistema de almacenamiento temporal de datos y programas que el equipo de cómputo este usando en el momento.</w:t>
+      </w:r>
+    </w:p>
+    <w:p/>
+    <w:p>
+      <w:r>
+        <w:t>Refactorización: Proceso de mantenimiento del código que no arregla errores ni añade funcionalidad. El objetivo, por el contrario, es mejorar la facilidad de comprensión del código o cambiar su estructura y diseño y eliminar código muerto o poco útil.</w:t>
+      </w:r>
+    </w:p>
+    <w:p/>
+    <w:p>
+      <w:proofErr w:type="spellStart"/>
+      <w:r>
+        <w:t>Renderizado</w:t>
+      </w:r>
+      <w:proofErr w:type="spellEnd"/>
+      <w:r>
+        <w:t>: Consiste en crear una imagen tridimensional a partir de una escena virtual, generada por un software de modelado que incluye elementos como texturas, luces, sombras y cámaras.</w:t>
+      </w:r>
+    </w:p>
+    <w:p/>
+    <w:p>
+      <w:r>
+        <w:t>Sistema: Conjunto de elementos físicos y lógicos (software) necesarios para captar informacion, almacenarla, y procesarla.</w:t>
+      </w:r>
+    </w:p>
+    <w:p/>
+    <w:p>
+      <w:r>
+        <w:t>Sistema de control de versiones: Software que ayuda a hacer un seguimiento de los cambios realizados en el código a lo largo del tiempo.</w:t>
+      </w:r>
+    </w:p>
+    <w:p/>
+    <w:p>
+      <w:r>
+        <w:lastRenderedPageBreak/>
+        <w:t>Software: Conjunto de programas, instrucciones y reglas informáticas para ejecutar ciertas tareas en un equipo de cómputo.</w:t>
+      </w:r>
+    </w:p>
+    <w:p/>
+    <w:p>
+      <w:proofErr w:type="spellStart"/>
+      <w:r>
+        <w:t>Testing</w:t>
+      </w:r>
+      <w:proofErr w:type="spellEnd"/>
+      <w:r>
+        <w:t>: Es una prueba o conjunto de ellas que consiste en analizar si un software o programa informático funciona correctamente.</w:t>
+      </w:r>
+    </w:p>
+    <w:p/>
+    <w:p>
+      <w:r>
+        <w:t xml:space="preserve">TIC: </w:t>
+      </w:r>
+      <w:r>
+        <w:t>C</w:t>
+      </w:r>
+      <w:r>
+        <w:t>onjunto de recursos, herramientas, equipos de cómputo, programas informáticos, aplicaciones, redes y medios que permiten la compilación, procesamiento, almacenamiento, transmisión de informacion como: datos, texto, imágenes, voz, video, entre muchos otros.</w:t>
+      </w:r>
+    </w:p>
+    <w:p/>
+    <w:p>
+      <w:r>
+        <w:t>UML: Representación gráfica de una o varias piezas de software, que facilita la comprensión de su estructura y flujo de instrucciones.</w:t>
+      </w:r>
+    </w:p>
+    <w:p/>
+    <w:p>
+      <w:r>
+        <w:t>Web: Red informática</w:t>
+      </w:r>
+      <w:r>
+        <w:t>.</w:t>
+      </w:r>
+    </w:p>
+    <w:p/>
+    <w:p>
+      <w:pPr>
+        <w:rPr>
+          <w:rFonts w:cs="Arial"/>
+          <w:color w:val="000000"/>
+          <w:szCs w:val="24"/>
+          <w:shd w:val="clear" w:color="auto" w:fill="FFFFFF"/>
+        </w:rPr>
+      </w:pPr>
+    </w:p>
+    <w:p>
+      <w:pPr>
+        <w:rPr>
+          <w:rFonts w:cs="Arial"/>
+          <w:color w:val="000000"/>
+          <w:szCs w:val="24"/>
+          <w:shd w:val="clear" w:color="auto" w:fill="FFFFFF"/>
+        </w:rPr>
+      </w:pPr>
+    </w:p>
     <w:p/>
     <w:p/>
     <w:p/>
@@ -25078,1534 +26976,20 @@
     <w:p/>
     <w:p/>
     <w:p/>
-    <w:p/>
-    <w:p>
-      <w:pPr>
-        <w:pStyle w:val="Ttulo2"/>
-      </w:pPr>
-      <w:bookmarkStart w:id="78" w:name="_Toc181004690"/>
-      <w:r>
-        <w:lastRenderedPageBreak/>
-        <w:t>2.3 Diseño de interfaces</w:t>
-      </w:r>
-      <w:bookmarkEnd w:id="78"/>
-    </w:p>
-    <w:p>
-      <w:r>
-        <w:t>Se tomó la decisión de pasar directamente al diseño y no a un maquetado, ya que previo a esto se contaban con bocetos de la aplicación</w:t>
-      </w:r>
-      <w:r>
-        <w:t>, los cuales eran suficientes para comenzar con el diseñ</w:t>
-      </w:r>
-      <w:r>
-        <w:t>o de interfaces</w:t>
-      </w:r>
-      <w:r>
-        <w:t>.</w:t>
-      </w:r>
-      <w:r>
-        <w:t xml:space="preserve"> </w:t>
-      </w:r>
-      <w:r>
-        <w:t>Únicamente</w:t>
-      </w:r>
-      <w:r>
-        <w:t xml:space="preserve"> se mostrarán las pantallas más importantes de la </w:t>
-      </w:r>
-      <w:r>
-        <w:rPr>
-          <w:i/>
-        </w:rPr>
-        <w:t>App</w:t>
-      </w:r>
-      <w:r>
-        <w:t xml:space="preserve"> “Desarrollo App Educativa 4.0”</w:t>
-      </w:r>
-      <w:r>
-        <w:t>.</w:t>
-      </w:r>
-    </w:p>
-    <w:p/>
-    <w:p>
-      <w:r>
-        <w:t>La figura 2.15 muestra la pantalla de inicio de sesión</w:t>
-      </w:r>
-      <w:r>
-        <w:t>, Esta pantalla se muestra</w:t>
-      </w:r>
-      <w:r>
-        <w:t xml:space="preserve"> cuando el usuario abre</w:t>
-      </w:r>
-      <w:r>
-        <w:t xml:space="preserve"> la aplicación</w:t>
-      </w:r>
-      <w:r>
-        <w:t xml:space="preserve">. En ella se debe ingresar la matrícula y la contraseña de usuario para acceder a la </w:t>
-      </w:r>
-      <w:r>
-        <w:rPr>
-          <w:i/>
-        </w:rPr>
-        <w:t>App</w:t>
-      </w:r>
-      <w:r>
-        <w:rPr>
-          <w:i/>
-        </w:rPr>
-        <w:t>,</w:t>
-      </w:r>
-      <w:r>
-        <w:t xml:space="preserve"> </w:t>
-      </w:r>
-      <w:r>
-        <w:t xml:space="preserve">también puede navegar hasta “REGISTRARSE” para registrar una cuenta nueva, “OLVIDÉ MI CONTRASEÑA” para establecer una nueva contraseña o “SALIR” para cerrar la </w:t>
-      </w:r>
-      <w:r>
-        <w:rPr>
-          <w:i/>
-        </w:rPr>
-        <w:t>App</w:t>
-      </w:r>
-      <w:r>
-        <w:t>.</w:t>
-      </w:r>
-    </w:p>
-    <w:p>
-      <w:pPr>
-        <w:jc w:val="center"/>
-      </w:pPr>
-      <w:r>
-        <w:pict w14:anchorId="73D240D4">
-          <v:shape id="_x0000_i1035" type="#_x0000_t75" style="width:169.8pt;height:379.35pt;mso-position-horizontal:absolute">
-            <v:imagedata r:id="rId25" o:title="WhatsApp Image 2024-11-13 at 2"/>
-          </v:shape>
-        </w:pict>
-      </w:r>
-    </w:p>
-    <w:p>
-      <w:pPr>
-        <w:jc w:val="center"/>
-        <w:rPr>
-          <w:sz w:val="20"/>
-          <w:szCs w:val="20"/>
-        </w:rPr>
-      </w:pPr>
-      <w:r>
-        <w:rPr>
-          <w:b/>
-          <w:sz w:val="20"/>
-          <w:szCs w:val="20"/>
-        </w:rPr>
-        <w:t>Figura 2.15</w:t>
-      </w:r>
-      <w:r>
-        <w:rPr>
-          <w:sz w:val="20"/>
-          <w:szCs w:val="20"/>
-        </w:rPr>
-        <w:t xml:space="preserve"> P</w:t>
-      </w:r>
-      <w:r>
-        <w:rPr>
-          <w:sz w:val="20"/>
-          <w:szCs w:val="20"/>
-        </w:rPr>
-        <w:t>antalla de inicio de sesión</w:t>
-      </w:r>
-    </w:p>
-    <w:p>
-      <w:pPr>
-        <w:jc w:val="center"/>
-        <w:rPr>
-          <w:sz w:val="20"/>
-          <w:szCs w:val="20"/>
-        </w:rPr>
-      </w:pPr>
-    </w:p>
-    <w:p>
-      <w:pPr>
-        <w:rPr>
-          <w:szCs w:val="24"/>
-        </w:rPr>
-      </w:pPr>
-      <w:r>
-        <w:rPr>
-          <w:szCs w:val="24"/>
-        </w:rPr>
-        <w:t>La figura 2.16 muestra la pantalla de la sección “Temario”</w:t>
-      </w:r>
-      <w:r>
-        <w:rPr>
-          <w:szCs w:val="24"/>
-        </w:rPr>
-        <w:t xml:space="preserve">. </w:t>
-      </w:r>
-      <w:r>
-        <w:rPr>
-          <w:szCs w:val="24"/>
-        </w:rPr>
-        <w:t>Una vez el usuario haya accedido con su matrícula y contraseña, se le mandará a esta vista en donde podrá consultar los temas disponibles en la base de datos. Al hacer click, el usuario accede a los contenidos del tema seleccionado.</w:t>
-      </w:r>
-    </w:p>
-    <w:p>
-      <w:pPr>
-        <w:jc w:val="center"/>
-      </w:pPr>
-      <w:r>
-        <w:pict w14:anchorId="5EBBC10D">
-          <v:shape id="_x0000_i1036" type="#_x0000_t75" style="width:169.8pt;height:379.35pt;mso-position-horizontal:absolute">
-            <v:imagedata r:id="rId26" o:title="WhatsApp Image 2024-11-13 at 2"/>
-          </v:shape>
-        </w:pict>
-      </w:r>
-    </w:p>
-    <w:p>
-      <w:pPr>
-        <w:jc w:val="center"/>
-        <w:rPr>
-          <w:sz w:val="20"/>
-          <w:szCs w:val="20"/>
-        </w:rPr>
-      </w:pPr>
-      <w:r>
-        <w:rPr>
-          <w:b/>
-          <w:sz w:val="20"/>
-          <w:szCs w:val="20"/>
-        </w:rPr>
-        <w:t>Figura 2.16</w:t>
-      </w:r>
-      <w:r>
-        <w:rPr>
-          <w:sz w:val="20"/>
-          <w:szCs w:val="20"/>
-        </w:rPr>
-        <w:t xml:space="preserve"> P</w:t>
-      </w:r>
-      <w:r>
-        <w:rPr>
-          <w:sz w:val="20"/>
-          <w:szCs w:val="20"/>
-        </w:rPr>
-        <w:t>antalla de sección “Temario”</w:t>
-      </w:r>
-    </w:p>
-    <w:p/>
-    <w:p>
-      <w:r>
-        <w:t>La figura 2.17 muestra la pantalla de la sección “Perfil”</w:t>
-      </w:r>
-      <w:r>
-        <w:t>. En el menú de navegación el usuario puede dar click en la sección “Perfil”, en esta vista se pueden editar algunos datos personales y establecer una nueva contraseña si es necesario.</w:t>
-      </w:r>
-    </w:p>
-    <w:p>
-      <w:pPr>
-        <w:jc w:val="center"/>
-      </w:pPr>
-      <w:r>
-        <w:lastRenderedPageBreak/>
-        <w:pict w14:anchorId="0DC6581C">
-          <v:shape id="_x0000_i1037" type="#_x0000_t75" style="width:169.8pt;height:379.35pt;mso-position-horizontal:absolute">
-            <v:imagedata r:id="rId27" o:title="WhatsApp Image 2024-11-13 at 2"/>
-          </v:shape>
-        </w:pict>
-      </w:r>
-    </w:p>
-    <w:p>
-      <w:pPr>
-        <w:jc w:val="center"/>
-        <w:rPr>
-          <w:sz w:val="20"/>
-          <w:szCs w:val="20"/>
-        </w:rPr>
-      </w:pPr>
-      <w:r>
-        <w:rPr>
-          <w:b/>
-          <w:sz w:val="20"/>
-          <w:szCs w:val="20"/>
-        </w:rPr>
-        <w:t>Figura 2.17</w:t>
-      </w:r>
-      <w:r>
-        <w:rPr>
-          <w:sz w:val="20"/>
-          <w:szCs w:val="20"/>
-        </w:rPr>
-        <w:t xml:space="preserve"> P</w:t>
-      </w:r>
-      <w:r>
-        <w:rPr>
-          <w:sz w:val="20"/>
-          <w:szCs w:val="20"/>
-        </w:rPr>
-        <w:t>antalla de sección “Perfil”</w:t>
-      </w:r>
-    </w:p>
-    <w:p/>
-    <w:p>
-      <w:r>
-        <w:t>La figura 2.18 muestra la pantalla de tema</w:t>
-      </w:r>
-      <w:r>
-        <w:t>. Esta pantalla muestra el título, porcentaje de actividades completadas, y contenido relacionado al tema seleccionado previamente por el usuario en la vista “</w:t>
-      </w:r>
-      <w:r>
-        <w:t>Temario</w:t>
-      </w:r>
-      <w:r>
-        <w:t>”</w:t>
-      </w:r>
-      <w:r>
-        <w:t>.</w:t>
-      </w:r>
-    </w:p>
-    <w:p>
-      <w:pPr>
-        <w:jc w:val="center"/>
-      </w:pPr>
-      <w:r>
-        <w:lastRenderedPageBreak/>
-        <w:pict w14:anchorId="15F74C92">
-          <v:shape id="_x0000_i1038" type="#_x0000_t75" style="width:169.8pt;height:379.35pt;mso-position-horizontal:absolute">
-            <v:imagedata r:id="rId28" o:title="WhatsApp Image 2024-11-13 at 2"/>
-          </v:shape>
-        </w:pict>
-      </w:r>
-    </w:p>
-    <w:p>
-      <w:pPr>
-        <w:jc w:val="center"/>
-        <w:rPr>
-          <w:sz w:val="20"/>
-          <w:szCs w:val="20"/>
-        </w:rPr>
-      </w:pPr>
-      <w:r>
-        <w:rPr>
-          <w:b/>
-          <w:sz w:val="20"/>
-          <w:szCs w:val="20"/>
-        </w:rPr>
-        <w:t>Figura 2.18</w:t>
-      </w:r>
-      <w:r>
-        <w:rPr>
-          <w:sz w:val="20"/>
-          <w:szCs w:val="20"/>
-        </w:rPr>
-        <w:t xml:space="preserve"> P</w:t>
-      </w:r>
-      <w:r>
-        <w:rPr>
-          <w:sz w:val="20"/>
-          <w:szCs w:val="20"/>
-        </w:rPr>
-        <w:t>antalla de tema</w:t>
-      </w:r>
-    </w:p>
-    <w:p/>
-    <w:p>
-      <w:r>
-        <w:t>La figura 2.19 muestra la pantalla de cuestionario</w:t>
-      </w:r>
-      <w:r>
-        <w:t>. Esta vista se muestra cuando el usuario entra a realizar algún examen diagnóstico o actividad. Se muestra el título del elemento al que pertenece, el número de pregunta actual y total de preguntas, así como la pregunta y las posibles respuestas.</w:t>
-      </w:r>
-    </w:p>
-    <w:p>
-      <w:pPr>
-        <w:jc w:val="center"/>
-      </w:pPr>
-      <w:r>
-        <w:lastRenderedPageBreak/>
-        <w:pict w14:anchorId="5F2F661F">
-          <v:shape id="_x0000_i1039" type="#_x0000_t75" style="width:169.8pt;height:379.35pt;mso-position-horizontal:absolute">
-            <v:imagedata r:id="rId29" o:title="WhatsApp Image 2024-11-13 at 2"/>
-          </v:shape>
-        </w:pict>
-      </w:r>
-    </w:p>
-    <w:p>
-      <w:pPr>
-        <w:jc w:val="center"/>
-        <w:rPr>
-          <w:sz w:val="20"/>
-          <w:szCs w:val="20"/>
-        </w:rPr>
-      </w:pPr>
-      <w:r>
-        <w:rPr>
-          <w:b/>
-          <w:sz w:val="20"/>
-          <w:szCs w:val="20"/>
-        </w:rPr>
-        <w:t>Figura 2.19</w:t>
-      </w:r>
-      <w:r>
-        <w:rPr>
-          <w:sz w:val="20"/>
-          <w:szCs w:val="20"/>
-        </w:rPr>
-        <w:t xml:space="preserve"> P</w:t>
-      </w:r>
-      <w:r>
-        <w:rPr>
-          <w:sz w:val="20"/>
-          <w:szCs w:val="20"/>
-        </w:rPr>
-        <w:t>antalla de cuestionario</w:t>
-      </w:r>
-    </w:p>
-    <w:p/>
-    <w:p>
-      <w:r>
-        <w:t>La figura 2.20 muestra la pantalla de la sección “Administración”</w:t>
-      </w:r>
-      <w:r>
-        <w:t>. Esta sección solo está disponible para usuarios administradores. En ella, los administradores pueden consultar, agregar, actualizar y eliminar información como temas, exámenes, preguntas, recursos, etc.</w:t>
-      </w:r>
-    </w:p>
-    <w:p>
-      <w:pPr>
-        <w:jc w:val="center"/>
-      </w:pPr>
-      <w:r>
-        <w:lastRenderedPageBreak/>
-        <w:pict w14:anchorId="6784352C">
-          <v:shape id="_x0000_i1040" type="#_x0000_t75" style="width:169.8pt;height:379.35pt;mso-position-horizontal:absolute">
-            <v:imagedata r:id="rId30" o:title="WhatsApp Image 2024-11-13 at 2"/>
-          </v:shape>
-        </w:pict>
-      </w:r>
-    </w:p>
-    <w:p>
-      <w:pPr>
-        <w:jc w:val="center"/>
-        <w:rPr>
-          <w:sz w:val="20"/>
-          <w:szCs w:val="20"/>
-        </w:rPr>
-      </w:pPr>
-      <w:r>
-        <w:rPr>
-          <w:b/>
-          <w:sz w:val="20"/>
-          <w:szCs w:val="20"/>
-        </w:rPr>
-        <w:t>Figura 2.20</w:t>
-      </w:r>
-      <w:r>
-        <w:rPr>
-          <w:sz w:val="20"/>
-          <w:szCs w:val="20"/>
-        </w:rPr>
-        <w:t xml:space="preserve"> P</w:t>
-      </w:r>
-      <w:r>
-        <w:rPr>
-          <w:sz w:val="20"/>
-          <w:szCs w:val="20"/>
-        </w:rPr>
-        <w:t>antalla de la sección “Administración”</w:t>
-      </w:r>
-    </w:p>
-    <w:p/>
-    <w:p/>
-    <w:p/>
-    <w:p/>
-    <w:p/>
-    <w:p/>
-    <w:p/>
-    <w:p/>
-    <w:p/>
     <w:p>
       <w:pPr>
         <w:pStyle w:val="Ttulo1"/>
       </w:pPr>
-      <w:bookmarkStart w:id="79" w:name="_Toc142927999"/>
-      <w:bookmarkStart w:id="80" w:name="_Toc181004691"/>
-      <w:r>
-        <w:lastRenderedPageBreak/>
-        <w:t>CAPÍ</w:t>
-      </w:r>
-      <w:r>
-        <w:t>TULO 3</w:t>
-      </w:r>
-      <w:bookmarkEnd w:id="72"/>
-      <w:r>
-        <w:t>.</w:t>
-      </w:r>
-      <w:r>
-        <w:t xml:space="preserve"> </w:t>
-      </w:r>
-      <w:bookmarkStart w:id="81" w:name="_Toc119583176"/>
-      <w:bookmarkStart w:id="82" w:name="_Toc121932395"/>
-      <w:bookmarkEnd w:id="73"/>
-      <w:bookmarkEnd w:id="74"/>
-      <w:r>
-        <w:t>PR</w:t>
-      </w:r>
-      <w:bookmarkEnd w:id="77"/>
-      <w:bookmarkEnd w:id="79"/>
-      <w:r>
-        <w:t>ODUCCIÓN</w:t>
-      </w:r>
-      <w:bookmarkEnd w:id="80"/>
-    </w:p>
-    <w:p/>
-    <w:p>
-      <w:r>
-        <w:br w:type="page"/>
-      </w:r>
-    </w:p>
-    <w:p>
-      <w:pPr>
-        <w:pStyle w:val="Ttulo1"/>
-      </w:pPr>
-      <w:bookmarkStart w:id="83" w:name="_Toc141968764"/>
-      <w:bookmarkStart w:id="84" w:name="_Toc142928000"/>
-      <w:bookmarkStart w:id="85" w:name="_Toc181004692"/>
-      <w:r>
-        <w:lastRenderedPageBreak/>
-        <w:t>CONCLUSION</w:t>
-      </w:r>
-      <w:bookmarkEnd w:id="81"/>
-      <w:r>
-        <w:t>ES</w:t>
-      </w:r>
-      <w:bookmarkEnd w:id="82"/>
-      <w:bookmarkEnd w:id="83"/>
-      <w:bookmarkEnd w:id="84"/>
-      <w:bookmarkEnd w:id="85"/>
-    </w:p>
-    <w:p>
-      <w:bookmarkStart w:id="86" w:name="_Toc119583177"/>
-      <w:bookmarkStart w:id="87" w:name="_Toc121932396"/>
-      <w:bookmarkStart w:id="88" w:name="_Toc141968765"/>
-      <w:r>
-        <w:rPr>
-          <w:highlight w:val="yellow"/>
-        </w:rPr>
-        <w:t>[[[[</w:t>
-      </w:r>
-      <w:r>
-        <w:rPr>
-          <w:highlight w:val="yellow"/>
-        </w:rPr>
-        <w:tab/>
-      </w:r>
-      <w:proofErr w:type="gramStart"/>
-      <w:r>
-        <w:rPr>
-          <w:highlight w:val="yellow"/>
-        </w:rPr>
-        <w:t>borrador</w:t>
-      </w:r>
-      <w:proofErr w:type="gramEnd"/>
-      <w:r>
-        <w:rPr>
-          <w:highlight w:val="yellow"/>
-        </w:rPr>
-        <w:tab/>
-        <w:t>]]]]</w:t>
-      </w:r>
-    </w:p>
-    <w:p>
-      <w:r>
-        <w:t xml:space="preserve">El prototipo “Desarrollo App Educativa 4.0” se desarrolló hasta la tercera fase de la metodología </w:t>
-      </w:r>
-      <w:r>
-        <w:rPr>
-          <w:i/>
-        </w:rPr>
-        <w:t>Mobile-D</w:t>
-      </w:r>
-      <w:r>
-        <w:t>:</w:t>
-      </w:r>
-      <w:r>
-        <w:t xml:space="preserve"> </w:t>
-      </w:r>
-      <w:bookmarkStart w:id="89" w:name="_GoBack"/>
-      <w:bookmarkEnd w:id="89"/>
-      <w:r>
-        <w:t>“</w:t>
-      </w:r>
-      <w:r>
-        <w:t>Producción”, se cumplió</w:t>
-      </w:r>
-      <w:r>
-        <w:t xml:space="preserve"> con el objetivo general y los dos primeros objetivos específicos, ya que con el estado actual del proyecto no se puede asegurar que la experiencia de aprendizaje</w:t>
-      </w:r>
-      <w:r>
-        <w:t xml:space="preserve"> sea la más óptima, ya que no se pudo desarrollar una fase de pruebas ni contar con una retroalimentación de los usuarios finales, sea estudiantes, docentes o personal administrativo.</w:t>
-      </w:r>
-    </w:p>
-    <w:p/>
-    <w:p>
-      <w:r>
-        <w:t xml:space="preserve">El prototipo “Desarrollo App Educativa 4.0” dispone de todos sus elementos planteados en este documento, </w:t>
-      </w:r>
-      <w:r>
-        <w:t xml:space="preserve">aunque no todos son completamente fiables, estos pueden presentar comportamientos </w:t>
-      </w:r>
-      <w:r>
-        <w:t xml:space="preserve">anormales o </w:t>
-      </w:r>
-      <w:r>
-        <w:t>extraños en caso de que la información introducida no esté completa</w:t>
-      </w:r>
-      <w:r>
-        <w:t>,</w:t>
-      </w:r>
-      <w:r>
-        <w:t xml:space="preserve"> </w:t>
-      </w:r>
-      <w:r>
-        <w:t>de que no esté</w:t>
-      </w:r>
-      <w:r>
-        <w:t xml:space="preserve"> correctamente relacionada, </w:t>
-      </w:r>
-      <w:r>
-        <w:t xml:space="preserve">en caso de rotar el dispositivo, hacer gestos en la pantalla, o cualquier otra excepción no esperada. Adicionalmente la </w:t>
-      </w:r>
-      <w:r>
-        <w:rPr>
-          <w:i/>
-        </w:rPr>
-        <w:t>App</w:t>
-      </w:r>
-      <w:r>
-        <w:t xml:space="preserve"> cuenta con información precargada como registros de usuarios, temas, exámenes, etc. a modo de demostración.</w:t>
-      </w:r>
-    </w:p>
-    <w:p/>
-    <w:p>
-      <w:r>
-        <w:t>Alguna de las implementaciones que se pueden hacer a futuro es reestructurar el comportamiento de la aplicación ya que los controladores, modelos y clases auxiliares no siempre tienen sus métodos correctamente distribuidos entre ellos, provocando que estas puedan ser confusas de comprender</w:t>
-      </w:r>
-      <w:r>
-        <w:t xml:space="preserve"> y mantener a largo plazo</w:t>
-      </w:r>
-      <w:r>
-        <w:t>.</w:t>
-      </w:r>
-      <w:r>
-        <w:t xml:space="preserve"> Se pueden expandir las tablas de la base de datos empleada para almacenar más informacion relevante como fechas, tiempos de aplicación</w:t>
-      </w:r>
-      <w:r>
-        <w:t xml:space="preserve"> </w:t>
-      </w:r>
-      <w:r>
-        <w:t>durante un examen diagnóstico</w:t>
-      </w:r>
-      <w:r>
-        <w:t>, etc</w:t>
-      </w:r>
-      <w:r>
-        <w:t>. Así mismo se pueden mejorar las vistas de administración ya que estas pueden resultar incómodas de usar en caso de que se te tenga que manipular mucha información. Por último se puede definir un algoritmo que identifique las deficiencias de un estudiante en un tema</w:t>
-      </w:r>
-      <w:r>
-        <w:t xml:space="preserve"> o contenido específico</w:t>
-      </w:r>
-      <w:r>
-        <w:t xml:space="preserve">, ya que el prototipo </w:t>
-      </w:r>
-      <w:r>
-        <w:t>“Desarrollo App Educativa 4.0” solo dispone de un algoritmo de asignación diagnóstica y no es capaz de ajustar el contenido de actividades o material de apoyo en caso de que el estudiante falle la actividad con frecuencia o presente dificultades en la misma.</w:t>
-      </w:r>
-    </w:p>
-    <w:p>
-      <w:r>
-        <w:rPr>
-          <w:highlight w:val="yellow"/>
-        </w:rPr>
-        <w:lastRenderedPageBreak/>
-        <w:t>[[[[</w:t>
-      </w:r>
-      <w:r>
-        <w:rPr>
-          <w:highlight w:val="yellow"/>
-        </w:rPr>
-        <w:tab/>
-      </w:r>
-      <w:proofErr w:type="gramStart"/>
-      <w:r>
-        <w:rPr>
-          <w:highlight w:val="yellow"/>
-        </w:rPr>
-        <w:t>esto</w:t>
-      </w:r>
-      <w:proofErr w:type="gramEnd"/>
-      <w:r>
-        <w:rPr>
-          <w:highlight w:val="yellow"/>
-        </w:rPr>
-        <w:t xml:space="preserve"> es mi experiencia, no </w:t>
-      </w:r>
-      <w:proofErr w:type="spellStart"/>
-      <w:r>
-        <w:rPr>
-          <w:highlight w:val="yellow"/>
-        </w:rPr>
-        <w:t>se</w:t>
-      </w:r>
-      <w:proofErr w:type="spellEnd"/>
-      <w:r>
-        <w:rPr>
-          <w:highlight w:val="yellow"/>
-        </w:rPr>
-        <w:t xml:space="preserve"> si queda claro</w:t>
-      </w:r>
-      <w:r>
-        <w:rPr>
-          <w:highlight w:val="yellow"/>
-        </w:rPr>
-        <w:tab/>
-        <w:t>]]]]</w:t>
-      </w:r>
-    </w:p>
-    <w:p>
-      <w:r>
-        <w:t>El desarrollo del prototipo “</w:t>
-      </w:r>
-      <w:r>
-        <w:t>Desarrollo App Educativa 4.0</w:t>
-      </w:r>
-      <w:r>
-        <w:t>” fue una labor desafiante y satisfactoria</w:t>
-      </w:r>
-      <w:r>
-        <w:t>, ya que se emplearon técnicas nuevas para el equipo de desarrollo como: archivos de navegación, uso de imágenes vectoriales</w:t>
-      </w:r>
-      <w:r>
-        <w:t>, de menús,</w:t>
-      </w:r>
-      <w:r>
-        <w:t xml:space="preserve"> </w:t>
-      </w:r>
-      <w:proofErr w:type="spellStart"/>
-      <w:r>
-        <w:rPr>
-          <w:i/>
-        </w:rPr>
-        <w:t>bundles</w:t>
-      </w:r>
-      <w:proofErr w:type="spellEnd"/>
-      <w:r>
-        <w:t xml:space="preserve"> y adaptaciones</w:t>
-      </w:r>
-      <w:r>
-        <w:t xml:space="preserve"> que se tuvieron que hacer para lograr los requisitos de las especificaciones planteadas por el proyecto.</w:t>
-      </w:r>
-    </w:p>
-    <w:p>
-      <w:r>
-        <w:br w:type="page"/>
-      </w:r>
-    </w:p>
-    <w:p>
-      <w:pPr>
-        <w:pStyle w:val="Ttulo1"/>
-      </w:pPr>
-      <w:bookmarkStart w:id="90" w:name="_Toc142928001"/>
-      <w:bookmarkStart w:id="91" w:name="_Toc181004693"/>
-      <w:r>
-        <w:lastRenderedPageBreak/>
-        <w:t xml:space="preserve">LISTADO DE SIGLAS O </w:t>
-      </w:r>
-      <w:commentRangeStart w:id="92"/>
-      <w:r>
-        <w:t>ACRÓNIMOS</w:t>
-      </w:r>
-      <w:bookmarkStart w:id="93" w:name="_Toc119583178"/>
-      <w:bookmarkStart w:id="94" w:name="_Toc121932397"/>
-      <w:bookmarkEnd w:id="86"/>
-      <w:bookmarkEnd w:id="87"/>
-      <w:bookmarkEnd w:id="88"/>
-      <w:bookmarkEnd w:id="90"/>
-      <w:commentRangeEnd w:id="92"/>
-      <w:r>
-        <w:rPr>
-          <w:rStyle w:val="Refdecomentario"/>
-          <w:rFonts w:eastAsiaTheme="minorHAnsi" w:cstheme="minorBidi"/>
-          <w:b w:val="0"/>
-          <w:color w:val="auto"/>
-        </w:rPr>
-        <w:commentReference w:id="92"/>
-      </w:r>
-      <w:bookmarkEnd w:id="91"/>
-      <w:r>
-        <w:t xml:space="preserve"> </w:t>
-      </w:r>
-    </w:p>
-    <w:p/>
-    <w:p>
-      <w:pPr>
-        <w:rPr>
-          <w:lang w:val="en-US"/>
-        </w:rPr>
-      </w:pPr>
-      <w:r>
-        <w:rPr>
-          <w:lang w:val="en-US"/>
-        </w:rPr>
-        <w:t>ACID: Atomicity, Consistency, Isolation, Durability</w:t>
-      </w:r>
-    </w:p>
-    <w:p>
-      <w:r>
-        <w:t>ACID: Atomicidad, Consistencia, Integridad, D</w:t>
-      </w:r>
-      <w:r>
-        <w:t>urabilidad</w:t>
-      </w:r>
-    </w:p>
-    <w:p/>
-    <w:p>
-      <w:r>
-        <w:t xml:space="preserve">API: </w:t>
-      </w:r>
-      <w:proofErr w:type="spellStart"/>
-      <w:r>
-        <w:t>Application</w:t>
-      </w:r>
-      <w:proofErr w:type="spellEnd"/>
-      <w:r>
-        <w:t xml:space="preserve"> </w:t>
-      </w:r>
-      <w:proofErr w:type="spellStart"/>
-      <w:r>
-        <w:t>programming</w:t>
-      </w:r>
-      <w:proofErr w:type="spellEnd"/>
-      <w:r>
-        <w:t xml:space="preserve"> interface</w:t>
-      </w:r>
-    </w:p>
-    <w:p>
-      <w:r>
-        <w:t>API: Interfaz de programación de aplicación</w:t>
-      </w:r>
-    </w:p>
-    <w:p/>
-    <w:p>
-      <w:r>
-        <w:t xml:space="preserve">CRUD: Create, </w:t>
-      </w:r>
-      <w:proofErr w:type="spellStart"/>
-      <w:r>
-        <w:t>Read</w:t>
-      </w:r>
-      <w:proofErr w:type="spellEnd"/>
-      <w:r>
-        <w:t xml:space="preserve">, </w:t>
-      </w:r>
-      <w:proofErr w:type="spellStart"/>
-      <w:r>
-        <w:t>Update</w:t>
-      </w:r>
-      <w:proofErr w:type="spellEnd"/>
-      <w:r>
-        <w:t xml:space="preserve">, </w:t>
-      </w:r>
-      <w:proofErr w:type="spellStart"/>
-      <w:r>
-        <w:t>Delete</w:t>
-      </w:r>
-      <w:proofErr w:type="spellEnd"/>
-    </w:p>
-    <w:p>
-      <w:r>
-        <w:t>CRUD: Cr</w:t>
-      </w:r>
-      <w:r>
-        <w:t>ear, Leer, Actualizar, Eliminar</w:t>
-      </w:r>
-    </w:p>
-    <w:p/>
-    <w:p>
-      <w:r>
-        <w:t>CU: Caso de uso</w:t>
-      </w:r>
-    </w:p>
-    <w:p/>
-    <w:p>
-      <w:r>
-        <w:t>DTIC: División de Tecnologías de la Informacion y Comunicación</w:t>
-      </w:r>
-    </w:p>
-    <w:p/>
-    <w:p>
-      <w:r>
-        <w:t xml:space="preserve">DVCS: </w:t>
-      </w:r>
-      <w:proofErr w:type="spellStart"/>
-      <w:r>
-        <w:t>Distributed</w:t>
-      </w:r>
-      <w:proofErr w:type="spellEnd"/>
-      <w:r>
-        <w:t xml:space="preserve"> </w:t>
-      </w:r>
-      <w:proofErr w:type="spellStart"/>
-      <w:r>
-        <w:t>Version</w:t>
-      </w:r>
-      <w:proofErr w:type="spellEnd"/>
-      <w:r>
-        <w:t xml:space="preserve"> Control System</w:t>
-      </w:r>
-    </w:p>
-    <w:p>
-      <w:r>
-        <w:t>DVCS: Sistema de Control de Versiones Distribuido</w:t>
-      </w:r>
-    </w:p>
-    <w:p/>
-    <w:p>
-      <w:r>
-        <w:t xml:space="preserve">FHD: Full HD (High </w:t>
-      </w:r>
-      <w:proofErr w:type="spellStart"/>
-      <w:r>
-        <w:t>Definition</w:t>
-      </w:r>
-      <w:proofErr w:type="spellEnd"/>
-      <w:r>
-        <w:t>)</w:t>
-      </w:r>
-    </w:p>
-    <w:p>
-      <w:r>
-        <w:t>FHD: Alta definición completa</w:t>
-      </w:r>
-    </w:p>
-    <w:p/>
-    <w:p>
-      <w:r>
-        <w:t xml:space="preserve">IDE: </w:t>
-      </w:r>
-      <w:proofErr w:type="spellStart"/>
-      <w:r>
-        <w:t>Integrated</w:t>
-      </w:r>
-      <w:proofErr w:type="spellEnd"/>
-      <w:r>
-        <w:t xml:space="preserve"> </w:t>
-      </w:r>
-      <w:proofErr w:type="spellStart"/>
-      <w:r>
-        <w:t>Development</w:t>
-      </w:r>
-      <w:proofErr w:type="spellEnd"/>
-      <w:r>
-        <w:t xml:space="preserve"> </w:t>
-      </w:r>
-      <w:proofErr w:type="spellStart"/>
-      <w:r>
-        <w:t>Environment</w:t>
-      </w:r>
-      <w:proofErr w:type="spellEnd"/>
-    </w:p>
-    <w:p>
-      <w:r>
-        <w:t>IDE: Interfaz de Desarrollo Integrado</w:t>
-      </w:r>
-    </w:p>
-    <w:p/>
-    <w:p>
-      <w:r>
-        <w:t xml:space="preserve">RAM: </w:t>
-      </w:r>
-      <w:proofErr w:type="spellStart"/>
-      <w:r>
-        <w:t>Random</w:t>
-      </w:r>
-      <w:proofErr w:type="spellEnd"/>
-      <w:r>
-        <w:t xml:space="preserve"> Access </w:t>
-      </w:r>
-      <w:proofErr w:type="spellStart"/>
-      <w:r>
-        <w:t>Memory</w:t>
-      </w:r>
-      <w:proofErr w:type="spellEnd"/>
-    </w:p>
-    <w:p>
-      <w:r>
-        <w:t>RAM: Memoria de Acceso Aleatorio</w:t>
-      </w:r>
-    </w:p>
-    <w:p/>
-    <w:p>
-      <w:r>
-        <w:t xml:space="preserve">SQL: </w:t>
-      </w:r>
-      <w:proofErr w:type="spellStart"/>
-      <w:r>
-        <w:t>Structured</w:t>
-      </w:r>
-      <w:proofErr w:type="spellEnd"/>
-      <w:r>
-        <w:t xml:space="preserve"> Query Language</w:t>
-      </w:r>
-    </w:p>
-    <w:p>
-      <w:r>
-        <w:t>SQL: Lenguaje de consulta estructurada</w:t>
-      </w:r>
-    </w:p>
-    <w:p/>
-    <w:p>
-      <w:r>
-        <w:lastRenderedPageBreak/>
-        <w:t xml:space="preserve">TDD: Test Driven </w:t>
-      </w:r>
-      <w:proofErr w:type="spellStart"/>
-      <w:r>
-        <w:t>Development</w:t>
-      </w:r>
-      <w:proofErr w:type="spellEnd"/>
-    </w:p>
-    <w:p>
-      <w:r>
-        <w:t>TDD: Desarrollo Guiado por Pruebas</w:t>
-      </w:r>
-    </w:p>
-    <w:p/>
-    <w:p>
-      <w:r>
-        <w:t xml:space="preserve">TIC: Tecnologías de </w:t>
-      </w:r>
-      <w:r>
-        <w:t>Información</w:t>
-      </w:r>
-      <w:r>
-        <w:t xml:space="preserve"> y Comunicación</w:t>
-      </w:r>
-    </w:p>
-    <w:p/>
-    <w:p>
-      <w:r>
-        <w:t xml:space="preserve">UML: </w:t>
-      </w:r>
-      <w:proofErr w:type="spellStart"/>
-      <w:r>
-        <w:t>Unified</w:t>
-      </w:r>
-      <w:proofErr w:type="spellEnd"/>
-      <w:r>
-        <w:t xml:space="preserve"> Modeling Language</w:t>
-      </w:r>
-    </w:p>
-    <w:p>
-      <w:r>
-        <w:t>UML: Lenguaje de Modelado Unificado</w:t>
-      </w:r>
-    </w:p>
-    <w:p/>
-    <w:p>
-      <w:r>
-        <w:t>USB: Universal Serial Bus</w:t>
-      </w:r>
-    </w:p>
-    <w:p>
-      <w:r>
-        <w:t>USB: Bus Universal en Serie</w:t>
-      </w:r>
-    </w:p>
-    <w:p>
-      <w:pPr>
-        <w:rPr>
-          <w:lang w:val="en-US"/>
-        </w:rPr>
-      </w:pPr>
-    </w:p>
-    <w:p>
-      <w:pPr>
-        <w:rPr>
-          <w:lang w:val="en-US"/>
-        </w:rPr>
-      </w:pPr>
-      <w:r>
-        <w:rPr>
-          <w:lang w:val="en-US"/>
-        </w:rPr>
-        <w:t>XML: Extensible Markup Language</w:t>
-      </w:r>
-    </w:p>
-    <w:p>
-      <w:pPr>
-        <w:rPr>
-          <w:lang w:val="en-US"/>
-        </w:rPr>
-      </w:pPr>
-      <w:r>
-        <w:rPr>
-          <w:lang w:val="en-US"/>
-        </w:rPr>
-        <w:t xml:space="preserve">XML: </w:t>
-      </w:r>
-      <w:proofErr w:type="spellStart"/>
-      <w:r>
-        <w:rPr>
-          <w:lang w:val="en-US"/>
-        </w:rPr>
-        <w:t>Lenguaje</w:t>
-      </w:r>
-      <w:proofErr w:type="spellEnd"/>
-      <w:r>
-        <w:rPr>
-          <w:lang w:val="en-US"/>
-        </w:rPr>
-        <w:t xml:space="preserve"> de </w:t>
-      </w:r>
-      <w:proofErr w:type="spellStart"/>
-      <w:r>
-        <w:rPr>
-          <w:lang w:val="en-US"/>
-        </w:rPr>
-        <w:t>Marcado</w:t>
-      </w:r>
-      <w:proofErr w:type="spellEnd"/>
-      <w:r>
-        <w:rPr>
-          <w:lang w:val="en-US"/>
-        </w:rPr>
-        <w:t xml:space="preserve"> Extensible</w:t>
-      </w:r>
-    </w:p>
-    <w:p>
-      <w:pPr>
-        <w:rPr>
-          <w:lang w:val="en-US"/>
-        </w:rPr>
-      </w:pPr>
-    </w:p>
-    <w:p>
-      <w:pPr>
-        <w:rPr>
-          <w:lang w:val="en-US"/>
-        </w:rPr>
-      </w:pPr>
-    </w:p>
-    <w:p>
-      <w:pPr>
-        <w:rPr>
-          <w:lang w:val="en-US"/>
-        </w:rPr>
-      </w:pPr>
-    </w:p>
-    <w:p>
-      <w:pPr>
-        <w:rPr>
-          <w:lang w:val="en-US"/>
-        </w:rPr>
-      </w:pPr>
-    </w:p>
-    <w:p>
-      <w:pPr>
-        <w:rPr>
-          <w:lang w:val="en-US"/>
-        </w:rPr>
-      </w:pPr>
-    </w:p>
-    <w:p>
-      <w:pPr>
-        <w:rPr>
-          <w:lang w:val="en-US"/>
-        </w:rPr>
-      </w:pPr>
-    </w:p>
-    <w:p>
-      <w:pPr>
-        <w:rPr>
-          <w:lang w:val="en-US"/>
-        </w:rPr>
-      </w:pPr>
-    </w:p>
-    <w:p>
-      <w:pPr>
-        <w:rPr>
-          <w:lang w:val="en-US"/>
-        </w:rPr>
-      </w:pPr>
-    </w:p>
-    <w:p>
-      <w:pPr>
-        <w:rPr>
-          <w:lang w:val="en-US"/>
-        </w:rPr>
-      </w:pPr>
-    </w:p>
-    <w:p>
-      <w:pPr>
-        <w:rPr>
-          <w:lang w:val="en-US"/>
-        </w:rPr>
-      </w:pPr>
-    </w:p>
-    <w:p>
-      <w:pPr>
-        <w:rPr>
-          <w:lang w:val="en-US"/>
-        </w:rPr>
-      </w:pPr>
-    </w:p>
-    <w:p>
-      <w:pPr>
-        <w:rPr>
-          <w:lang w:val="en-US"/>
-        </w:rPr>
-      </w:pPr>
-    </w:p>
-    <w:p>
-      <w:pPr>
-        <w:rPr>
-          <w:lang w:val="en-US"/>
-        </w:rPr>
-      </w:pPr>
-    </w:p>
-    <w:p>
-      <w:pPr>
-        <w:rPr>
-          <w:lang w:val="en-US"/>
-        </w:rPr>
-      </w:pPr>
-    </w:p>
-    <w:p>
-      <w:pPr>
-        <w:rPr>
-          <w:lang w:val="en-US"/>
-        </w:rPr>
-      </w:pPr>
-    </w:p>
-    <w:p>
-      <w:pPr>
-        <w:pStyle w:val="Ttulo1"/>
-      </w:pPr>
-      <w:bookmarkStart w:id="95" w:name="_Toc141968766"/>
-      <w:bookmarkStart w:id="96" w:name="_Toc142928002"/>
-      <w:bookmarkStart w:id="97" w:name="_Toc181004694"/>
-      <w:commentRangeStart w:id="98"/>
-      <w:r>
-        <w:lastRenderedPageBreak/>
-        <w:t>GLOSARIO</w:t>
-      </w:r>
-      <w:bookmarkStart w:id="99" w:name="_Toc119583179"/>
-      <w:bookmarkStart w:id="100" w:name="_Toc121932398"/>
-      <w:bookmarkEnd w:id="93"/>
-      <w:bookmarkEnd w:id="94"/>
-      <w:bookmarkEnd w:id="95"/>
-      <w:bookmarkEnd w:id="96"/>
-      <w:commentRangeEnd w:id="98"/>
-      <w:r>
-        <w:rPr>
-          <w:rStyle w:val="Refdecomentario"/>
-          <w:rFonts w:eastAsiaTheme="minorHAnsi" w:cstheme="minorBidi"/>
-          <w:b w:val="0"/>
-          <w:color w:val="auto"/>
-        </w:rPr>
-        <w:commentReference w:id="98"/>
-      </w:r>
-      <w:bookmarkEnd w:id="97"/>
-      <w:r>
-        <w:t xml:space="preserve"> </w:t>
-      </w:r>
-    </w:p>
-    <w:p>
-      <w:r>
-        <w:t>Actor: Entidad externa ajena al sistema informático que guarda una relación con este y demanda funcionalidad del mismo, casi siempre se refiere al usuario que usa el sistema.</w:t>
-      </w:r>
-    </w:p>
-    <w:p/>
-    <w:p>
-      <w:r>
-        <w:t>API: Es un conjunto de reglas o protocolos que permite a las aplicaciones informáticas comunicarse entre sí para intercambiar datos, características y funcionalidades.</w:t>
-      </w:r>
-    </w:p>
-    <w:p/>
-    <w:p>
-      <w:r>
-        <w:t>Biblioteca: Conjunto de funciones y rutinas predefinidas que facilitan el desarrollo de software al proporcionar una serie de herramientas listas para usar.</w:t>
-      </w:r>
-    </w:p>
-    <w:p/>
-    <w:p>
-      <w:proofErr w:type="spellStart"/>
-      <w:r>
-        <w:t>Bundle</w:t>
-      </w:r>
-      <w:proofErr w:type="spellEnd"/>
-      <w:r>
-        <w:t>: C</w:t>
-      </w:r>
-      <w:r>
-        <w:t>olección de archivos o recursos combinados en un solo paquete</w:t>
-      </w:r>
-      <w:r>
-        <w:t>.</w:t>
-      </w:r>
-    </w:p>
-    <w:p/>
-    <w:p>
-      <w:r>
-        <w:t>Caso de uso: Secuencia de transacciones desarrolladas por el sistema informático en respuesta a un evento que inicia un actor sobre el propio sistema.</w:t>
-      </w:r>
-    </w:p>
-    <w:p/>
-    <w:p>
-      <w:r>
-        <w:t>Compilación: Proceso de convertir un programa informático a lenguaje máquina para que este pueda ser ejecutado por una computadora.</w:t>
-      </w:r>
-    </w:p>
-    <w:p/>
-    <w:p>
-      <w:r>
-        <w:t>CRUD: Es un concepto en base de datos que permite la estandarización de operaciones, lo que permite gestionar información en aplicaciones.</w:t>
-      </w:r>
-    </w:p>
-    <w:p/>
-    <w:p>
-      <w:r>
-        <w:t>Evento: Acción detectada por un programa informático.</w:t>
-      </w:r>
-    </w:p>
-    <w:p/>
-    <w:p>
-      <w:proofErr w:type="spellStart"/>
-      <w:r>
-        <w:t>Freemium</w:t>
-      </w:r>
-      <w:proofErr w:type="spellEnd"/>
-      <w:r>
-        <w:t>: Es una estrategia de venta centrada en ofrecer al consumidor una versión gratuita y básica un producto o servicio, pero que dispone de una versión de pago en la que permite el acceso a características o funcionalidades adicionales.</w:t>
-      </w:r>
-    </w:p>
-    <w:bookmarkEnd w:id="99"/>
-    <w:bookmarkEnd w:id="100"/>
-    <w:p/>
-    <w:p>
-      <w:r>
-        <w:t>Gestor de base de datos: Software que crea, gestiona y administra la información contenida en una base de datos.</w:t>
-      </w:r>
-    </w:p>
-    <w:p/>
-    <w:p>
-      <w:r>
-        <w:lastRenderedPageBreak/>
-        <w:t>Gráfico: Cualquier imagen generada por computadora.</w:t>
-      </w:r>
-    </w:p>
-    <w:p/>
-    <w:p>
-      <w:r>
-        <w:t>Hardware: Partes físicas, tangibles, de un sistema informático, sus componentes eléctricos, electrónicos y electromecánicos.</w:t>
-      </w:r>
-    </w:p>
-    <w:p/>
-    <w:p>
-      <w:r>
-        <w:t>Hilo: Es una unidad de ejecución más pequeña dentro de un proceso informático.</w:t>
-      </w:r>
-    </w:p>
-    <w:p/>
-    <w:p>
-      <w:r>
-        <w:t>Host: Se refiere al anfitrión conectado a una red que proveen y utilizan servicios de ella, estos son computadoras, servidores, o dispositivos móviles. También hace referencia al mismo dispositivo en caso de que este no esté conectado a una red.</w:t>
-      </w:r>
-    </w:p>
-    <w:p/>
-    <w:p>
-      <w:r>
-        <w:t>IDE: Tipo de aplicación informática que proporciona servicios integrales para facilitar al desarrollador o programador el desarrollo de software.</w:t>
-      </w:r>
-    </w:p>
-    <w:p/>
-    <w:p>
-      <w:r>
-        <w:t>Lenguaje de marcado: Forma de codificar un documento que, junto con el texto, incorpora etiquetas o marcas que contienen información adicional acerca de la estructura del texto o su presentación.</w:t>
-      </w:r>
-    </w:p>
-    <w:p/>
-    <w:p>
-      <w:r>
-        <w:t>Lenguaje de programación: Lenguaje formal o artificial, que proporciona un desarrollador o programador, el cual declara una serie de instrucciones ordenadas para que un sistema informático pueda realizarlas.</w:t>
-      </w:r>
-    </w:p>
-    <w:p/>
-    <w:p>
-      <w:r>
-        <w:t>Llave foránea: campo o conjunto de campos en una tabla que hacen referencia a la llave principal de otra tabla en una base de datos</w:t>
-      </w:r>
-    </w:p>
-    <w:p/>
-    <w:p>
-      <w:r>
-        <w:t>Llave primaria: columna especial o conjunto de columnas en una tabla de base de datos que identifica de manera única cada registro en la tabla</w:t>
-      </w:r>
-    </w:p>
-    <w:p/>
-    <w:p>
-      <w:r>
-        <w:t>Offline: Se traduce como “Fuera de línea”, se refiera a todo aquello que no esté relacionado con internet.</w:t>
-      </w:r>
-    </w:p>
-    <w:p/>
-    <w:p>
-      <w:r>
-        <w:lastRenderedPageBreak/>
-        <w:t>Online: Se traduce como “En línea”, se utiliza para nombrar a algo que está conectado o a alguien que está haciendo uso de una red.</w:t>
-      </w:r>
-    </w:p>
-    <w:p/>
-    <w:p>
-      <w:r>
-        <w:t>Open-Source: es un modelo de desarrollo de software basado en la colaboración abierta. Se enfoca en los beneficios prácticos (acceso al código fuente) y en cuestiones éticas o de libertad que tanto se destacan en el software libre.</w:t>
-      </w:r>
-    </w:p>
-    <w:p/>
-    <w:p>
-      <w:r>
-        <w:t>Paradigma: Conjunto de principios y directrices que define un enfoque particular para diseñar, estructurar y escribir código.</w:t>
-      </w:r>
-    </w:p>
-    <w:p/>
-    <w:p>
-      <w:r>
-        <w:t>Parametrizable: Consiste en una creación de un elemento informático flexible, que pueda modificarse sin necesidad de reescribirse o redefinirse nuevamente.</w:t>
-      </w:r>
-    </w:p>
-    <w:p/>
-    <w:p>
-      <w:r>
-        <w:t>RAM: Sistema de almacenamiento temporal de datos y programas que el equipo de cómputo este usando en el momento.</w:t>
-      </w:r>
-    </w:p>
-    <w:p/>
-    <w:p>
-      <w:r>
-        <w:t>Refactorización: Proceso de mantenimiento del código que no arregla errores ni añade funcionalidad. El objetivo, por el contrario, es mejorar la facilidad de comprensión del código o cambiar su estructura y diseño y eliminar código muerto o poco útil.</w:t>
-      </w:r>
-    </w:p>
-    <w:p/>
-    <w:p>
-      <w:proofErr w:type="spellStart"/>
-      <w:r>
-        <w:t>Renderizado</w:t>
-      </w:r>
-      <w:proofErr w:type="spellEnd"/>
-      <w:r>
-        <w:t>: Consiste en crear una imagen tridimensional a partir de una escena virtual, generada por un software de modelado que incluye elementos como texturas, luces, sombras y cámaras.</w:t>
-      </w:r>
-    </w:p>
-    <w:p/>
-    <w:p>
-      <w:r>
-        <w:t>Sistema: Conjunto de elementos físicos y lógicos (software) necesarios para captar informacion, almacenarla, y procesarla.</w:t>
-      </w:r>
-    </w:p>
-    <w:p/>
-    <w:p>
-      <w:r>
-        <w:t>Sistema de control de versiones: Software que ayuda a hacer un seguimiento de los cambios realizados en el código a lo largo del tiempo.</w:t>
-      </w:r>
-    </w:p>
-    <w:p/>
-    <w:p>
-      <w:r>
-        <w:lastRenderedPageBreak/>
-        <w:t>Software: Conjunto de programas, instrucciones y reglas informáticas para ejecutar ciertas tareas en un equipo de cómputo.</w:t>
-      </w:r>
-    </w:p>
-    <w:p/>
-    <w:p>
-      <w:proofErr w:type="spellStart"/>
-      <w:r>
-        <w:t>Testing</w:t>
-      </w:r>
-      <w:proofErr w:type="spellEnd"/>
-      <w:r>
-        <w:t>: Es una prueba o conjunto de ellas que consiste en analizar si un software o programa informático funciona correctamente.</w:t>
-      </w:r>
-    </w:p>
-    <w:p/>
-    <w:p>
-      <w:r>
-        <w:t xml:space="preserve">TIC: </w:t>
-      </w:r>
-      <w:r>
-        <w:t>C</w:t>
-      </w:r>
-      <w:r>
-        <w:t>onjunto de recursos, herramientas, equipos de cómputo, programas informáticos, aplicaciones, redes y medios que permiten la compilación, procesamiento, almacenamiento, transmisión de informacion como: datos, texto, imágenes, voz, video, entre muchos otros.</w:t>
-      </w:r>
-    </w:p>
-    <w:p/>
-    <w:p>
-      <w:r>
-        <w:t>UML: Representación gráfica de una o varias piezas de software, que facilita la comprensión de su estructura y flujo de instrucciones.</w:t>
-      </w:r>
-    </w:p>
-    <w:p/>
-    <w:p>
-      <w:r>
-        <w:t>Web: Red informática</w:t>
-      </w:r>
-      <w:r>
-        <w:t>.</w:t>
-      </w:r>
-    </w:p>
-    <w:p/>
-    <w:p>
-      <w:pPr>
-        <w:rPr>
-          <w:rFonts w:cs="Arial"/>
-          <w:color w:val="000000"/>
-          <w:szCs w:val="24"/>
-          <w:shd w:val="clear" w:color="auto" w:fill="FFFFFF"/>
-        </w:rPr>
-      </w:pPr>
-    </w:p>
-    <w:p>
-      <w:pPr>
-        <w:rPr>
-          <w:rFonts w:cs="Arial"/>
-          <w:color w:val="000000"/>
-          <w:szCs w:val="24"/>
-          <w:shd w:val="clear" w:color="auto" w:fill="FFFFFF"/>
-        </w:rPr>
-      </w:pPr>
-    </w:p>
-    <w:p/>
-    <w:p/>
-    <w:p/>
-    <w:p/>
-    <w:p/>
-    <w:p/>
-    <w:p/>
-    <w:p/>
-    <w:p/>
-    <w:p/>
-    <w:p/>
-    <w:p>
-      <w:pPr>
-        <w:pStyle w:val="Ttulo1"/>
-      </w:pPr>
-      <w:bookmarkStart w:id="101" w:name="_Toc141968767"/>
-      <w:bookmarkStart w:id="102" w:name="_Toc142928003"/>
-      <w:bookmarkStart w:id="103" w:name="_Toc181004695"/>
+      <w:bookmarkStart w:id="100" w:name="_Toc141968767"/>
+      <w:bookmarkStart w:id="101" w:name="_Toc142928003"/>
+      <w:bookmarkStart w:id="102" w:name="_Toc181004695"/>
       <w:r>
         <w:lastRenderedPageBreak/>
         <w:t>ANEXOS</w:t>
       </w:r>
+      <w:bookmarkEnd w:id="100"/>
       <w:bookmarkEnd w:id="101"/>
       <w:bookmarkEnd w:id="102"/>
-      <w:bookmarkEnd w:id="103"/>
     </w:p>
     <w:p>
       <w:r>
@@ -26640,6 +27024,23 @@
       </w:r>
     </w:p>
     <w:p/>
+    <w:p>
+      <w:r>
+        <w:t xml:space="preserve">La figura </w:t>
+      </w:r>
+      <w:r>
+        <w:t>4.1</w:t>
+      </w:r>
+      <w:r>
+        <w:t xml:space="preserve"> muestra la especificación del caso de uso “</w:t>
+      </w:r>
+      <w:r>
+        <w:t>Actualizar información</w:t>
+      </w:r>
+      <w:r>
+        <w:t>”</w:t>
+      </w:r>
+    </w:p>
     <w:tbl>
       <w:tblPr>
         <w:tblStyle w:val="Tablaconcuadrcula"/>
@@ -27330,6 +27731,20 @@
       </w:r>
     </w:p>
     <w:p/>
+    <w:p>
+      <w:r>
+        <w:t>La figura 4.2</w:t>
+      </w:r>
+      <w:r>
+        <w:t xml:space="preserve"> muestra la especificación del caso de uso “</w:t>
+      </w:r>
+      <w:r>
+        <w:t>Crear tema</w:t>
+      </w:r>
+      <w:r>
+        <w:t>”</w:t>
+      </w:r>
+    </w:p>
     <w:tbl>
       <w:tblPr>
         <w:tblStyle w:val="Tablaconcuadrcula"/>
@@ -27990,6 +28405,21 @@
       </w:r>
     </w:p>
     <w:p/>
+    <w:p>
+      <w:r>
+        <w:lastRenderedPageBreak/>
+        <w:t>La figura 4.3</w:t>
+      </w:r>
+      <w:r>
+        <w:t xml:space="preserve"> muestra la especificación del caso de uso “</w:t>
+      </w:r>
+      <w:r>
+        <w:t>Actualizar tema</w:t>
+      </w:r>
+      <w:r>
+        <w:t>”</w:t>
+      </w:r>
+    </w:p>
     <w:tbl>
       <w:tblPr>
         <w:tblStyle w:val="Tablaconcuadrcula"/>
@@ -28031,7 +28461,6 @@
           </w:tcPr>
           <w:p>
             <w:r>
-              <w:lastRenderedPageBreak/>
               <w:t>Versión</w:t>
             </w:r>
           </w:p>
@@ -28686,6 +29115,20 @@
       </w:r>
     </w:p>
     <w:p/>
+    <w:p>
+      <w:r>
+        <w:t>La figura 4.4</w:t>
+      </w:r>
+      <w:r>
+        <w:t xml:space="preserve"> muestra la especificación del caso de uso “</w:t>
+      </w:r>
+      <w:r>
+        <w:t>Eliminar tema</w:t>
+      </w:r>
+      <w:r>
+        <w:t>”</w:t>
+      </w:r>
+    </w:p>
     <w:tbl>
       <w:tblPr>
         <w:tblStyle w:val="Tablaconcuadrcula"/>
@@ -28796,6 +29239,7 @@
           </w:tcPr>
           <w:p>
             <w:r>
+              <w:lastRenderedPageBreak/>
               <w:t>Actor/es</w:t>
             </w:r>
           </w:p>
@@ -28865,7 +29309,6 @@
           </w:tcPr>
           <w:p>
             <w:r>
-              <w:lastRenderedPageBreak/>
               <w:t>Precondición</w:t>
             </w:r>
           </w:p>
@@ -29231,6 +29674,20 @@
       </w:r>
     </w:p>
     <w:p/>
+    <w:p>
+      <w:r>
+        <w:t>La figura 4.5</w:t>
+      </w:r>
+      <w:r>
+        <w:t xml:space="preserve"> muestra la especificación del caso de uso “</w:t>
+      </w:r>
+      <w:r>
+        <w:t>Crear test</w:t>
+      </w:r>
+      <w:r>
+        <w:t>”</w:t>
+      </w:r>
+    </w:p>
     <w:tbl>
       <w:tblPr>
         <w:tblStyle w:val="Tablaconcuadrcula"/>
@@ -29869,6 +30326,20 @@
       </w:r>
     </w:p>
     <w:p/>
+    <w:p>
+      <w:r>
+        <w:t>La figura 4.6</w:t>
+      </w:r>
+      <w:r>
+        <w:t xml:space="preserve"> muestra la especificación del caso de uso “</w:t>
+      </w:r>
+      <w:r>
+        <w:t>Actualizar test</w:t>
+      </w:r>
+      <w:r>
+        <w:t>”</w:t>
+      </w:r>
+    </w:p>
     <w:tbl>
       <w:tblPr>
         <w:tblStyle w:val="Tablaconcuadrcula"/>
@@ -30486,7 +30957,6 @@
           <w:p>
             <w:proofErr w:type="spellStart"/>
             <w:r>
-              <w:lastRenderedPageBreak/>
               <w:t>Postcondición</w:t>
             </w:r>
             <w:proofErr w:type="spellEnd"/>
@@ -30565,6 +31035,20 @@
       </w:r>
     </w:p>
     <w:p/>
+    <w:p>
+      <w:r>
+        <w:t>La figura 4.7</w:t>
+      </w:r>
+      <w:r>
+        <w:t xml:space="preserve"> muestra la especificación del caso de uso “</w:t>
+      </w:r>
+      <w:r>
+        <w:t>Eliminar test</w:t>
+      </w:r>
+      <w:r>
+        <w:t>”</w:t>
+      </w:r>
+    </w:p>
     <w:tbl>
       <w:tblPr>
         <w:tblStyle w:val="Tablaconcuadrcula"/>
@@ -31115,6 +31599,20 @@
       </w:r>
     </w:p>
     <w:p/>
+    <w:p>
+      <w:r>
+        <w:t>La figura 4.8</w:t>
+      </w:r>
+      <w:r>
+        <w:t xml:space="preserve"> muestra la especificación del caso de uso “</w:t>
+      </w:r>
+      <w:r>
+        <w:t>Crear pregunta</w:t>
+      </w:r>
+      <w:r>
+        <w:t>”</w:t>
+      </w:r>
+    </w:p>
     <w:tbl>
       <w:tblPr>
         <w:tblStyle w:val="Tablaconcuadrcula"/>
@@ -31133,6 +31631,7 @@
           </w:tcPr>
           <w:p>
             <w:r>
+              <w:lastRenderedPageBreak/>
               <w:t>CU-0012</w:t>
             </w:r>
           </w:p>
@@ -31868,6 +32367,20 @@
       </w:r>
     </w:p>
     <w:p/>
+    <w:p>
+      <w:r>
+        <w:t>La figura 4.9</w:t>
+      </w:r>
+      <w:r>
+        <w:t xml:space="preserve"> muestra la especificación del caso de uso “</w:t>
+      </w:r>
+      <w:r>
+        <w:t>Consultar pregunta</w:t>
+      </w:r>
+      <w:r>
+        <w:t>”</w:t>
+      </w:r>
+    </w:p>
     <w:tbl>
       <w:tblPr>
         <w:tblStyle w:val="Tablaconcuadrcula"/>
@@ -32077,7 +32590,6 @@
           </w:tcPr>
           <w:p>
             <w:r>
-              <w:lastRenderedPageBreak/>
               <w:t>Flujo normal</w:t>
             </w:r>
           </w:p>
@@ -32477,6 +32989,20 @@
       </w:r>
     </w:p>
     <w:p/>
+    <w:p>
+      <w:r>
+        <w:t>La figura 4.10</w:t>
+      </w:r>
+      <w:r>
+        <w:t xml:space="preserve"> muestra la especificación del caso de uso “</w:t>
+      </w:r>
+      <w:r>
+        <w:t>Actualizar pregunta</w:t>
+      </w:r>
+      <w:r>
+        <w:t>”</w:t>
+      </w:r>
+    </w:p>
     <w:tbl>
       <w:tblPr>
         <w:tblStyle w:val="Tablaconcuadrcula"/>
@@ -32610,6 +33136,7 @@
           </w:tcPr>
           <w:p>
             <w:r>
+              <w:lastRenderedPageBreak/>
               <w:t>Dependencias</w:t>
             </w:r>
           </w:p>
@@ -33184,6 +33711,20 @@
       </w:r>
     </w:p>
     <w:p/>
+    <w:p>
+      <w:r>
+        <w:t>La figura 4.11</w:t>
+      </w:r>
+      <w:r>
+        <w:t xml:space="preserve"> muestra la especificación del caso de uso “</w:t>
+      </w:r>
+      <w:r>
+        <w:t>Eliminar pregunta</w:t>
+      </w:r>
+      <w:r>
+        <w:t>”</w:t>
+      </w:r>
+    </w:p>
     <w:tbl>
       <w:tblPr>
         <w:tblStyle w:val="Tablaconcuadrcula"/>
@@ -33340,6 +33881,7 @@
           </w:tcPr>
           <w:p>
             <w:r>
+              <w:lastRenderedPageBreak/>
               <w:t>Descripción</w:t>
             </w:r>
           </w:p>
@@ -33740,6 +34282,20 @@
       </w:r>
     </w:p>
     <w:p/>
+    <w:p>
+      <w:r>
+        <w:t>La figura 4.12</w:t>
+      </w:r>
+      <w:r>
+        <w:t xml:space="preserve"> muestra la especificación del caso de uso “</w:t>
+      </w:r>
+      <w:r>
+        <w:t>Crear actividad</w:t>
+      </w:r>
+      <w:r>
+        <w:t>”</w:t>
+      </w:r>
+    </w:p>
     <w:tbl>
       <w:tblPr>
         <w:tblStyle w:val="Tablaconcuadrcula"/>
@@ -34179,6 +34735,7 @@
           </w:tcPr>
           <w:p>
             <w:r>
+              <w:lastRenderedPageBreak/>
               <w:t>Flujo alternativo</w:t>
             </w:r>
           </w:p>
@@ -34384,6 +34941,20 @@
       </w:r>
     </w:p>
     <w:p/>
+    <w:p>
+      <w:r>
+        <w:t>La figura 4.13</w:t>
+      </w:r>
+      <w:r>
+        <w:t xml:space="preserve"> muestra la especificación del caso de uso “</w:t>
+      </w:r>
+      <w:r>
+        <w:t>Consultar actividad</w:t>
+      </w:r>
+      <w:r>
+        <w:t>”</w:t>
+      </w:r>
+    </w:p>
     <w:tbl>
       <w:tblPr>
         <w:tblStyle w:val="Tablaconcuadrcula"/>
@@ -34540,7 +35111,6 @@
           </w:tcPr>
           <w:p>
             <w:r>
-              <w:lastRenderedPageBreak/>
               <w:t>Descripción</w:t>
             </w:r>
           </w:p>
@@ -34878,6 +35448,14 @@
       </w:r>
     </w:p>
     <w:p/>
+    <w:p>
+      <w:r>
+        <w:t>La figura 4.14</w:t>
+      </w:r>
+      <w:r>
+        <w:t xml:space="preserve"> muestra la especificación del caso de uso “”</w:t>
+      </w:r>
+    </w:p>
     <w:tbl>
       <w:tblPr>
         <w:tblStyle w:val="Tablaconcuadrcula"/>
@@ -34942,6 +35520,7 @@
           </w:tcPr>
           <w:p>
             <w:r>
+              <w:lastRenderedPageBreak/>
               <w:t>Prioridad</w:t>
             </w:r>
           </w:p>
@@ -35580,6 +36159,20 @@
       </w:r>
     </w:p>
     <w:p/>
+    <w:p>
+      <w:r>
+        <w:t>La figura 4.15</w:t>
+      </w:r>
+      <w:r>
+        <w:t xml:space="preserve"> muestra la especificación del caso de uso “</w:t>
+      </w:r>
+      <w:r>
+        <w:t>Eliminar actividad</w:t>
+      </w:r>
+      <w:r>
+        <w:t>”</w:t>
+      </w:r>
+    </w:p>
     <w:tbl>
       <w:tblPr>
         <w:tblStyle w:val="Tablaconcuadrcula"/>
@@ -35713,6 +36306,7 @@
           </w:tcPr>
           <w:p>
             <w:r>
+              <w:lastRenderedPageBreak/>
               <w:t>Dependencias</w:t>
             </w:r>
           </w:p>
@@ -36129,6 +36723,22 @@
       </w:r>
     </w:p>
     <w:p/>
+    <w:p>
+      <w:r>
+        <w:t>La figura 4.16</w:t>
+      </w:r>
+      <w:r>
+        <w:t xml:space="preserve"> muestra la especificación del caso de uso “</w:t>
+      </w:r>
+      <w:r>
+        <w:t>Realizar actividad</w:t>
+      </w:r>
+      <w:bookmarkStart w:id="103" w:name="_GoBack"/>
+      <w:bookmarkEnd w:id="103"/>
+      <w:r>
+        <w:t>”</w:t>
+      </w:r>
+    </w:p>
     <w:tbl>
       <w:tblPr>
         <w:tblStyle w:val="Tablaconcuadrcula"/>
@@ -36147,7 +36757,6 @@
           </w:tcPr>
           <w:p>
             <w:r>
-              <w:lastRenderedPageBreak/>
               <w:t>CU-0021</w:t>
             </w:r>
           </w:p>
@@ -36898,23 +37507,6 @@
         <w:t>”</w:t>
       </w:r>
     </w:p>
-    <w:p/>
-    <w:p/>
-    <w:p/>
-    <w:p/>
-    <w:p/>
-    <w:p/>
-    <w:p/>
-    <w:p/>
-    <w:p/>
-    <w:p/>
-    <w:p/>
-    <w:p/>
-    <w:p/>
-    <w:p/>
-    <w:p/>
-    <w:p/>
-    <w:p/>
     <w:p/>
     <w:p/>
     <w:p/>
@@ -37571,7 +38163,7 @@
                     </pic:cNvPicPr>
                   </pic:nvPicPr>
                   <pic:blipFill>
-                    <a:blip r:embed="rId31">
+                    <a:blip r:embed="rId35">
                       <a:extLst>
                         <a:ext uri="{28A0092B-C50C-407E-A947-70E740481C1C}">
                           <a14:useLocalDpi xmlns:a14="http://schemas.microsoft.com/office/drawing/2010/main" val="0"/>
@@ -40512,8 +41104,8 @@
         <w:br w:type="page"/>
       </w:r>
     </w:p>
-    <w:bookmarkStart w:id="104" w:name="_Toc142928004" w:displacedByCustomXml="next"/>
-    <w:bookmarkStart w:id="105" w:name="_Toc141968768" w:displacedByCustomXml="next"/>
+    <w:bookmarkStart w:id="104" w:name="_Toc141968768" w:displacedByCustomXml="next"/>
+    <w:bookmarkStart w:id="105" w:name="_Toc142928004" w:displacedByCustomXml="next"/>
     <w:bookmarkStart w:id="106" w:name="_Toc181004696" w:displacedByCustomXml="next"/>
     <w:sdt>
       <w:sdtPr>
@@ -40677,7 +41269,7 @@
         </w:rPr>
         <w:t xml:space="preserve">-Flores, E. P. (2022). Comprensión lectora en universitarios: comparativo por áreas de conocimiento. Revista Electrónica de Investigación Educativa, 24, e20, 1-13. </w:t>
       </w:r>
-      <w:hyperlink r:id="rId32" w:history="1">
+      <w:hyperlink r:id="rId36" w:history="1">
         <w:r>
           <w:rPr>
             <w:rStyle w:val="Hipervnculo"/>
@@ -40714,7 +41306,7 @@
         </w:rPr>
         <w:t xml:space="preserve">Arellano Pimentel, J. J., Solar González, R. y Armería Zavala, L. (2024). Estrategias y recursos didácticos utilizados para aprender programación estructurada. Una revisión sistemática. IE Revista de Investigación Educativa de la REDIECH, 15, e1872. </w:t>
       </w:r>
-      <w:hyperlink r:id="rId33" w:history="1">
+      <w:hyperlink r:id="rId37" w:history="1">
         <w:r>
           <w:rPr>
             <w:rStyle w:val="Hipervnculo"/>
@@ -41067,7 +41659,7 @@
         </w:rPr>
         <w:t xml:space="preserve">. </w:t>
       </w:r>
-      <w:hyperlink r:id="rId34" w:history="1">
+      <w:hyperlink r:id="rId38" w:history="1">
         <w:r>
           <w:rPr>
             <w:rStyle w:val="Hipervnculo"/>
@@ -41176,7 +41768,7 @@
         </w:rPr>
         <w:t xml:space="preserve">, 19(3), pp. 53-68. </w:t>
       </w:r>
-      <w:hyperlink r:id="rId35" w:history="1">
+      <w:hyperlink r:id="rId39" w:history="1">
         <w:r>
           <w:rPr>
             <w:rStyle w:val="Hipervnculo"/>
@@ -41321,7 +41913,7 @@
         </w:rPr>
         <w:t xml:space="preserve">: </w:t>
       </w:r>
-      <w:hyperlink r:id="rId36" w:history="1">
+      <w:hyperlink r:id="rId40" w:history="1">
         <w:r>
           <w:rPr>
             <w:rStyle w:val="Hipervnculo"/>
@@ -41411,7 +42003,7 @@
         </w:rPr>
         <w:t xml:space="preserve">, 13(2), pp. 56-70. </w:t>
       </w:r>
-      <w:hyperlink r:id="rId37" w:history="1">
+      <w:hyperlink r:id="rId41" w:history="1">
         <w:r>
           <w:rPr>
             <w:rStyle w:val="Hipervnculo"/>
@@ -41520,7 +42112,7 @@
         </w:rPr>
         <w:t xml:space="preserve">, 23(2022), pp. 1-17. </w:t>
       </w:r>
-      <w:hyperlink r:id="rId38" w:history="1">
+      <w:hyperlink r:id="rId42" w:history="1">
         <w:r>
           <w:rPr>
             <w:rStyle w:val="Hipervnculo"/>
@@ -41593,7 +42185,7 @@
         </w:rPr>
         <w:t xml:space="preserve">, 22(2021), pp. 1-13. </w:t>
       </w:r>
-      <w:hyperlink r:id="rId39" w:history="1">
+      <w:hyperlink r:id="rId43" w:history="1">
         <w:r>
           <w:rPr>
             <w:rStyle w:val="Hipervnculo"/>
@@ -41666,7 +42258,7 @@
         </w:rPr>
         <w:t xml:space="preserve">, Revista Electrónica de Educación, (60), e1457. </w:t>
       </w:r>
-      <w:hyperlink r:id="rId40" w:history="1">
+      <w:hyperlink r:id="rId44" w:history="1">
         <w:r>
           <w:rPr>
             <w:rStyle w:val="Hipervnculo"/>
@@ -41928,7 +42520,7 @@
         </w:rPr>
         <w:t xml:space="preserve">, 18(2), pp. 59-69. </w:t>
       </w:r>
-      <w:hyperlink r:id="rId41" w:history="1">
+      <w:hyperlink r:id="rId45" w:history="1">
         <w:r>
           <w:rPr>
             <w:rStyle w:val="Hipervnculo"/>
@@ -42145,7 +42737,7 @@
         </w:rPr>
         <w:t xml:space="preserve">. [Técnicas y aplicaciones del Machine Learning e Inteligencia Artificial en educación: una revisión sistemática]. RIED-Revista Iberoamericana de Educación a Distancia, 27(1), pp. 209-253. </w:t>
       </w:r>
-      <w:hyperlink r:id="rId42" w:history="1">
+      <w:hyperlink r:id="rId46" w:history="1">
         <w:r>
           <w:rPr>
             <w:rStyle w:val="Hipervnculo"/>
@@ -42282,7 +42874,7 @@
         </w:rPr>
         <w:t xml:space="preserve">, 22(2021), pp. 1-20. </w:t>
       </w:r>
-      <w:hyperlink r:id="rId43" w:history="1">
+      <w:hyperlink r:id="rId47" w:history="1">
         <w:r>
           <w:rPr>
             <w:rStyle w:val="Hipervnculo"/>
@@ -42391,7 +42983,7 @@
         </w:rPr>
         <w:t xml:space="preserve">, 20(2019), pp. 1-17. </w:t>
       </w:r>
-      <w:hyperlink r:id="rId44" w:history="1">
+      <w:hyperlink r:id="rId48" w:history="1">
         <w:r>
           <w:rPr>
             <w:rStyle w:val="Hipervnculo"/>
@@ -42482,7 +43074,7 @@
         </w:rPr>
         <w:t xml:space="preserve">, 25(2024), pp. 1-10. </w:t>
       </w:r>
-      <w:hyperlink r:id="rId45" w:history="1">
+      <w:hyperlink r:id="rId49" w:history="1">
         <w:r>
           <w:rPr>
             <w:rStyle w:val="Hipervnculo"/>
@@ -42771,7 +43363,7 @@
         </w:rPr>
         <w:t xml:space="preserve">. </w:t>
       </w:r>
-      <w:hyperlink r:id="rId46" w:history="1">
+      <w:hyperlink r:id="rId50" w:history="1">
         <w:r>
           <w:rPr>
             <w:rStyle w:val="Hipervnculo"/>
@@ -42846,7 +43438,7 @@
         </w:rPr>
         <w:t xml:space="preserve">: </w:t>
       </w:r>
-      <w:hyperlink r:id="rId47" w:history="1">
+      <w:hyperlink r:id="rId51" w:history="1">
         <w:r>
           <w:rPr>
             <w:rStyle w:val="Hipervnculo"/>
@@ -42973,7 +43565,7 @@
         </w:rPr>
         <w:t xml:space="preserve">, 19(2), pp. 29-45. </w:t>
       </w:r>
-      <w:hyperlink r:id="rId48" w:history="1">
+      <w:hyperlink r:id="rId52" w:history="1">
         <w:r>
           <w:rPr>
             <w:rStyle w:val="Hipervnculo"/>
@@ -43028,7 +43620,7 @@
         </w:rPr>
         <w:t xml:space="preserve">, F. J. (2022). Habilitadores tecnológicos 4.0 para impulsar la educación abierta: aportaciones para las recomendaciones de la UNESCO. RIED-Revista Iberoamericana de Educación a Distancia, 25(2), pp. 23-48. </w:t>
       </w:r>
-      <w:hyperlink r:id="rId49" w:history="1">
+      <w:hyperlink r:id="rId53" w:history="1">
         <w:r>
           <w:rPr>
             <w:rStyle w:val="Hipervnculo"/>
@@ -43137,7 +43729,7 @@
         </w:rPr>
         <w:t xml:space="preserve">: creatividad y pensamiento crítico en la universidad. Revista Electrónica de Investigación Educativa, 22, e28, 1-13. </w:t>
       </w:r>
-      <w:hyperlink r:id="rId50" w:history="1">
+      <w:hyperlink r:id="rId54" w:history="1">
         <w:r>
           <w:rPr>
             <w:rStyle w:val="Hipervnculo"/>
@@ -43228,7 +43820,7 @@
         </w:rPr>
         <w:t xml:space="preserve">, 24(2023), pp. 1-12. </w:t>
       </w:r>
-      <w:hyperlink r:id="rId51" w:history="1">
+      <w:hyperlink r:id="rId55" w:history="1">
         <w:r>
           <w:rPr>
             <w:rStyle w:val="Hipervnculo"/>
@@ -43328,7 +43920,7 @@
         </w:rPr>
         <w:t xml:space="preserve">(2), pp. 7-17. </w:t>
       </w:r>
-      <w:hyperlink r:id="rId52" w:history="1">
+      <w:hyperlink r:id="rId56" w:history="1">
         <w:r>
           <w:rPr>
             <w:rStyle w:val="Hipervnculo"/>
@@ -43437,7 +44029,7 @@
         </w:rPr>
         <w:t xml:space="preserve">, 21(2020), pp. 1-12. </w:t>
       </w:r>
-      <w:hyperlink r:id="rId53" w:history="1">
+      <w:hyperlink r:id="rId57" w:history="1">
         <w:r>
           <w:rPr>
             <w:rStyle w:val="Hipervnculo"/>
@@ -43474,7 +44066,7 @@
         </w:rPr>
         <w:t xml:space="preserve">Navas López, E. A. (2024). Relaciones entre la matemática, el pensamiento algorítmico y el pensamiento computacional. IE Revista de Investigación Educativa de la REDIECH, 15, e1929. </w:t>
       </w:r>
-      <w:hyperlink r:id="rId54" w:history="1">
+      <w:hyperlink r:id="rId58" w:history="1">
         <w:r>
           <w:rPr>
             <w:rStyle w:val="Hipervnculo"/>
@@ -43673,7 +44265,7 @@
         </w:rPr>
         <w:t xml:space="preserve">. 10, 8(2023). </w:t>
       </w:r>
-      <w:hyperlink r:id="rId55" w:history="1">
+      <w:hyperlink r:id="rId59" w:history="1">
         <w:r>
           <w:rPr>
             <w:rStyle w:val="Hipervnculo"/>
@@ -43756,7 +44348,7 @@
         </w:rPr>
         <w:t xml:space="preserve">, 18(4), pp. 35-51. </w:t>
       </w:r>
-      <w:hyperlink r:id="rId56" w:history="1">
+      <w:hyperlink r:id="rId60" w:history="1">
         <w:r>
           <w:rPr>
             <w:rStyle w:val="Hipervnculo"/>
@@ -43847,7 +44439,7 @@
         </w:rPr>
         <w:t xml:space="preserve">, J.-F. (2022). Horizontes digitales complejos en el futuro de la educación 4.0: luces desde las recomendaciones de UNESCO. RIED-Revista Iberoamericana de Educación a Distancia, 25(2), pp. 09-21. </w:t>
       </w:r>
-      <w:hyperlink r:id="rId57" w:history="1">
+      <w:hyperlink r:id="rId61" w:history="1">
         <w:r>
           <w:rPr>
             <w:rStyle w:val="Hipervnculo"/>
@@ -44074,7 +44666,7 @@
         </w:rPr>
         <w:t xml:space="preserve">. IJ STEM Ed 7, 9. </w:t>
       </w:r>
-      <w:hyperlink r:id="rId58" w:history="1">
+      <w:hyperlink r:id="rId62" w:history="1">
         <w:r>
           <w:rPr>
             <w:rStyle w:val="Hipervnculo"/>
@@ -44320,7 +44912,7 @@
         </w:rPr>
         <w:t xml:space="preserve"> Ed Train 13, 20(2021). </w:t>
       </w:r>
-      <w:hyperlink r:id="rId59" w:history="1">
+      <w:hyperlink r:id="rId63" w:history="1">
         <w:r>
           <w:rPr>
             <w:rStyle w:val="Hipervnculo"/>
@@ -44591,7 +45183,7 @@
         </w:rPr>
         <w:t xml:space="preserve">, 18(2), pp. 33-58. </w:t>
       </w:r>
-      <w:hyperlink r:id="rId60" w:history="1">
+      <w:hyperlink r:id="rId64" w:history="1">
         <w:r>
           <w:rPr>
             <w:rStyle w:val="Hipervnculo"/>
@@ -44836,7 +45428,7 @@
         </w:rPr>
         <w:t xml:space="preserve"> 23, pp. 1001–1013. </w:t>
       </w:r>
-      <w:hyperlink r:id="rId61" w:history="1">
+      <w:hyperlink r:id="rId65" w:history="1">
         <w:r>
           <w:rPr>
             <w:rStyle w:val="Hipervnculo"/>
@@ -45025,7 +45617,7 @@
         </w:rPr>
         <w:t xml:space="preserve">, 19(2), pp. 103-126. </w:t>
       </w:r>
-      <w:hyperlink r:id="rId62" w:history="1">
+      <w:hyperlink r:id="rId66" w:history="1">
         <w:r>
           <w:rPr>
             <w:rStyle w:val="Hipervnculo"/>
@@ -45146,7 +45738,7 @@
         </w:rPr>
         <w:t xml:space="preserve">. </w:t>
       </w:r>
-      <w:hyperlink r:id="rId63" w:history="1">
+      <w:hyperlink r:id="rId67" w:history="1">
         <w:r>
           <w:rPr>
             <w:rStyle w:val="Hipervnculo"/>
@@ -45221,7 +45813,7 @@
         </w:rPr>
         <w:t xml:space="preserve">. Education in the Knowledge Society, 20(2019), pp. 1-29. </w:t>
       </w:r>
-      <w:hyperlink r:id="rId64" w:history="1">
+      <w:hyperlink r:id="rId68" w:history="1">
         <w:r>
           <w:rPr>
             <w:rStyle w:val="Hipervnculo"/>
@@ -45232,8 +45824,8 @@
       </w:hyperlink>
     </w:p>
     <w:sectPr>
-      <w:headerReference w:type="default" r:id="rId65"/>
-      <w:footerReference w:type="default" r:id="rId66"/>
+      <w:headerReference w:type="default" r:id="rId69"/>
+      <w:footerReference w:type="default" r:id="rId70"/>
       <w:pgSz w:w="12240" w:h="15840" w:code="1"/>
       <w:pgMar w:top="1134" w:right="1134" w:bottom="1134" w:left="1701" w:header="709" w:footer="709" w:gutter="0"/>
       <w:pgBorders w:offsetFrom="page">
@@ -45324,7 +45916,7 @@
       </w:r>
     </w:p>
   </w:comment>
-  <w:comment w:id="92" w:author="Lizeth Aguilar Carrillo" w:date="2024-10-02T20:30:00Z" w:initials="LA">
+  <w:comment w:id="91" w:author="Lizeth Aguilar Carrillo" w:date="2024-10-02T20:30:00Z" w:initials="LA">
     <w:p>
       <w:pPr>
         <w:pStyle w:val="Textocomentario"/>
@@ -45346,7 +45938,7 @@
       <w:proofErr w:type="spellEnd"/>
     </w:p>
   </w:comment>
-  <w:comment w:id="98" w:author="Lizeth Aguilar Carrillo" w:date="2024-10-02T20:30:00Z" w:initials="LA">
+  <w:comment w:id="97" w:author="Lizeth Aguilar Carrillo" w:date="2024-10-02T20:30:00Z" w:initials="LA">
     <w:p>
       <w:pPr>
         <w:pStyle w:val="Textocomentario"/>
@@ -45465,7 +46057,7 @@
           <w:rPr>
             <w:noProof/>
           </w:rPr>
-          <w:t>37</w:t>
+          <w:t>82</w:t>
         </w:r>
         <w:r>
           <w:fldChar w:fldCharType="end"/>
@@ -48497,7 +49089,7 @@
 </file>
 
 <file path=customXml/itemProps1.xml><?xml version="1.0" encoding="utf-8"?>
-<ds:datastoreItem xmlns:ds="http://schemas.openxmlformats.org/officeDocument/2006/customXml" ds:itemID="{4DF53BC0-28FC-45CC-B45F-A2FD5B0677B9}">
+<ds:datastoreItem xmlns:ds="http://schemas.openxmlformats.org/officeDocument/2006/customXml" ds:itemID="{F018B9AC-641F-49C9-BFE8-59EC6D4B31F2}">
   <ds:schemaRefs>
     <ds:schemaRef ds:uri="http://schemas.openxmlformats.org/officeDocument/2006/bibliography"/>
   </ds:schemaRefs>

</xml_diff>